<commit_message>
abstract class in java
</commit_message>
<xml_diff>
--- a/src/doc/core java.docx
+++ b/src/doc/core java.docx
@@ -12,8 +12,8 @@
           <w:b w:val="0"/>
           <w:bCs/>
           <w:color w:val="610B38"/>
-          <w:sz w:val="28"/>
-          <w:szCs w:val="28"/>
+          <w:sz w:val="40"/>
+          <w:szCs w:val="40"/>
         </w:rPr>
       </w:pPr>
       <w:r>
@@ -22,8 +22,8 @@
           <w:b w:val="0"/>
           <w:bCs/>
           <w:color w:val="610B38"/>
-          <w:sz w:val="28"/>
-          <w:szCs w:val="28"/>
+          <w:sz w:val="40"/>
+          <w:szCs w:val="40"/>
         </w:rPr>
         <w:t>Primitive data types</w:t>
       </w:r>
@@ -114,6 +114,7 @@
           <w:color w:val="4A4A4A"/>
           <w:sz w:val="28"/>
           <w:szCs w:val="28"/>
+          <w:highlight w:val="yellow"/>
           <w:lang w:eastAsia="en-IN"/>
         </w:rPr>
         <w:t>byte</w:t>
@@ -128,17 +129,6 @@
         </w:rPr>
         <w:t>: The byte data type is an 8-bit signed two's complement integer. It has a minimum value of -128 and a maximum value of 127 (inclusive). The byte data type can be useful for saving memory in large arrays, where the memory savings actually matters. They can also be used in place of int where their limits help to clarify your code; the fact that a variable's range is limited can serve as a form of documentation.</w:t>
       </w:r>
-    </w:p>
-    <w:p>
-      <w:pPr>
-        <w:rPr>
-          <w:rFonts w:ascii="Bahnschrift" w:eastAsia="Times New Roman" w:hAnsi="Bahnschrift" w:cs="Open Sans"/>
-          <w:color w:val="4A4A4A"/>
-          <w:sz w:val="28"/>
-          <w:szCs w:val="28"/>
-          <w:lang w:eastAsia="en-IN"/>
-        </w:rPr>
-      </w:pPr>
     </w:p>
     <w:p>
       <w:pPr>
@@ -163,6 +153,7 @@
           <w:color w:val="4A4A4A"/>
           <w:sz w:val="28"/>
           <w:szCs w:val="28"/>
+          <w:highlight w:val="yellow"/>
           <w:lang w:eastAsia="en-IN"/>
         </w:rPr>
         <w:t>short</w:t>
@@ -177,17 +168,6 @@
         </w:rPr>
         <w:t>: The short data type is a 16-bit signed two's complement integer. It has a minimum value of -32,768 and a maximum value of 32,767 (inclusive). As with byte, the same guidelines apply: you can use a short to save memory in large arrays, in situations where the memory savings actually matters.</w:t>
       </w:r>
-    </w:p>
-    <w:p>
-      <w:pPr>
-        <w:rPr>
-          <w:rFonts w:ascii="Bahnschrift" w:eastAsia="Times New Roman" w:hAnsi="Bahnschrift" w:cs="Open Sans"/>
-          <w:color w:val="4A4A4A"/>
-          <w:sz w:val="28"/>
-          <w:szCs w:val="28"/>
-          <w:lang w:eastAsia="en-IN"/>
-        </w:rPr>
-      </w:pPr>
     </w:p>
     <w:p>
       <w:pPr>
@@ -212,6 +192,7 @@
           <w:color w:val="4A4A4A"/>
           <w:sz w:val="28"/>
           <w:szCs w:val="28"/>
+          <w:highlight w:val="yellow"/>
           <w:lang w:eastAsia="en-IN"/>
         </w:rPr>
         <w:t>int</w:t>
@@ -226,17 +207,6 @@
         </w:rPr>
         <w:t>: By default, the int data type is a 32-bit signed two's complement integer, which has a minimum value of -231 and a maximum value of 231-1. In Java SE 8 and later, you can use the int data type to represent an unsigned 32-bit integer, which has a minimum value of 0 and a maximum value of 232-1. Use the Integer class to use int data type as an unsigned integer. See the section The Number Classes for more information. Static methods like compareUnsigned, divideUnsigned etc have been added to the Integer class to support the arithmetic operations for unsigned integers.</w:t>
       </w:r>
-    </w:p>
-    <w:p>
-      <w:pPr>
-        <w:rPr>
-          <w:rFonts w:ascii="Bahnschrift" w:eastAsia="Times New Roman" w:hAnsi="Bahnschrift" w:cs="Open Sans"/>
-          <w:color w:val="4A4A4A"/>
-          <w:sz w:val="28"/>
-          <w:szCs w:val="28"/>
-          <w:lang w:eastAsia="en-IN"/>
-        </w:rPr>
-      </w:pPr>
     </w:p>
     <w:p>
       <w:pPr>
@@ -261,6 +231,7 @@
           <w:color w:val="4A4A4A"/>
           <w:sz w:val="28"/>
           <w:szCs w:val="28"/>
+          <w:highlight w:val="yellow"/>
           <w:lang w:eastAsia="en-IN"/>
         </w:rPr>
         <w:t>long</w:t>
@@ -275,30 +246,6 @@
         </w:rPr>
         <w:t>: The long data type is a 64-bit two's complement integer. The signed long has a minimum value of -263 and a maximum value of 263-1. In Java SE 8 and later, you can use the long data type to represent an unsigned 64-bit long, which has a minimum value of 0 and a maximum value of 264-1. Use this data type when you need a range of values wider than those provided by int. The Long class also contains methods like compareUnsigned, divideUnsigned etc to support arithmetic operations for unsigned long.</w:t>
       </w:r>
-    </w:p>
-    <w:p>
-      <w:pPr>
-        <w:pStyle w:val="ListParagraph"/>
-        <w:rPr>
-          <w:rFonts w:ascii="Bahnschrift" w:eastAsia="Times New Roman" w:hAnsi="Bahnschrift" w:cs="Open Sans"/>
-          <w:color w:val="4A4A4A"/>
-          <w:sz w:val="28"/>
-          <w:szCs w:val="28"/>
-          <w:lang w:eastAsia="en-IN"/>
-        </w:rPr>
-      </w:pPr>
-    </w:p>
-    <w:p>
-      <w:pPr>
-        <w:pStyle w:val="ListParagraph"/>
-        <w:rPr>
-          <w:rFonts w:ascii="Bahnschrift" w:eastAsia="Times New Roman" w:hAnsi="Bahnschrift" w:cs="Open Sans"/>
-          <w:color w:val="4A4A4A"/>
-          <w:sz w:val="28"/>
-          <w:szCs w:val="28"/>
-          <w:lang w:eastAsia="en-IN"/>
-        </w:rPr>
-      </w:pPr>
     </w:p>
     <w:p>
       <w:pPr>
@@ -323,6 +270,7 @@
           <w:color w:val="4A4A4A"/>
           <w:sz w:val="28"/>
           <w:szCs w:val="28"/>
+          <w:highlight w:val="yellow"/>
           <w:lang w:eastAsia="en-IN"/>
         </w:rPr>
         <w:t>float</w:t>
@@ -359,18 +307,6 @@
         </w:rPr>
         <w:t>platform.</w:t>
       </w:r>
-    </w:p>
-    <w:p>
-      <w:pPr>
-        <w:pStyle w:val="ListParagraph"/>
-        <w:rPr>
-          <w:rFonts w:ascii="Bahnschrift" w:eastAsia="Times New Roman" w:hAnsi="Bahnschrift" w:cs="Open Sans"/>
-          <w:color w:val="4A4A4A"/>
-          <w:sz w:val="28"/>
-          <w:szCs w:val="28"/>
-          <w:lang w:eastAsia="en-IN"/>
-        </w:rPr>
-      </w:pPr>
     </w:p>
     <w:p>
       <w:pPr>
@@ -395,6 +331,7 @@
           <w:color w:val="4A4A4A"/>
           <w:sz w:val="28"/>
           <w:szCs w:val="28"/>
+          <w:highlight w:val="yellow"/>
           <w:lang w:eastAsia="en-IN"/>
         </w:rPr>
         <w:t>double</w:t>
@@ -409,18 +346,6 @@
         </w:rPr>
         <w:t>: The double data type is a double-precision 64-bit IEEE 754 floating point. Its range of values is beyond the scope of this discussion, but is specified in the Floating-Point Types, Formats, and Values section of the Java Language Specification. For decimal values, this data type is generally the default choice. As mentioned above, this data type should never be used for precise values, such as currency.</w:t>
       </w:r>
-    </w:p>
-    <w:p>
-      <w:pPr>
-        <w:pStyle w:val="ListParagraph"/>
-        <w:rPr>
-          <w:rFonts w:ascii="Bahnschrift" w:eastAsia="Times New Roman" w:hAnsi="Bahnschrift" w:cs="Open Sans"/>
-          <w:color w:val="4A4A4A"/>
-          <w:sz w:val="28"/>
-          <w:szCs w:val="28"/>
-          <w:lang w:eastAsia="en-IN"/>
-        </w:rPr>
-      </w:pPr>
     </w:p>
     <w:p>
       <w:pPr>
@@ -445,6 +370,7 @@
           <w:color w:val="4A4A4A"/>
           <w:sz w:val="28"/>
           <w:szCs w:val="28"/>
+          <w:highlight w:val="yellow"/>
           <w:lang w:eastAsia="en-IN"/>
         </w:rPr>
         <w:t>boolean</w:t>
@@ -459,30 +385,6 @@
         </w:rPr>
         <w:t>: The boolean data type has only two possible values: true and false. Use this data type for simple flags that track true/false conditions. This data type represents one bit of information, but its "size" isn't something that's precisely defined.</w:t>
       </w:r>
-    </w:p>
-    <w:p>
-      <w:pPr>
-        <w:pStyle w:val="ListParagraph"/>
-        <w:rPr>
-          <w:rFonts w:ascii="Bahnschrift" w:eastAsia="Times New Roman" w:hAnsi="Bahnschrift" w:cs="Open Sans"/>
-          <w:color w:val="4A4A4A"/>
-          <w:sz w:val="28"/>
-          <w:szCs w:val="28"/>
-          <w:lang w:eastAsia="en-IN"/>
-        </w:rPr>
-      </w:pPr>
-    </w:p>
-    <w:p>
-      <w:pPr>
-        <w:pStyle w:val="ListParagraph"/>
-        <w:rPr>
-          <w:rFonts w:ascii="Bahnschrift" w:eastAsia="Times New Roman" w:hAnsi="Bahnschrift" w:cs="Open Sans"/>
-          <w:color w:val="4A4A4A"/>
-          <w:sz w:val="28"/>
-          <w:szCs w:val="28"/>
-          <w:lang w:eastAsia="en-IN"/>
-        </w:rPr>
-      </w:pPr>
     </w:p>
     <w:p>
       <w:pPr>
@@ -507,6 +409,7 @@
           <w:color w:val="4A4A4A"/>
           <w:sz w:val="28"/>
           <w:szCs w:val="28"/>
+          <w:highlight w:val="yellow"/>
           <w:lang w:eastAsia="en-IN"/>
         </w:rPr>
         <w:t>char</w:t>
@@ -521,15 +424,6 @@
         </w:rPr>
         <w:t>: The char data type is a single 16-bit Unicode character. It has a minimum value of '\u0000' (or 0) and a maximum value of '\uffff' (or 65,535 inclusive).</w:t>
       </w:r>
-    </w:p>
-    <w:p>
-      <w:pPr>
-        <w:rPr>
-          <w:rFonts w:ascii="Bahnschrift" w:hAnsi="Bahnschrift"/>
-          <w:sz w:val="28"/>
-          <w:szCs w:val="28"/>
-        </w:rPr>
-      </w:pPr>
     </w:p>
     <w:p>
       <w:pPr>
@@ -541,8 +435,8 @@
           <w:b w:val="0"/>
           <w:bCs/>
           <w:color w:val="610B38"/>
-          <w:sz w:val="28"/>
-          <w:szCs w:val="28"/>
+          <w:sz w:val="40"/>
+          <w:szCs w:val="40"/>
         </w:rPr>
       </w:pPr>
       <w:r>
@@ -551,8 +445,8 @@
           <w:b w:val="0"/>
           <w:bCs/>
           <w:color w:val="610B38"/>
-          <w:sz w:val="28"/>
-          <w:szCs w:val="28"/>
+          <w:sz w:val="40"/>
+          <w:szCs w:val="40"/>
         </w:rPr>
         <w:t>Non-Primitive datatypes</w:t>
       </w:r>
@@ -705,8 +599,19 @@
           <w:color w:val="4A4A4A"/>
           <w:sz w:val="28"/>
           <w:szCs w:val="28"/>
-        </w:rPr>
-        <w:t>Strings:</w:t>
+          <w:highlight w:val="yellow"/>
+        </w:rPr>
+        <w:t>Strings</w:t>
+      </w:r>
+      <w:r>
+        <w:rPr>
+          <w:rStyle w:val="Strong"/>
+          <w:rFonts w:ascii="Bahnschrift" w:eastAsiaTheme="majorEastAsia" w:hAnsi="Bahnschrift" w:cs="Open Sans"/>
+          <w:color w:val="4A4A4A"/>
+          <w:sz w:val="28"/>
+          <w:szCs w:val="28"/>
+        </w:rPr>
+        <w:t>:</w:t>
       </w:r>
       <w:r>
         <w:rPr>
@@ -776,8 +681,19 @@
           <w:color w:val="4A4A4A"/>
           <w:sz w:val="28"/>
           <w:szCs w:val="28"/>
-        </w:rPr>
-        <w:t>Arrays:</w:t>
+          <w:highlight w:val="yellow"/>
+        </w:rPr>
+        <w:t>Arrays</w:t>
+      </w:r>
+      <w:r>
+        <w:rPr>
+          <w:rStyle w:val="Strong"/>
+          <w:rFonts w:ascii="Bahnschrift" w:eastAsiaTheme="majorEastAsia" w:hAnsi="Bahnschrift" w:cs="Open Sans"/>
+          <w:color w:val="4A4A4A"/>
+          <w:sz w:val="28"/>
+          <w:szCs w:val="28"/>
+        </w:rPr>
+        <w:t>:</w:t>
       </w:r>
       <w:r>
         <w:rPr>
@@ -828,8 +744,19 @@
           <w:color w:val="4A4A4A"/>
           <w:sz w:val="28"/>
           <w:szCs w:val="28"/>
-        </w:rPr>
-        <w:t>Classes: </w:t>
+          <w:highlight w:val="yellow"/>
+        </w:rPr>
+        <w:t>Classes</w:t>
+      </w:r>
+      <w:r>
+        <w:rPr>
+          <w:rStyle w:val="Strong"/>
+          <w:rFonts w:ascii="Bahnschrift" w:eastAsiaTheme="majorEastAsia" w:hAnsi="Bahnschrift" w:cs="Open Sans"/>
+          <w:color w:val="4A4A4A"/>
+          <w:sz w:val="28"/>
+          <w:szCs w:val="28"/>
+        </w:rPr>
+        <w:t>: </w:t>
       </w:r>
       <w:r>
         <w:rPr>
@@ -880,8 +807,19 @@
           <w:color w:val="4A4A4A"/>
           <w:sz w:val="28"/>
           <w:szCs w:val="28"/>
-        </w:rPr>
-        <w:t>Interface:</w:t>
+          <w:highlight w:val="yellow"/>
+        </w:rPr>
+        <w:t>Interface</w:t>
+      </w:r>
+      <w:r>
+        <w:rPr>
+          <w:rStyle w:val="Strong"/>
+          <w:rFonts w:ascii="Bahnschrift" w:eastAsiaTheme="majorEastAsia" w:hAnsi="Bahnschrift" w:cs="Open Sans"/>
+          <w:color w:val="4A4A4A"/>
+          <w:sz w:val="28"/>
+          <w:szCs w:val="28"/>
+        </w:rPr>
+        <w:t>:</w:t>
       </w:r>
       <w:r>
         <w:rPr>
@@ -956,8 +894,7 @@
     </w:p>
     <w:p>
       <w:pPr>
-        <w:pStyle w:val="Heading3"/>
-        <w:spacing w:before="0"/>
+        <w:pStyle w:val="Heading2"/>
         <w:rPr>
           <w:rFonts w:ascii="Bahnschrift" w:hAnsi="Bahnschrift" w:cs="Open Sans"/>
           <w:color w:val="4A4A4A"/>
@@ -1186,8 +1123,8 @@
           <w:b w:val="0"/>
           <w:bCs/>
           <w:color w:val="610B38"/>
-          <w:sz w:val="28"/>
-          <w:szCs w:val="28"/>
+          <w:sz w:val="40"/>
+          <w:szCs w:val="40"/>
         </w:rPr>
       </w:pPr>
       <w:r>
@@ -1196,8 +1133,8 @@
           <w:b w:val="0"/>
           <w:bCs/>
           <w:color w:val="610B38"/>
-          <w:sz w:val="28"/>
-          <w:szCs w:val="28"/>
+          <w:sz w:val="40"/>
+          <w:szCs w:val="40"/>
         </w:rPr>
         <w:t>Java Tokens</w:t>
       </w:r>
@@ -3769,20 +3706,20 @@
     </w:p>
     <w:tbl>
       <w:tblPr>
-        <w:tblW w:w="3020" w:type="dxa"/>
+        <w:tblW w:w="6368" w:type="dxa"/>
         <w:tblLook w:val="04A0" w:firstRow="1" w:lastRow="0" w:firstColumn="1" w:lastColumn="0" w:noHBand="0" w:noVBand="1"/>
       </w:tblPr>
       <w:tblGrid>
-        <w:gridCol w:w="1843"/>
-        <w:gridCol w:w="1820"/>
+        <w:gridCol w:w="3205"/>
+        <w:gridCol w:w="3163"/>
       </w:tblGrid>
       <w:tr>
         <w:trPr>
-          <w:trHeight w:val="290"/>
+          <w:trHeight w:val="247"/>
         </w:trPr>
         <w:tc>
           <w:tcPr>
-            <w:tcW w:w="1200" w:type="dxa"/>
+            <w:tcW w:w="3205" w:type="dxa"/>
             <w:tcBorders>
               <w:top w:val="single" w:sz="4" w:space="0" w:color="auto"/>
               <w:left w:val="single" w:sz="4" w:space="0" w:color="auto"/>
@@ -3823,7 +3760,7 @@
         </w:tc>
         <w:tc>
           <w:tcPr>
-            <w:tcW w:w="1820" w:type="dxa"/>
+            <w:tcW w:w="3163" w:type="dxa"/>
             <w:tcBorders>
               <w:top w:val="single" w:sz="4" w:space="0" w:color="auto"/>
               <w:left w:val="nil"/>
@@ -3865,11 +3802,11 @@
       </w:tr>
       <w:tr>
         <w:trPr>
-          <w:trHeight w:val="290"/>
+          <w:trHeight w:val="247"/>
         </w:trPr>
         <w:tc>
           <w:tcPr>
-            <w:tcW w:w="1200" w:type="dxa"/>
+            <w:tcW w:w="3205" w:type="dxa"/>
             <w:tcBorders>
               <w:top w:val="nil"/>
               <w:left w:val="single" w:sz="6" w:space="0" w:color="auto"/>
@@ -3906,7 +3843,7 @@
         </w:tc>
         <w:tc>
           <w:tcPr>
-            <w:tcW w:w="1820" w:type="dxa"/>
+            <w:tcW w:w="3163" w:type="dxa"/>
             <w:tcBorders>
               <w:top w:val="nil"/>
               <w:left w:val="nil"/>
@@ -3944,11 +3881,11 @@
       </w:tr>
       <w:tr>
         <w:trPr>
-          <w:trHeight w:val="290"/>
+          <w:trHeight w:val="247"/>
         </w:trPr>
         <w:tc>
           <w:tcPr>
-            <w:tcW w:w="1200" w:type="dxa"/>
+            <w:tcW w:w="3205" w:type="dxa"/>
             <w:tcBorders>
               <w:top w:val="nil"/>
               <w:left w:val="single" w:sz="4" w:space="0" w:color="auto"/>
@@ -3985,7 +3922,7 @@
         </w:tc>
         <w:tc>
           <w:tcPr>
-            <w:tcW w:w="1820" w:type="dxa"/>
+            <w:tcW w:w="3163" w:type="dxa"/>
             <w:tcBorders>
               <w:top w:val="nil"/>
               <w:left w:val="nil"/>
@@ -4023,11 +3960,11 @@
       </w:tr>
       <w:tr>
         <w:trPr>
-          <w:trHeight w:val="290"/>
+          <w:trHeight w:val="247"/>
         </w:trPr>
         <w:tc>
           <w:tcPr>
-            <w:tcW w:w="1200" w:type="dxa"/>
+            <w:tcW w:w="3205" w:type="dxa"/>
             <w:tcBorders>
               <w:top w:val="nil"/>
               <w:left w:val="single" w:sz="4" w:space="0" w:color="auto"/>
@@ -4064,7 +4001,7 @@
         </w:tc>
         <w:tc>
           <w:tcPr>
-            <w:tcW w:w="1820" w:type="dxa"/>
+            <w:tcW w:w="3163" w:type="dxa"/>
             <w:tcBorders>
               <w:top w:val="nil"/>
               <w:left w:val="nil"/>
@@ -4102,11 +4039,11 @@
       </w:tr>
       <w:tr>
         <w:trPr>
-          <w:trHeight w:val="290"/>
+          <w:trHeight w:val="247"/>
         </w:trPr>
         <w:tc>
           <w:tcPr>
-            <w:tcW w:w="1200" w:type="dxa"/>
+            <w:tcW w:w="3205" w:type="dxa"/>
             <w:tcBorders>
               <w:top w:val="nil"/>
               <w:left w:val="single" w:sz="4" w:space="0" w:color="auto"/>
@@ -4143,7 +4080,7 @@
         </w:tc>
         <w:tc>
           <w:tcPr>
-            <w:tcW w:w="1820" w:type="dxa"/>
+            <w:tcW w:w="3163" w:type="dxa"/>
             <w:tcBorders>
               <w:top w:val="nil"/>
               <w:left w:val="nil"/>
@@ -4181,11 +4118,11 @@
       </w:tr>
       <w:tr>
         <w:trPr>
-          <w:trHeight w:val="290"/>
+          <w:trHeight w:val="247"/>
         </w:trPr>
         <w:tc>
           <w:tcPr>
-            <w:tcW w:w="1200" w:type="dxa"/>
+            <w:tcW w:w="3205" w:type="dxa"/>
             <w:tcBorders>
               <w:top w:val="nil"/>
               <w:left w:val="single" w:sz="4" w:space="0" w:color="auto"/>
@@ -4216,13 +4153,33 @@
                 <w:szCs w:val="28"/>
                 <w:lang w:eastAsia="en-IN"/>
               </w:rPr>
-              <w:t>"javatpoint"</w:t>
+              <w:t>"</w:t>
+            </w:r>
+            <w:r>
+              <w:rPr>
+                <w:rFonts w:ascii="Bahnschrift" w:eastAsia="Times New Roman" w:hAnsi="Bahnschrift" w:cs="Calibri"/>
+                <w:color w:val="000000"/>
+                <w:sz w:val="28"/>
+                <w:szCs w:val="28"/>
+                <w:lang w:eastAsia="en-IN"/>
+              </w:rPr>
+              <w:t>Chaitanya</w:t>
+            </w:r>
+            <w:r>
+              <w:rPr>
+                <w:rFonts w:ascii="Bahnschrift" w:eastAsia="Times New Roman" w:hAnsi="Bahnschrift" w:cs="Calibri"/>
+                <w:color w:val="000000"/>
+                <w:sz w:val="28"/>
+                <w:szCs w:val="28"/>
+                <w:lang w:eastAsia="en-IN"/>
+              </w:rPr>
+              <w:t>"</w:t>
             </w:r>
           </w:p>
         </w:tc>
         <w:tc>
           <w:tcPr>
-            <w:tcW w:w="1820" w:type="dxa"/>
+            <w:tcW w:w="3163" w:type="dxa"/>
             <w:tcBorders>
               <w:top w:val="nil"/>
               <w:left w:val="nil"/>
@@ -4260,11 +4217,11 @@
       </w:tr>
       <w:tr>
         <w:trPr>
-          <w:trHeight w:val="290"/>
+          <w:trHeight w:val="247"/>
         </w:trPr>
         <w:tc>
           <w:tcPr>
-            <w:tcW w:w="1200" w:type="dxa"/>
+            <w:tcW w:w="3205" w:type="dxa"/>
             <w:tcBorders>
               <w:top w:val="nil"/>
               <w:left w:val="single" w:sz="4" w:space="0" w:color="auto"/>
@@ -4301,7 +4258,7 @@
         </w:tc>
         <w:tc>
           <w:tcPr>
-            <w:tcW w:w="1820" w:type="dxa"/>
+            <w:tcW w:w="3163" w:type="dxa"/>
             <w:tcBorders>
               <w:top w:val="nil"/>
               <w:left w:val="nil"/>
@@ -4593,12 +4550,12 @@
     </w:p>
     <w:tbl>
       <w:tblPr>
-        <w:tblW w:w="5180" w:type="dxa"/>
+        <w:tblW w:w="7915" w:type="dxa"/>
         <w:tblLook w:val="04A0" w:firstRow="1" w:lastRow="0" w:firstColumn="1" w:lastColumn="0" w:noHBand="0" w:noVBand="1"/>
       </w:tblPr>
       <w:tblGrid>
-        <w:gridCol w:w="1890"/>
-        <w:gridCol w:w="3980"/>
+        <w:gridCol w:w="1891"/>
+        <w:gridCol w:w="6024"/>
       </w:tblGrid>
       <w:tr>
         <w:trPr>
@@ -4606,7 +4563,7 @@
         </w:trPr>
         <w:tc>
           <w:tcPr>
-            <w:tcW w:w="1200" w:type="dxa"/>
+            <w:tcW w:w="1891" w:type="dxa"/>
             <w:tcBorders>
               <w:top w:val="single" w:sz="4" w:space="0" w:color="auto"/>
               <w:left w:val="single" w:sz="4" w:space="0" w:color="auto"/>
@@ -4647,7 +4604,7 @@
         </w:tc>
         <w:tc>
           <w:tcPr>
-            <w:tcW w:w="3980" w:type="dxa"/>
+            <w:tcW w:w="6024" w:type="dxa"/>
             <w:tcBorders>
               <w:top w:val="single" w:sz="4" w:space="0" w:color="auto"/>
               <w:left w:val="nil"/>
@@ -4693,7 +4650,7 @@
         </w:trPr>
         <w:tc>
           <w:tcPr>
-            <w:tcW w:w="1200" w:type="dxa"/>
+            <w:tcW w:w="1891" w:type="dxa"/>
             <w:tcBorders>
               <w:top w:val="nil"/>
               <w:left w:val="single" w:sz="6" w:space="0" w:color="auto"/>
@@ -4730,7 +4687,7 @@
         </w:tc>
         <w:tc>
           <w:tcPr>
-            <w:tcW w:w="3980" w:type="dxa"/>
+            <w:tcW w:w="6024" w:type="dxa"/>
             <w:tcBorders>
               <w:top w:val="nil"/>
               <w:left w:val="nil"/>
@@ -4772,7 +4729,7 @@
         </w:trPr>
         <w:tc>
           <w:tcPr>
-            <w:tcW w:w="1200" w:type="dxa"/>
+            <w:tcW w:w="1891" w:type="dxa"/>
             <w:tcBorders>
               <w:top w:val="nil"/>
               <w:left w:val="single" w:sz="4" w:space="0" w:color="auto"/>
@@ -4809,7 +4766,7 @@
         </w:tc>
         <w:tc>
           <w:tcPr>
-            <w:tcW w:w="3980" w:type="dxa"/>
+            <w:tcW w:w="6024" w:type="dxa"/>
             <w:tcBorders>
               <w:top w:val="nil"/>
               <w:left w:val="nil"/>
@@ -4851,7 +4808,7 @@
         </w:trPr>
         <w:tc>
           <w:tcPr>
-            <w:tcW w:w="1200" w:type="dxa"/>
+            <w:tcW w:w="1891" w:type="dxa"/>
             <w:tcBorders>
               <w:top w:val="nil"/>
               <w:left w:val="single" w:sz="4" w:space="0" w:color="auto"/>
@@ -4888,7 +4845,7 @@
         </w:tc>
         <w:tc>
           <w:tcPr>
-            <w:tcW w:w="3980" w:type="dxa"/>
+            <w:tcW w:w="6024" w:type="dxa"/>
             <w:tcBorders>
               <w:top w:val="nil"/>
               <w:left w:val="nil"/>
@@ -4930,7 +4887,7 @@
         </w:trPr>
         <w:tc>
           <w:tcPr>
-            <w:tcW w:w="1200" w:type="dxa"/>
+            <w:tcW w:w="1891" w:type="dxa"/>
             <w:tcBorders>
               <w:top w:val="nil"/>
               <w:left w:val="single" w:sz="4" w:space="0" w:color="auto"/>
@@ -4967,7 +4924,7 @@
         </w:tc>
         <w:tc>
           <w:tcPr>
-            <w:tcW w:w="3980" w:type="dxa"/>
+            <w:tcW w:w="6024" w:type="dxa"/>
             <w:tcBorders>
               <w:top w:val="nil"/>
               <w:left w:val="nil"/>
@@ -5009,7 +4966,7 @@
         </w:trPr>
         <w:tc>
           <w:tcPr>
-            <w:tcW w:w="1200" w:type="dxa"/>
+            <w:tcW w:w="1891" w:type="dxa"/>
             <w:tcBorders>
               <w:top w:val="nil"/>
               <w:left w:val="single" w:sz="4" w:space="0" w:color="auto"/>
@@ -5046,7 +5003,7 @@
         </w:tc>
         <w:tc>
           <w:tcPr>
-            <w:tcW w:w="3980" w:type="dxa"/>
+            <w:tcW w:w="6024" w:type="dxa"/>
             <w:tcBorders>
               <w:top w:val="nil"/>
               <w:left w:val="nil"/>
@@ -5088,7 +5045,7 @@
         </w:trPr>
         <w:tc>
           <w:tcPr>
-            <w:tcW w:w="1200" w:type="dxa"/>
+            <w:tcW w:w="1891" w:type="dxa"/>
             <w:tcBorders>
               <w:top w:val="nil"/>
               <w:left w:val="single" w:sz="4" w:space="0" w:color="auto"/>
@@ -5125,7 +5082,7 @@
         </w:tc>
         <w:tc>
           <w:tcPr>
-            <w:tcW w:w="3980" w:type="dxa"/>
+            <w:tcW w:w="6024" w:type="dxa"/>
             <w:tcBorders>
               <w:top w:val="nil"/>
               <w:left w:val="nil"/>
@@ -5167,7 +5124,7 @@
         </w:trPr>
         <w:tc>
           <w:tcPr>
-            <w:tcW w:w="1200" w:type="dxa"/>
+            <w:tcW w:w="1891" w:type="dxa"/>
             <w:tcBorders>
               <w:top w:val="nil"/>
               <w:left w:val="single" w:sz="4" w:space="0" w:color="auto"/>
@@ -5204,7 +5161,7 @@
         </w:tc>
         <w:tc>
           <w:tcPr>
-            <w:tcW w:w="3980" w:type="dxa"/>
+            <w:tcW w:w="6024" w:type="dxa"/>
             <w:tcBorders>
               <w:top w:val="nil"/>
               <w:left w:val="nil"/>
@@ -5246,7 +5203,7 @@
         </w:trPr>
         <w:tc>
           <w:tcPr>
-            <w:tcW w:w="1200" w:type="dxa"/>
+            <w:tcW w:w="1891" w:type="dxa"/>
             <w:tcBorders>
               <w:top w:val="nil"/>
               <w:left w:val="single" w:sz="4" w:space="0" w:color="auto"/>
@@ -5283,7 +5240,7 @@
         </w:tc>
         <w:tc>
           <w:tcPr>
-            <w:tcW w:w="3980" w:type="dxa"/>
+            <w:tcW w:w="6024" w:type="dxa"/>
             <w:tcBorders>
               <w:top w:val="nil"/>
               <w:left w:val="nil"/>
@@ -5407,15 +5364,11 @@
     </w:p>
     <w:p>
       <w:pPr>
-        <w:pStyle w:val="Heading4"/>
-        <w:pBdr>
-          <w:left w:val="single" w:sz="18" w:space="30" w:color="FFA500"/>
-        </w:pBdr>
-        <w:shd w:val="clear" w:color="auto" w:fill="FAEBD7"/>
+        <w:pStyle w:val="Heading3"/>
         <w:rPr>
           <w:rFonts w:ascii="Bahnschrift" w:eastAsia="Times New Roman" w:hAnsi="Bahnschrift" w:cs="Open Sans"/>
-          <w:i w:val="0"/>
-          <w:iCs w:val="0"/>
+          <w:i/>
+          <w:iCs/>
           <w:color w:val="4A4A4A"/>
           <w:sz w:val="28"/>
           <w:szCs w:val="28"/>
@@ -5425,14 +5378,34 @@
       <w:r>
         <w:rPr>
           <w:rFonts w:ascii="Bahnschrift" w:eastAsia="Times New Roman" w:hAnsi="Bahnschrift" w:cs="Open Sans"/>
-          <w:i w:val="0"/>
-          <w:iCs w:val="0"/>
-          <w:color w:val="4A4A4A"/>
-          <w:sz w:val="28"/>
-          <w:szCs w:val="28"/>
-          <w:lang w:eastAsia="en-IN"/>
-        </w:rPr>
-        <w:t>Note that the first three separators (; , and .) are tokens that separate other tokens, and the last six (3 pairs of braces) separators are also known as delimiters. For example, Math.pow(9, 3); contains nine tokens.</w:t>
+          <w:color w:val="4A4A4A"/>
+          <w:sz w:val="28"/>
+          <w:szCs w:val="28"/>
+          <w:lang w:eastAsia="en-IN"/>
+        </w:rPr>
+        <w:t xml:space="preserve">Note that the first three separators (; , and .) are tokens that separate other tokens, and the last six (3 pairs of braces) separators are also known as delimiters. For example, </w:t>
+      </w:r>
+      <w:proofErr w:type="spellStart"/>
+      <w:r>
+        <w:rPr>
+          <w:rFonts w:ascii="Bahnschrift" w:eastAsia="Times New Roman" w:hAnsi="Bahnschrift" w:cs="Open Sans"/>
+          <w:color w:val="4A4A4A"/>
+          <w:sz w:val="28"/>
+          <w:szCs w:val="28"/>
+          <w:lang w:eastAsia="en-IN"/>
+        </w:rPr>
+        <w:t>Math.pow</w:t>
+      </w:r>
+      <w:proofErr w:type="spellEnd"/>
+      <w:r>
+        <w:rPr>
+          <w:rFonts w:ascii="Bahnschrift" w:eastAsia="Times New Roman" w:hAnsi="Bahnschrift" w:cs="Open Sans"/>
+          <w:color w:val="4A4A4A"/>
+          <w:sz w:val="28"/>
+          <w:szCs w:val="28"/>
+          <w:lang w:eastAsia="en-IN"/>
+        </w:rPr>
+        <w:t>(9, 3); contains nine tokens.</w:t>
       </w:r>
     </w:p>
     <w:p>
@@ -5893,8 +5866,8 @@
           <w:b w:val="0"/>
           <w:bCs/>
           <w:color w:val="610B38"/>
-          <w:sz w:val="28"/>
-          <w:szCs w:val="28"/>
+          <w:sz w:val="40"/>
+          <w:szCs w:val="40"/>
         </w:rPr>
       </w:pPr>
       <w:r>
@@ -5903,8 +5876,8 @@
           <w:b w:val="0"/>
           <w:bCs/>
           <w:color w:val="610B38"/>
-          <w:sz w:val="28"/>
-          <w:szCs w:val="28"/>
+          <w:sz w:val="40"/>
+          <w:szCs w:val="40"/>
         </w:rPr>
         <w:t>Java Arrays</w:t>
       </w:r>
@@ -6034,7 +6007,27 @@
           <w:sz w:val="28"/>
           <w:szCs w:val="28"/>
         </w:rPr>
-        <w:t> is an object which contains elements of a similar data type. Additionally, The elements of an array are stored in a contiguous memory location. It is a data structure where we store similar elements. We can store only a fixed set of elements in a Java array.</w:t>
+        <w:t xml:space="preserve"> is an object which contains elements of a similar data type. Additionally, </w:t>
+      </w:r>
+      <w:proofErr w:type="gramStart"/>
+      <w:r>
+        <w:rPr>
+          <w:rFonts w:ascii="Bahnschrift" w:hAnsi="Bahnschrift" w:cs="Open Sans"/>
+          <w:color w:val="4A4A4A"/>
+          <w:sz w:val="28"/>
+          <w:szCs w:val="28"/>
+        </w:rPr>
+        <w:t>The</w:t>
+      </w:r>
+      <w:proofErr w:type="gramEnd"/>
+      <w:r>
+        <w:rPr>
+          <w:rFonts w:ascii="Bahnschrift" w:hAnsi="Bahnschrift" w:cs="Open Sans"/>
+          <w:color w:val="4A4A4A"/>
+          <w:sz w:val="28"/>
+          <w:szCs w:val="28"/>
+        </w:rPr>
+        <w:t xml:space="preserve"> elements of an array are stored in a contiguous memory location. It is a data structure where we store similar elements. We can store only a fixed set of elements in a Java array.</w:t>
       </w:r>
     </w:p>
     <w:p>
@@ -6078,7 +6071,43 @@
           <w:sz w:val="28"/>
           <w:szCs w:val="28"/>
         </w:rPr>
-        <w:t>In Java, array is an object of a dynamically generated class. Java array inherits the Object class, and implements the Serializable as well as Cloneable interfaces. We can store primitive values or objects in an array in Java. Like C/C++, we can also create single dimentional or multidimentional arrays in Java.</w:t>
+        <w:t xml:space="preserve">In Java, array is an object of a dynamically generated class. Java array inherits the Object class, and implements the Serializable as well as Cloneable interfaces. We can store primitive values or objects in an array in Java. Like C/C++, we can also create single </w:t>
+      </w:r>
+      <w:r>
+        <w:rPr>
+          <w:rFonts w:ascii="Bahnschrift" w:hAnsi="Bahnschrift" w:cs="Open Sans"/>
+          <w:color w:val="4A4A4A"/>
+          <w:sz w:val="28"/>
+          <w:szCs w:val="28"/>
+        </w:rPr>
+        <w:t>dimensional</w:t>
+      </w:r>
+      <w:r>
+        <w:rPr>
+          <w:rFonts w:ascii="Bahnschrift" w:hAnsi="Bahnschrift" w:cs="Open Sans"/>
+          <w:color w:val="4A4A4A"/>
+          <w:sz w:val="28"/>
+          <w:szCs w:val="28"/>
+        </w:rPr>
+        <w:t xml:space="preserve"> or </w:t>
+      </w:r>
+      <w:r>
+        <w:rPr>
+          <w:rFonts w:ascii="Bahnschrift" w:hAnsi="Bahnschrift" w:cs="Open Sans"/>
+          <w:color w:val="4A4A4A"/>
+          <w:sz w:val="28"/>
+          <w:szCs w:val="28"/>
+        </w:rPr>
+        <w:t>multidimensional</w:t>
+      </w:r>
+      <w:r>
+        <w:rPr>
+          <w:rFonts w:ascii="Bahnschrift" w:hAnsi="Bahnschrift" w:cs="Open Sans"/>
+          <w:color w:val="4A4A4A"/>
+          <w:sz w:val="28"/>
+          <w:szCs w:val="28"/>
+        </w:rPr>
+        <w:t xml:space="preserve"> arrays in Java.</w:t>
       </w:r>
     </w:p>
     <w:p>
@@ -6105,8 +6134,8 @@
     </w:p>
     <w:p>
       <w:pPr>
-        <w:pStyle w:val="Heading3"/>
-        <w:shd w:val="clear" w:color="auto" w:fill="FFFFFF"/>
+        <w:pStyle w:val="Heading2"/>
+        <w:spacing w:after="100"/>
         <w:rPr>
           <w:rFonts w:ascii="Bahnschrift" w:eastAsia="Times New Roman" w:hAnsi="Bahnschrift" w:cs="Open Sans"/>
           <w:b/>
@@ -6210,8 +6239,7 @@
     </w:p>
     <w:p>
       <w:pPr>
-        <w:pStyle w:val="Heading3"/>
-        <w:shd w:val="clear" w:color="auto" w:fill="FFFFFF"/>
+        <w:pStyle w:val="Heading2"/>
         <w:rPr>
           <w:rFonts w:ascii="Bahnschrift" w:eastAsia="Times New Roman" w:hAnsi="Bahnschrift" w:cs="Open Sans"/>
           <w:b/>
@@ -6284,8 +6312,8 @@
           <w:b w:val="0"/>
           <w:bCs/>
           <w:color w:val="610B38"/>
-          <w:sz w:val="28"/>
-          <w:szCs w:val="28"/>
+          <w:sz w:val="40"/>
+          <w:szCs w:val="40"/>
         </w:rPr>
       </w:pPr>
       <w:r>
@@ -6294,8 +6322,8 @@
           <w:b w:val="0"/>
           <w:bCs/>
           <w:color w:val="610B38"/>
-          <w:sz w:val="28"/>
-          <w:szCs w:val="28"/>
+          <w:sz w:val="40"/>
+          <w:szCs w:val="40"/>
         </w:rPr>
         <w:t>Static in java</w:t>
       </w:r>
@@ -6320,13 +6348,13 @@
           <w:szCs w:val="28"/>
         </w:rPr>
         <w:drawing>
-          <wp:anchor distT="0" distB="0" distL="114300" distR="114300" simplePos="0" relativeHeight="251659264" behindDoc="0" locked="0" layoutInCell="1" allowOverlap="1" wp14:anchorId="0EAD1E77" wp14:editId="7590B22B">
+          <wp:anchor distT="0" distB="0" distL="114300" distR="114300" simplePos="0" relativeHeight="251659264" behindDoc="0" locked="0" layoutInCell="1" allowOverlap="1" wp14:anchorId="0EAD1E77" wp14:editId="2525B283">
             <wp:simplePos x="0" y="0"/>
             <wp:positionH relativeFrom="column">
-              <wp:posOffset>5414044</wp:posOffset>
+              <wp:align>right</wp:align>
             </wp:positionH>
             <wp:positionV relativeFrom="paragraph">
-              <wp:posOffset>133985</wp:posOffset>
+              <wp:posOffset>48611155</wp:posOffset>
             </wp:positionV>
             <wp:extent cx="4222750" cy="2754630"/>
             <wp:effectExtent l="0" t="0" r="6350" b="7620"/>
@@ -6398,7 +6426,7 @@
           <w:szCs w:val="28"/>
           <w:lang w:eastAsia="en-IN"/>
         </w:rPr>
-        <w:t xml:space="preserve"> Static is used for for memory management in java, when something is declared with static keyword it means and memory allocation is done only once for that element. Static keyword can be used for variables, method, blocks and class</w:t>
+        <w:t xml:space="preserve"> Static is used for memory management in java, when something is declared with static keyword it means and memory allocation is done only once for that element. Static keyword can be used for variables, method, blocks and class</w:t>
       </w:r>
       <w:r>
         <w:rPr>
@@ -7340,7 +7368,27 @@
           <w:sz w:val="28"/>
           <w:szCs w:val="28"/>
         </w:rPr>
-        <w:t>It is executed before the main method at the time of classloading.</w:t>
+        <w:t xml:space="preserve">It is executed before the main method at the time of </w:t>
+      </w:r>
+      <w:proofErr w:type="spellStart"/>
+      <w:r>
+        <w:rPr>
+          <w:rFonts w:ascii="Bahnschrift" w:hAnsi="Bahnschrift" w:cs="Segoe UI"/>
+          <w:color w:val="000000"/>
+          <w:sz w:val="28"/>
+          <w:szCs w:val="28"/>
+        </w:rPr>
+        <w:t>classloading</w:t>
+      </w:r>
+      <w:proofErr w:type="spellEnd"/>
+      <w:r>
+        <w:rPr>
+          <w:rFonts w:ascii="Bahnschrift" w:hAnsi="Bahnschrift" w:cs="Segoe UI"/>
+          <w:color w:val="000000"/>
+          <w:sz w:val="28"/>
+          <w:szCs w:val="28"/>
+        </w:rPr>
+        <w:t>.</w:t>
       </w:r>
     </w:p>
     <w:p>
@@ -7413,23 +7461,24 @@
       <w:pPr>
         <w:pStyle w:val="Heading1"/>
         <w:shd w:val="clear" w:color="auto" w:fill="FFFFFF"/>
-        <w:spacing w:before="75" w:line="312" w:lineRule="atLeast"/>
-        <w:rPr>
-          <w:rFonts w:ascii="Bahnschrift" w:hAnsi="Bahnschrift" w:cs="Helvetica"/>
-          <w:b w:val="0"/>
-          <w:color w:val="610B38"/>
-          <w:sz w:val="28"/>
-          <w:szCs w:val="28"/>
-        </w:rPr>
-      </w:pPr>
-      <w:r>
+        <w:spacing w:line="312" w:lineRule="atLeast"/>
         <w:rPr>
           <w:rFonts w:ascii="Bahnschrift" w:hAnsi="Bahnschrift" w:cs="Helvetica"/>
           <w:b w:val="0"/>
           <w:bCs/>
           <w:color w:val="610B38"/>
-          <w:sz w:val="28"/>
-          <w:szCs w:val="28"/>
+          <w:sz w:val="40"/>
+          <w:szCs w:val="40"/>
+        </w:rPr>
+      </w:pPr>
+      <w:r>
+        <w:rPr>
+          <w:rFonts w:ascii="Bahnschrift" w:hAnsi="Bahnschrift" w:cs="Helvetica"/>
+          <w:b w:val="0"/>
+          <w:bCs/>
+          <w:color w:val="610B38"/>
+          <w:sz w:val="40"/>
+          <w:szCs w:val="40"/>
         </w:rPr>
         <w:t>this keyword in Java</w:t>
       </w:r>
@@ -7643,7 +7692,51 @@
           <w:szCs w:val="28"/>
           <w:shd w:val="clear" w:color="auto" w:fill="FFFFFF"/>
         </w:rPr>
-        <w:t>You may invoke the method of the current class by using the this keyword. If you don't use the this keyword, compiler automatically adds this keyword while invoking the method.</w:t>
+        <w:t xml:space="preserve">You may invoke the method of the current class by using </w:t>
+      </w:r>
+      <w:proofErr w:type="gramStart"/>
+      <w:r>
+        <w:rPr>
+          <w:rFonts w:ascii="Bahnschrift" w:hAnsi="Bahnschrift" w:cs="Segoe UI"/>
+          <w:color w:val="333333"/>
+          <w:sz w:val="28"/>
+          <w:szCs w:val="28"/>
+          <w:shd w:val="clear" w:color="auto" w:fill="FFFFFF"/>
+        </w:rPr>
+        <w:t>the this</w:t>
+      </w:r>
+      <w:proofErr w:type="gramEnd"/>
+      <w:r>
+        <w:rPr>
+          <w:rFonts w:ascii="Bahnschrift" w:hAnsi="Bahnschrift" w:cs="Segoe UI"/>
+          <w:color w:val="333333"/>
+          <w:sz w:val="28"/>
+          <w:szCs w:val="28"/>
+          <w:shd w:val="clear" w:color="auto" w:fill="FFFFFF"/>
+        </w:rPr>
+        <w:t xml:space="preserve"> keyword. If you don't use </w:t>
+      </w:r>
+      <w:proofErr w:type="gramStart"/>
+      <w:r>
+        <w:rPr>
+          <w:rFonts w:ascii="Bahnschrift" w:hAnsi="Bahnschrift" w:cs="Segoe UI"/>
+          <w:color w:val="333333"/>
+          <w:sz w:val="28"/>
+          <w:szCs w:val="28"/>
+          <w:shd w:val="clear" w:color="auto" w:fill="FFFFFF"/>
+        </w:rPr>
+        <w:t>the this</w:t>
+      </w:r>
+      <w:proofErr w:type="gramEnd"/>
+      <w:r>
+        <w:rPr>
+          <w:rFonts w:ascii="Bahnschrift" w:hAnsi="Bahnschrift" w:cs="Segoe UI"/>
+          <w:color w:val="333333"/>
+          <w:sz w:val="28"/>
+          <w:szCs w:val="28"/>
+          <w:shd w:val="clear" w:color="auto" w:fill="FFFFFF"/>
+        </w:rPr>
+        <w:t xml:space="preserve"> keyword, compiler automatically adds this keyword while invoking the method.</w:t>
       </w:r>
     </w:p>
     <w:p>
@@ -7743,7 +7836,27 @@
           <w:szCs w:val="28"/>
           <w:shd w:val="clear" w:color="auto" w:fill="FFFFFF"/>
         </w:rPr>
-        <w:t xml:space="preserve"> The this keyword can also be passed as an argument in the method. It is mainly used in the event handling. </w:t>
+        <w:t xml:space="preserve"> </w:t>
+      </w:r>
+      <w:r>
+        <w:rPr>
+          <w:rFonts w:ascii="Bahnschrift" w:hAnsi="Bahnschrift" w:cs="Segoe UI"/>
+          <w:color w:val="333333"/>
+          <w:sz w:val="28"/>
+          <w:szCs w:val="28"/>
+          <w:shd w:val="clear" w:color="auto" w:fill="FFFFFF"/>
+        </w:rPr>
+        <w:t>This</w:t>
+      </w:r>
+      <w:r>
+        <w:rPr>
+          <w:rFonts w:ascii="Bahnschrift" w:hAnsi="Bahnschrift" w:cs="Segoe UI"/>
+          <w:color w:val="333333"/>
+          <w:sz w:val="28"/>
+          <w:szCs w:val="28"/>
+          <w:shd w:val="clear" w:color="auto" w:fill="FFFFFF"/>
+        </w:rPr>
+        <w:t xml:space="preserve"> keyword can also be passed as an argument in the method. It is mainly used in the event handling. </w:t>
       </w:r>
       <w:r>
         <w:rPr>
@@ -7823,7 +7936,27 @@
           <w:szCs w:val="28"/>
           <w:shd w:val="clear" w:color="auto" w:fill="FFFFFF"/>
         </w:rPr>
-        <w:t>We can pass the this keyword in the constructor also. It is useful if we have to use one object in multiple classes. </w:t>
+        <w:t xml:space="preserve">We can pass </w:t>
+      </w:r>
+      <w:r>
+        <w:rPr>
+          <w:rFonts w:ascii="Bahnschrift" w:hAnsi="Bahnschrift" w:cs="Segoe UI"/>
+          <w:color w:val="333333"/>
+          <w:sz w:val="28"/>
+          <w:szCs w:val="28"/>
+          <w:shd w:val="clear" w:color="auto" w:fill="FFFFFF"/>
+        </w:rPr>
+        <w:t>this</w:t>
+      </w:r>
+      <w:r>
+        <w:rPr>
+          <w:rFonts w:ascii="Bahnschrift" w:hAnsi="Bahnschrift" w:cs="Segoe UI"/>
+          <w:color w:val="333333"/>
+          <w:sz w:val="28"/>
+          <w:szCs w:val="28"/>
+          <w:shd w:val="clear" w:color="auto" w:fill="FFFFFF"/>
+        </w:rPr>
+        <w:t xml:space="preserve"> keyword in the constructor also. It is useful if we have to use one object in multiple classes. </w:t>
       </w:r>
     </w:p>
     <w:p>
@@ -7886,8 +8019,8 @@
           <w:b w:val="0"/>
           <w:bCs/>
           <w:color w:val="610B38"/>
-          <w:sz w:val="28"/>
-          <w:szCs w:val="28"/>
+          <w:sz w:val="44"/>
+          <w:szCs w:val="44"/>
         </w:rPr>
       </w:pPr>
       <w:r>
@@ -7896,8 +8029,8 @@
           <w:b w:val="0"/>
           <w:bCs/>
           <w:color w:val="610B38"/>
-          <w:sz w:val="28"/>
-          <w:szCs w:val="28"/>
+          <w:sz w:val="44"/>
+          <w:szCs w:val="44"/>
         </w:rPr>
         <w:t>Object oriented programming concepts:</w:t>
       </w:r>
@@ -8097,9 +8230,7 @@
     </w:p>
     <w:p>
       <w:pPr>
-        <w:pStyle w:val="Heading4"/>
-        <w:shd w:val="clear" w:color="auto" w:fill="FFFFFF"/>
-        <w:spacing w:line="312" w:lineRule="atLeast"/>
+        <w:pStyle w:val="Heading3"/>
         <w:rPr>
           <w:rFonts w:ascii="Bahnschrift" w:hAnsi="Bahnschrift" w:cs="Helvetica"/>
           <w:color w:val="610B4B"/>
@@ -8213,9 +8344,7 @@
     </w:p>
     <w:p>
       <w:pPr>
-        <w:pStyle w:val="Heading4"/>
-        <w:shd w:val="clear" w:color="auto" w:fill="FFFFFF"/>
-        <w:spacing w:line="312" w:lineRule="atLeast"/>
+        <w:pStyle w:val="Heading3"/>
         <w:rPr>
           <w:rFonts w:ascii="Bahnschrift" w:hAnsi="Bahnschrift" w:cs="Helvetica"/>
           <w:color w:val="610B4B"/>
@@ -8956,7 +9085,25 @@
           <w:sz w:val="28"/>
           <w:szCs w:val="28"/>
         </w:rPr>
-        <w:t>Polymorphism is considered one of the important features of Object-Oriented Programming. Polymorphism allows us to perform a single action in different ways. In other words, polymorphism allows you to define one interface and have multiple implementations. The word “poly” means many and “morphs” means forms, So it means many forms.</w:t>
+        <w:t xml:space="preserve">Polymorphism is considered one of the important features of Object-Oriented Programming. Polymorphism allows us to perform a single action in different ways. In other words, polymorphism allows you to define one interface and have multiple implementations. The word “poly” means many and “morphs” means forms, </w:t>
+      </w:r>
+      <w:proofErr w:type="gramStart"/>
+      <w:r>
+        <w:rPr>
+          <w:rFonts w:ascii="Bahnschrift" w:hAnsi="Bahnschrift"/>
+          <w:sz w:val="28"/>
+          <w:szCs w:val="28"/>
+        </w:rPr>
+        <w:t>So</w:t>
+      </w:r>
+      <w:proofErr w:type="gramEnd"/>
+      <w:r>
+        <w:rPr>
+          <w:rFonts w:ascii="Bahnschrift" w:hAnsi="Bahnschrift"/>
+          <w:sz w:val="28"/>
+          <w:szCs w:val="28"/>
+        </w:rPr>
+        <w:t xml:space="preserve"> it means many forms.</w:t>
       </w:r>
     </w:p>
     <w:p>
@@ -9295,16 +9442,35 @@
           <w:sz w:val="28"/>
           <w:szCs w:val="28"/>
         </w:rPr>
-        <w:t>Method Overloading</w:t>
-      </w:r>
-      <w:r>
-        <w:rPr>
+        <w:t xml:space="preserve">Method </w:t>
+      </w:r>
+      <w:r>
+        <w:rPr>
+          <w:rStyle w:val="Strong"/>
           <w:rFonts w:ascii="Bahnschrift" w:hAnsi="Bahnschrift" w:cs="Segoe UI"/>
           <w:color w:val="333333"/>
           <w:sz w:val="28"/>
           <w:szCs w:val="28"/>
         </w:rPr>
-        <w:t>.If we have to perform only one operation, having same name of the methods increases the readability of the </w:t>
+        <w:t>Overloading</w:t>
+      </w:r>
+      <w:r>
+        <w:rPr>
+          <w:rFonts w:ascii="Bahnschrift" w:hAnsi="Bahnschrift" w:cs="Segoe UI"/>
+          <w:color w:val="333333"/>
+          <w:sz w:val="28"/>
+          <w:szCs w:val="28"/>
+        </w:rPr>
+        <w:t>. If</w:t>
+      </w:r>
+      <w:r>
+        <w:rPr>
+          <w:rFonts w:ascii="Bahnschrift" w:hAnsi="Bahnschrift" w:cs="Segoe UI"/>
+          <w:color w:val="333333"/>
+          <w:sz w:val="28"/>
+          <w:szCs w:val="28"/>
+        </w:rPr>
+        <w:t xml:space="preserve"> we have to perform only one operation, having same name of the methods increases the readability of the </w:t>
       </w:r>
       <w:hyperlink r:id="rId25" w:history="1">
         <w:r>
@@ -9325,7 +9491,47 @@
           <w:sz w:val="28"/>
           <w:szCs w:val="28"/>
         </w:rPr>
-        <w:t>. Suppose you have to perform addition of the given numbers but there can be any number of arguments, if you write the method such as a(int,int) for two parameters, and b(int,int,int) for three parameters then it may be difficult for you as well as other programmers to understand the behavior of the method because its name differs.</w:t>
+        <w:t>. Suppose you have to perform addition of the given numbers but there can be any number of arguments, if you write the method such as a(</w:t>
+      </w:r>
+      <w:proofErr w:type="spellStart"/>
+      <w:r>
+        <w:rPr>
+          <w:rFonts w:ascii="Bahnschrift" w:hAnsi="Bahnschrift" w:cs="Segoe UI"/>
+          <w:color w:val="333333"/>
+          <w:sz w:val="28"/>
+          <w:szCs w:val="28"/>
+        </w:rPr>
+        <w:t>int,int</w:t>
+      </w:r>
+      <w:proofErr w:type="spellEnd"/>
+      <w:r>
+        <w:rPr>
+          <w:rFonts w:ascii="Bahnschrift" w:hAnsi="Bahnschrift" w:cs="Segoe UI"/>
+          <w:color w:val="333333"/>
+          <w:sz w:val="28"/>
+          <w:szCs w:val="28"/>
+        </w:rPr>
+        <w:t>) for two parameters, and b(</w:t>
+      </w:r>
+      <w:proofErr w:type="spellStart"/>
+      <w:r>
+        <w:rPr>
+          <w:rFonts w:ascii="Bahnschrift" w:hAnsi="Bahnschrift" w:cs="Segoe UI"/>
+          <w:color w:val="333333"/>
+          <w:sz w:val="28"/>
+          <w:szCs w:val="28"/>
+        </w:rPr>
+        <w:t>int,int,int</w:t>
+      </w:r>
+      <w:proofErr w:type="spellEnd"/>
+      <w:r>
+        <w:rPr>
+          <w:rFonts w:ascii="Bahnschrift" w:hAnsi="Bahnschrift" w:cs="Segoe UI"/>
+          <w:color w:val="333333"/>
+          <w:sz w:val="28"/>
+          <w:szCs w:val="28"/>
+        </w:rPr>
+        <w:t>) for three parameters then it may be difficult for you as well as other programmers to understand the behavior of the method because its name differs.</w:t>
       </w:r>
     </w:p>
     <w:p>
@@ -9632,6 +9838,7 @@
           <w:szCs w:val="28"/>
         </w:rPr>
       </w:pPr>
+      <w:proofErr w:type="spellStart"/>
       <w:r>
         <w:rPr>
           <w:rFonts w:ascii="Bahnschrift" w:hAnsi="Bahnschrift" w:cs="Segoe UI"/>
@@ -9639,7 +9846,37 @@
           <w:sz w:val="28"/>
           <w:szCs w:val="28"/>
         </w:rPr>
-        <w:t>System.out.println(Adder.add(11,11)); //Here, how can java determine which sum() method should be called?</w:t>
+        <w:t>System.out.println</w:t>
+      </w:r>
+      <w:proofErr w:type="spellEnd"/>
+      <w:r>
+        <w:rPr>
+          <w:rFonts w:ascii="Bahnschrift" w:hAnsi="Bahnschrift" w:cs="Segoe UI"/>
+          <w:color w:val="333333"/>
+          <w:sz w:val="28"/>
+          <w:szCs w:val="28"/>
+        </w:rPr>
+        <w:t>(</w:t>
+      </w:r>
+      <w:proofErr w:type="spellStart"/>
+      <w:r>
+        <w:rPr>
+          <w:rFonts w:ascii="Bahnschrift" w:hAnsi="Bahnschrift" w:cs="Segoe UI"/>
+          <w:color w:val="333333"/>
+          <w:sz w:val="28"/>
+          <w:szCs w:val="28"/>
+        </w:rPr>
+        <w:t>Adder.add</w:t>
+      </w:r>
+      <w:proofErr w:type="spellEnd"/>
+      <w:r>
+        <w:rPr>
+          <w:rFonts w:ascii="Bahnschrift" w:hAnsi="Bahnschrift" w:cs="Segoe UI"/>
+          <w:color w:val="333333"/>
+          <w:sz w:val="28"/>
+          <w:szCs w:val="28"/>
+        </w:rPr>
+        <w:t>(11,11)); //Here, how can java determine which sum() method should be called?</w:t>
       </w:r>
     </w:p>
     <w:p>
@@ -9872,7 +10109,27 @@
           <w:sz w:val="28"/>
           <w:szCs w:val="28"/>
         </w:rPr>
-        <w:t>As displayed in the above diagram, byte can be promoted to short, int, long, float or double. The short datatype can be promoted to int, long, float or double. The char datatype can be promoted to int,long,float or double and so on.</w:t>
+        <w:t xml:space="preserve">As displayed in the above diagram, byte can be promoted to short, int, long, float or double. The short datatype can be promoted to int, long, float or double. The char datatype can be promoted to </w:t>
+      </w:r>
+      <w:proofErr w:type="spellStart"/>
+      <w:r>
+        <w:rPr>
+          <w:rFonts w:ascii="Bahnschrift" w:hAnsi="Bahnschrift" w:cs="Segoe UI"/>
+          <w:color w:val="333333"/>
+          <w:sz w:val="28"/>
+          <w:szCs w:val="28"/>
+        </w:rPr>
+        <w:t>int,long,float</w:t>
+      </w:r>
+      <w:proofErr w:type="spellEnd"/>
+      <w:r>
+        <w:rPr>
+          <w:rFonts w:ascii="Bahnschrift" w:hAnsi="Bahnschrift" w:cs="Segoe UI"/>
+          <w:color w:val="333333"/>
+          <w:sz w:val="28"/>
+          <w:szCs w:val="28"/>
+        </w:rPr>
+        <w:t xml:space="preserve"> or double and so on.</w:t>
       </w:r>
     </w:p>
     <w:p>
@@ -9898,7 +10155,31 @@
           <w:sz w:val="28"/>
           <w:szCs w:val="28"/>
         </w:rPr>
-        <w:t>One type is not de-promoted implicitly for example double cannot be depromoted to any type implicitly.</w:t>
+        <w:t xml:space="preserve">One type is not de-promoted implicitly for example double cannot be </w:t>
+      </w:r>
+      <w:proofErr w:type="spellStart"/>
+      <w:r>
+        <w:rPr>
+          <w:rFonts w:ascii="Bahnschrift" w:hAnsi="Bahnschrift" w:cs="Arial"/>
+          <w:b/>
+          <w:bCs/>
+          <w:color w:val="333333"/>
+          <w:sz w:val="28"/>
+          <w:szCs w:val="28"/>
+        </w:rPr>
+        <w:t>depromoted</w:t>
+      </w:r>
+      <w:proofErr w:type="spellEnd"/>
+      <w:r>
+        <w:rPr>
+          <w:rFonts w:ascii="Bahnschrift" w:hAnsi="Bahnschrift" w:cs="Arial"/>
+          <w:b/>
+          <w:bCs/>
+          <w:color w:val="333333"/>
+          <w:sz w:val="28"/>
+          <w:szCs w:val="28"/>
+        </w:rPr>
+        <w:t xml:space="preserve"> to any type implicitly.</w:t>
       </w:r>
     </w:p>
     <w:p>
@@ -10118,7 +10399,29 @@
           <w:szCs w:val="28"/>
           <w:shd w:val="clear" w:color="auto" w:fill="FFFFFF"/>
         </w:rPr>
-        <w:t>In other words, If a subclass provides the specific implementation of the method that has been declared by one of its parent class, it is known as method overriding.</w:t>
+        <w:t xml:space="preserve">In other words, </w:t>
+      </w:r>
+      <w:proofErr w:type="gramStart"/>
+      <w:r>
+        <w:rPr>
+          <w:rFonts w:ascii="Bahnschrift" w:eastAsiaTheme="majorEastAsia" w:hAnsi="Bahnschrift" w:cs="Segoe UI"/>
+          <w:color w:val="333333"/>
+          <w:sz w:val="28"/>
+          <w:szCs w:val="28"/>
+          <w:shd w:val="clear" w:color="auto" w:fill="FFFFFF"/>
+        </w:rPr>
+        <w:t>If</w:t>
+      </w:r>
+      <w:proofErr w:type="gramEnd"/>
+      <w:r>
+        <w:rPr>
+          <w:rFonts w:ascii="Bahnschrift" w:eastAsiaTheme="majorEastAsia" w:hAnsi="Bahnschrift" w:cs="Segoe UI"/>
+          <w:color w:val="333333"/>
+          <w:sz w:val="28"/>
+          <w:szCs w:val="28"/>
+          <w:shd w:val="clear" w:color="auto" w:fill="FFFFFF"/>
+        </w:rPr>
+        <w:t xml:space="preserve"> a subclass provides the specific implementation of the method that has been declared by one of its parent class, it is known as method overriding.</w:t>
       </w:r>
     </w:p>
     <w:p>
@@ -10303,7 +10606,29 @@
           <w:szCs w:val="28"/>
           <w:shd w:val="clear" w:color="auto" w:fill="FFFFFF"/>
         </w:rPr>
-        <w:t xml:space="preserve">Final methods cannot be overridden : If we don’t want a method to be overridden, we declare it as final. Please see Using final with Inheritance </w:t>
+        <w:t xml:space="preserve">Final methods cannot be overridden : If we don’t want a method to be overridden, we declare it as final. Please see Using </w:t>
+      </w:r>
+      <w:proofErr w:type="gramStart"/>
+      <w:r>
+        <w:rPr>
+          <w:rFonts w:ascii="Bahnschrift" w:eastAsiaTheme="majorEastAsia" w:hAnsi="Bahnschrift" w:cs="Segoe UI"/>
+          <w:color w:val="333333"/>
+          <w:sz w:val="28"/>
+          <w:szCs w:val="28"/>
+          <w:shd w:val="clear" w:color="auto" w:fill="FFFFFF"/>
+        </w:rPr>
+        <w:t>final</w:t>
+      </w:r>
+      <w:proofErr w:type="gramEnd"/>
+      <w:r>
+        <w:rPr>
+          <w:rFonts w:ascii="Bahnschrift" w:eastAsiaTheme="majorEastAsia" w:hAnsi="Bahnschrift" w:cs="Segoe UI"/>
+          <w:color w:val="333333"/>
+          <w:sz w:val="28"/>
+          <w:szCs w:val="28"/>
+          <w:shd w:val="clear" w:color="auto" w:fill="FFFFFF"/>
+        </w:rPr>
+        <w:t xml:space="preserve"> with Inheritance </w:t>
       </w:r>
     </w:p>
     <w:p>
@@ -10330,7 +10655,29 @@
           <w:szCs w:val="28"/>
           <w:shd w:val="clear" w:color="auto" w:fill="FFFFFF"/>
         </w:rPr>
-        <w:t>Static methods can not be overridden(Method Overriding vs Method Hiding) : When you define a static method with same signature as a static method in base class, it is known as method hiding.</w:t>
+        <w:t xml:space="preserve">Static methods </w:t>
+      </w:r>
+      <w:proofErr w:type="spellStart"/>
+      <w:r>
+        <w:rPr>
+          <w:rFonts w:ascii="Bahnschrift" w:eastAsiaTheme="majorEastAsia" w:hAnsi="Bahnschrift" w:cs="Segoe UI"/>
+          <w:color w:val="333333"/>
+          <w:sz w:val="28"/>
+          <w:szCs w:val="28"/>
+          <w:shd w:val="clear" w:color="auto" w:fill="FFFFFF"/>
+        </w:rPr>
+        <w:t>can not</w:t>
+      </w:r>
+      <w:proofErr w:type="spellEnd"/>
+      <w:r>
+        <w:rPr>
+          <w:rFonts w:ascii="Bahnschrift" w:eastAsiaTheme="majorEastAsia" w:hAnsi="Bahnschrift" w:cs="Segoe UI"/>
+          <w:color w:val="333333"/>
+          <w:sz w:val="28"/>
+          <w:szCs w:val="28"/>
+          <w:shd w:val="clear" w:color="auto" w:fill="FFFFFF"/>
+        </w:rPr>
+        <w:t xml:space="preserve"> be overridden(Method Overriding vs Method Hiding) : When you define a static method with same signature as a static method in base class, it is known as method hiding.</w:t>
       </w:r>
     </w:p>
     <w:p>
@@ -10357,7 +10704,29 @@
           <w:szCs w:val="28"/>
           <w:shd w:val="clear" w:color="auto" w:fill="FFFFFF"/>
         </w:rPr>
-        <w:t>Private methods can not be overridden : Private methods cannot be overridden as they are bonded during compile time. Therefore we can’t even override private methods in a subclass.(See this for details).</w:t>
+        <w:t xml:space="preserve">Private methods </w:t>
+      </w:r>
+      <w:proofErr w:type="spellStart"/>
+      <w:r>
+        <w:rPr>
+          <w:rFonts w:ascii="Bahnschrift" w:eastAsiaTheme="majorEastAsia" w:hAnsi="Bahnschrift" w:cs="Segoe UI"/>
+          <w:color w:val="333333"/>
+          <w:sz w:val="28"/>
+          <w:szCs w:val="28"/>
+          <w:shd w:val="clear" w:color="auto" w:fill="FFFFFF"/>
+        </w:rPr>
+        <w:t>can not</w:t>
+      </w:r>
+      <w:proofErr w:type="spellEnd"/>
+      <w:r>
+        <w:rPr>
+          <w:rFonts w:ascii="Bahnschrift" w:eastAsiaTheme="majorEastAsia" w:hAnsi="Bahnschrift" w:cs="Segoe UI"/>
+          <w:color w:val="333333"/>
+          <w:sz w:val="28"/>
+          <w:szCs w:val="28"/>
+          <w:shd w:val="clear" w:color="auto" w:fill="FFFFFF"/>
+        </w:rPr>
+        <w:t xml:space="preserve"> be overridden : Private methods cannot be overridden as they are bonded during compile time. Therefore we can’t even override private methods in a subclass.(See this for details).</w:t>
       </w:r>
     </w:p>
     <w:p>
@@ -10384,7 +10753,29 @@
           <w:szCs w:val="28"/>
           <w:shd w:val="clear" w:color="auto" w:fill="FFFFFF"/>
         </w:rPr>
-        <w:t>The overriding method must have same return type (or subtype) : From Java 5.0 onwards it is possible to have different return type for a overriding method in child class, but child’s return type should be sub-type of parent’s return type. This phenomena is known as covariant return type.</w:t>
+        <w:t xml:space="preserve">The overriding method must have same return type (or subtype) : From Java 5.0 onwards it is possible to have different return type for </w:t>
+      </w:r>
+      <w:proofErr w:type="spellStart"/>
+      <w:r>
+        <w:rPr>
+          <w:rFonts w:ascii="Bahnschrift" w:eastAsiaTheme="majorEastAsia" w:hAnsi="Bahnschrift" w:cs="Segoe UI"/>
+          <w:color w:val="333333"/>
+          <w:sz w:val="28"/>
+          <w:szCs w:val="28"/>
+          <w:shd w:val="clear" w:color="auto" w:fill="FFFFFF"/>
+        </w:rPr>
+        <w:t>a</w:t>
+      </w:r>
+      <w:proofErr w:type="spellEnd"/>
+      <w:r>
+        <w:rPr>
+          <w:rFonts w:ascii="Bahnschrift" w:eastAsiaTheme="majorEastAsia" w:hAnsi="Bahnschrift" w:cs="Segoe UI"/>
+          <w:color w:val="333333"/>
+          <w:sz w:val="28"/>
+          <w:szCs w:val="28"/>
+          <w:shd w:val="clear" w:color="auto" w:fill="FFFFFF"/>
+        </w:rPr>
+        <w:t xml:space="preserve"> overriding method in child class, but child’s return type should be sub-type of parent’s return type. This phenomena is known as covariant return type.</w:t>
       </w:r>
     </w:p>
     <w:p>
@@ -10519,7 +10910,27 @@
           <w:szCs w:val="28"/>
           <w:shd w:val="clear" w:color="auto" w:fill="FFFFFF"/>
         </w:rPr>
-        <w:t>Rule#2 : If the super-class overridden method does throws an exception, subclass overriding method can only throw same, subclass exception. Throwing parent exception in Exception hierarchy will lead to compile time error.Also there is no issue if subclass overridden method is not throwing any exception.</w:t>
+        <w:t xml:space="preserve">Rule#2 : If the super-class overridden method does throws an exception, subclass overriding method can only throw same, subclass exception. Throwing parent exception in Exception hierarchy will lead to compile time </w:t>
+      </w:r>
+      <w:r>
+        <w:rPr>
+          <w:rFonts w:ascii="Bahnschrift" w:eastAsiaTheme="majorEastAsia" w:hAnsi="Bahnschrift" w:cs="Segoe UI"/>
+          <w:color w:val="333333"/>
+          <w:sz w:val="28"/>
+          <w:szCs w:val="28"/>
+          <w:shd w:val="clear" w:color="auto" w:fill="FFFFFF"/>
+        </w:rPr>
+        <w:t>error. Also</w:t>
+      </w:r>
+      <w:r>
+        <w:rPr>
+          <w:rFonts w:ascii="Bahnschrift" w:eastAsiaTheme="majorEastAsia" w:hAnsi="Bahnschrift" w:cs="Segoe UI"/>
+          <w:color w:val="333333"/>
+          <w:sz w:val="28"/>
+          <w:szCs w:val="28"/>
+          <w:shd w:val="clear" w:color="auto" w:fill="FFFFFF"/>
+        </w:rPr>
+        <w:t xml:space="preserve"> there is no issue if subclass overridden method is not throwing any exception.</w:t>
       </w:r>
     </w:p>
     <w:p>
@@ -10755,7 +11166,29 @@
           <w:szCs w:val="28"/>
           <w:shd w:val="clear" w:color="auto" w:fill="FFFFFF"/>
         </w:rPr>
-        <w:t>Overriding and Inheritance : Part of the key to successfully applying polymorphism is understanding that the superclasses and subclasses form a hierarchy which moves from lesser to greater specialization. Used correctly, the superclass provides all elements that a subclass can use directly. It also defines those methods that the derived class must implement on its own. This allows the subclass the flexibility to define its methods, yet still enforces a consistent interface. Thus, by combining inheritance with overridden methods, a superclass can define the general form of the methods that will be used by all of its subclasses.</w:t>
+        <w:t xml:space="preserve">Overriding and Inheritance : Part of the key to successfully applying polymorphism is understanding that the </w:t>
+      </w:r>
+      <w:proofErr w:type="spellStart"/>
+      <w:r>
+        <w:rPr>
+          <w:rFonts w:ascii="Bahnschrift" w:eastAsiaTheme="majorEastAsia" w:hAnsi="Bahnschrift" w:cs="Segoe UI"/>
+          <w:color w:val="333333"/>
+          <w:sz w:val="28"/>
+          <w:szCs w:val="28"/>
+          <w:shd w:val="clear" w:color="auto" w:fill="FFFFFF"/>
+        </w:rPr>
+        <w:t>superclasses</w:t>
+      </w:r>
+      <w:proofErr w:type="spellEnd"/>
+      <w:r>
+        <w:rPr>
+          <w:rFonts w:ascii="Bahnschrift" w:eastAsiaTheme="majorEastAsia" w:hAnsi="Bahnschrift" w:cs="Segoe UI"/>
+          <w:color w:val="333333"/>
+          <w:sz w:val="28"/>
+          <w:szCs w:val="28"/>
+          <w:shd w:val="clear" w:color="auto" w:fill="FFFFFF"/>
+        </w:rPr>
+        <w:t xml:space="preserve"> and subclasses form a hierarchy which moves from lesser to greater specialization. Used correctly, the superclass provides all elements that a subclass can use directly. It also defines those methods that the derived class must implement on its own. This allows the subclass the flexibility to define its methods, yet still enforces a consistent interface. Thus, by combining inheritance with overridden methods, a superclass can define the general form of the methods that will be used by all of its subclasses.</w:t>
       </w:r>
     </w:p>
     <w:p>
@@ -10784,12 +11217,12 @@
     </w:p>
     <w:tbl>
       <w:tblPr>
-        <w:tblW w:w="11720" w:type="dxa"/>
+        <w:tblW w:w="17185" w:type="dxa"/>
         <w:tblLook w:val="04A0" w:firstRow="1" w:lastRow="0" w:firstColumn="1" w:lastColumn="0" w:noHBand="0" w:noVBand="1"/>
       </w:tblPr>
       <w:tblGrid>
         <w:gridCol w:w="7740"/>
-        <w:gridCol w:w="3980"/>
+        <w:gridCol w:w="9445"/>
       </w:tblGrid>
       <w:tr>
         <w:trPr>
@@ -10837,7 +11270,7 @@
         </w:tc>
         <w:tc>
           <w:tcPr>
-            <w:tcW w:w="3980" w:type="dxa"/>
+            <w:tcW w:w="9445" w:type="dxa"/>
             <w:tcBorders>
               <w:top w:val="single" w:sz="4" w:space="0" w:color="auto"/>
               <w:left w:val="nil"/>
@@ -10940,7 +11373,7 @@
         </w:tc>
         <w:tc>
           <w:tcPr>
-            <w:tcW w:w="3980" w:type="dxa"/>
+            <w:tcW w:w="9445" w:type="dxa"/>
             <w:tcBorders>
               <w:top w:val="nil"/>
               <w:left w:val="nil"/>
@@ -11061,7 +11494,7 @@
         </w:tc>
         <w:tc>
           <w:tcPr>
-            <w:tcW w:w="3980" w:type="dxa"/>
+            <w:tcW w:w="9445" w:type="dxa"/>
             <w:tcBorders>
               <w:top w:val="nil"/>
               <w:left w:val="nil"/>
@@ -11182,7 +11615,7 @@
         </w:tc>
         <w:tc>
           <w:tcPr>
-            <w:tcW w:w="3980" w:type="dxa"/>
+            <w:tcW w:w="9445" w:type="dxa"/>
             <w:tcBorders>
               <w:top w:val="nil"/>
               <w:left w:val="nil"/>
@@ -11303,7 +11736,7 @@
         </w:tc>
         <w:tc>
           <w:tcPr>
-            <w:tcW w:w="3980" w:type="dxa"/>
+            <w:tcW w:w="9445" w:type="dxa"/>
             <w:tcBorders>
               <w:top w:val="nil"/>
               <w:left w:val="nil"/>
@@ -11424,7 +11857,7 @@
         </w:tc>
         <w:tc>
           <w:tcPr>
-            <w:tcW w:w="3980" w:type="dxa"/>
+            <w:tcW w:w="9445" w:type="dxa"/>
             <w:tcBorders>
               <w:top w:val="nil"/>
               <w:left w:val="nil"/>
@@ -11854,7 +12287,29 @@
           <w:szCs w:val="28"/>
           <w:shd w:val="clear" w:color="auto" w:fill="FFFFFF"/>
         </w:rPr>
-        <w:t xml:space="preserve">Before Java5, it was not possible to override any method by changing the return type. But now, since Java5, it is possible to override method by changing the return type if subclass overrides any method whose return type is Non-Primitive but it changes its return type to subclass type. </w:t>
+        <w:t xml:space="preserve">Before Java5, it was not possible to override any method by changing the return type. But now, since Java5, it is possible to override method by changing the return type if subclass overrides any method whose return type is </w:t>
+      </w:r>
+      <w:proofErr w:type="gramStart"/>
+      <w:r>
+        <w:rPr>
+          <w:rFonts w:ascii="Bahnschrift" w:eastAsiaTheme="majorEastAsia" w:hAnsi="Bahnschrift" w:cs="Segoe UI"/>
+          <w:color w:val="333333"/>
+          <w:sz w:val="28"/>
+          <w:szCs w:val="28"/>
+          <w:shd w:val="clear" w:color="auto" w:fill="FFFFFF"/>
+        </w:rPr>
+        <w:t>Non-Primitive</w:t>
+      </w:r>
+      <w:proofErr w:type="gramEnd"/>
+      <w:r>
+        <w:rPr>
+          <w:rFonts w:ascii="Bahnschrift" w:eastAsiaTheme="majorEastAsia" w:hAnsi="Bahnschrift" w:cs="Segoe UI"/>
+          <w:color w:val="333333"/>
+          <w:sz w:val="28"/>
+          <w:szCs w:val="28"/>
+          <w:shd w:val="clear" w:color="auto" w:fill="FFFFFF"/>
+        </w:rPr>
+        <w:t xml:space="preserve"> but it changes its return type to subclass type. </w:t>
       </w:r>
       <w:r>
         <w:rPr>
@@ -11984,6 +12439,7 @@
         </w:rPr>
         <w:t xml:space="preserve">3) Covariant return type helps in preventing the run-time </w:t>
       </w:r>
+      <w:proofErr w:type="spellStart"/>
       <w:r>
         <w:rPr>
           <w:rFonts w:ascii="Bahnschrift" w:eastAsiaTheme="majorEastAsia" w:hAnsi="Bahnschrift" w:cs="Segoe UI"/>
@@ -11996,6 +12452,7 @@
         </w:rPr>
         <w:t>ClassCastExceptions</w:t>
       </w:r>
+      <w:proofErr w:type="spellEnd"/>
       <w:r>
         <w:rPr>
           <w:rFonts w:ascii="Bahnschrift" w:eastAsiaTheme="majorEastAsia" w:hAnsi="Bahnschrift" w:cs="Segoe UI"/>
@@ -12415,7 +12872,29 @@
                 <w:szCs w:val="28"/>
                 <w:shd w:val="clear" w:color="auto" w:fill="FFFFFF"/>
               </w:rPr>
-              <w:t>Suppose I have to perform some operations while assigning value to instance data member e.g. a for loop to fill a complex array or error handling etc.</w:t>
+              <w:t xml:space="preserve">Suppose I have to perform some operations while assigning value to instance data member e.g. </w:t>
+            </w:r>
+            <w:proofErr w:type="spellStart"/>
+            <w:r>
+              <w:rPr>
+                <w:rFonts w:ascii="Bahnschrift" w:eastAsiaTheme="majorEastAsia" w:hAnsi="Bahnschrift" w:cs="Segoe UI"/>
+                <w:color w:val="333333"/>
+                <w:sz w:val="28"/>
+                <w:szCs w:val="28"/>
+                <w:shd w:val="clear" w:color="auto" w:fill="FFFFFF"/>
+              </w:rPr>
+              <w:t>a</w:t>
+            </w:r>
+            <w:proofErr w:type="spellEnd"/>
+            <w:r>
+              <w:rPr>
+                <w:rFonts w:ascii="Bahnschrift" w:eastAsiaTheme="majorEastAsia" w:hAnsi="Bahnschrift" w:cs="Segoe UI"/>
+                <w:color w:val="333333"/>
+                <w:sz w:val="28"/>
+                <w:szCs w:val="28"/>
+                <w:shd w:val="clear" w:color="auto" w:fill="FFFFFF"/>
+              </w:rPr>
+              <w:t xml:space="preserve"> for loop to fill a complex array or error handling etc.</w:t>
             </w:r>
           </w:p>
         </w:tc>
@@ -12452,6 +12931,7 @@
               </w:rPr>
               <w:t xml:space="preserve">There are three places in java where you can perform operations: </w:t>
             </w:r>
+            <w:proofErr w:type="spellStart"/>
             <w:r>
               <w:rPr>
                 <w:rFonts w:ascii="Bahnschrift" w:eastAsiaTheme="majorEastAsia" w:hAnsi="Bahnschrift" w:cs="Segoe UI"/>
@@ -12512,6 +12992,7 @@
               </w:rPr>
               <w:t>block</w:t>
             </w:r>
+            <w:proofErr w:type="spellEnd"/>
           </w:p>
         </w:tc>
       </w:tr>
@@ -12545,7 +13026,29 @@
                 <w:szCs w:val="28"/>
                 <w:shd w:val="clear" w:color="auto" w:fill="FFFFFF"/>
               </w:rPr>
-              <w:t xml:space="preserve">it seems that instance initializer block is firstly invoked but NO. Instance intializer block is invoked at the time of object creation. The java compiler copies the instance initializer block in the constructor after the first statement super(). So firstly, constructor is invoked. Let's understand it by the figure given below: </w:t>
+              <w:t xml:space="preserve">it seems that instance initializer block is firstly invoked but NO. Instance </w:t>
+            </w:r>
+            <w:proofErr w:type="spellStart"/>
+            <w:r>
+              <w:rPr>
+                <w:rFonts w:ascii="Bahnschrift" w:eastAsiaTheme="majorEastAsia" w:hAnsi="Bahnschrift" w:cs="Segoe UI"/>
+                <w:color w:val="333333"/>
+                <w:sz w:val="28"/>
+                <w:szCs w:val="28"/>
+                <w:shd w:val="clear" w:color="auto" w:fill="FFFFFF"/>
+              </w:rPr>
+              <w:t>intializer</w:t>
+            </w:r>
+            <w:proofErr w:type="spellEnd"/>
+            <w:r>
+              <w:rPr>
+                <w:rFonts w:ascii="Bahnschrift" w:eastAsiaTheme="majorEastAsia" w:hAnsi="Bahnschrift" w:cs="Segoe UI"/>
+                <w:color w:val="333333"/>
+                <w:sz w:val="28"/>
+                <w:szCs w:val="28"/>
+                <w:shd w:val="clear" w:color="auto" w:fill="FFFFFF"/>
+              </w:rPr>
+              <w:t xml:space="preserve"> block is invoked at the time of object creation. The java compiler copies the instance initializer block in the constructor after the first statement super(). So firstly, constructor is invoked. Let's understand it by the figure given below: </w:t>
             </w:r>
           </w:p>
         </w:tc>
@@ -12825,7 +13328,31 @@
           <w:sz w:val="28"/>
           <w:szCs w:val="28"/>
         </w:rPr>
-        <w:t>Final Keyword In Java</w:t>
+        <w:t xml:space="preserve">Final Keyword </w:t>
+      </w:r>
+      <w:proofErr w:type="gramStart"/>
+      <w:r>
+        <w:rPr>
+          <w:rFonts w:ascii="Bahnschrift" w:hAnsi="Bahnschrift" w:cs="Helvetica"/>
+          <w:b/>
+          <w:bCs/>
+          <w:color w:val="610B38"/>
+          <w:sz w:val="28"/>
+          <w:szCs w:val="28"/>
+        </w:rPr>
+        <w:t>In</w:t>
+      </w:r>
+      <w:proofErr w:type="gramEnd"/>
+      <w:r>
+        <w:rPr>
+          <w:rFonts w:ascii="Bahnschrift" w:hAnsi="Bahnschrift" w:cs="Helvetica"/>
+          <w:b/>
+          <w:bCs/>
+          <w:color w:val="610B38"/>
+          <w:sz w:val="28"/>
+          <w:szCs w:val="28"/>
+        </w:rPr>
+        <w:t xml:space="preserve"> Java</w:t>
       </w:r>
     </w:p>
     <w:p>
@@ -13394,25 +13921,16 @@
     </w:p>
     <w:p>
       <w:pPr>
-        <w:rPr>
-          <w:rFonts w:ascii="Bahnschrift" w:eastAsiaTheme="majorEastAsia" w:hAnsi="Bahnschrift" w:cs="Segoe UI"/>
-          <w:color w:val="333333"/>
-          <w:sz w:val="28"/>
-          <w:szCs w:val="28"/>
-          <w:shd w:val="clear" w:color="auto" w:fill="FFFFFF"/>
-          <w:lang w:eastAsia="en-IN"/>
-        </w:rPr>
-      </w:pPr>
-      <w:r>
-        <w:rPr>
-          <w:rFonts w:ascii="Bahnschrift" w:eastAsiaTheme="majorEastAsia" w:hAnsi="Bahnschrift" w:cs="Segoe UI"/>
-          <w:color w:val="333333"/>
-          <w:sz w:val="28"/>
-          <w:szCs w:val="28"/>
-          <w:shd w:val="clear" w:color="auto" w:fill="FFFFFF"/>
-        </w:rPr>
-        <w:br w:type="page"/>
-      </w:r>
+        <w:ind w:left="0"/>
+        <w:rPr>
+          <w:rFonts w:ascii="Bahnschrift" w:eastAsiaTheme="majorEastAsia" w:hAnsi="Bahnschrift" w:cs="Segoe UI"/>
+          <w:color w:val="333333"/>
+          <w:sz w:val="28"/>
+          <w:szCs w:val="28"/>
+          <w:shd w:val="clear" w:color="auto" w:fill="FFFFFF"/>
+          <w:lang w:eastAsia="en-IN"/>
+        </w:rPr>
+      </w:pPr>
     </w:p>
     <w:p>
       <w:pPr>
@@ -13459,7 +13977,27 @@
           <w:szCs w:val="28"/>
           <w:shd w:val="clear" w:color="auto" w:fill="FFFFFF"/>
         </w:rPr>
-        <w:t>Connecting a method call to the method body is known as binding.There are two types of binding</w:t>
+        <w:t xml:space="preserve">Connecting a method call to the method body is known as </w:t>
+      </w:r>
+      <w:r>
+        <w:rPr>
+          <w:rFonts w:ascii="Bahnschrift" w:eastAsiaTheme="majorEastAsia" w:hAnsi="Bahnschrift" w:cs="Segoe UI"/>
+          <w:color w:val="333333"/>
+          <w:sz w:val="28"/>
+          <w:szCs w:val="28"/>
+          <w:shd w:val="clear" w:color="auto" w:fill="FFFFFF"/>
+        </w:rPr>
+        <w:t>binding. There</w:t>
+      </w:r>
+      <w:r>
+        <w:rPr>
+          <w:rFonts w:ascii="Bahnschrift" w:eastAsiaTheme="majorEastAsia" w:hAnsi="Bahnschrift" w:cs="Segoe UI"/>
+          <w:color w:val="333333"/>
+          <w:sz w:val="28"/>
+          <w:szCs w:val="28"/>
+          <w:shd w:val="clear" w:color="auto" w:fill="FFFFFF"/>
+        </w:rPr>
+        <w:t xml:space="preserve"> are two types of binding</w:t>
       </w:r>
     </w:p>
     <w:p>
@@ -13757,7 +14295,18 @@
           <w:lang w:eastAsia="en-IN"/>
         </w:rPr>
         <w:br/>
-        <w:t xml:space="preserve">    System.</w:t>
+        <w:t xml:space="preserve">    </w:t>
+      </w:r>
+      <w:proofErr w:type="spellStart"/>
+      <w:r>
+        <w:rPr>
+          <w:rFonts w:ascii="Courier New" w:eastAsia="Times New Roman" w:hAnsi="Courier New" w:cs="Courier New"/>
+          <w:color w:val="A9B7C6"/>
+          <w:sz w:val="20"/>
+          <w:szCs w:val="20"/>
+          <w:lang w:eastAsia="en-IN"/>
+        </w:rPr>
+        <w:t>System.</w:t>
       </w:r>
       <w:r>
         <w:rPr>
@@ -13779,7 +14328,18 @@
           <w:szCs w:val="20"/>
           <w:lang w:eastAsia="en-IN"/>
         </w:rPr>
-        <w:t>.println(</w:t>
+        <w:t>.println</w:t>
+      </w:r>
+      <w:proofErr w:type="spellEnd"/>
+      <w:r>
+        <w:rPr>
+          <w:rFonts w:ascii="Courier New" w:eastAsia="Times New Roman" w:hAnsi="Courier New" w:cs="Courier New"/>
+          <w:color w:val="A9B7C6"/>
+          <w:sz w:val="20"/>
+          <w:szCs w:val="20"/>
+          <w:lang w:eastAsia="en-IN"/>
+        </w:rPr>
+        <w:t>(</w:t>
       </w:r>
       <w:r>
         <w:rPr>
@@ -13943,7 +14503,18 @@
           <w:lang w:eastAsia="en-IN"/>
         </w:rPr>
         <w:br/>
-        <w:t xml:space="preserve">    System.</w:t>
+        <w:t xml:space="preserve">    </w:t>
+      </w:r>
+      <w:proofErr w:type="spellStart"/>
+      <w:r>
+        <w:rPr>
+          <w:rFonts w:ascii="Courier New" w:eastAsia="Times New Roman" w:hAnsi="Courier New" w:cs="Courier New"/>
+          <w:color w:val="A9B7C6"/>
+          <w:sz w:val="20"/>
+          <w:szCs w:val="20"/>
+          <w:lang w:eastAsia="en-IN"/>
+        </w:rPr>
+        <w:t>System.</w:t>
       </w:r>
       <w:r>
         <w:rPr>
@@ -13965,7 +14536,18 @@
           <w:szCs w:val="20"/>
           <w:lang w:eastAsia="en-IN"/>
         </w:rPr>
-        <w:t>.println(</w:t>
+        <w:t>.println</w:t>
+      </w:r>
+      <w:proofErr w:type="spellEnd"/>
+      <w:r>
+        <w:rPr>
+          <w:rFonts w:ascii="Courier New" w:eastAsia="Times New Roman" w:hAnsi="Courier New" w:cs="Courier New"/>
+          <w:color w:val="A9B7C6"/>
+          <w:sz w:val="20"/>
+          <w:szCs w:val="20"/>
+          <w:lang w:eastAsia="en-IN"/>
+        </w:rPr>
+        <w:t>(</w:t>
       </w:r>
       <w:r>
         <w:rPr>
@@ -14057,8 +14639,9 @@
           <w:szCs w:val="20"/>
           <w:lang w:eastAsia="en-IN"/>
         </w:rPr>
-        <w:t>(String args[]) {</w:t>
-      </w:r>
+        <w:t xml:space="preserve">(String </w:t>
+      </w:r>
+      <w:proofErr w:type="spellStart"/>
       <w:r>
         <w:rPr>
           <w:rFonts w:ascii="Courier New" w:eastAsia="Times New Roman" w:hAnsi="Courier New" w:cs="Courier New"/>
@@ -14067,6 +14650,27 @@
           <w:szCs w:val="20"/>
           <w:lang w:eastAsia="en-IN"/>
         </w:rPr>
+        <w:t>args</w:t>
+      </w:r>
+      <w:proofErr w:type="spellEnd"/>
+      <w:r>
+        <w:rPr>
+          <w:rFonts w:ascii="Courier New" w:eastAsia="Times New Roman" w:hAnsi="Courier New" w:cs="Courier New"/>
+          <w:color w:val="A9B7C6"/>
+          <w:sz w:val="20"/>
+          <w:szCs w:val="20"/>
+          <w:lang w:eastAsia="en-IN"/>
+        </w:rPr>
+        <w:t>[]) {</w:t>
+      </w:r>
+      <w:r>
+        <w:rPr>
+          <w:rFonts w:ascii="Courier New" w:eastAsia="Times New Roman" w:hAnsi="Courier New" w:cs="Courier New"/>
+          <w:color w:val="A9B7C6"/>
+          <w:sz w:val="20"/>
+          <w:szCs w:val="20"/>
+          <w:lang w:eastAsia="en-IN"/>
+        </w:rPr>
         <w:br/>
         <w:t xml:space="preserve">    Animal a = </w:t>
       </w:r>
@@ -14111,6 +14715,7 @@
         <w:br/>
         <w:t xml:space="preserve">    </w:t>
       </w:r>
+      <w:proofErr w:type="spellStart"/>
       <w:r>
         <w:rPr>
           <w:rFonts w:ascii="Courier New" w:eastAsia="Times New Roman" w:hAnsi="Courier New" w:cs="Courier New"/>
@@ -14119,7 +14724,18 @@
           <w:szCs w:val="20"/>
           <w:lang w:eastAsia="en-IN"/>
         </w:rPr>
-        <w:t>a.eat()</w:t>
+        <w:t>a.eat</w:t>
+      </w:r>
+      <w:proofErr w:type="spellEnd"/>
+      <w:r>
+        <w:rPr>
+          <w:rFonts w:ascii="Courier New" w:eastAsia="Times New Roman" w:hAnsi="Courier New" w:cs="Courier New"/>
+          <w:color w:val="A9B7C6"/>
+          <w:sz w:val="20"/>
+          <w:szCs w:val="20"/>
+          <w:lang w:eastAsia="en-IN"/>
+        </w:rPr>
+        <w:t>()</w:t>
       </w:r>
       <w:r>
         <w:rPr>
@@ -14540,6 +15156,1060 @@
           <w:shd w:val="clear" w:color="auto" w:fill="FFFFFF"/>
         </w:rPr>
         <w:t>An abstract class can have parameterized constructors and the default constructor is always present in an abstract class.</w:t>
+      </w:r>
+    </w:p>
+    <w:p>
+      <w:pPr>
+        <w:pStyle w:val="Heading3"/>
+        <w:shd w:val="clear" w:color="auto" w:fill="FFFFFF"/>
+        <w:spacing w:before="0"/>
+        <w:rPr>
+          <w:rFonts w:ascii="Bahnschrift" w:hAnsi="Bahnschrift" w:cs="Segoe UI"/>
+          <w:color w:val="333333"/>
+          <w:sz w:val="28"/>
+          <w:szCs w:val="28"/>
+          <w:shd w:val="clear" w:color="auto" w:fill="FFFFFF"/>
+          <w:lang w:eastAsia="en-IN"/>
+        </w:rPr>
+      </w:pPr>
+      <w:r>
+        <w:rPr>
+          <w:rFonts w:ascii="Bahnschrift" w:hAnsi="Bahnschrift" w:cs="Helvetica"/>
+          <w:b/>
+          <w:bCs/>
+          <w:color w:val="610B38"/>
+          <w:sz w:val="28"/>
+          <w:szCs w:val="28"/>
+        </w:rPr>
+        <w:t xml:space="preserve">Abstract </w:t>
+      </w:r>
+      <w:r>
+        <w:rPr>
+          <w:rFonts w:ascii="Bahnschrift" w:hAnsi="Bahnschrift" w:cs="Helvetica"/>
+          <w:b/>
+          <w:bCs/>
+          <w:color w:val="610B38"/>
+          <w:sz w:val="28"/>
+          <w:szCs w:val="28"/>
+        </w:rPr>
+        <w:t>Class</w:t>
+      </w:r>
+      <w:r>
+        <w:rPr>
+          <w:rFonts w:ascii="Bahnschrift" w:hAnsi="Bahnschrift" w:cs="Helvetica"/>
+          <w:b/>
+          <w:bCs/>
+          <w:color w:val="610B38"/>
+          <w:sz w:val="28"/>
+          <w:szCs w:val="28"/>
+        </w:rPr>
+        <w:t xml:space="preserve"> in java-</w:t>
+      </w:r>
+      <w:r>
+        <w:rPr>
+          <w:rFonts w:ascii="Bahnschrift" w:hAnsi="Bahnschrift" w:cs="Helvetica"/>
+          <w:b/>
+          <w:bCs/>
+          <w:color w:val="610B38"/>
+          <w:sz w:val="28"/>
+          <w:szCs w:val="28"/>
+        </w:rPr>
+        <w:t xml:space="preserve"> </w:t>
+      </w:r>
+      <w:r>
+        <w:rPr>
+          <w:rFonts w:ascii="Bahnschrift" w:hAnsi="Bahnschrift" w:cs="Segoe UI"/>
+          <w:color w:val="333333"/>
+          <w:sz w:val="28"/>
+          <w:szCs w:val="28"/>
+          <w:shd w:val="clear" w:color="auto" w:fill="FFFFFF"/>
+          <w:lang w:eastAsia="en-IN"/>
+        </w:rPr>
+        <w:t>Following are some important observations about abstract classes in Java.</w:t>
+      </w:r>
+    </w:p>
+    <w:p>
+      <w:pPr>
+        <w:pStyle w:val="NormalWeb"/>
+        <w:numPr>
+          <w:ilvl w:val="0"/>
+          <w:numId w:val="24"/>
+        </w:numPr>
+        <w:shd w:val="clear" w:color="auto" w:fill="FFFFFF"/>
+        <w:spacing w:before="0" w:beforeAutospacing="0" w:line="10" w:lineRule="atLeast"/>
+        <w:rPr>
+          <w:rFonts w:ascii="Bahnschrift" w:eastAsiaTheme="majorEastAsia" w:hAnsi="Bahnschrift" w:cs="Segoe UI"/>
+          <w:color w:val="333333"/>
+          <w:sz w:val="28"/>
+          <w:szCs w:val="28"/>
+          <w:shd w:val="clear" w:color="auto" w:fill="FFFFFF"/>
+        </w:rPr>
+      </w:pPr>
+      <w:r>
+        <w:rPr>
+          <w:rFonts w:ascii="Bahnschrift" w:eastAsiaTheme="majorEastAsia" w:hAnsi="Bahnschrift" w:cs="Segoe UI"/>
+          <w:color w:val="333333"/>
+          <w:sz w:val="28"/>
+          <w:szCs w:val="28"/>
+          <w:shd w:val="clear" w:color="auto" w:fill="FFFFFF"/>
+        </w:rPr>
+        <w:t xml:space="preserve">An instance of an abstract class </w:t>
+      </w:r>
+      <w:r>
+        <w:rPr>
+          <w:rFonts w:ascii="Bahnschrift" w:eastAsiaTheme="majorEastAsia" w:hAnsi="Bahnschrift" w:cs="Segoe UI"/>
+          <w:color w:val="333333"/>
+          <w:sz w:val="28"/>
+          <w:szCs w:val="28"/>
+          <w:shd w:val="clear" w:color="auto" w:fill="FFFFFF"/>
+        </w:rPr>
+        <w:t>cannot</w:t>
+      </w:r>
+      <w:r>
+        <w:rPr>
+          <w:rFonts w:ascii="Bahnschrift" w:eastAsiaTheme="majorEastAsia" w:hAnsi="Bahnschrift" w:cs="Segoe UI"/>
+          <w:color w:val="333333"/>
+          <w:sz w:val="28"/>
+          <w:szCs w:val="28"/>
+          <w:shd w:val="clear" w:color="auto" w:fill="FFFFFF"/>
+        </w:rPr>
+        <w:t xml:space="preserve"> be created.</w:t>
+      </w:r>
+    </w:p>
+    <w:p>
+      <w:pPr>
+        <w:pStyle w:val="NormalWeb"/>
+        <w:numPr>
+          <w:ilvl w:val="0"/>
+          <w:numId w:val="24"/>
+        </w:numPr>
+        <w:shd w:val="clear" w:color="auto" w:fill="FFFFFF"/>
+        <w:spacing w:before="0" w:beforeAutospacing="0" w:line="10" w:lineRule="atLeast"/>
+        <w:rPr>
+          <w:rFonts w:ascii="Bahnschrift" w:eastAsiaTheme="majorEastAsia" w:hAnsi="Bahnschrift" w:cs="Segoe UI"/>
+          <w:color w:val="333333"/>
+          <w:sz w:val="28"/>
+          <w:szCs w:val="28"/>
+          <w:shd w:val="clear" w:color="auto" w:fill="FFFFFF"/>
+        </w:rPr>
+      </w:pPr>
+      <w:r>
+        <w:rPr>
+          <w:rFonts w:ascii="Bahnschrift" w:eastAsiaTheme="majorEastAsia" w:hAnsi="Bahnschrift" w:cs="Segoe UI"/>
+          <w:color w:val="333333"/>
+          <w:sz w:val="28"/>
+          <w:szCs w:val="28"/>
+          <w:shd w:val="clear" w:color="auto" w:fill="FFFFFF"/>
+        </w:rPr>
+        <w:t>Constructors are allowed.</w:t>
+      </w:r>
+    </w:p>
+    <w:p>
+      <w:pPr>
+        <w:pStyle w:val="NormalWeb"/>
+        <w:numPr>
+          <w:ilvl w:val="0"/>
+          <w:numId w:val="24"/>
+        </w:numPr>
+        <w:shd w:val="clear" w:color="auto" w:fill="FFFFFF"/>
+        <w:spacing w:before="0" w:beforeAutospacing="0" w:line="10" w:lineRule="atLeast"/>
+        <w:rPr>
+          <w:rFonts w:ascii="Bahnschrift" w:eastAsiaTheme="majorEastAsia" w:hAnsi="Bahnschrift" w:cs="Segoe UI"/>
+          <w:color w:val="333333"/>
+          <w:sz w:val="28"/>
+          <w:szCs w:val="28"/>
+          <w:shd w:val="clear" w:color="auto" w:fill="FFFFFF"/>
+        </w:rPr>
+      </w:pPr>
+      <w:r>
+        <w:rPr>
+          <w:rFonts w:ascii="Bahnschrift" w:eastAsiaTheme="majorEastAsia" w:hAnsi="Bahnschrift" w:cs="Segoe UI"/>
+          <w:color w:val="333333"/>
+          <w:sz w:val="28"/>
+          <w:szCs w:val="28"/>
+          <w:shd w:val="clear" w:color="auto" w:fill="FFFFFF"/>
+        </w:rPr>
+        <w:t>We can have an abstract class without any abstract method.</w:t>
+      </w:r>
+    </w:p>
+    <w:p>
+      <w:pPr>
+        <w:pStyle w:val="NormalWeb"/>
+        <w:numPr>
+          <w:ilvl w:val="0"/>
+          <w:numId w:val="24"/>
+        </w:numPr>
+        <w:shd w:val="clear" w:color="auto" w:fill="FFFFFF"/>
+        <w:spacing w:before="0" w:beforeAutospacing="0" w:line="10" w:lineRule="atLeast"/>
+        <w:rPr>
+          <w:rFonts w:ascii="Bahnschrift" w:eastAsiaTheme="majorEastAsia" w:hAnsi="Bahnschrift" w:cs="Segoe UI"/>
+          <w:color w:val="333333"/>
+          <w:sz w:val="28"/>
+          <w:szCs w:val="28"/>
+          <w:shd w:val="clear" w:color="auto" w:fill="FFFFFF"/>
+        </w:rPr>
+      </w:pPr>
+      <w:r>
+        <w:rPr>
+          <w:rFonts w:ascii="Bahnschrift" w:eastAsiaTheme="majorEastAsia" w:hAnsi="Bahnschrift" w:cs="Segoe UI"/>
+          <w:color w:val="333333"/>
+          <w:sz w:val="28"/>
+          <w:szCs w:val="28"/>
+          <w:shd w:val="clear" w:color="auto" w:fill="FFFFFF"/>
+        </w:rPr>
+        <w:t xml:space="preserve">There can be final method in abstract class but any abstract method in class(abstract class) </w:t>
+      </w:r>
+      <w:proofErr w:type="spellStart"/>
+      <w:r>
+        <w:rPr>
+          <w:rFonts w:ascii="Bahnschrift" w:eastAsiaTheme="majorEastAsia" w:hAnsi="Bahnschrift" w:cs="Segoe UI"/>
+          <w:color w:val="333333"/>
+          <w:sz w:val="28"/>
+          <w:szCs w:val="28"/>
+          <w:shd w:val="clear" w:color="auto" w:fill="FFFFFF"/>
+        </w:rPr>
+        <w:t>can not</w:t>
+      </w:r>
+      <w:proofErr w:type="spellEnd"/>
+      <w:r>
+        <w:rPr>
+          <w:rFonts w:ascii="Bahnschrift" w:eastAsiaTheme="majorEastAsia" w:hAnsi="Bahnschrift" w:cs="Segoe UI"/>
+          <w:color w:val="333333"/>
+          <w:sz w:val="28"/>
+          <w:szCs w:val="28"/>
+          <w:shd w:val="clear" w:color="auto" w:fill="FFFFFF"/>
+        </w:rPr>
+        <w:t xml:space="preserve"> be declared as final  or in simper terms final method </w:t>
+      </w:r>
+      <w:r>
+        <w:rPr>
+          <w:rFonts w:ascii="Bahnschrift" w:eastAsiaTheme="majorEastAsia" w:hAnsi="Bahnschrift" w:cs="Segoe UI"/>
+          <w:color w:val="333333"/>
+          <w:sz w:val="28"/>
+          <w:szCs w:val="28"/>
+          <w:shd w:val="clear" w:color="auto" w:fill="FFFFFF"/>
+        </w:rPr>
+        <w:t>cannot</w:t>
+      </w:r>
+      <w:r>
+        <w:rPr>
+          <w:rFonts w:ascii="Bahnschrift" w:eastAsiaTheme="majorEastAsia" w:hAnsi="Bahnschrift" w:cs="Segoe UI"/>
+          <w:color w:val="333333"/>
+          <w:sz w:val="28"/>
+          <w:szCs w:val="28"/>
+          <w:shd w:val="clear" w:color="auto" w:fill="FFFFFF"/>
+        </w:rPr>
+        <w:t xml:space="preserve"> be abstract itself as it will yield error: “Illegal combination of modifiers: abstract and final”</w:t>
+      </w:r>
+    </w:p>
+    <w:p>
+      <w:pPr>
+        <w:pStyle w:val="NormalWeb"/>
+        <w:numPr>
+          <w:ilvl w:val="0"/>
+          <w:numId w:val="24"/>
+        </w:numPr>
+        <w:shd w:val="clear" w:color="auto" w:fill="FFFFFF"/>
+        <w:spacing w:before="0" w:beforeAutospacing="0" w:line="10" w:lineRule="atLeast"/>
+        <w:rPr>
+          <w:rFonts w:ascii="Bahnschrift" w:eastAsiaTheme="majorEastAsia" w:hAnsi="Bahnschrift" w:cs="Segoe UI"/>
+          <w:color w:val="333333"/>
+          <w:sz w:val="28"/>
+          <w:szCs w:val="28"/>
+          <w:shd w:val="clear" w:color="auto" w:fill="FFFFFF"/>
+        </w:rPr>
+      </w:pPr>
+      <w:r>
+        <w:rPr>
+          <w:rFonts w:ascii="Bahnschrift" w:eastAsiaTheme="majorEastAsia" w:hAnsi="Bahnschrift" w:cs="Segoe UI"/>
+          <w:color w:val="333333"/>
+          <w:sz w:val="28"/>
+          <w:szCs w:val="28"/>
+          <w:shd w:val="clear" w:color="auto" w:fill="FFFFFF"/>
+        </w:rPr>
+        <w:t>We are not allowed to create object for any abstract class.</w:t>
+      </w:r>
+    </w:p>
+    <w:p>
+      <w:pPr>
+        <w:pStyle w:val="NormalWeb"/>
+        <w:numPr>
+          <w:ilvl w:val="0"/>
+          <w:numId w:val="24"/>
+        </w:numPr>
+        <w:shd w:val="clear" w:color="auto" w:fill="FFFFFF"/>
+        <w:spacing w:before="0" w:beforeAutospacing="0" w:line="10" w:lineRule="atLeast"/>
+        <w:rPr>
+          <w:rFonts w:ascii="Bahnschrift" w:eastAsiaTheme="majorEastAsia" w:hAnsi="Bahnschrift" w:cs="Segoe UI"/>
+          <w:color w:val="333333"/>
+          <w:sz w:val="28"/>
+          <w:szCs w:val="28"/>
+          <w:shd w:val="clear" w:color="auto" w:fill="FFFFFF"/>
+        </w:rPr>
+      </w:pPr>
+      <w:r>
+        <w:rPr>
+          <w:rFonts w:ascii="Bahnschrift" w:eastAsiaTheme="majorEastAsia" w:hAnsi="Bahnschrift" w:cs="Segoe UI"/>
+          <w:color w:val="333333"/>
+          <w:sz w:val="28"/>
+          <w:szCs w:val="28"/>
+          <w:shd w:val="clear" w:color="auto" w:fill="FFFFFF"/>
+        </w:rPr>
+        <w:t>We can define static methods in an abstract class</w:t>
+      </w:r>
+    </w:p>
+    <w:p>
+      <w:pPr>
+        <w:pStyle w:val="NormalWeb"/>
+        <w:numPr>
+          <w:ilvl w:val="0"/>
+          <w:numId w:val="24"/>
+        </w:numPr>
+        <w:shd w:val="clear" w:color="auto" w:fill="FFFFFF"/>
+        <w:spacing w:before="0" w:beforeAutospacing="0" w:line="10" w:lineRule="atLeast"/>
+        <w:rPr>
+          <w:rFonts w:ascii="Bahnschrift" w:eastAsiaTheme="majorEastAsia" w:hAnsi="Bahnschrift" w:cs="Segoe UI"/>
+          <w:color w:val="333333"/>
+          <w:sz w:val="28"/>
+          <w:szCs w:val="28"/>
+          <w:shd w:val="clear" w:color="auto" w:fill="FFFFFF"/>
+        </w:rPr>
+      </w:pPr>
+      <w:r>
+        <w:rPr>
+          <w:rFonts w:ascii="Bahnschrift" w:eastAsiaTheme="majorEastAsia" w:hAnsi="Bahnschrift" w:cs="Segoe UI"/>
+          <w:color w:val="333333"/>
+          <w:sz w:val="28"/>
+          <w:szCs w:val="28"/>
+          <w:shd w:val="clear" w:color="auto" w:fill="FFFFFF"/>
+        </w:rPr>
+        <w:t>We can use abstract keyword for declaring top level classes (Outer class) as well as inner classes as abstract</w:t>
+      </w:r>
+    </w:p>
+    <w:p>
+      <w:pPr>
+        <w:pStyle w:val="NormalWeb"/>
+        <w:numPr>
+          <w:ilvl w:val="0"/>
+          <w:numId w:val="24"/>
+        </w:numPr>
+        <w:shd w:val="clear" w:color="auto" w:fill="FFFFFF"/>
+        <w:spacing w:before="0" w:beforeAutospacing="0" w:line="10" w:lineRule="atLeast"/>
+        <w:rPr>
+          <w:rFonts w:ascii="Bahnschrift" w:eastAsiaTheme="majorEastAsia" w:hAnsi="Bahnschrift" w:cs="Segoe UI"/>
+          <w:color w:val="333333"/>
+          <w:sz w:val="28"/>
+          <w:szCs w:val="28"/>
+          <w:shd w:val="clear" w:color="auto" w:fill="FFFFFF"/>
+        </w:rPr>
+      </w:pPr>
+      <w:r>
+        <w:rPr>
+          <w:rFonts w:ascii="Bahnschrift" w:eastAsiaTheme="majorEastAsia" w:hAnsi="Bahnschrift" w:cs="Segoe UI"/>
+          <w:color w:val="333333"/>
+          <w:sz w:val="28"/>
+          <w:szCs w:val="28"/>
+          <w:shd w:val="clear" w:color="auto" w:fill="FFFFFF"/>
+        </w:rPr>
+        <w:t xml:space="preserve">If a class contain at least one abstract method then compulsory we should declare class as abstract </w:t>
+      </w:r>
+    </w:p>
+    <w:p>
+      <w:pPr>
+        <w:pStyle w:val="NormalWeb"/>
+        <w:numPr>
+          <w:ilvl w:val="0"/>
+          <w:numId w:val="24"/>
+        </w:numPr>
+        <w:shd w:val="clear" w:color="auto" w:fill="FFFFFF"/>
+        <w:spacing w:before="0" w:beforeAutospacing="0" w:line="10" w:lineRule="atLeast"/>
+        <w:rPr>
+          <w:rFonts w:ascii="Bahnschrift" w:eastAsiaTheme="majorEastAsia" w:hAnsi="Bahnschrift" w:cs="Segoe UI"/>
+          <w:color w:val="333333"/>
+          <w:sz w:val="28"/>
+          <w:szCs w:val="28"/>
+          <w:shd w:val="clear" w:color="auto" w:fill="FFFFFF"/>
+        </w:rPr>
+      </w:pPr>
+      <w:r>
+        <w:rPr>
+          <w:rFonts w:ascii="Bahnschrift" w:eastAsiaTheme="majorEastAsia" w:hAnsi="Bahnschrift" w:cs="Segoe UI"/>
+          <w:color w:val="333333"/>
+          <w:sz w:val="28"/>
+          <w:szCs w:val="28"/>
+          <w:shd w:val="clear" w:color="auto" w:fill="FFFFFF"/>
+        </w:rPr>
+        <w:t xml:space="preserve">If Child class is unable to provide implementation to all abstract methods of Parent </w:t>
+      </w:r>
+      <w:proofErr w:type="gramStart"/>
+      <w:r>
+        <w:rPr>
+          <w:rFonts w:ascii="Bahnschrift" w:eastAsiaTheme="majorEastAsia" w:hAnsi="Bahnschrift" w:cs="Segoe UI"/>
+          <w:color w:val="333333"/>
+          <w:sz w:val="28"/>
+          <w:szCs w:val="28"/>
+          <w:shd w:val="clear" w:color="auto" w:fill="FFFFFF"/>
+        </w:rPr>
+        <w:t>class</w:t>
+      </w:r>
+      <w:proofErr w:type="gramEnd"/>
+      <w:r>
+        <w:rPr>
+          <w:rFonts w:ascii="Bahnschrift" w:eastAsiaTheme="majorEastAsia" w:hAnsi="Bahnschrift" w:cs="Segoe UI"/>
+          <w:color w:val="333333"/>
+          <w:sz w:val="28"/>
+          <w:szCs w:val="28"/>
+          <w:shd w:val="clear" w:color="auto" w:fill="FFFFFF"/>
+        </w:rPr>
+        <w:t xml:space="preserve"> then we should declare that Child class as abstract so that the next level Child class should provide implementation to remaining abstract method</w:t>
+      </w:r>
+    </w:p>
+    <w:p>
+      <w:pPr>
+        <w:pStyle w:val="NormalWeb"/>
+        <w:shd w:val="clear" w:color="auto" w:fill="FFFFFF"/>
+        <w:ind w:left="540"/>
+        <w:rPr>
+          <w:rFonts w:ascii="Bahnschrift" w:eastAsiaTheme="majorEastAsia" w:hAnsi="Bahnschrift" w:cs="Segoe UI"/>
+          <w:color w:val="333333"/>
+          <w:sz w:val="28"/>
+          <w:szCs w:val="28"/>
+          <w:shd w:val="clear" w:color="auto" w:fill="FFFFFF"/>
+        </w:rPr>
+      </w:pPr>
+      <w:r>
+        <w:rPr>
+          <w:rFonts w:ascii="Bahnschrift" w:eastAsiaTheme="majorEastAsia" w:hAnsi="Bahnschrift" w:cs="Segoe UI"/>
+          <w:color w:val="333333"/>
+          <w:sz w:val="28"/>
+          <w:szCs w:val="28"/>
+          <w:shd w:val="clear" w:color="auto" w:fill="FFFFFF"/>
+        </w:rPr>
+        <w:t>A class which is declared as abstract is known as an abstract class. It can have abstract and non-abstract methods. It needs to be extended and its method implemented. It cannot be instantiated.</w:t>
+      </w:r>
+    </w:p>
+    <w:p>
+      <w:pPr>
+        <w:pStyle w:val="NormalWeb"/>
+        <w:shd w:val="clear" w:color="auto" w:fill="FFFFFF"/>
+        <w:ind w:left="540"/>
+        <w:rPr>
+          <w:rFonts w:ascii="Bahnschrift" w:eastAsiaTheme="majorEastAsia" w:hAnsi="Bahnschrift" w:cs="Segoe UI"/>
+          <w:color w:val="333333"/>
+          <w:sz w:val="28"/>
+          <w:szCs w:val="28"/>
+          <w:shd w:val="clear" w:color="auto" w:fill="FFFFFF"/>
+        </w:rPr>
+      </w:pPr>
+      <w:r>
+        <w:rPr>
+          <w:rFonts w:ascii="Bahnschrift" w:eastAsiaTheme="majorEastAsia" w:hAnsi="Bahnschrift" w:cs="Segoe UI"/>
+          <w:color w:val="333333"/>
+          <w:sz w:val="28"/>
+          <w:szCs w:val="28"/>
+          <w:shd w:val="clear" w:color="auto" w:fill="FFFFFF"/>
+        </w:rPr>
+        <w:t>Points to Remember</w:t>
+      </w:r>
+      <w:r>
+        <w:rPr>
+          <w:rFonts w:ascii="Bahnschrift" w:eastAsiaTheme="majorEastAsia" w:hAnsi="Bahnschrift" w:cs="Segoe UI"/>
+          <w:color w:val="333333"/>
+          <w:sz w:val="28"/>
+          <w:szCs w:val="28"/>
+          <w:shd w:val="clear" w:color="auto" w:fill="FFFFFF"/>
+        </w:rPr>
+        <w:t>-</w:t>
+      </w:r>
+    </w:p>
+    <w:p>
+      <w:pPr>
+        <w:pStyle w:val="NormalWeb"/>
+        <w:numPr>
+          <w:ilvl w:val="0"/>
+          <w:numId w:val="28"/>
+        </w:numPr>
+        <w:shd w:val="clear" w:color="auto" w:fill="FFFFFF"/>
+        <w:rPr>
+          <w:rFonts w:ascii="Bahnschrift" w:eastAsiaTheme="majorEastAsia" w:hAnsi="Bahnschrift" w:cs="Segoe UI"/>
+          <w:color w:val="333333"/>
+          <w:sz w:val="28"/>
+          <w:szCs w:val="28"/>
+          <w:shd w:val="clear" w:color="auto" w:fill="FFFFFF"/>
+        </w:rPr>
+      </w:pPr>
+      <w:r>
+        <w:rPr>
+          <w:rFonts w:ascii="Bahnschrift" w:eastAsiaTheme="majorEastAsia" w:hAnsi="Bahnschrift" w:cs="Segoe UI"/>
+          <w:color w:val="333333"/>
+          <w:sz w:val="28"/>
+          <w:szCs w:val="28"/>
+          <w:shd w:val="clear" w:color="auto" w:fill="FFFFFF"/>
+        </w:rPr>
+        <w:t>An abstract class must be declared with an abstract keyword.</w:t>
+      </w:r>
+    </w:p>
+    <w:p>
+      <w:pPr>
+        <w:pStyle w:val="NormalWeb"/>
+        <w:numPr>
+          <w:ilvl w:val="0"/>
+          <w:numId w:val="28"/>
+        </w:numPr>
+        <w:shd w:val="clear" w:color="auto" w:fill="FFFFFF"/>
+        <w:rPr>
+          <w:rFonts w:ascii="Bahnschrift" w:eastAsiaTheme="majorEastAsia" w:hAnsi="Bahnschrift" w:cs="Segoe UI"/>
+          <w:color w:val="333333"/>
+          <w:sz w:val="28"/>
+          <w:szCs w:val="28"/>
+          <w:shd w:val="clear" w:color="auto" w:fill="FFFFFF"/>
+        </w:rPr>
+      </w:pPr>
+      <w:r>
+        <w:rPr>
+          <w:rFonts w:ascii="Bahnschrift" w:eastAsiaTheme="majorEastAsia" w:hAnsi="Bahnschrift" w:cs="Segoe UI"/>
+          <w:color w:val="333333"/>
+          <w:sz w:val="28"/>
+          <w:szCs w:val="28"/>
+          <w:shd w:val="clear" w:color="auto" w:fill="FFFFFF"/>
+        </w:rPr>
+        <w:t>It can have abstract and non-abstract methods.</w:t>
+      </w:r>
+    </w:p>
+    <w:p>
+      <w:pPr>
+        <w:pStyle w:val="NormalWeb"/>
+        <w:numPr>
+          <w:ilvl w:val="0"/>
+          <w:numId w:val="28"/>
+        </w:numPr>
+        <w:shd w:val="clear" w:color="auto" w:fill="FFFFFF"/>
+        <w:rPr>
+          <w:rFonts w:ascii="Bahnschrift" w:eastAsiaTheme="majorEastAsia" w:hAnsi="Bahnschrift" w:cs="Segoe UI"/>
+          <w:color w:val="333333"/>
+          <w:sz w:val="28"/>
+          <w:szCs w:val="28"/>
+          <w:shd w:val="clear" w:color="auto" w:fill="FFFFFF"/>
+        </w:rPr>
+      </w:pPr>
+      <w:r>
+        <w:rPr>
+          <w:rFonts w:ascii="Bahnschrift" w:eastAsiaTheme="majorEastAsia" w:hAnsi="Bahnschrift" w:cs="Segoe UI"/>
+          <w:color w:val="333333"/>
+          <w:sz w:val="28"/>
+          <w:szCs w:val="28"/>
+          <w:shd w:val="clear" w:color="auto" w:fill="FFFFFF"/>
+        </w:rPr>
+        <w:t>It cannot be instantiated.</w:t>
+      </w:r>
+    </w:p>
+    <w:p>
+      <w:pPr>
+        <w:pStyle w:val="NormalWeb"/>
+        <w:numPr>
+          <w:ilvl w:val="0"/>
+          <w:numId w:val="28"/>
+        </w:numPr>
+        <w:shd w:val="clear" w:color="auto" w:fill="FFFFFF"/>
+        <w:rPr>
+          <w:rFonts w:ascii="Bahnschrift" w:eastAsiaTheme="majorEastAsia" w:hAnsi="Bahnschrift" w:cs="Segoe UI"/>
+          <w:color w:val="333333"/>
+          <w:sz w:val="28"/>
+          <w:szCs w:val="28"/>
+          <w:shd w:val="clear" w:color="auto" w:fill="FFFFFF"/>
+        </w:rPr>
+      </w:pPr>
+      <w:r>
+        <w:rPr>
+          <w:rFonts w:ascii="Bahnschrift" w:eastAsiaTheme="majorEastAsia" w:hAnsi="Bahnschrift" w:cs="Segoe UI"/>
+          <w:color w:val="333333"/>
+          <w:sz w:val="28"/>
+          <w:szCs w:val="28"/>
+          <w:shd w:val="clear" w:color="auto" w:fill="FFFFFF"/>
+        </w:rPr>
+        <w:t>It can have constructors and static methods also.</w:t>
+      </w:r>
+    </w:p>
+    <w:p>
+      <w:pPr>
+        <w:pStyle w:val="NormalWeb"/>
+        <w:numPr>
+          <w:ilvl w:val="0"/>
+          <w:numId w:val="28"/>
+        </w:numPr>
+        <w:shd w:val="clear" w:color="auto" w:fill="FFFFFF"/>
+        <w:spacing w:before="0" w:beforeAutospacing="0" w:line="10" w:lineRule="atLeast"/>
+        <w:rPr>
+          <w:rFonts w:ascii="Bahnschrift" w:eastAsiaTheme="majorEastAsia" w:hAnsi="Bahnschrift" w:cs="Segoe UI"/>
+          <w:color w:val="333333"/>
+          <w:sz w:val="28"/>
+          <w:szCs w:val="28"/>
+          <w:shd w:val="clear" w:color="auto" w:fill="FFFFFF"/>
+        </w:rPr>
+      </w:pPr>
+      <w:r>
+        <w:rPr>
+          <w:rFonts w:ascii="Bahnschrift" w:eastAsiaTheme="majorEastAsia" w:hAnsi="Bahnschrift" w:cs="Segoe UI"/>
+          <w:color w:val="333333"/>
+          <w:sz w:val="28"/>
+          <w:szCs w:val="28"/>
+          <w:shd w:val="clear" w:color="auto" w:fill="FFFFFF"/>
+        </w:rPr>
+        <w:t>It can have final methods which will force the subclass not to change the body of the method.</w:t>
+      </w:r>
+    </w:p>
+    <w:p>
+      <w:pPr>
+        <w:pStyle w:val="Heading3"/>
+        <w:shd w:val="clear" w:color="auto" w:fill="FFFFFF"/>
+        <w:spacing w:line="312" w:lineRule="atLeast"/>
+        <w:rPr>
+          <w:rFonts w:ascii="Bahnschrift" w:hAnsi="Bahnschrift" w:cs="Helvetica"/>
+          <w:b/>
+          <w:bCs/>
+          <w:color w:val="610B38"/>
+          <w:sz w:val="28"/>
+          <w:szCs w:val="28"/>
+        </w:rPr>
+      </w:pPr>
+      <w:r>
+        <w:rPr>
+          <w:rFonts w:ascii="Bahnschrift" w:hAnsi="Bahnschrift" w:cs="Helvetica"/>
+          <w:b/>
+          <w:bCs/>
+          <w:color w:val="610B38"/>
+          <w:sz w:val="28"/>
+          <w:szCs w:val="28"/>
+        </w:rPr>
+        <w:t>Abstract class having constructor, data member and methods</w:t>
+      </w:r>
+    </w:p>
+    <w:p>
+      <w:pPr>
+        <w:pStyle w:val="NormalWeb"/>
+        <w:shd w:val="clear" w:color="auto" w:fill="FFFFFF"/>
+        <w:rPr>
+          <w:rFonts w:ascii="Bahnschrift" w:eastAsiaTheme="majorEastAsia" w:hAnsi="Bahnschrift" w:cs="Segoe UI"/>
+          <w:color w:val="333333"/>
+          <w:sz w:val="28"/>
+          <w:szCs w:val="28"/>
+          <w:shd w:val="clear" w:color="auto" w:fill="FFFFFF"/>
+        </w:rPr>
+      </w:pPr>
+      <w:r>
+        <w:rPr>
+          <w:rFonts w:ascii="Bahnschrift" w:eastAsiaTheme="majorEastAsia" w:hAnsi="Bahnschrift" w:cs="Segoe UI"/>
+          <w:color w:val="333333"/>
+          <w:sz w:val="28"/>
+          <w:szCs w:val="28"/>
+          <w:shd w:val="clear" w:color="auto" w:fill="FFFFFF"/>
+        </w:rPr>
+        <w:t>An abstract class can have a data member, abstract method, method body (non-abstract method), constructor, and even main() method.</w:t>
+      </w:r>
+    </w:p>
+    <w:p>
+      <w:pPr>
+        <w:pStyle w:val="NormalWeb"/>
+        <w:numPr>
+          <w:ilvl w:val="0"/>
+          <w:numId w:val="29"/>
+        </w:numPr>
+        <w:shd w:val="clear" w:color="auto" w:fill="FFFFFF"/>
+        <w:rPr>
+          <w:rFonts w:ascii="Segoe UI" w:hAnsi="Segoe UI" w:cs="Segoe UI"/>
+          <w:b/>
+          <w:bCs/>
+          <w:color w:val="333333"/>
+        </w:rPr>
+      </w:pPr>
+      <w:r>
+        <w:rPr>
+          <w:rFonts w:ascii="Segoe UI" w:hAnsi="Segoe UI" w:cs="Segoe UI"/>
+          <w:b/>
+          <w:bCs/>
+          <w:color w:val="333333"/>
+        </w:rPr>
+        <w:t>Rule: If there is an abstract method in a class, that class must be abstract.</w:t>
+      </w:r>
+    </w:p>
+    <w:p>
+      <w:pPr>
+        <w:pStyle w:val="NormalWeb"/>
+        <w:numPr>
+          <w:ilvl w:val="0"/>
+          <w:numId w:val="29"/>
+        </w:numPr>
+        <w:shd w:val="clear" w:color="auto" w:fill="FFFFFF"/>
+        <w:rPr>
+          <w:rFonts w:ascii="Segoe UI" w:hAnsi="Segoe UI" w:cs="Segoe UI"/>
+          <w:b/>
+          <w:bCs/>
+          <w:color w:val="333333"/>
+        </w:rPr>
+      </w:pPr>
+      <w:r>
+        <w:rPr>
+          <w:rFonts w:ascii="Segoe UI" w:hAnsi="Segoe UI" w:cs="Segoe UI"/>
+          <w:b/>
+          <w:bCs/>
+          <w:color w:val="333333"/>
+        </w:rPr>
+        <w:t>Rule: If you are extending an abstract class that has an abstract method, you must either provide the implementation of the method or make this class abstract.</w:t>
+      </w:r>
+    </w:p>
+    <w:p>
+      <w:pPr>
+        <w:pStyle w:val="Heading3"/>
+        <w:shd w:val="clear" w:color="auto" w:fill="FFFFFF"/>
+        <w:spacing w:line="312" w:lineRule="atLeast"/>
+        <w:rPr>
+          <w:rFonts w:ascii="Bahnschrift" w:hAnsi="Bahnschrift" w:cs="Helvetica"/>
+          <w:b/>
+          <w:bCs/>
+          <w:color w:val="610B38"/>
+          <w:sz w:val="28"/>
+          <w:szCs w:val="28"/>
+        </w:rPr>
+      </w:pPr>
+      <w:r>
+        <w:rPr>
+          <w:rFonts w:ascii="Bahnschrift" w:hAnsi="Bahnschrift" w:cs="Helvetica"/>
+          <w:b/>
+          <w:bCs/>
+          <w:color w:val="610B38"/>
+          <w:sz w:val="28"/>
+          <w:szCs w:val="28"/>
+        </w:rPr>
+        <w:t>Few Observations about abstract class-</w:t>
+      </w:r>
+    </w:p>
+    <w:p>
+      <w:pPr>
+        <w:pStyle w:val="NormalWeb"/>
+        <w:numPr>
+          <w:ilvl w:val="0"/>
+          <w:numId w:val="30"/>
+        </w:numPr>
+        <w:shd w:val="clear" w:color="auto" w:fill="FFFFFF"/>
+        <w:rPr>
+          <w:rFonts w:ascii="Bahnschrift" w:eastAsiaTheme="majorEastAsia" w:hAnsi="Bahnschrift" w:cs="Segoe UI"/>
+          <w:color w:val="333333"/>
+          <w:sz w:val="28"/>
+          <w:szCs w:val="28"/>
+          <w:shd w:val="clear" w:color="auto" w:fill="FFFFFF"/>
+        </w:rPr>
+      </w:pPr>
+      <w:r>
+        <w:rPr>
+          <w:rFonts w:ascii="Bahnschrift" w:eastAsiaTheme="majorEastAsia" w:hAnsi="Bahnschrift" w:cs="Segoe UI"/>
+          <w:color w:val="333333"/>
+          <w:sz w:val="28"/>
+          <w:szCs w:val="28"/>
+          <w:shd w:val="clear" w:color="auto" w:fill="FFFFFF"/>
+        </w:rPr>
+        <w:t xml:space="preserve">Observation 1: instance of an abstract class cannot be </w:t>
+      </w:r>
+      <w:r>
+        <w:rPr>
+          <w:rFonts w:ascii="Bahnschrift" w:eastAsiaTheme="majorEastAsia" w:hAnsi="Bahnschrift" w:cs="Segoe UI"/>
+          <w:color w:val="333333"/>
+          <w:sz w:val="28"/>
+          <w:szCs w:val="28"/>
+          <w:shd w:val="clear" w:color="auto" w:fill="FFFFFF"/>
+        </w:rPr>
+        <w:t>created;</w:t>
+      </w:r>
+      <w:r>
+        <w:rPr>
+          <w:rFonts w:ascii="Bahnschrift" w:eastAsiaTheme="majorEastAsia" w:hAnsi="Bahnschrift" w:cs="Segoe UI"/>
+          <w:color w:val="333333"/>
+          <w:sz w:val="28"/>
+          <w:szCs w:val="28"/>
+          <w:shd w:val="clear" w:color="auto" w:fill="FFFFFF"/>
+        </w:rPr>
+        <w:t xml:space="preserve"> we can have references to abstract class type though. </w:t>
+      </w:r>
+    </w:p>
+    <w:p>
+      <w:pPr>
+        <w:pStyle w:val="NormalWeb"/>
+        <w:numPr>
+          <w:ilvl w:val="0"/>
+          <w:numId w:val="30"/>
+        </w:numPr>
+        <w:shd w:val="clear" w:color="auto" w:fill="FFFFFF"/>
+        <w:rPr>
+          <w:rFonts w:ascii="Bahnschrift" w:eastAsiaTheme="majorEastAsia" w:hAnsi="Bahnschrift" w:cs="Segoe UI"/>
+          <w:color w:val="333333"/>
+          <w:sz w:val="28"/>
+          <w:szCs w:val="28"/>
+          <w:shd w:val="clear" w:color="auto" w:fill="FFFFFF"/>
+        </w:rPr>
+      </w:pPr>
+      <w:r>
+        <w:rPr>
+          <w:rFonts w:ascii="Bahnschrift" w:eastAsiaTheme="majorEastAsia" w:hAnsi="Bahnschrift" w:cs="Segoe UI"/>
+          <w:color w:val="333333"/>
+          <w:sz w:val="28"/>
+          <w:szCs w:val="28"/>
+          <w:shd w:val="clear" w:color="auto" w:fill="FFFFFF"/>
+        </w:rPr>
+        <w:t xml:space="preserve">Observation 2: abstract class can contain constructors in Java. And a constructor of abstract class is called when an instance of an inherited class is created.  </w:t>
+      </w:r>
+    </w:p>
+    <w:p>
+      <w:pPr>
+        <w:pStyle w:val="NormalWeb"/>
+        <w:numPr>
+          <w:ilvl w:val="0"/>
+          <w:numId w:val="30"/>
+        </w:numPr>
+        <w:shd w:val="clear" w:color="auto" w:fill="FFFFFF"/>
+        <w:rPr>
+          <w:rFonts w:ascii="Bahnschrift" w:eastAsiaTheme="majorEastAsia" w:hAnsi="Bahnschrift" w:cs="Segoe UI"/>
+          <w:color w:val="333333"/>
+          <w:sz w:val="28"/>
+          <w:szCs w:val="28"/>
+          <w:shd w:val="clear" w:color="auto" w:fill="FFFFFF"/>
+        </w:rPr>
+      </w:pPr>
+      <w:r>
+        <w:rPr>
+          <w:rFonts w:ascii="Bahnschrift" w:eastAsiaTheme="majorEastAsia" w:hAnsi="Bahnschrift" w:cs="Segoe UI"/>
+          <w:color w:val="333333"/>
+          <w:sz w:val="28"/>
+          <w:szCs w:val="28"/>
+          <w:shd w:val="clear" w:color="auto" w:fill="FFFFFF"/>
+        </w:rPr>
+        <w:t>Observation 3: In Java, we can have an abstract class without any abstract method. This allows us to create classes that cannot be instantiated but can only be inherited.</w:t>
+      </w:r>
+    </w:p>
+    <w:p>
+      <w:pPr>
+        <w:pStyle w:val="NormalWeb"/>
+        <w:numPr>
+          <w:ilvl w:val="0"/>
+          <w:numId w:val="30"/>
+        </w:numPr>
+        <w:shd w:val="clear" w:color="auto" w:fill="FFFFFF"/>
+        <w:rPr>
+          <w:rFonts w:ascii="Bahnschrift" w:eastAsiaTheme="majorEastAsia" w:hAnsi="Bahnschrift" w:cs="Segoe UI"/>
+          <w:color w:val="333333"/>
+          <w:sz w:val="28"/>
+          <w:szCs w:val="28"/>
+          <w:shd w:val="clear" w:color="auto" w:fill="FFFFFF"/>
+        </w:rPr>
+      </w:pPr>
+      <w:r>
+        <w:rPr>
+          <w:rFonts w:ascii="Bahnschrift" w:eastAsiaTheme="majorEastAsia" w:hAnsi="Bahnschrift" w:cs="Segoe UI"/>
+          <w:color w:val="333333"/>
+          <w:sz w:val="28"/>
+          <w:szCs w:val="28"/>
+          <w:shd w:val="clear" w:color="auto" w:fill="FFFFFF"/>
+        </w:rPr>
+        <w:t>Observation 4: Abstract classes can also have final methods (methods that cannot be overridden)</w:t>
+      </w:r>
+    </w:p>
+    <w:p>
+      <w:pPr>
+        <w:pStyle w:val="NormalWeb"/>
+        <w:numPr>
+          <w:ilvl w:val="0"/>
+          <w:numId w:val="30"/>
+        </w:numPr>
+        <w:shd w:val="clear" w:color="auto" w:fill="FFFFFF"/>
+        <w:rPr>
+          <w:rFonts w:ascii="Bahnschrift" w:eastAsiaTheme="majorEastAsia" w:hAnsi="Bahnschrift" w:cs="Segoe UI"/>
+          <w:color w:val="333333"/>
+          <w:sz w:val="28"/>
+          <w:szCs w:val="28"/>
+          <w:shd w:val="clear" w:color="auto" w:fill="FFFFFF"/>
+        </w:rPr>
+      </w:pPr>
+      <w:r>
+        <w:rPr>
+          <w:rFonts w:ascii="Bahnschrift" w:eastAsiaTheme="majorEastAsia" w:hAnsi="Bahnschrift" w:cs="Segoe UI"/>
+          <w:color w:val="333333"/>
+          <w:sz w:val="28"/>
+          <w:szCs w:val="28"/>
+          <w:shd w:val="clear" w:color="auto" w:fill="FFFFFF"/>
+        </w:rPr>
+        <w:t xml:space="preserve">Observation 5: For any abstract java class we are not allowed to create an object i.e., for abstract class instantiation is not possible. </w:t>
+      </w:r>
+    </w:p>
+    <w:p>
+      <w:pPr>
+        <w:pStyle w:val="NormalWeb"/>
+        <w:numPr>
+          <w:ilvl w:val="0"/>
+          <w:numId w:val="30"/>
+        </w:numPr>
+        <w:shd w:val="clear" w:color="auto" w:fill="FFFFFF"/>
+        <w:rPr>
+          <w:rFonts w:ascii="Bahnschrift" w:eastAsiaTheme="majorEastAsia" w:hAnsi="Bahnschrift" w:cs="Segoe UI"/>
+          <w:color w:val="333333"/>
+          <w:sz w:val="28"/>
+          <w:szCs w:val="28"/>
+          <w:shd w:val="clear" w:color="auto" w:fill="FFFFFF"/>
+        </w:rPr>
+      </w:pPr>
+      <w:r>
+        <w:rPr>
+          <w:rFonts w:ascii="Bahnschrift" w:eastAsiaTheme="majorEastAsia" w:hAnsi="Bahnschrift" w:cs="Segoe UI"/>
+          <w:color w:val="333333"/>
+          <w:sz w:val="28"/>
+          <w:szCs w:val="28"/>
+          <w:shd w:val="clear" w:color="auto" w:fill="FFFFFF"/>
+        </w:rPr>
+        <w:t xml:space="preserve">Observation 6: Similar to the interface we can define static methods in an abstract class that can be called independently without an object. </w:t>
+      </w:r>
+    </w:p>
+    <w:p>
+      <w:pPr>
+        <w:pStyle w:val="NormalWeb"/>
+        <w:numPr>
+          <w:ilvl w:val="0"/>
+          <w:numId w:val="30"/>
+        </w:numPr>
+        <w:shd w:val="clear" w:color="auto" w:fill="FFFFFF"/>
+        <w:rPr>
+          <w:rFonts w:ascii="Bahnschrift" w:eastAsiaTheme="majorEastAsia" w:hAnsi="Bahnschrift" w:cs="Segoe UI"/>
+          <w:color w:val="333333"/>
+          <w:sz w:val="28"/>
+          <w:szCs w:val="28"/>
+          <w:shd w:val="clear" w:color="auto" w:fill="FFFFFF"/>
+        </w:rPr>
+      </w:pPr>
+      <w:r>
+        <w:rPr>
+          <w:rFonts w:ascii="Bahnschrift" w:eastAsiaTheme="majorEastAsia" w:hAnsi="Bahnschrift" w:cs="Segoe UI"/>
+          <w:color w:val="333333"/>
+          <w:sz w:val="28"/>
+          <w:szCs w:val="28"/>
+          <w:shd w:val="clear" w:color="auto" w:fill="FFFFFF"/>
+        </w:rPr>
+        <w:t>Observation 7: We can use abstract keyword for declaring top level classes (Outer class) as well as inner classes as abstract</w:t>
+      </w:r>
+    </w:p>
+    <w:p>
+      <w:pPr>
+        <w:pStyle w:val="NormalWeb"/>
+        <w:numPr>
+          <w:ilvl w:val="0"/>
+          <w:numId w:val="30"/>
+        </w:numPr>
+        <w:shd w:val="clear" w:color="auto" w:fill="FFFFFF"/>
+        <w:rPr>
+          <w:rFonts w:ascii="Bahnschrift" w:eastAsiaTheme="majorEastAsia" w:hAnsi="Bahnschrift" w:cs="Segoe UI"/>
+          <w:color w:val="333333"/>
+          <w:sz w:val="28"/>
+          <w:szCs w:val="28"/>
+          <w:shd w:val="clear" w:color="auto" w:fill="FFFFFF"/>
+        </w:rPr>
+      </w:pPr>
+      <w:r>
+        <w:rPr>
+          <w:rFonts w:ascii="Bahnschrift" w:eastAsiaTheme="majorEastAsia" w:hAnsi="Bahnschrift" w:cs="Segoe UI"/>
+          <w:color w:val="333333"/>
+          <w:sz w:val="28"/>
+          <w:szCs w:val="28"/>
+          <w:shd w:val="clear" w:color="auto" w:fill="FFFFFF"/>
+        </w:rPr>
+        <w:t xml:space="preserve">Observation 8: If a class contain at least one abstract method then compulsory we should declare class as abstract otherwise we will get compile time error because </w:t>
+      </w:r>
+      <w:proofErr w:type="gramStart"/>
+      <w:r>
+        <w:rPr>
+          <w:rFonts w:ascii="Bahnschrift" w:eastAsiaTheme="majorEastAsia" w:hAnsi="Bahnschrift" w:cs="Segoe UI"/>
+          <w:color w:val="333333"/>
+          <w:sz w:val="28"/>
+          <w:szCs w:val="28"/>
+          <w:shd w:val="clear" w:color="auto" w:fill="FFFFFF"/>
+        </w:rPr>
+        <w:t>If</w:t>
+      </w:r>
+      <w:proofErr w:type="gramEnd"/>
+      <w:r>
+        <w:rPr>
+          <w:rFonts w:ascii="Bahnschrift" w:eastAsiaTheme="majorEastAsia" w:hAnsi="Bahnschrift" w:cs="Segoe UI"/>
+          <w:color w:val="333333"/>
+          <w:sz w:val="28"/>
+          <w:szCs w:val="28"/>
+          <w:shd w:val="clear" w:color="auto" w:fill="FFFFFF"/>
+        </w:rPr>
+        <w:t xml:space="preserve"> a class contains at least one abstract method then implementation is not complete for that class and hence it is not recommended to create </w:t>
+      </w:r>
+      <w:proofErr w:type="spellStart"/>
+      <w:r>
+        <w:rPr>
+          <w:rFonts w:ascii="Bahnschrift" w:eastAsiaTheme="majorEastAsia" w:hAnsi="Bahnschrift" w:cs="Segoe UI"/>
+          <w:color w:val="333333"/>
+          <w:sz w:val="28"/>
+          <w:szCs w:val="28"/>
+          <w:shd w:val="clear" w:color="auto" w:fill="FFFFFF"/>
+        </w:rPr>
+        <w:t>a</w:t>
+      </w:r>
+      <w:proofErr w:type="spellEnd"/>
+      <w:r>
+        <w:rPr>
+          <w:rFonts w:ascii="Bahnschrift" w:eastAsiaTheme="majorEastAsia" w:hAnsi="Bahnschrift" w:cs="Segoe UI"/>
+          <w:color w:val="333333"/>
+          <w:sz w:val="28"/>
+          <w:szCs w:val="28"/>
+          <w:shd w:val="clear" w:color="auto" w:fill="FFFFFF"/>
+        </w:rPr>
+        <w:t xml:space="preserve"> object so in order to restrict object creation for such partial classes we use abstract keyword</w:t>
+      </w:r>
+    </w:p>
+    <w:p>
+      <w:pPr>
+        <w:pStyle w:val="NormalWeb"/>
+        <w:numPr>
+          <w:ilvl w:val="0"/>
+          <w:numId w:val="30"/>
+        </w:numPr>
+        <w:shd w:val="clear" w:color="auto" w:fill="FFFFFF"/>
+        <w:rPr>
+          <w:rFonts w:ascii="Bahnschrift" w:eastAsiaTheme="majorEastAsia" w:hAnsi="Bahnschrift" w:cs="Segoe UI"/>
+          <w:color w:val="333333"/>
+          <w:sz w:val="28"/>
+          <w:szCs w:val="28"/>
+          <w:shd w:val="clear" w:color="auto" w:fill="FFFFFF"/>
+        </w:rPr>
+      </w:pPr>
+      <w:r>
+        <w:rPr>
+          <w:rFonts w:ascii="Bahnschrift" w:eastAsiaTheme="majorEastAsia" w:hAnsi="Bahnschrift" w:cs="Segoe UI"/>
+          <w:color w:val="333333"/>
+          <w:sz w:val="28"/>
+          <w:szCs w:val="28"/>
+          <w:shd w:val="clear" w:color="auto" w:fill="FFFFFF"/>
+        </w:rPr>
+        <w:t xml:space="preserve">Observation 9: If Child class is unable to provide implementation to all abstract methods of Parent </w:t>
+      </w:r>
+      <w:proofErr w:type="gramStart"/>
+      <w:r>
+        <w:rPr>
+          <w:rFonts w:ascii="Bahnschrift" w:eastAsiaTheme="majorEastAsia" w:hAnsi="Bahnschrift" w:cs="Segoe UI"/>
+          <w:color w:val="333333"/>
+          <w:sz w:val="28"/>
+          <w:szCs w:val="28"/>
+          <w:shd w:val="clear" w:color="auto" w:fill="FFFFFF"/>
+        </w:rPr>
+        <w:t>class</w:t>
+      </w:r>
+      <w:proofErr w:type="gramEnd"/>
+      <w:r>
+        <w:rPr>
+          <w:rFonts w:ascii="Bahnschrift" w:eastAsiaTheme="majorEastAsia" w:hAnsi="Bahnschrift" w:cs="Segoe UI"/>
+          <w:color w:val="333333"/>
+          <w:sz w:val="28"/>
+          <w:szCs w:val="28"/>
+          <w:shd w:val="clear" w:color="auto" w:fill="FFFFFF"/>
+        </w:rPr>
+        <w:t xml:space="preserve"> then we should declare that Child class as abstract so that the next level Child class should provide implementation to remaining abstract method</w:t>
       </w:r>
     </w:p>
     <w:sectPr>
@@ -15576,6 +17246,232 @@
     </w:lvl>
   </w:abstractNum>
   <w:abstractNum w:abstractNumId="8" w15:restartNumberingAfterBreak="0">
+    <w:nsid w:val="0EBE3894"/>
+    <w:multiLevelType w:val="hybridMultilevel"/>
+    <w:tmpl w:val="7BA4A914"/>
+    <w:lvl w:ilvl="0" w:tplc="4009000F">
+      <w:start w:val="1"/>
+      <w:numFmt w:val="decimal"/>
+      <w:lvlText w:val="%1."/>
+      <w:lvlJc w:val="left"/>
+      <w:pPr>
+        <w:ind w:left="1260" w:hanging="360"/>
+      </w:pPr>
+      <w:rPr>
+        <w:rFonts w:hint="default"/>
+      </w:rPr>
+    </w:lvl>
+    <w:lvl w:ilvl="1" w:tplc="FFFFFFFF" w:tentative="1">
+      <w:start w:val="1"/>
+      <w:numFmt w:val="bullet"/>
+      <w:lvlText w:val="o"/>
+      <w:lvlJc w:val="left"/>
+      <w:pPr>
+        <w:ind w:left="1980" w:hanging="360"/>
+      </w:pPr>
+      <w:rPr>
+        <w:rFonts w:ascii="Courier New" w:hAnsi="Courier New" w:cs="Courier New" w:hint="default"/>
+      </w:rPr>
+    </w:lvl>
+    <w:lvl w:ilvl="2" w:tplc="FFFFFFFF" w:tentative="1">
+      <w:start w:val="1"/>
+      <w:numFmt w:val="bullet"/>
+      <w:lvlText w:val=""/>
+      <w:lvlJc w:val="left"/>
+      <w:pPr>
+        <w:ind w:left="2700" w:hanging="360"/>
+      </w:pPr>
+      <w:rPr>
+        <w:rFonts w:ascii="Wingdings" w:hAnsi="Wingdings" w:hint="default"/>
+      </w:rPr>
+    </w:lvl>
+    <w:lvl w:ilvl="3" w:tplc="FFFFFFFF" w:tentative="1">
+      <w:start w:val="1"/>
+      <w:numFmt w:val="bullet"/>
+      <w:lvlText w:val=""/>
+      <w:lvlJc w:val="left"/>
+      <w:pPr>
+        <w:ind w:left="3420" w:hanging="360"/>
+      </w:pPr>
+      <w:rPr>
+        <w:rFonts w:ascii="Symbol" w:hAnsi="Symbol" w:hint="default"/>
+      </w:rPr>
+    </w:lvl>
+    <w:lvl w:ilvl="4" w:tplc="FFFFFFFF" w:tentative="1">
+      <w:start w:val="1"/>
+      <w:numFmt w:val="bullet"/>
+      <w:lvlText w:val="o"/>
+      <w:lvlJc w:val="left"/>
+      <w:pPr>
+        <w:ind w:left="4140" w:hanging="360"/>
+      </w:pPr>
+      <w:rPr>
+        <w:rFonts w:ascii="Courier New" w:hAnsi="Courier New" w:cs="Courier New" w:hint="default"/>
+      </w:rPr>
+    </w:lvl>
+    <w:lvl w:ilvl="5" w:tplc="FFFFFFFF" w:tentative="1">
+      <w:start w:val="1"/>
+      <w:numFmt w:val="bullet"/>
+      <w:lvlText w:val=""/>
+      <w:lvlJc w:val="left"/>
+      <w:pPr>
+        <w:ind w:left="4860" w:hanging="360"/>
+      </w:pPr>
+      <w:rPr>
+        <w:rFonts w:ascii="Wingdings" w:hAnsi="Wingdings" w:hint="default"/>
+      </w:rPr>
+    </w:lvl>
+    <w:lvl w:ilvl="6" w:tplc="FFFFFFFF" w:tentative="1">
+      <w:start w:val="1"/>
+      <w:numFmt w:val="bullet"/>
+      <w:lvlText w:val=""/>
+      <w:lvlJc w:val="left"/>
+      <w:pPr>
+        <w:ind w:left="5580" w:hanging="360"/>
+      </w:pPr>
+      <w:rPr>
+        <w:rFonts w:ascii="Symbol" w:hAnsi="Symbol" w:hint="default"/>
+      </w:rPr>
+    </w:lvl>
+    <w:lvl w:ilvl="7" w:tplc="FFFFFFFF" w:tentative="1">
+      <w:start w:val="1"/>
+      <w:numFmt w:val="bullet"/>
+      <w:lvlText w:val="o"/>
+      <w:lvlJc w:val="left"/>
+      <w:pPr>
+        <w:ind w:left="6300" w:hanging="360"/>
+      </w:pPr>
+      <w:rPr>
+        <w:rFonts w:ascii="Courier New" w:hAnsi="Courier New" w:cs="Courier New" w:hint="default"/>
+      </w:rPr>
+    </w:lvl>
+    <w:lvl w:ilvl="8" w:tplc="FFFFFFFF" w:tentative="1">
+      <w:start w:val="1"/>
+      <w:numFmt w:val="bullet"/>
+      <w:lvlText w:val=""/>
+      <w:lvlJc w:val="left"/>
+      <w:pPr>
+        <w:ind w:left="7020" w:hanging="360"/>
+      </w:pPr>
+      <w:rPr>
+        <w:rFonts w:ascii="Wingdings" w:hAnsi="Wingdings" w:hint="default"/>
+      </w:rPr>
+    </w:lvl>
+  </w:abstractNum>
+  <w:abstractNum w:abstractNumId="9" w15:restartNumberingAfterBreak="0">
+    <w:nsid w:val="14510A83"/>
+    <w:multiLevelType w:val="hybridMultilevel"/>
+    <w:tmpl w:val="CC2E7C42"/>
+    <w:lvl w:ilvl="0" w:tplc="40090001">
+      <w:start w:val="1"/>
+      <w:numFmt w:val="bullet"/>
+      <w:lvlText w:val=""/>
+      <w:lvlJc w:val="left"/>
+      <w:pPr>
+        <w:ind w:left="907" w:hanging="360"/>
+      </w:pPr>
+      <w:rPr>
+        <w:rFonts w:ascii="Symbol" w:hAnsi="Symbol" w:hint="default"/>
+      </w:rPr>
+    </w:lvl>
+    <w:lvl w:ilvl="1" w:tplc="40090003" w:tentative="1">
+      <w:start w:val="1"/>
+      <w:numFmt w:val="bullet"/>
+      <w:lvlText w:val="o"/>
+      <w:lvlJc w:val="left"/>
+      <w:pPr>
+        <w:ind w:left="1627" w:hanging="360"/>
+      </w:pPr>
+      <w:rPr>
+        <w:rFonts w:ascii="Courier New" w:hAnsi="Courier New" w:cs="Courier New" w:hint="default"/>
+      </w:rPr>
+    </w:lvl>
+    <w:lvl w:ilvl="2" w:tplc="40090005" w:tentative="1">
+      <w:start w:val="1"/>
+      <w:numFmt w:val="bullet"/>
+      <w:lvlText w:val=""/>
+      <w:lvlJc w:val="left"/>
+      <w:pPr>
+        <w:ind w:left="2347" w:hanging="360"/>
+      </w:pPr>
+      <w:rPr>
+        <w:rFonts w:ascii="Wingdings" w:hAnsi="Wingdings" w:hint="default"/>
+      </w:rPr>
+    </w:lvl>
+    <w:lvl w:ilvl="3" w:tplc="40090001" w:tentative="1">
+      <w:start w:val="1"/>
+      <w:numFmt w:val="bullet"/>
+      <w:lvlText w:val=""/>
+      <w:lvlJc w:val="left"/>
+      <w:pPr>
+        <w:ind w:left="3067" w:hanging="360"/>
+      </w:pPr>
+      <w:rPr>
+        <w:rFonts w:ascii="Symbol" w:hAnsi="Symbol" w:hint="default"/>
+      </w:rPr>
+    </w:lvl>
+    <w:lvl w:ilvl="4" w:tplc="40090003" w:tentative="1">
+      <w:start w:val="1"/>
+      <w:numFmt w:val="bullet"/>
+      <w:lvlText w:val="o"/>
+      <w:lvlJc w:val="left"/>
+      <w:pPr>
+        <w:ind w:left="3787" w:hanging="360"/>
+      </w:pPr>
+      <w:rPr>
+        <w:rFonts w:ascii="Courier New" w:hAnsi="Courier New" w:cs="Courier New" w:hint="default"/>
+      </w:rPr>
+    </w:lvl>
+    <w:lvl w:ilvl="5" w:tplc="40090005" w:tentative="1">
+      <w:start w:val="1"/>
+      <w:numFmt w:val="bullet"/>
+      <w:lvlText w:val=""/>
+      <w:lvlJc w:val="left"/>
+      <w:pPr>
+        <w:ind w:left="4507" w:hanging="360"/>
+      </w:pPr>
+      <w:rPr>
+        <w:rFonts w:ascii="Wingdings" w:hAnsi="Wingdings" w:hint="default"/>
+      </w:rPr>
+    </w:lvl>
+    <w:lvl w:ilvl="6" w:tplc="40090001" w:tentative="1">
+      <w:start w:val="1"/>
+      <w:numFmt w:val="bullet"/>
+      <w:lvlText w:val=""/>
+      <w:lvlJc w:val="left"/>
+      <w:pPr>
+        <w:ind w:left="5227" w:hanging="360"/>
+      </w:pPr>
+      <w:rPr>
+        <w:rFonts w:ascii="Symbol" w:hAnsi="Symbol" w:hint="default"/>
+      </w:rPr>
+    </w:lvl>
+    <w:lvl w:ilvl="7" w:tplc="40090003" w:tentative="1">
+      <w:start w:val="1"/>
+      <w:numFmt w:val="bullet"/>
+      <w:lvlText w:val="o"/>
+      <w:lvlJc w:val="left"/>
+      <w:pPr>
+        <w:ind w:left="5947" w:hanging="360"/>
+      </w:pPr>
+      <w:rPr>
+        <w:rFonts w:ascii="Courier New" w:hAnsi="Courier New" w:cs="Courier New" w:hint="default"/>
+      </w:rPr>
+    </w:lvl>
+    <w:lvl w:ilvl="8" w:tplc="40090005" w:tentative="1">
+      <w:start w:val="1"/>
+      <w:numFmt w:val="bullet"/>
+      <w:lvlText w:val=""/>
+      <w:lvlJc w:val="left"/>
+      <w:pPr>
+        <w:ind w:left="6667" w:hanging="360"/>
+      </w:pPr>
+      <w:rPr>
+        <w:rFonts w:ascii="Wingdings" w:hAnsi="Wingdings" w:hint="default"/>
+      </w:rPr>
+    </w:lvl>
+  </w:abstractNum>
+  <w:abstractNum w:abstractNumId="10" w15:restartNumberingAfterBreak="0">
     <w:nsid w:val="19F0456A"/>
     <w:multiLevelType w:val="multilevel"/>
     <w:tmpl w:val="545A916E"/>
@@ -15716,7 +17612,7 @@
       </w:rPr>
     </w:lvl>
   </w:abstractNum>
-  <w:abstractNum w:abstractNumId="9" w15:restartNumberingAfterBreak="0">
+  <w:abstractNum w:abstractNumId="11" w15:restartNumberingAfterBreak="0">
     <w:nsid w:val="257107D9"/>
     <w:multiLevelType w:val="multilevel"/>
     <w:tmpl w:val="2410DBB4"/>
@@ -15854,7 +17750,7 @@
       </w:rPr>
     </w:lvl>
   </w:abstractNum>
-  <w:abstractNum w:abstractNumId="10" w15:restartNumberingAfterBreak="0">
+  <w:abstractNum w:abstractNumId="12" w15:restartNumberingAfterBreak="0">
     <w:nsid w:val="28492400"/>
     <w:multiLevelType w:val="hybridMultilevel"/>
     <w:tmpl w:val="8F2C3210"/>
@@ -15967,7 +17863,7 @@
       </w:rPr>
     </w:lvl>
   </w:abstractNum>
-  <w:abstractNum w:abstractNumId="11" w15:restartNumberingAfterBreak="0">
+  <w:abstractNum w:abstractNumId="13" w15:restartNumberingAfterBreak="0">
     <w:nsid w:val="28C00FC1"/>
     <w:multiLevelType w:val="multilevel"/>
     <w:tmpl w:val="2AB02F78"/>
@@ -16072,7 +17968,7 @@
       </w:pPr>
     </w:lvl>
   </w:abstractNum>
-  <w:abstractNum w:abstractNumId="12" w15:restartNumberingAfterBreak="0">
+  <w:abstractNum w:abstractNumId="14" w15:restartNumberingAfterBreak="0">
     <w:nsid w:val="291960A2"/>
     <w:multiLevelType w:val="multilevel"/>
     <w:tmpl w:val="BEE8453C"/>
@@ -16213,7 +18109,120 @@
       </w:rPr>
     </w:lvl>
   </w:abstractNum>
-  <w:abstractNum w:abstractNumId="13" w15:restartNumberingAfterBreak="0">
+  <w:abstractNum w:abstractNumId="15" w15:restartNumberingAfterBreak="0">
+    <w:nsid w:val="34735864"/>
+    <w:multiLevelType w:val="hybridMultilevel"/>
+    <w:tmpl w:val="6F9400AE"/>
+    <w:lvl w:ilvl="0" w:tplc="40090001">
+      <w:start w:val="1"/>
+      <w:numFmt w:val="bullet"/>
+      <w:lvlText w:val=""/>
+      <w:lvlJc w:val="left"/>
+      <w:pPr>
+        <w:ind w:left="1260" w:hanging="360"/>
+      </w:pPr>
+      <w:rPr>
+        <w:rFonts w:ascii="Symbol" w:hAnsi="Symbol" w:hint="default"/>
+      </w:rPr>
+    </w:lvl>
+    <w:lvl w:ilvl="1" w:tplc="40090003" w:tentative="1">
+      <w:start w:val="1"/>
+      <w:numFmt w:val="bullet"/>
+      <w:lvlText w:val="o"/>
+      <w:lvlJc w:val="left"/>
+      <w:pPr>
+        <w:ind w:left="1980" w:hanging="360"/>
+      </w:pPr>
+      <w:rPr>
+        <w:rFonts w:ascii="Courier New" w:hAnsi="Courier New" w:cs="Courier New" w:hint="default"/>
+      </w:rPr>
+    </w:lvl>
+    <w:lvl w:ilvl="2" w:tplc="40090005" w:tentative="1">
+      <w:start w:val="1"/>
+      <w:numFmt w:val="bullet"/>
+      <w:lvlText w:val=""/>
+      <w:lvlJc w:val="left"/>
+      <w:pPr>
+        <w:ind w:left="2700" w:hanging="360"/>
+      </w:pPr>
+      <w:rPr>
+        <w:rFonts w:ascii="Wingdings" w:hAnsi="Wingdings" w:hint="default"/>
+      </w:rPr>
+    </w:lvl>
+    <w:lvl w:ilvl="3" w:tplc="40090001" w:tentative="1">
+      <w:start w:val="1"/>
+      <w:numFmt w:val="bullet"/>
+      <w:lvlText w:val=""/>
+      <w:lvlJc w:val="left"/>
+      <w:pPr>
+        <w:ind w:left="3420" w:hanging="360"/>
+      </w:pPr>
+      <w:rPr>
+        <w:rFonts w:ascii="Symbol" w:hAnsi="Symbol" w:hint="default"/>
+      </w:rPr>
+    </w:lvl>
+    <w:lvl w:ilvl="4" w:tplc="40090003" w:tentative="1">
+      <w:start w:val="1"/>
+      <w:numFmt w:val="bullet"/>
+      <w:lvlText w:val="o"/>
+      <w:lvlJc w:val="left"/>
+      <w:pPr>
+        <w:ind w:left="4140" w:hanging="360"/>
+      </w:pPr>
+      <w:rPr>
+        <w:rFonts w:ascii="Courier New" w:hAnsi="Courier New" w:cs="Courier New" w:hint="default"/>
+      </w:rPr>
+    </w:lvl>
+    <w:lvl w:ilvl="5" w:tplc="40090005" w:tentative="1">
+      <w:start w:val="1"/>
+      <w:numFmt w:val="bullet"/>
+      <w:lvlText w:val=""/>
+      <w:lvlJc w:val="left"/>
+      <w:pPr>
+        <w:ind w:left="4860" w:hanging="360"/>
+      </w:pPr>
+      <w:rPr>
+        <w:rFonts w:ascii="Wingdings" w:hAnsi="Wingdings" w:hint="default"/>
+      </w:rPr>
+    </w:lvl>
+    <w:lvl w:ilvl="6" w:tplc="40090001" w:tentative="1">
+      <w:start w:val="1"/>
+      <w:numFmt w:val="bullet"/>
+      <w:lvlText w:val=""/>
+      <w:lvlJc w:val="left"/>
+      <w:pPr>
+        <w:ind w:left="5580" w:hanging="360"/>
+      </w:pPr>
+      <w:rPr>
+        <w:rFonts w:ascii="Symbol" w:hAnsi="Symbol" w:hint="default"/>
+      </w:rPr>
+    </w:lvl>
+    <w:lvl w:ilvl="7" w:tplc="40090003" w:tentative="1">
+      <w:start w:val="1"/>
+      <w:numFmt w:val="bullet"/>
+      <w:lvlText w:val="o"/>
+      <w:lvlJc w:val="left"/>
+      <w:pPr>
+        <w:ind w:left="6300" w:hanging="360"/>
+      </w:pPr>
+      <w:rPr>
+        <w:rFonts w:ascii="Courier New" w:hAnsi="Courier New" w:cs="Courier New" w:hint="default"/>
+      </w:rPr>
+    </w:lvl>
+    <w:lvl w:ilvl="8" w:tplc="40090005" w:tentative="1">
+      <w:start w:val="1"/>
+      <w:numFmt w:val="bullet"/>
+      <w:lvlText w:val=""/>
+      <w:lvlJc w:val="left"/>
+      <w:pPr>
+        <w:ind w:left="7020" w:hanging="360"/>
+      </w:pPr>
+      <w:rPr>
+        <w:rFonts w:ascii="Wingdings" w:hAnsi="Wingdings" w:hint="default"/>
+      </w:rPr>
+    </w:lvl>
+  </w:abstractNum>
+  <w:abstractNum w:abstractNumId="16" w15:restartNumberingAfterBreak="0">
     <w:nsid w:val="35791E39"/>
     <w:multiLevelType w:val="multilevel"/>
     <w:tmpl w:val="44306DF8"/>
@@ -16354,7 +18363,7 @@
       </w:rPr>
     </w:lvl>
   </w:abstractNum>
-  <w:abstractNum w:abstractNumId="14" w15:restartNumberingAfterBreak="0">
+  <w:abstractNum w:abstractNumId="17" w15:restartNumberingAfterBreak="0">
     <w:nsid w:val="3DE412FA"/>
     <w:multiLevelType w:val="hybridMultilevel"/>
     <w:tmpl w:val="85D6F0EC"/>
@@ -16440,7 +18449,7 @@
       </w:pPr>
     </w:lvl>
   </w:abstractNum>
-  <w:abstractNum w:abstractNumId="15" w15:restartNumberingAfterBreak="0">
+  <w:abstractNum w:abstractNumId="18" w15:restartNumberingAfterBreak="0">
     <w:nsid w:val="429167F8"/>
     <w:multiLevelType w:val="multilevel"/>
     <w:tmpl w:val="AFB64C88"/>
@@ -16581,7 +18590,7 @@
       </w:rPr>
     </w:lvl>
   </w:abstractNum>
-  <w:abstractNum w:abstractNumId="16" w15:restartNumberingAfterBreak="0">
+  <w:abstractNum w:abstractNumId="19" w15:restartNumberingAfterBreak="0">
     <w:nsid w:val="49D82C80"/>
     <w:multiLevelType w:val="hybridMultilevel"/>
     <w:tmpl w:val="867020BA"/>
@@ -16694,7 +18703,7 @@
       </w:rPr>
     </w:lvl>
   </w:abstractNum>
-  <w:abstractNum w:abstractNumId="17" w15:restartNumberingAfterBreak="0">
+  <w:abstractNum w:abstractNumId="20" w15:restartNumberingAfterBreak="0">
     <w:nsid w:val="4E960AD2"/>
     <w:multiLevelType w:val="hybridMultilevel"/>
     <w:tmpl w:val="A282013C"/>
@@ -16783,7 +18792,7 @@
       </w:pPr>
     </w:lvl>
   </w:abstractNum>
-  <w:abstractNum w:abstractNumId="18" w15:restartNumberingAfterBreak="0">
+  <w:abstractNum w:abstractNumId="21" w15:restartNumberingAfterBreak="0">
     <w:nsid w:val="5072597A"/>
     <w:multiLevelType w:val="multilevel"/>
     <w:tmpl w:val="B3AEAFEC"/>
@@ -16924,7 +18933,7 @@
       </w:rPr>
     </w:lvl>
   </w:abstractNum>
-  <w:abstractNum w:abstractNumId="19" w15:restartNumberingAfterBreak="0">
+  <w:abstractNum w:abstractNumId="22" w15:restartNumberingAfterBreak="0">
     <w:nsid w:val="520540AF"/>
     <w:multiLevelType w:val="multilevel"/>
     <w:tmpl w:val="562085F8"/>
@@ -17029,7 +19038,7 @@
       </w:pPr>
     </w:lvl>
   </w:abstractNum>
-  <w:abstractNum w:abstractNumId="20" w15:restartNumberingAfterBreak="0">
+  <w:abstractNum w:abstractNumId="23" w15:restartNumberingAfterBreak="0">
     <w:nsid w:val="54A456CE"/>
     <w:multiLevelType w:val="multilevel"/>
     <w:tmpl w:val="E8440204"/>
@@ -17170,7 +19179,7 @@
       </w:rPr>
     </w:lvl>
   </w:abstractNum>
-  <w:abstractNum w:abstractNumId="21" w15:restartNumberingAfterBreak="0">
+  <w:abstractNum w:abstractNumId="24" w15:restartNumberingAfterBreak="0">
     <w:nsid w:val="570117EC"/>
     <w:multiLevelType w:val="multilevel"/>
     <w:tmpl w:val="D400B10E"/>
@@ -17311,7 +19320,7 @@
       </w:rPr>
     </w:lvl>
   </w:abstractNum>
-  <w:abstractNum w:abstractNumId="22" w15:restartNumberingAfterBreak="0">
+  <w:abstractNum w:abstractNumId="25" w15:restartNumberingAfterBreak="0">
     <w:nsid w:val="65CC1E9B"/>
     <w:multiLevelType w:val="multilevel"/>
     <w:tmpl w:val="90ACB0F2"/>
@@ -17452,7 +19461,7 @@
       </w:rPr>
     </w:lvl>
   </w:abstractNum>
-  <w:abstractNum w:abstractNumId="23" w15:restartNumberingAfterBreak="0">
+  <w:abstractNum w:abstractNumId="26" w15:restartNumberingAfterBreak="0">
     <w:nsid w:val="66255ED7"/>
     <w:multiLevelType w:val="multilevel"/>
     <w:tmpl w:val="76BEC628"/>
@@ -17593,7 +19602,7 @@
       </w:rPr>
     </w:lvl>
   </w:abstractNum>
-  <w:abstractNum w:abstractNumId="24" w15:restartNumberingAfterBreak="0">
+  <w:abstractNum w:abstractNumId="27" w15:restartNumberingAfterBreak="0">
     <w:nsid w:val="69CC728C"/>
     <w:multiLevelType w:val="multilevel"/>
     <w:tmpl w:val="4A1687C4"/>
@@ -17734,7 +19743,7 @@
       </w:rPr>
     </w:lvl>
   </w:abstractNum>
-  <w:abstractNum w:abstractNumId="25" w15:restartNumberingAfterBreak="0">
+  <w:abstractNum w:abstractNumId="28" w15:restartNumberingAfterBreak="0">
     <w:nsid w:val="6A964C61"/>
     <w:multiLevelType w:val="hybridMultilevel"/>
     <w:tmpl w:val="E056BE14"/>
@@ -17847,7 +19856,7 @@
       </w:rPr>
     </w:lvl>
   </w:abstractNum>
-  <w:abstractNum w:abstractNumId="26" w15:restartNumberingAfterBreak="0">
+  <w:abstractNum w:abstractNumId="29" w15:restartNumberingAfterBreak="0">
     <w:nsid w:val="7AD45EDE"/>
     <w:multiLevelType w:val="multilevel"/>
     <w:tmpl w:val="6E6A30C8"/>
@@ -17953,16 +19962,16 @@
     </w:lvl>
   </w:abstractNum>
   <w:num w:numId="1" w16cid:durableId="829367557">
-    <w:abstractNumId w:val="17"/>
+    <w:abstractNumId w:val="20"/>
   </w:num>
   <w:num w:numId="2" w16cid:durableId="291834583">
-    <w:abstractNumId w:val="12"/>
+    <w:abstractNumId w:val="14"/>
   </w:num>
   <w:num w:numId="3" w16cid:durableId="874733540">
-    <w:abstractNumId w:val="23"/>
+    <w:abstractNumId w:val="26"/>
   </w:num>
   <w:num w:numId="4" w16cid:durableId="378436185">
-    <w:abstractNumId w:val="20"/>
+    <w:abstractNumId w:val="23"/>
   </w:num>
   <w:num w:numId="5" w16cid:durableId="1555191090">
     <w:abstractNumId w:val="4"/>
@@ -17974,25 +19983,25 @@
     <w:abstractNumId w:val="3"/>
   </w:num>
   <w:num w:numId="8" w16cid:durableId="1334919301">
-    <w:abstractNumId w:val="18"/>
+    <w:abstractNumId w:val="21"/>
   </w:num>
   <w:num w:numId="9" w16cid:durableId="430055838">
     <w:abstractNumId w:val="1"/>
   </w:num>
   <w:num w:numId="10" w16cid:durableId="1662389960">
-    <w:abstractNumId w:val="13"/>
+    <w:abstractNumId w:val="16"/>
   </w:num>
   <w:num w:numId="11" w16cid:durableId="1422600174">
-    <w:abstractNumId w:val="21"/>
+    <w:abstractNumId w:val="24"/>
   </w:num>
   <w:num w:numId="12" w16cid:durableId="2138058672">
-    <w:abstractNumId w:val="22"/>
+    <w:abstractNumId w:val="25"/>
   </w:num>
   <w:num w:numId="13" w16cid:durableId="1690328025">
-    <w:abstractNumId w:val="25"/>
+    <w:abstractNumId w:val="28"/>
   </w:num>
   <w:num w:numId="14" w16cid:durableId="1438334586">
-    <w:abstractNumId w:val="15"/>
+    <w:abstractNumId w:val="18"/>
   </w:num>
   <w:num w:numId="15" w16cid:durableId="2042125061">
     <w:abstractNumId w:val="7"/>
@@ -18001,37 +20010,46 @@
     <w:abstractNumId w:val="5"/>
   </w:num>
   <w:num w:numId="17" w16cid:durableId="505481720">
-    <w:abstractNumId w:val="24"/>
+    <w:abstractNumId w:val="27"/>
   </w:num>
   <w:num w:numId="18" w16cid:durableId="1464806000">
-    <w:abstractNumId w:val="9"/>
+    <w:abstractNumId w:val="11"/>
   </w:num>
   <w:num w:numId="19" w16cid:durableId="251668682">
-    <w:abstractNumId w:val="8"/>
+    <w:abstractNumId w:val="10"/>
   </w:num>
   <w:num w:numId="20" w16cid:durableId="740297525">
-    <w:abstractNumId w:val="19"/>
+    <w:abstractNumId w:val="22"/>
   </w:num>
   <w:num w:numId="21" w16cid:durableId="1726642992">
     <w:abstractNumId w:val="0"/>
   </w:num>
   <w:num w:numId="22" w16cid:durableId="560990080">
-    <w:abstractNumId w:val="11"/>
+    <w:abstractNumId w:val="13"/>
   </w:num>
   <w:num w:numId="23" w16cid:durableId="1027948965">
-    <w:abstractNumId w:val="10"/>
+    <w:abstractNumId w:val="12"/>
   </w:num>
   <w:num w:numId="24" w16cid:durableId="613026774">
-    <w:abstractNumId w:val="16"/>
+    <w:abstractNumId w:val="19"/>
   </w:num>
   <w:num w:numId="25" w16cid:durableId="868418207">
-    <w:abstractNumId w:val="14"/>
+    <w:abstractNumId w:val="17"/>
   </w:num>
   <w:num w:numId="26" w16cid:durableId="2084601767">
     <w:abstractNumId w:val="2"/>
   </w:num>
   <w:num w:numId="27" w16cid:durableId="1154446361">
-    <w:abstractNumId w:val="26"/>
+    <w:abstractNumId w:val="29"/>
+  </w:num>
+  <w:num w:numId="28" w16cid:durableId="1555656889">
+    <w:abstractNumId w:val="15"/>
+  </w:num>
+  <w:num w:numId="29" w16cid:durableId="422804715">
+    <w:abstractNumId w:val="9"/>
+  </w:num>
+  <w:num w:numId="30" w16cid:durableId="1025907447">
+    <w:abstractNumId w:val="8"/>
   </w:num>
   <w:numIdMacAtCleanup w:val="27"/>
 </w:numbering>

</xml_diff>

<commit_message>
interface code and notes
</commit_message>
<xml_diff>
--- a/src/doc/core java.docx
+++ b/src/doc/core java.docx
@@ -6,24 +6,20 @@
       <w:pPr>
         <w:pStyle w:val="Heading1"/>
         <w:shd w:val="clear" w:color="auto" w:fill="FFFFFF"/>
-        <w:spacing w:line="312" w:lineRule="atLeast"/>
+        <w:spacing w:before="75" w:line="312" w:lineRule="atLeast"/>
         <w:rPr>
           <w:rFonts w:ascii="Bahnschrift" w:hAnsi="Bahnschrift" w:cs="Helvetica"/>
-          <w:b w:val="0"/>
-          <w:bCs/>
           <w:color w:val="610B38"/>
-          <w:sz w:val="40"/>
-          <w:szCs w:val="40"/>
+          <w:sz w:val="48"/>
+          <w:szCs w:val="48"/>
         </w:rPr>
       </w:pPr>
       <w:r>
         <w:rPr>
           <w:rFonts w:ascii="Bahnschrift" w:hAnsi="Bahnschrift" w:cs="Helvetica"/>
-          <w:b w:val="0"/>
-          <w:bCs/>
           <w:color w:val="610B38"/>
-          <w:sz w:val="40"/>
-          <w:szCs w:val="40"/>
+          <w:sz w:val="48"/>
+          <w:szCs w:val="48"/>
         </w:rPr>
         <w:t>Primitive data types</w:t>
       </w:r>
@@ -429,24 +425,20 @@
       <w:pPr>
         <w:pStyle w:val="Heading1"/>
         <w:shd w:val="clear" w:color="auto" w:fill="FFFFFF"/>
-        <w:spacing w:line="312" w:lineRule="atLeast"/>
+        <w:spacing w:before="75" w:line="312" w:lineRule="atLeast"/>
         <w:rPr>
           <w:rFonts w:ascii="Bahnschrift" w:hAnsi="Bahnschrift" w:cs="Helvetica"/>
-          <w:b w:val="0"/>
-          <w:bCs/>
           <w:color w:val="610B38"/>
-          <w:sz w:val="40"/>
-          <w:szCs w:val="40"/>
+          <w:sz w:val="48"/>
+          <w:szCs w:val="48"/>
         </w:rPr>
       </w:pPr>
       <w:r>
         <w:rPr>
           <w:rFonts w:ascii="Bahnschrift" w:hAnsi="Bahnschrift" w:cs="Helvetica"/>
-          <w:b w:val="0"/>
-          <w:bCs/>
           <w:color w:val="610B38"/>
-          <w:sz w:val="40"/>
-          <w:szCs w:val="40"/>
+          <w:sz w:val="48"/>
+          <w:szCs w:val="48"/>
         </w:rPr>
         <w:t>Non-Primitive datatypes</w:t>
       </w:r>
@@ -528,7 +520,7 @@
                     </pic:cNvPicPr>
                   </pic:nvPicPr>
                   <pic:blipFill>
-                    <a:blip r:embed="rId5" cstate="print">
+                    <a:blip r:embed="rId7" cstate="print">
                       <a:extLst>
                         <a:ext uri="{28A0092B-C50C-407E-A947-70E740481C1C}">
                           <a14:useLocalDpi xmlns:a14="http://schemas.microsoft.com/office/drawing/2010/main" val="0"/>
@@ -641,7 +633,7 @@
         </w:rPr>
         <w:t> class is used to create a string object. If you wish to know more about Java Strings, you can refer to this article on </w:t>
       </w:r>
-      <w:hyperlink r:id="rId6" w:tgtFrame="_blank" w:history="1">
+      <w:hyperlink r:id="rId8" w:tgtFrame="_blank" w:history="1">
         <w:r>
           <w:rPr>
             <w:rStyle w:val="Hyperlink"/>
@@ -683,6 +675,7 @@
           <w:szCs w:val="28"/>
           <w:highlight w:val="yellow"/>
         </w:rPr>
+        <w:lastRenderedPageBreak/>
         <w:t>Arrays</w:t>
       </w:r>
       <w:r>
@@ -704,7 +697,7 @@
         </w:rPr>
         <w:t> Arrays in Java are homogeneous data structures implemented in Java as objects. Arrays store one or more values of a specific data type and provide indexed access to store the same. A specific element in an array is accessed by its index. If you wish to learn Arrays in detail, then kindly check out this article on </w:t>
       </w:r>
-      <w:hyperlink r:id="rId7" w:tgtFrame="_blank" w:history="1">
+      <w:hyperlink r:id="rId9" w:tgtFrame="_blank" w:history="1">
         <w:r>
           <w:rPr>
             <w:rStyle w:val="Hyperlink"/>
@@ -767,7 +760,7 @@
         </w:rPr>
         <w:t>A </w:t>
       </w:r>
-      <w:hyperlink r:id="rId8" w:anchor="obj" w:tgtFrame="_blank" w:history="1">
+      <w:hyperlink r:id="rId10" w:anchor="obj" w:tgtFrame="_blank" w:history="1">
         <w:r>
           <w:rPr>
             <w:rStyle w:val="Hyperlink"/>
@@ -849,7 +842,7 @@
         </w:rPr>
         <w:t> can have methods and variables, but the methods declared in </w:t>
       </w:r>
-      <w:hyperlink r:id="rId9" w:anchor="interface" w:tgtFrame="_blank" w:history="1">
+      <w:hyperlink r:id="rId11" w:anchor="interface" w:tgtFrame="_blank" w:history="1">
         <w:r>
           <w:rPr>
             <w:rStyle w:val="Emphasis"/>
@@ -896,19 +889,20 @@
       <w:pPr>
         <w:pStyle w:val="Heading2"/>
         <w:rPr>
-          <w:rFonts w:ascii="Bahnschrift" w:hAnsi="Bahnschrift" w:cs="Open Sans"/>
-          <w:color w:val="4A4A4A"/>
-          <w:sz w:val="28"/>
-          <w:szCs w:val="28"/>
-        </w:rPr>
-      </w:pPr>
-      <w:r>
-        <w:rPr>
-          <w:rStyle w:val="Strong"/>
-          <w:rFonts w:ascii="Bahnschrift" w:hAnsi="Bahnschrift" w:cs="Open Sans"/>
-          <w:color w:val="4A4A4A"/>
-          <w:sz w:val="28"/>
-          <w:szCs w:val="28"/>
+          <w:rFonts w:ascii="Bahnschrift" w:hAnsi="Bahnschrift" w:cs="Helvetica"/>
+          <w:b/>
+          <w:bCs/>
+          <w:color w:val="610B38"/>
+          <w:sz w:val="44"/>
+          <w:szCs w:val="44"/>
+        </w:rPr>
+      </w:pPr>
+      <w:r>
+        <w:rPr>
+          <w:rFonts w:cs="Helvetica"/>
+          <w:color w:val="610B38"/>
+          <w:sz w:val="44"/>
+          <w:szCs w:val="44"/>
         </w:rPr>
         <w:t>Difference between primitive and non-primitive data types</w:t>
       </w:r>
@@ -995,7 +989,7 @@
         </w:rPr>
         <w:t>Primitive types are predefined in </w:t>
       </w:r>
-      <w:hyperlink r:id="rId10" w:tgtFrame="_blank" w:history="1">
+      <w:hyperlink r:id="rId12" w:tgtFrame="_blank" w:history="1">
         <w:r>
           <w:rPr>
             <w:rStyle w:val="Hyperlink"/>
@@ -1117,24 +1111,20 @@
       <w:pPr>
         <w:pStyle w:val="Heading1"/>
         <w:shd w:val="clear" w:color="auto" w:fill="FFFFFF"/>
-        <w:spacing w:line="312" w:lineRule="atLeast"/>
+        <w:spacing w:before="75" w:line="312" w:lineRule="atLeast"/>
         <w:rPr>
           <w:rFonts w:ascii="Bahnschrift" w:hAnsi="Bahnschrift" w:cs="Helvetica"/>
-          <w:b w:val="0"/>
-          <w:bCs/>
           <w:color w:val="610B38"/>
-          <w:sz w:val="40"/>
-          <w:szCs w:val="40"/>
+          <w:sz w:val="48"/>
+          <w:szCs w:val="48"/>
         </w:rPr>
       </w:pPr>
       <w:r>
         <w:rPr>
           <w:rFonts w:ascii="Bahnschrift" w:hAnsi="Bahnschrift" w:cs="Helvetica"/>
-          <w:b w:val="0"/>
-          <w:bCs/>
           <w:color w:val="610B38"/>
-          <w:sz w:val="40"/>
-          <w:szCs w:val="40"/>
+          <w:sz w:val="48"/>
+          <w:szCs w:val="48"/>
         </w:rPr>
         <w:t>Java Tokens</w:t>
       </w:r>
@@ -1159,7 +1149,7 @@
         </w:rPr>
         <w:t>In Java, the program contains classes and methods. Further, the methods contain the expressions and statements required to perform a specific operation. These statements and expressions are made up of tokens. In other words, we can say that the expression and statement is a set of tokens. The tokens are the small building blocks of a Java program that are meaningful to the </w:t>
       </w:r>
-      <w:hyperlink r:id="rId11" w:history="1">
+      <w:hyperlink r:id="rId13" w:history="1">
         <w:r>
           <w:rPr>
             <w:rFonts w:ascii="Bahnschrift" w:eastAsia="Times New Roman" w:hAnsi="Bahnschrift" w:cs="Open Sans"/>
@@ -1227,7 +1217,7 @@
         </w:rPr>
         <w:t>The Java compiler breaks the line of code into text (words) is called Java tokens. These are the smallest element of the </w:t>
       </w:r>
-      <w:hyperlink r:id="rId12" w:history="1">
+      <w:hyperlink r:id="rId14" w:history="1">
         <w:r>
           <w:rPr>
             <w:rFonts w:ascii="Bahnschrift" w:eastAsia="Times New Roman" w:hAnsi="Bahnschrift" w:cs="Open Sans"/>
@@ -1297,38 +1287,25 @@
     <w:p>
       <w:pPr>
         <w:pStyle w:val="Heading2"/>
-        <w:shd w:val="clear" w:color="auto" w:fill="FFFFFF"/>
-        <w:rPr>
-          <w:rFonts w:ascii="Bahnschrift" w:hAnsi="Bahnschrift" w:cs="Open Sans"/>
+        <w:rPr>
+          <w:rFonts w:ascii="Bahnschrift" w:hAnsi="Bahnschrift" w:cs="Helvetica"/>
           <w:b/>
           <w:bCs/>
-          <w:color w:val="4A4A4A"/>
-          <w:sz w:val="28"/>
-          <w:szCs w:val="28"/>
-        </w:rPr>
-      </w:pPr>
-      <w:r>
-        <w:rPr>
-          <w:rFonts w:ascii="Bahnschrift" w:eastAsia="Times New Roman" w:hAnsi="Bahnschrift" w:cs="Open Sans"/>
+          <w:color w:val="610B38"/>
+          <w:sz w:val="44"/>
+          <w:szCs w:val="44"/>
+        </w:rPr>
+      </w:pPr>
+      <w:r>
+        <w:rPr>
+          <w:rFonts w:ascii="Bahnschrift" w:hAnsi="Bahnschrift" w:cs="Helvetica"/>
           <w:b/>
           <w:bCs/>
-          <w:color w:val="4A4A4A"/>
-          <w:sz w:val="28"/>
-          <w:szCs w:val="28"/>
-          <w:lang w:eastAsia="en-IN"/>
-        </w:rPr>
-        <w:t xml:space="preserve">Types of Tokens - </w:t>
-      </w:r>
-      <w:r>
-        <w:rPr>
-          <w:rFonts w:ascii="Bahnschrift" w:hAnsi="Bahnschrift" w:cs="Open Sans"/>
-          <w:b/>
-          <w:bCs/>
-          <w:color w:val="4A4A4A"/>
-          <w:sz w:val="28"/>
-          <w:szCs w:val="28"/>
-        </w:rPr>
-        <w:t>Java token includes the following:</w:t>
+          <w:color w:val="610B38"/>
+          <w:sz w:val="44"/>
+          <w:szCs w:val="44"/>
+        </w:rPr>
+        <w:t>Types of Tokens - Java token includes the following:</w:t>
       </w:r>
     </w:p>
     <w:p>
@@ -1515,7 +1492,7 @@
         </w:rPr>
         <w:t>Keywords: These are the pre-defined reserved words of any programming language. Each </w:t>
       </w:r>
-      <w:hyperlink r:id="rId13" w:history="1">
+      <w:hyperlink r:id="rId15" w:history="1">
         <w:r>
           <w:rPr>
             <w:rFonts w:ascii="Bahnschrift" w:eastAsia="Times New Roman" w:hAnsi="Bahnschrift" w:cs="Open Sans"/>
@@ -2717,6 +2694,7 @@
                 <w:szCs w:val="28"/>
                 <w:lang w:eastAsia="en-IN"/>
               </w:rPr>
+              <w:lastRenderedPageBreak/>
               <w:t xml:space="preserve"> finally</w:t>
             </w:r>
           </w:p>
@@ -4326,7 +4304,7 @@
         </w:rPr>
         <w:t> In programming, operators are the special symbol that tells the compiler to perform a special operation. Java provides different types of operators that can be classified according to the functionality they provide. There are eight types of </w:t>
       </w:r>
-      <w:hyperlink r:id="rId14" w:history="1">
+      <w:hyperlink r:id="rId16" w:history="1">
         <w:r>
           <w:rPr>
             <w:rStyle w:val="Hyperlink"/>
@@ -5350,6 +5328,7 @@
           <w:szCs w:val="28"/>
           <w:highlight w:val="yellow"/>
         </w:rPr>
+        <w:lastRenderedPageBreak/>
         <w:t>separator &lt;= ; | , | . | ( | ) | { | } | [ | ]</w:t>
       </w:r>
       <w:r>
@@ -5713,7 +5692,7 @@
         </w:rPr>
         <w:t> </w:t>
       </w:r>
-      <w:hyperlink r:id="rId15" w:history="1">
+      <w:hyperlink r:id="rId17" w:history="1">
         <w:r>
           <w:rPr>
             <w:rFonts w:ascii="Bahnschrift" w:hAnsi="Bahnschrift" w:cs="Open Sans"/>
@@ -5858,26 +5837,24 @@
     </w:p>
     <w:p>
       <w:pPr>
-        <w:pStyle w:val="Heading1"/>
-        <w:shd w:val="clear" w:color="auto" w:fill="FFFFFF"/>
-        <w:spacing w:line="312" w:lineRule="atLeast"/>
+        <w:pStyle w:val="Heading2"/>
         <w:rPr>
           <w:rFonts w:ascii="Bahnschrift" w:hAnsi="Bahnschrift" w:cs="Helvetica"/>
-          <w:b w:val="0"/>
+          <w:b/>
           <w:bCs/>
           <w:color w:val="610B38"/>
-          <w:sz w:val="40"/>
-          <w:szCs w:val="40"/>
+          <w:sz w:val="44"/>
+          <w:szCs w:val="44"/>
         </w:rPr>
       </w:pPr>
       <w:r>
         <w:rPr>
           <w:rFonts w:ascii="Bahnschrift" w:hAnsi="Bahnschrift" w:cs="Helvetica"/>
-          <w:b w:val="0"/>
+          <w:b/>
           <w:bCs/>
           <w:color w:val="610B38"/>
-          <w:sz w:val="40"/>
-          <w:szCs w:val="40"/>
+          <w:sz w:val="44"/>
+          <w:szCs w:val="44"/>
         </w:rPr>
         <w:t>Java Arrays</w:t>
       </w:r>
@@ -5936,7 +5913,7 @@
                     </pic:cNvPicPr>
                   </pic:nvPicPr>
                   <pic:blipFill>
-                    <a:blip r:embed="rId16">
+                    <a:blip r:embed="rId18">
                       <a:extLst>
                         <a:ext uri="{28A0092B-C50C-407E-A947-70E740481C1C}">
                           <a14:useLocalDpi xmlns:a14="http://schemas.microsoft.com/office/drawing/2010/main" val="0"/>
@@ -6135,26 +6112,23 @@
     <w:p>
       <w:pPr>
         <w:pStyle w:val="Heading2"/>
-        <w:spacing w:after="100"/>
-        <w:rPr>
-          <w:rFonts w:ascii="Bahnschrift" w:eastAsia="Times New Roman" w:hAnsi="Bahnschrift" w:cs="Open Sans"/>
+        <w:rPr>
+          <w:rFonts w:ascii="Bahnschrift" w:hAnsi="Bahnschrift" w:cs="Helvetica"/>
           <w:b/>
           <w:bCs/>
-          <w:color w:val="4A4A4A"/>
-          <w:sz w:val="28"/>
-          <w:szCs w:val="28"/>
-          <w:lang w:eastAsia="en-IN"/>
-        </w:rPr>
-      </w:pPr>
-      <w:r>
-        <w:rPr>
-          <w:rFonts w:ascii="Bahnschrift" w:eastAsia="Times New Roman" w:hAnsi="Bahnschrift" w:cs="Open Sans"/>
+          <w:color w:val="610B38"/>
+          <w:sz w:val="44"/>
+          <w:szCs w:val="44"/>
+        </w:rPr>
+      </w:pPr>
+      <w:r>
+        <w:rPr>
+          <w:rFonts w:ascii="Bahnschrift" w:hAnsi="Bahnschrift" w:cs="Helvetica"/>
           <w:b/>
           <w:bCs/>
-          <w:color w:val="4A4A4A"/>
-          <w:sz w:val="28"/>
-          <w:szCs w:val="28"/>
-          <w:lang w:eastAsia="en-IN"/>
+          <w:color w:val="610B38"/>
+          <w:sz w:val="44"/>
+          <w:szCs w:val="44"/>
         </w:rPr>
         <w:t>Advantages</w:t>
       </w:r>
@@ -6241,24 +6215,22 @@
       <w:pPr>
         <w:pStyle w:val="Heading2"/>
         <w:rPr>
-          <w:rFonts w:ascii="Bahnschrift" w:eastAsia="Times New Roman" w:hAnsi="Bahnschrift" w:cs="Open Sans"/>
+          <w:rFonts w:ascii="Bahnschrift" w:hAnsi="Bahnschrift" w:cs="Helvetica"/>
           <w:b/>
           <w:bCs/>
-          <w:color w:val="4A4A4A"/>
-          <w:sz w:val="28"/>
-          <w:szCs w:val="28"/>
-          <w:lang w:eastAsia="en-IN"/>
-        </w:rPr>
-      </w:pPr>
-      <w:r>
-        <w:rPr>
-          <w:rFonts w:ascii="Bahnschrift" w:eastAsia="Times New Roman" w:hAnsi="Bahnschrift" w:cs="Open Sans"/>
+          <w:color w:val="610B38"/>
+          <w:sz w:val="44"/>
+          <w:szCs w:val="44"/>
+        </w:rPr>
+      </w:pPr>
+      <w:r>
+        <w:rPr>
+          <w:rFonts w:ascii="Bahnschrift" w:hAnsi="Bahnschrift" w:cs="Helvetica"/>
           <w:b/>
           <w:bCs/>
-          <w:color w:val="4A4A4A"/>
-          <w:sz w:val="28"/>
-          <w:szCs w:val="28"/>
-          <w:lang w:eastAsia="en-IN"/>
+          <w:color w:val="610B38"/>
+          <w:sz w:val="44"/>
+          <w:szCs w:val="44"/>
         </w:rPr>
         <w:t>Disadvantages</w:t>
       </w:r>
@@ -6304,27 +6276,26 @@
     </w:p>
     <w:p>
       <w:pPr>
-        <w:pStyle w:val="Heading1"/>
-        <w:shd w:val="clear" w:color="auto" w:fill="FFFFFF"/>
-        <w:spacing w:line="312" w:lineRule="atLeast"/>
+        <w:pStyle w:val="Heading2"/>
         <w:rPr>
           <w:rFonts w:ascii="Bahnschrift" w:hAnsi="Bahnschrift" w:cs="Helvetica"/>
-          <w:b w:val="0"/>
+          <w:b/>
           <w:bCs/>
           <w:color w:val="610B38"/>
-          <w:sz w:val="40"/>
-          <w:szCs w:val="40"/>
+          <w:sz w:val="44"/>
+          <w:szCs w:val="44"/>
         </w:rPr>
       </w:pPr>
       <w:r>
         <w:rPr>
           <w:rFonts w:ascii="Bahnschrift" w:hAnsi="Bahnschrift" w:cs="Helvetica"/>
-          <w:b w:val="0"/>
+          <w:b/>
           <w:bCs/>
           <w:color w:val="610B38"/>
-          <w:sz w:val="40"/>
-          <w:szCs w:val="40"/>
-        </w:rPr>
+          <w:sz w:val="44"/>
+          <w:szCs w:val="44"/>
+        </w:rPr>
+        <w:lastRenderedPageBreak/>
         <w:t>Static in java</w:t>
       </w:r>
     </w:p>
@@ -6381,7 +6352,7 @@
                     </pic:cNvPicPr>
                   </pic:nvPicPr>
                   <pic:blipFill>
-                    <a:blip r:embed="rId17">
+                    <a:blip r:embed="rId19">
                       <a:extLst>
                         <a:ext uri="{28A0092B-C50C-407E-A947-70E740481C1C}">
                           <a14:useLocalDpi xmlns:a14="http://schemas.microsoft.com/office/drawing/2010/main" val="0"/>
@@ -6443,22 +6414,22 @@
       <w:pPr>
         <w:pStyle w:val="Heading2"/>
         <w:rPr>
-          <w:rFonts w:ascii="Bahnschrift" w:eastAsia="Times New Roman" w:hAnsi="Bahnschrift"/>
+          <w:rFonts w:ascii="Bahnschrift" w:hAnsi="Bahnschrift" w:cs="Helvetica"/>
           <w:b/>
           <w:bCs/>
-          <w:sz w:val="28"/>
-          <w:szCs w:val="28"/>
-          <w:lang w:eastAsia="en-IN"/>
-        </w:rPr>
-      </w:pPr>
-      <w:r>
-        <w:rPr>
-          <w:rFonts w:ascii="Bahnschrift" w:eastAsia="Times New Roman" w:hAnsi="Bahnschrift"/>
+          <w:color w:val="610B38"/>
+          <w:sz w:val="44"/>
+          <w:szCs w:val="44"/>
+        </w:rPr>
+      </w:pPr>
+      <w:r>
+        <w:rPr>
+          <w:rFonts w:ascii="Bahnschrift" w:hAnsi="Bahnschrift" w:cs="Helvetica"/>
           <w:b/>
           <w:bCs/>
-          <w:sz w:val="28"/>
-          <w:szCs w:val="28"/>
-          <w:lang w:eastAsia="en-IN"/>
+          <w:color w:val="610B38"/>
+          <w:sz w:val="44"/>
+          <w:szCs w:val="44"/>
         </w:rPr>
         <w:t xml:space="preserve">Static as Variable </w:t>
       </w:r>
@@ -6601,15 +6572,13 @@
     <w:p>
       <w:pPr>
         <w:pStyle w:val="Heading2"/>
-        <w:shd w:val="clear" w:color="auto" w:fill="FFFFFF"/>
-        <w:spacing w:line="312" w:lineRule="atLeast"/>
         <w:rPr>
           <w:rFonts w:ascii="Bahnschrift" w:hAnsi="Bahnschrift" w:cs="Helvetica"/>
           <w:b/>
           <w:bCs/>
           <w:color w:val="610B38"/>
-          <w:sz w:val="28"/>
-          <w:szCs w:val="28"/>
+          <w:sz w:val="44"/>
+          <w:szCs w:val="44"/>
         </w:rPr>
       </w:pPr>
       <w:r>
@@ -6618,8 +6587,8 @@
           <w:b/>
           <w:bCs/>
           <w:color w:val="610B38"/>
-          <w:sz w:val="28"/>
-          <w:szCs w:val="28"/>
+          <w:sz w:val="44"/>
+          <w:szCs w:val="44"/>
         </w:rPr>
         <w:t>Static method</w:t>
       </w:r>
@@ -7228,7 +7197,18 @@
           <w:szCs w:val="28"/>
           <w:lang w:eastAsia="en-IN"/>
         </w:rPr>
-        <w:t>Static methods can’t access instance methods and instance variables directly. They must use reference to object. And static method can’t use this keyword as there is no instance for ‘this’ to refer to.</w:t>
+        <w:t xml:space="preserve">Static methods can’t access instance methods and instance variables directly. They must use reference to object. And </w:t>
+      </w:r>
+      <w:r>
+        <w:rPr>
+          <w:rFonts w:ascii="Bahnschrift" w:eastAsia="Times New Roman" w:hAnsi="Bahnschrift" w:cs="Open Sans"/>
+          <w:color w:val="4A4A4A"/>
+          <w:sz w:val="28"/>
+          <w:szCs w:val="28"/>
+          <w:lang w:eastAsia="en-IN"/>
+        </w:rPr>
+        <w:lastRenderedPageBreak/>
+        <w:t>static method can’t use this keyword as there is no instance for ‘this’ to refer to.</w:t>
       </w:r>
     </w:p>
     <w:p>
@@ -7275,7 +7255,7 @@
         </w:rPr>
         <w:t>Ans) It is because the object is not required to call a static method. If it were a non-static method, </w:t>
       </w:r>
-      <w:hyperlink r:id="rId18" w:history="1">
+      <w:hyperlink r:id="rId20" w:history="1">
         <w:r>
           <w:rPr>
             <w:rStyle w:val="Hyperlink"/>
@@ -7300,23 +7280,23 @@
     <w:p>
       <w:pPr>
         <w:pStyle w:val="Heading2"/>
-        <w:shd w:val="clear" w:color="auto" w:fill="FFFFFF"/>
-        <w:spacing w:line="312" w:lineRule="atLeast"/>
-        <w:rPr>
-          <w:rFonts w:ascii="Bahnschrift" w:hAnsi="Bahnschrift" w:cs="Helvetica"/>
-          <w:color w:val="610B38"/>
-          <w:sz w:val="28"/>
-          <w:szCs w:val="28"/>
-        </w:rPr>
-      </w:pPr>
-      <w:r>
         <w:rPr>
           <w:rFonts w:ascii="Bahnschrift" w:hAnsi="Bahnschrift" w:cs="Helvetica"/>
           <w:b/>
           <w:bCs/>
           <w:color w:val="610B38"/>
-          <w:sz w:val="28"/>
-          <w:szCs w:val="28"/>
+          <w:sz w:val="44"/>
+          <w:szCs w:val="44"/>
+        </w:rPr>
+      </w:pPr>
+      <w:r>
+        <w:rPr>
+          <w:rFonts w:ascii="Bahnschrift" w:hAnsi="Bahnschrift" w:cs="Helvetica"/>
+          <w:b/>
+          <w:bCs/>
+          <w:color w:val="610B38"/>
+          <w:sz w:val="44"/>
+          <w:szCs w:val="44"/>
         </w:rPr>
         <w:t>static block</w:t>
       </w:r>
@@ -7435,7 +7415,7 @@
         </w:rPr>
         <w:t>Ans) No, one of the ways was the static block, but it was possible till JDK 1.6. Since JDK 1.7, it is not possible to execute a Java class without the </w:t>
       </w:r>
-      <w:hyperlink r:id="rId19" w:history="1">
+      <w:hyperlink r:id="rId21" w:history="1">
         <w:r>
           <w:rPr>
             <w:rStyle w:val="Hyperlink"/>
@@ -7459,26 +7439,24 @@
     </w:p>
     <w:p>
       <w:pPr>
-        <w:pStyle w:val="Heading1"/>
-        <w:shd w:val="clear" w:color="auto" w:fill="FFFFFF"/>
-        <w:spacing w:line="312" w:lineRule="atLeast"/>
+        <w:pStyle w:val="Heading2"/>
         <w:rPr>
           <w:rFonts w:ascii="Bahnschrift" w:hAnsi="Bahnschrift" w:cs="Helvetica"/>
-          <w:b w:val="0"/>
+          <w:b/>
           <w:bCs/>
           <w:color w:val="610B38"/>
-          <w:sz w:val="40"/>
-          <w:szCs w:val="40"/>
+          <w:sz w:val="44"/>
+          <w:szCs w:val="44"/>
         </w:rPr>
       </w:pPr>
       <w:r>
         <w:rPr>
           <w:rFonts w:ascii="Bahnschrift" w:hAnsi="Bahnschrift" w:cs="Helvetica"/>
-          <w:b w:val="0"/>
+          <w:b/>
           <w:bCs/>
           <w:color w:val="610B38"/>
-          <w:sz w:val="40"/>
-          <w:szCs w:val="40"/>
+          <w:sz w:val="44"/>
+          <w:szCs w:val="44"/>
         </w:rPr>
         <w:t>this keyword in Java</w:t>
       </w:r>
@@ -8016,7 +7994,27 @@
         <w:spacing w:before="75" w:line="312" w:lineRule="atLeast"/>
         <w:rPr>
           <w:rFonts w:ascii="Bahnschrift" w:hAnsi="Bahnschrift" w:cs="Helvetica"/>
-          <w:b w:val="0"/>
+          <w:color w:val="610B38"/>
+          <w:sz w:val="48"/>
+          <w:szCs w:val="48"/>
+        </w:rPr>
+      </w:pPr>
+      <w:r>
+        <w:rPr>
+          <w:rFonts w:ascii="Bahnschrift" w:hAnsi="Bahnschrift" w:cs="Helvetica"/>
+          <w:color w:val="610B38"/>
+          <w:sz w:val="48"/>
+          <w:szCs w:val="48"/>
+        </w:rPr>
+        <w:t>Object oriented programming concepts:</w:t>
+      </w:r>
+    </w:p>
+    <w:p>
+      <w:pPr>
+        <w:pStyle w:val="Heading2"/>
+        <w:rPr>
+          <w:rFonts w:ascii="Bahnschrift" w:hAnsi="Bahnschrift" w:cs="Helvetica"/>
+          <w:b/>
           <w:bCs/>
           <w:color w:val="610B38"/>
           <w:sz w:val="44"/>
@@ -8026,36 +8024,12 @@
       <w:r>
         <w:rPr>
           <w:rFonts w:ascii="Bahnschrift" w:hAnsi="Bahnschrift" w:cs="Helvetica"/>
-          <w:b w:val="0"/>
+          <w:b/>
           <w:bCs/>
           <w:color w:val="610B38"/>
           <w:sz w:val="44"/>
           <w:szCs w:val="44"/>
         </w:rPr>
-        <w:t>Object oriented programming concepts:</w:t>
-      </w:r>
-    </w:p>
-    <w:p>
-      <w:pPr>
-        <w:pStyle w:val="Heading2"/>
-        <w:shd w:val="clear" w:color="auto" w:fill="FFFFFF"/>
-        <w:spacing w:before="75" w:line="312" w:lineRule="atLeast"/>
-        <w:rPr>
-          <w:rFonts w:ascii="Bahnschrift" w:hAnsi="Bahnschrift" w:cs="Helvetica"/>
-          <w:color w:val="610B38"/>
-          <w:sz w:val="28"/>
-          <w:szCs w:val="28"/>
-        </w:rPr>
-      </w:pPr>
-      <w:r>
-        <w:rPr>
-          <w:rFonts w:ascii="Bahnschrift" w:hAnsi="Bahnschrift" w:cs="Helvetica"/>
-          <w:b/>
-          <w:bCs/>
-          <w:color w:val="610B38"/>
-          <w:sz w:val="28"/>
-          <w:szCs w:val="28"/>
-        </w:rPr>
         <w:t>Inheritance in Java</w:t>
       </w:r>
     </w:p>
@@ -8107,7 +8081,7 @@
         </w:rPr>
         <w:t xml:space="preserve"> of a parent object. It is an important part of </w:t>
       </w:r>
-      <w:hyperlink r:id="rId20" w:history="1">
+      <w:hyperlink r:id="rId22" w:history="1">
         <w:r>
           <w:rPr>
             <w:rFonts w:ascii="Bahnschrift" w:hAnsi="Bahnschrift"/>
@@ -8148,7 +8122,7 @@
         </w:rPr>
         <w:t>The idea behind inheritance in Java is that you can create new </w:t>
       </w:r>
-      <w:hyperlink r:id="rId21" w:history="1">
+      <w:hyperlink r:id="rId23" w:history="1">
         <w:r>
           <w:rPr>
             <w:rFonts w:ascii="Bahnschrift" w:hAnsi="Bahnschrift"/>
@@ -8274,7 +8248,7 @@
         </w:rPr>
         <w:t>For </w:t>
       </w:r>
-      <w:hyperlink r:id="rId22" w:history="1">
+      <w:hyperlink r:id="rId24" w:history="1">
         <w:r>
           <w:rPr>
             <w:rStyle w:val="Hyperlink"/>
@@ -8295,7 +8269,7 @@
         </w:rPr>
         <w:t> (so </w:t>
       </w:r>
-      <w:hyperlink r:id="rId23" w:history="1">
+      <w:hyperlink r:id="rId25" w:history="1">
         <w:r>
           <w:rPr>
             <w:rStyle w:val="Hyperlink"/>
@@ -8361,6 +8335,7 @@
           <w:sz w:val="28"/>
           <w:szCs w:val="28"/>
         </w:rPr>
+        <w:lastRenderedPageBreak/>
         <w:t>Terms used in Inheritance</w:t>
       </w:r>
     </w:p>
@@ -8805,23 +8780,23 @@
     <w:p>
       <w:pPr>
         <w:pStyle w:val="Heading2"/>
-        <w:shd w:val="clear" w:color="auto" w:fill="FFFFFF"/>
-        <w:spacing w:before="75" w:line="312" w:lineRule="atLeast"/>
-        <w:rPr>
-          <w:rFonts w:ascii="Bahnschrift" w:hAnsi="Bahnschrift" w:cs="Helvetica"/>
-          <w:color w:val="610B38"/>
-          <w:sz w:val="28"/>
-          <w:szCs w:val="28"/>
-        </w:rPr>
-      </w:pPr>
-      <w:r>
         <w:rPr>
           <w:rFonts w:ascii="Bahnschrift" w:hAnsi="Bahnschrift" w:cs="Helvetica"/>
           <w:b/>
           <w:bCs/>
           <w:color w:val="610B38"/>
-          <w:sz w:val="28"/>
-          <w:szCs w:val="28"/>
+          <w:sz w:val="44"/>
+          <w:szCs w:val="44"/>
+        </w:rPr>
+      </w:pPr>
+      <w:r>
+        <w:rPr>
+          <w:rFonts w:ascii="Bahnschrift" w:hAnsi="Bahnschrift" w:cs="Helvetica"/>
+          <w:b/>
+          <w:bCs/>
+          <w:color w:val="610B38"/>
+          <w:sz w:val="44"/>
+          <w:szCs w:val="44"/>
         </w:rPr>
         <w:t>Aggregation in Java</w:t>
       </w:r>
@@ -8972,30 +8947,17 @@
     </w:p>
     <w:p>
       <w:pPr>
-        <w:rPr>
-          <w:rFonts w:ascii="Bahnschrift" w:eastAsiaTheme="majorEastAsia" w:hAnsi="Bahnschrift" w:cs="Helvetica"/>
-          <w:b/>
-          <w:bCs/>
-          <w:color w:val="610B38"/>
-          <w:sz w:val="28"/>
-          <w:szCs w:val="28"/>
-        </w:rPr>
-      </w:pPr>
-      <w:r>
+        <w:pStyle w:val="Heading2"/>
         <w:rPr>
           <w:rFonts w:ascii="Bahnschrift" w:hAnsi="Bahnschrift" w:cs="Helvetica"/>
           <w:b/>
           <w:bCs/>
           <w:color w:val="610B38"/>
-          <w:sz w:val="28"/>
-          <w:szCs w:val="28"/>
-        </w:rPr>
-        <w:br w:type="page"/>
-      </w:r>
-    </w:p>
-    <w:p>
-      <w:pPr>
-        <w:pStyle w:val="Heading2"/>
+          <w:sz w:val="44"/>
+          <w:szCs w:val="44"/>
+        </w:rPr>
+      </w:pPr>
+      <w:r>
         <w:rPr>
           <w:rFonts w:ascii="Bahnschrift" w:hAnsi="Bahnschrift" w:cs="Helvetica"/>
           <w:b/>
@@ -9004,16 +8966,31 @@
           <w:sz w:val="28"/>
           <w:szCs w:val="28"/>
         </w:rPr>
-      </w:pPr>
-      <w:r>
+        <w:br w:type="page"/>
+      </w:r>
+    </w:p>
+    <w:p>
+      <w:pPr>
+        <w:pStyle w:val="Heading2"/>
         <w:rPr>
           <w:rFonts w:ascii="Bahnschrift" w:hAnsi="Bahnschrift" w:cs="Helvetica"/>
           <w:b/>
           <w:bCs/>
           <w:color w:val="610B38"/>
-          <w:sz w:val="28"/>
-          <w:szCs w:val="28"/>
-        </w:rPr>
+          <w:sz w:val="44"/>
+          <w:szCs w:val="44"/>
+        </w:rPr>
+      </w:pPr>
+      <w:r>
+        <w:rPr>
+          <w:rFonts w:ascii="Bahnschrift" w:hAnsi="Bahnschrift" w:cs="Helvetica"/>
+          <w:b/>
+          <w:bCs/>
+          <w:color w:val="610B38"/>
+          <w:sz w:val="44"/>
+          <w:szCs w:val="44"/>
+        </w:rPr>
+        <w:lastRenderedPageBreak/>
         <w:t xml:space="preserve">Polymorphism </w:t>
       </w:r>
     </w:p>
@@ -9413,7 +9390,7 @@
         </w:rPr>
         <w:t>If a </w:t>
       </w:r>
-      <w:hyperlink r:id="rId24" w:history="1">
+      <w:hyperlink r:id="rId26" w:history="1">
         <w:r>
           <w:rPr>
             <w:rStyle w:val="Hyperlink"/>
@@ -9472,7 +9449,7 @@
         </w:rPr>
         <w:t xml:space="preserve"> we have to perform only one operation, having same name of the methods increases the readability of the </w:t>
       </w:r>
-      <w:hyperlink r:id="rId25" w:history="1">
+      <w:hyperlink r:id="rId27" w:history="1">
         <w:r>
           <w:rPr>
             <w:rStyle w:val="Hyperlink"/>
@@ -9737,6 +9714,7 @@
           <w:sz w:val="28"/>
           <w:szCs w:val="28"/>
         </w:rPr>
+        <w:lastRenderedPageBreak/>
         <w:t>In Java, Method Overloading is not possible by changing the return type of the method only.</w:t>
       </w:r>
     </w:p>
@@ -9951,7 +9929,7 @@
         </w:rPr>
         <w:t>Yes, by method overloading. You can have any number of main methods in a class by method overloading. But </w:t>
       </w:r>
-      <w:hyperlink r:id="rId26" w:history="1">
+      <w:hyperlink r:id="rId28" w:history="1">
         <w:r>
           <w:rPr>
             <w:rStyle w:val="Hyperlink"/>
@@ -10059,7 +10037,7 @@
                     </pic:cNvPicPr>
                   </pic:nvPicPr>
                   <pic:blipFill>
-                    <a:blip r:embed="rId27">
+                    <a:blip r:embed="rId29">
                       <a:extLst>
                         <a:ext uri="{28A0092B-C50C-407E-A947-70E740481C1C}">
                           <a14:useLocalDpi xmlns:a14="http://schemas.microsoft.com/office/drawing/2010/main" val="0"/>
@@ -10357,7 +10335,7 @@
                     </pic:cNvPicPr>
                   </pic:nvPicPr>
                   <pic:blipFill>
-                    <a:blip r:embed="rId28">
+                    <a:blip r:embed="rId30">
                       <a:extLst>
                         <a:ext uri="{28A0092B-C50C-407E-A947-70E740481C1C}">
                           <a14:useLocalDpi xmlns:a14="http://schemas.microsoft.com/office/drawing/2010/main" val="0"/>
@@ -10526,6 +10504,7 @@
           <w:shd w:val="clear" w:color="auto" w:fill="FFFFFF"/>
           <w:lang w:eastAsia="en-IN"/>
         </w:rPr>
+        <w:lastRenderedPageBreak/>
         <w:t>Method overriding is used for runtime polymorphism</w:t>
       </w:r>
     </w:p>
@@ -11345,6 +11324,7 @@
                 <w:szCs w:val="28"/>
                 <w:lang w:eastAsia="en-IN"/>
               </w:rPr>
+              <w:lastRenderedPageBreak/>
               <w:t>Method overloading is used </w:t>
             </w:r>
             <w:r>
@@ -12483,6 +12463,7 @@
           <w:szCs w:val="28"/>
           <w:shd w:val="clear" w:color="auto" w:fill="FFFFFF"/>
         </w:rPr>
+        <w:lastRenderedPageBreak/>
         <w:t>Let's take an example to understand the advantages of the covariant return type.</w:t>
       </w:r>
     </w:p>
@@ -13288,7 +13269,7 @@
                     </pic:cNvPicPr>
                   </pic:nvPicPr>
                   <pic:blipFill>
-                    <a:blip r:embed="rId29">
+                    <a:blip r:embed="rId31">
                       <a:extLst>
                         <a:ext uri="{28A0092B-C50C-407E-A947-70E740481C1C}">
                           <a14:useLocalDpi xmlns:a14="http://schemas.microsoft.com/office/drawing/2010/main" val="0"/>
@@ -13651,6 +13632,7 @@
           <w:szCs w:val="28"/>
           <w:shd w:val="clear" w:color="auto" w:fill="FFFFFF"/>
         </w:rPr>
+        <w:lastRenderedPageBreak/>
         <w:t xml:space="preserve">Ans) Yes, final method is inherited but you cannot override it. For Example: </w:t>
       </w:r>
     </w:p>
@@ -14800,8 +14782,8 @@
           <w:b/>
           <w:bCs/>
           <w:color w:val="610B38"/>
-          <w:sz w:val="28"/>
-          <w:szCs w:val="28"/>
+          <w:sz w:val="44"/>
+          <w:szCs w:val="44"/>
         </w:rPr>
       </w:pPr>
       <w:r>
@@ -14810,8 +14792,8 @@
           <w:b/>
           <w:bCs/>
           <w:color w:val="610B38"/>
-          <w:sz w:val="28"/>
-          <w:szCs w:val="28"/>
+          <w:sz w:val="44"/>
+          <w:szCs w:val="44"/>
         </w:rPr>
         <w:t>Abstraction in Java</w:t>
       </w:r>
@@ -14889,6 +14871,7 @@
           <w:szCs w:val="28"/>
           <w:shd w:val="clear" w:color="auto" w:fill="FFFFFF"/>
         </w:rPr>
+        <w:lastRenderedPageBreak/>
         <w:t xml:space="preserve">Consider a real-life example of a man driving a car. The man only knows that pressing the accelerators will increase the speed of a car or applying brakes will stop the car, but he does not know about how on pressing the accelerator the speed is actually increasing, he does not know about the inner mechanism of the car or the implementation of the accelerator, brakes, etc in the car. This is what abstraction is. </w:t>
       </w:r>
     </w:p>
@@ -14921,6 +14904,29 @@
         <w:pStyle w:val="Heading3"/>
         <w:shd w:val="clear" w:color="auto" w:fill="FFFFFF"/>
         <w:spacing w:before="0"/>
+        <w:rPr>
+          <w:rFonts w:ascii="Bahnschrift" w:hAnsi="Bahnschrift" w:cs="Segoe UI"/>
+          <w:color w:val="333333"/>
+          <w:sz w:val="28"/>
+          <w:szCs w:val="28"/>
+          <w:shd w:val="clear" w:color="auto" w:fill="FFFFFF"/>
+        </w:rPr>
+      </w:pPr>
+      <w:r>
+        <w:rPr>
+          <w:rFonts w:ascii="Bahnschrift" w:hAnsi="Bahnschrift" w:cs="Helvetica"/>
+          <w:b/>
+          <w:bCs/>
+          <w:color w:val="610B38"/>
+          <w:sz w:val="28"/>
+          <w:szCs w:val="28"/>
+        </w:rPr>
+        <w:t>Abstract class</w:t>
+      </w:r>
+    </w:p>
+    <w:p>
+      <w:pPr>
+        <w:pStyle w:val="Heading4"/>
         <w:rPr>
           <w:rFonts w:ascii="Bahnschrift" w:hAnsi="Bahnschrift" w:cs="Helvetica"/>
           <w:b/>
@@ -15160,7 +15166,7 @@
     </w:p>
     <w:p>
       <w:pPr>
-        <w:pStyle w:val="Heading3"/>
+        <w:pStyle w:val="Heading4"/>
         <w:shd w:val="clear" w:color="auto" w:fill="FFFFFF"/>
         <w:spacing w:before="0"/>
         <w:rPr>
@@ -15760,7 +15766,7 @@
     </w:p>
     <w:p>
       <w:pPr>
-        <w:pStyle w:val="Heading3"/>
+        <w:pStyle w:val="Heading4"/>
         <w:shd w:val="clear" w:color="auto" w:fill="FFFFFF"/>
         <w:spacing w:line="312" w:lineRule="atLeast"/>
         <w:rPr>
@@ -15859,9 +15865,7 @@
     </w:p>
     <w:p>
       <w:pPr>
-        <w:pStyle w:val="Heading3"/>
-        <w:shd w:val="clear" w:color="auto" w:fill="FFFFFF"/>
-        <w:spacing w:line="312" w:lineRule="atLeast"/>
+        <w:pStyle w:val="Heading4"/>
         <w:rPr>
           <w:rFonts w:ascii="Bahnschrift" w:hAnsi="Bahnschrift" w:cs="Helvetica"/>
           <w:b/>
@@ -15981,6 +15985,7 @@
           <w:szCs w:val="28"/>
           <w:shd w:val="clear" w:color="auto" w:fill="FFFFFF"/>
         </w:rPr>
+        <w:lastRenderedPageBreak/>
         <w:t>Observation 3: In Java, we can have an abstract class without any abstract method. This allows us to create classes that cannot be instantiated but can only be inherited.</w:t>
       </w:r>
     </w:p>
@@ -16212,7 +16217,2087 @@
         <w:t xml:space="preserve"> then we should declare that Child class as abstract so that the next level Child class should provide implementation to remaining abstract method</w:t>
       </w:r>
     </w:p>
+    <w:p>
+      <w:pPr>
+        <w:pStyle w:val="Heading3"/>
+        <w:shd w:val="clear" w:color="auto" w:fill="FFFFFF"/>
+        <w:spacing w:before="75" w:line="312" w:lineRule="atLeast"/>
+        <w:rPr>
+          <w:rFonts w:ascii="Helvetica" w:hAnsi="Helvetica" w:cs="Helvetica"/>
+          <w:b/>
+          <w:bCs/>
+          <w:color w:val="610B38"/>
+          <w:sz w:val="36"/>
+          <w:szCs w:val="36"/>
+        </w:rPr>
+      </w:pPr>
+      <w:r>
+        <w:rPr>
+          <w:rFonts w:ascii="Helvetica" w:hAnsi="Helvetica" w:cs="Helvetica"/>
+          <w:b/>
+          <w:bCs/>
+          <w:color w:val="610B38"/>
+          <w:sz w:val="36"/>
+          <w:szCs w:val="36"/>
+        </w:rPr>
+        <w:t>Interface in Java</w:t>
+      </w:r>
+    </w:p>
+    <w:p>
+      <w:pPr>
+        <w:rPr>
+          <w:rFonts w:ascii="Bahnschrift" w:eastAsiaTheme="majorEastAsia" w:hAnsi="Bahnschrift" w:cs="Segoe UI"/>
+          <w:color w:val="333333"/>
+          <w:sz w:val="28"/>
+          <w:szCs w:val="28"/>
+          <w:shd w:val="clear" w:color="auto" w:fill="FFFFFF"/>
+          <w:lang w:eastAsia="en-IN"/>
+        </w:rPr>
+      </w:pPr>
+      <w:r>
+        <w:tab/>
+      </w:r>
+      <w:r>
+        <w:rPr>
+          <w:rFonts w:ascii="Bahnschrift" w:eastAsiaTheme="majorEastAsia" w:hAnsi="Bahnschrift" w:cs="Segoe UI"/>
+          <w:color w:val="333333"/>
+          <w:sz w:val="28"/>
+          <w:szCs w:val="28"/>
+          <w:shd w:val="clear" w:color="auto" w:fill="FFFFFF"/>
+          <w:lang w:eastAsia="en-IN"/>
+        </w:rPr>
+        <w:t>An interface in Java is a blueprint of a class. It has static constants and abstract methods. The interface in Java is a mechanism to achieve abstraction. There can be only abstract methods in the Java interface, not method body. It is used to achieve abstraction and multiple inheritance in Java.</w:t>
+      </w:r>
+    </w:p>
+    <w:p>
+      <w:pPr>
+        <w:rPr>
+          <w:rFonts w:ascii="Bahnschrift" w:eastAsiaTheme="majorEastAsia" w:hAnsi="Bahnschrift" w:cs="Segoe UI"/>
+          <w:color w:val="333333"/>
+          <w:sz w:val="28"/>
+          <w:szCs w:val="28"/>
+          <w:shd w:val="clear" w:color="auto" w:fill="FFFFFF"/>
+          <w:lang w:eastAsia="en-IN"/>
+        </w:rPr>
+      </w:pPr>
+      <w:r>
+        <w:rPr>
+          <w:rFonts w:ascii="Bahnschrift" w:eastAsiaTheme="majorEastAsia" w:hAnsi="Bahnschrift" w:cs="Segoe UI"/>
+          <w:color w:val="333333"/>
+          <w:sz w:val="28"/>
+          <w:szCs w:val="28"/>
+          <w:shd w:val="clear" w:color="auto" w:fill="FFFFFF"/>
+          <w:lang w:eastAsia="en-IN"/>
+        </w:rPr>
+        <w:t>In other words, you can say that interfaces can have abstract methods and variables. It cannot have a method body.</w:t>
+      </w:r>
+    </w:p>
+    <w:p>
+      <w:pPr>
+        <w:pStyle w:val="ListParagraph"/>
+        <w:numPr>
+          <w:ilvl w:val="0"/>
+          <w:numId w:val="31"/>
+        </w:numPr>
+        <w:rPr>
+          <w:rFonts w:ascii="Bahnschrift" w:eastAsiaTheme="majorEastAsia" w:hAnsi="Bahnschrift" w:cs="Segoe UI"/>
+          <w:color w:val="333333"/>
+          <w:sz w:val="28"/>
+          <w:szCs w:val="28"/>
+          <w:shd w:val="clear" w:color="auto" w:fill="FFFFFF"/>
+          <w:lang w:eastAsia="en-IN"/>
+        </w:rPr>
+      </w:pPr>
+      <w:r>
+        <w:rPr>
+          <w:rFonts w:ascii="Bahnschrift" w:eastAsiaTheme="majorEastAsia" w:hAnsi="Bahnschrift" w:cs="Segoe UI"/>
+          <w:color w:val="333333"/>
+          <w:sz w:val="28"/>
+          <w:szCs w:val="28"/>
+          <w:shd w:val="clear" w:color="auto" w:fill="FFFFFF"/>
+          <w:lang w:eastAsia="en-IN"/>
+        </w:rPr>
+        <w:t>Java Interface also represents the IS-A relationship.</w:t>
+      </w:r>
+    </w:p>
+    <w:p>
+      <w:pPr>
+        <w:pStyle w:val="ListParagraph"/>
+        <w:numPr>
+          <w:ilvl w:val="0"/>
+          <w:numId w:val="31"/>
+        </w:numPr>
+        <w:rPr>
+          <w:rFonts w:ascii="Bahnschrift" w:eastAsiaTheme="majorEastAsia" w:hAnsi="Bahnschrift" w:cs="Segoe UI"/>
+          <w:color w:val="333333"/>
+          <w:sz w:val="28"/>
+          <w:szCs w:val="28"/>
+          <w:shd w:val="clear" w:color="auto" w:fill="FFFFFF"/>
+          <w:lang w:eastAsia="en-IN"/>
+        </w:rPr>
+      </w:pPr>
+      <w:r>
+        <w:rPr>
+          <w:rFonts w:ascii="Bahnschrift" w:eastAsiaTheme="majorEastAsia" w:hAnsi="Bahnschrift" w:cs="Segoe UI"/>
+          <w:color w:val="333333"/>
+          <w:sz w:val="28"/>
+          <w:szCs w:val="28"/>
+          <w:shd w:val="clear" w:color="auto" w:fill="FFFFFF"/>
+          <w:lang w:eastAsia="en-IN"/>
+        </w:rPr>
+        <w:t>It cannot be instantiated just like the abstract class.</w:t>
+      </w:r>
+    </w:p>
+    <w:p>
+      <w:pPr>
+        <w:pStyle w:val="ListParagraph"/>
+        <w:numPr>
+          <w:ilvl w:val="0"/>
+          <w:numId w:val="31"/>
+        </w:numPr>
+        <w:rPr>
+          <w:rFonts w:ascii="Bahnschrift" w:eastAsiaTheme="majorEastAsia" w:hAnsi="Bahnschrift" w:cs="Segoe UI"/>
+          <w:color w:val="333333"/>
+          <w:sz w:val="28"/>
+          <w:szCs w:val="28"/>
+          <w:shd w:val="clear" w:color="auto" w:fill="FFFFFF"/>
+          <w:lang w:eastAsia="en-IN"/>
+        </w:rPr>
+      </w:pPr>
+      <w:r>
+        <w:rPr>
+          <w:rFonts w:ascii="Bahnschrift" w:eastAsiaTheme="majorEastAsia" w:hAnsi="Bahnschrift" w:cs="Segoe UI"/>
+          <w:color w:val="333333"/>
+          <w:sz w:val="28"/>
+          <w:szCs w:val="28"/>
+          <w:shd w:val="clear" w:color="auto" w:fill="FFFFFF"/>
+          <w:lang w:eastAsia="en-IN"/>
+        </w:rPr>
+        <w:t>Since Java 8, we can have default and static methods in an interface.</w:t>
+      </w:r>
+    </w:p>
+    <w:p>
+      <w:pPr>
+        <w:pStyle w:val="ListParagraph"/>
+        <w:numPr>
+          <w:ilvl w:val="0"/>
+          <w:numId w:val="31"/>
+        </w:numPr>
+        <w:rPr>
+          <w:rFonts w:ascii="Bahnschrift" w:eastAsiaTheme="majorEastAsia" w:hAnsi="Bahnschrift" w:cs="Segoe UI"/>
+          <w:color w:val="333333"/>
+          <w:sz w:val="28"/>
+          <w:szCs w:val="28"/>
+          <w:shd w:val="clear" w:color="auto" w:fill="FFFFFF"/>
+          <w:lang w:eastAsia="en-IN"/>
+        </w:rPr>
+      </w:pPr>
+      <w:r>
+        <w:rPr>
+          <w:rFonts w:ascii="Bahnschrift" w:eastAsiaTheme="majorEastAsia" w:hAnsi="Bahnschrift" w:cs="Segoe UI"/>
+          <w:color w:val="333333"/>
+          <w:sz w:val="28"/>
+          <w:szCs w:val="28"/>
+          <w:shd w:val="clear" w:color="auto" w:fill="FFFFFF"/>
+          <w:lang w:eastAsia="en-IN"/>
+        </w:rPr>
+        <w:t>Since Java 9, we can have private methods in an interface.</w:t>
+      </w:r>
+    </w:p>
+    <w:p>
+      <w:pPr>
+        <w:pStyle w:val="Heading4"/>
+        <w:shd w:val="clear" w:color="auto" w:fill="FFFFFF"/>
+        <w:spacing w:before="0"/>
+        <w:rPr>
+          <w:rFonts w:ascii="Bahnschrift" w:hAnsi="Bahnschrift" w:cs="Helvetica"/>
+          <w:b/>
+          <w:bCs/>
+          <w:i w:val="0"/>
+          <w:iCs w:val="0"/>
+          <w:color w:val="610B38"/>
+          <w:sz w:val="28"/>
+          <w:szCs w:val="28"/>
+        </w:rPr>
+      </w:pPr>
+      <w:r>
+        <w:rPr>
+          <w:rFonts w:ascii="Bahnschrift" w:hAnsi="Bahnschrift" w:cs="Helvetica"/>
+          <w:b/>
+          <w:bCs/>
+          <w:i w:val="0"/>
+          <w:iCs w:val="0"/>
+          <w:color w:val="610B38"/>
+          <w:sz w:val="28"/>
+          <w:szCs w:val="28"/>
+        </w:rPr>
+        <w:t>Why use Java interface?</w:t>
+      </w:r>
+    </w:p>
+    <w:p>
+      <w:pPr>
+        <w:rPr>
+          <w:rFonts w:ascii="Bahnschrift" w:eastAsiaTheme="majorEastAsia" w:hAnsi="Bahnschrift" w:cs="Segoe UI"/>
+          <w:color w:val="333333"/>
+          <w:sz w:val="28"/>
+          <w:szCs w:val="28"/>
+          <w:shd w:val="clear" w:color="auto" w:fill="FFFFFF"/>
+          <w:lang w:eastAsia="en-IN"/>
+        </w:rPr>
+      </w:pPr>
+      <w:r>
+        <w:rPr>
+          <w:rFonts w:ascii="Bahnschrift" w:eastAsiaTheme="majorEastAsia" w:hAnsi="Bahnschrift" w:cs="Segoe UI"/>
+          <w:color w:val="333333"/>
+          <w:sz w:val="28"/>
+          <w:szCs w:val="28"/>
+          <w:shd w:val="clear" w:color="auto" w:fill="FFFFFF"/>
+          <w:lang w:eastAsia="en-IN"/>
+        </w:rPr>
+        <w:t>There are mainly three reasons to use interface. They are given below.</w:t>
+      </w:r>
+    </w:p>
+    <w:p>
+      <w:pPr>
+        <w:pStyle w:val="ListParagraph"/>
+        <w:numPr>
+          <w:ilvl w:val="0"/>
+          <w:numId w:val="32"/>
+        </w:numPr>
+        <w:rPr>
+          <w:rFonts w:ascii="Bahnschrift" w:eastAsiaTheme="majorEastAsia" w:hAnsi="Bahnschrift" w:cs="Segoe UI"/>
+          <w:color w:val="333333"/>
+          <w:sz w:val="28"/>
+          <w:szCs w:val="28"/>
+          <w:shd w:val="clear" w:color="auto" w:fill="FFFFFF"/>
+          <w:lang w:eastAsia="en-IN"/>
+        </w:rPr>
+      </w:pPr>
+      <w:r>
+        <w:rPr>
+          <w:rFonts w:ascii="Bahnschrift" w:eastAsiaTheme="majorEastAsia" w:hAnsi="Bahnschrift" w:cs="Segoe UI"/>
+          <w:color w:val="333333"/>
+          <w:sz w:val="28"/>
+          <w:szCs w:val="28"/>
+          <w:shd w:val="clear" w:color="auto" w:fill="FFFFFF"/>
+          <w:lang w:eastAsia="en-IN"/>
+        </w:rPr>
+        <w:t>It is used to achieve abstraction</w:t>
+      </w:r>
+      <w:r>
+        <w:rPr>
+          <w:rFonts w:ascii="Bahnschrift" w:eastAsiaTheme="majorEastAsia" w:hAnsi="Bahnschrift" w:cs="Segoe UI"/>
+          <w:color w:val="333333"/>
+          <w:sz w:val="28"/>
+          <w:szCs w:val="28"/>
+          <w:shd w:val="clear" w:color="auto" w:fill="FFFFFF"/>
+          <w:lang w:eastAsia="en-IN"/>
+        </w:rPr>
+        <w:t>,</w:t>
+      </w:r>
+      <w:r>
+        <w:rPr>
+          <w:rFonts w:ascii="Bahnschrift" w:eastAsiaTheme="majorEastAsia" w:hAnsi="Bahnschrift" w:cs="Segoe UI"/>
+          <w:color w:val="333333"/>
+          <w:sz w:val="28"/>
+          <w:szCs w:val="28"/>
+          <w:shd w:val="clear" w:color="auto" w:fill="FFFFFF"/>
+          <w:lang w:eastAsia="en-IN"/>
+        </w:rPr>
+        <w:t xml:space="preserve"> </w:t>
+      </w:r>
+      <w:proofErr w:type="gramStart"/>
+      <w:r>
+        <w:rPr>
+          <w:rFonts w:ascii="Bahnschrift" w:eastAsiaTheme="majorEastAsia" w:hAnsi="Bahnschrift" w:cs="Segoe UI"/>
+          <w:color w:val="333333"/>
+          <w:sz w:val="28"/>
+          <w:szCs w:val="28"/>
+          <w:shd w:val="clear" w:color="auto" w:fill="FFFFFF"/>
+          <w:lang w:eastAsia="en-IN"/>
+        </w:rPr>
+        <w:t>It</w:t>
+      </w:r>
+      <w:proofErr w:type="gramEnd"/>
+      <w:r>
+        <w:rPr>
+          <w:rFonts w:ascii="Bahnschrift" w:eastAsiaTheme="majorEastAsia" w:hAnsi="Bahnschrift" w:cs="Segoe UI"/>
+          <w:color w:val="333333"/>
+          <w:sz w:val="28"/>
+          <w:szCs w:val="28"/>
+          <w:shd w:val="clear" w:color="auto" w:fill="FFFFFF"/>
+          <w:lang w:eastAsia="en-IN"/>
+        </w:rPr>
+        <w:t xml:space="preserve"> is used to achieve total abstraction.</w:t>
+      </w:r>
+    </w:p>
+    <w:p>
+      <w:pPr>
+        <w:pStyle w:val="ListParagraph"/>
+        <w:numPr>
+          <w:ilvl w:val="0"/>
+          <w:numId w:val="32"/>
+        </w:numPr>
+        <w:rPr>
+          <w:rFonts w:ascii="Bahnschrift" w:eastAsiaTheme="majorEastAsia" w:hAnsi="Bahnschrift" w:cs="Segoe UI"/>
+          <w:color w:val="333333"/>
+          <w:sz w:val="28"/>
+          <w:szCs w:val="28"/>
+          <w:shd w:val="clear" w:color="auto" w:fill="FFFFFF"/>
+          <w:lang w:eastAsia="en-IN"/>
+        </w:rPr>
+      </w:pPr>
+      <w:r>
+        <w:rPr>
+          <w:rFonts w:ascii="Bahnschrift" w:eastAsiaTheme="majorEastAsia" w:hAnsi="Bahnschrift" w:cs="Segoe UI"/>
+          <w:color w:val="333333"/>
+          <w:sz w:val="28"/>
+          <w:szCs w:val="28"/>
+          <w:shd w:val="clear" w:color="auto" w:fill="FFFFFF"/>
+          <w:lang w:eastAsia="en-IN"/>
+        </w:rPr>
+        <w:t>It can be used to achieve loose coupling.</w:t>
+      </w:r>
+    </w:p>
+    <w:p>
+      <w:pPr>
+        <w:pStyle w:val="ListParagraph"/>
+        <w:numPr>
+          <w:ilvl w:val="0"/>
+          <w:numId w:val="32"/>
+        </w:numPr>
+        <w:rPr>
+          <w:rFonts w:ascii="Bahnschrift" w:eastAsiaTheme="majorEastAsia" w:hAnsi="Bahnschrift" w:cs="Segoe UI"/>
+          <w:color w:val="333333"/>
+          <w:sz w:val="28"/>
+          <w:szCs w:val="28"/>
+          <w:shd w:val="clear" w:color="auto" w:fill="FFFFFF"/>
+          <w:lang w:eastAsia="en-IN"/>
+        </w:rPr>
+      </w:pPr>
+      <w:r>
+        <w:rPr>
+          <w:rFonts w:ascii="Bahnschrift" w:eastAsiaTheme="majorEastAsia" w:hAnsi="Bahnschrift" w:cs="Segoe UI"/>
+          <w:color w:val="333333"/>
+          <w:sz w:val="28"/>
+          <w:szCs w:val="28"/>
+          <w:shd w:val="clear" w:color="auto" w:fill="FFFFFF"/>
+          <w:lang w:eastAsia="en-IN"/>
+        </w:rPr>
+        <w:t>Since java does not support multiple inheritances in the case of class, by using an interface it can achieve multiple inheritances.</w:t>
+      </w:r>
+    </w:p>
+    <w:p>
+      <w:pPr>
+        <w:pStyle w:val="ListParagraph"/>
+        <w:numPr>
+          <w:ilvl w:val="0"/>
+          <w:numId w:val="32"/>
+        </w:numPr>
+        <w:rPr>
+          <w:rFonts w:ascii="Bahnschrift" w:eastAsiaTheme="majorEastAsia" w:hAnsi="Bahnschrift" w:cs="Segoe UI"/>
+          <w:color w:val="333333"/>
+          <w:sz w:val="28"/>
+          <w:szCs w:val="28"/>
+          <w:shd w:val="clear" w:color="auto" w:fill="FFFFFF"/>
+          <w:lang w:eastAsia="en-IN"/>
+        </w:rPr>
+      </w:pPr>
+      <w:r>
+        <w:rPr>
+          <w:rFonts w:ascii="Bahnschrift" w:eastAsiaTheme="majorEastAsia" w:hAnsi="Bahnschrift" w:cs="Segoe UI"/>
+          <w:color w:val="333333"/>
+          <w:sz w:val="28"/>
+          <w:szCs w:val="28"/>
+          <w:shd w:val="clear" w:color="auto" w:fill="FFFFFF"/>
+          <w:lang w:eastAsia="en-IN"/>
+        </w:rPr>
+        <w:t>Interfaces are used to implement abstraction. So the question arises why use interfaces when we have abstract classes?</w:t>
+      </w:r>
+    </w:p>
+    <w:p>
+      <w:pPr>
+        <w:pStyle w:val="ListParagraph"/>
+        <w:ind w:left="1627"/>
+        <w:rPr>
+          <w:rFonts w:ascii="Bahnschrift" w:eastAsiaTheme="majorEastAsia" w:hAnsi="Bahnschrift" w:cs="Segoe UI"/>
+          <w:color w:val="333333"/>
+          <w:sz w:val="28"/>
+          <w:szCs w:val="28"/>
+          <w:shd w:val="clear" w:color="auto" w:fill="FFFFFF"/>
+          <w:lang w:eastAsia="en-IN"/>
+        </w:rPr>
+      </w:pPr>
+      <w:r>
+        <w:rPr>
+          <w:rFonts w:ascii="Bahnschrift" w:eastAsiaTheme="majorEastAsia" w:hAnsi="Bahnschrift" w:cs="Segoe UI"/>
+          <w:color w:val="333333"/>
+          <w:sz w:val="28"/>
+          <w:szCs w:val="28"/>
+          <w:shd w:val="clear" w:color="auto" w:fill="FFFFFF"/>
+          <w:lang w:eastAsia="en-IN"/>
+        </w:rPr>
+        <w:t>The reason is, abstract classes may contain non-final variables, whereas variables in the interface are final, public and static.</w:t>
+      </w:r>
+    </w:p>
+    <w:p>
+      <w:pPr>
+        <w:pStyle w:val="ListParagraph"/>
+        <w:ind w:left="1627"/>
+        <w:rPr>
+          <w:rFonts w:ascii="Bahnschrift" w:eastAsiaTheme="majorEastAsia" w:hAnsi="Bahnschrift" w:cs="Segoe UI"/>
+          <w:color w:val="333333"/>
+          <w:sz w:val="28"/>
+          <w:szCs w:val="28"/>
+          <w:shd w:val="clear" w:color="auto" w:fill="FFFFFF"/>
+          <w:lang w:eastAsia="en-IN"/>
+        </w:rPr>
+      </w:pPr>
+      <w:r>
+        <w:rPr>
+          <w:rFonts w:ascii="Bahnschrift" w:eastAsiaTheme="majorEastAsia" w:hAnsi="Bahnschrift" w:cs="Segoe UI"/>
+          <w:color w:val="333333"/>
+          <w:sz w:val="28"/>
+          <w:szCs w:val="28"/>
+          <w:shd w:val="clear" w:color="auto" w:fill="FFFFFF"/>
+          <w:lang w:eastAsia="en-IN"/>
+        </w:rPr>
+        <w:t>// A simple interface</w:t>
+      </w:r>
+    </w:p>
+    <w:p>
+      <w:pPr>
+        <w:pStyle w:val="ListParagraph"/>
+        <w:ind w:left="1627"/>
+        <w:rPr>
+          <w:rFonts w:ascii="Bahnschrift" w:eastAsiaTheme="majorEastAsia" w:hAnsi="Bahnschrift" w:cs="Segoe UI"/>
+          <w:color w:val="333333"/>
+          <w:sz w:val="28"/>
+          <w:szCs w:val="28"/>
+          <w:shd w:val="clear" w:color="auto" w:fill="FFFFFF"/>
+          <w:lang w:eastAsia="en-IN"/>
+        </w:rPr>
+      </w:pPr>
+      <w:r>
+        <w:rPr>
+          <w:rFonts w:ascii="Bahnschrift" w:eastAsiaTheme="majorEastAsia" w:hAnsi="Bahnschrift" w:cs="Segoe UI"/>
+          <w:color w:val="333333"/>
+          <w:sz w:val="28"/>
+          <w:szCs w:val="28"/>
+          <w:shd w:val="clear" w:color="auto" w:fill="FFFFFF"/>
+          <w:lang w:eastAsia="en-IN"/>
+        </w:rPr>
+        <w:t>interface Player</w:t>
+      </w:r>
+    </w:p>
+    <w:p>
+      <w:pPr>
+        <w:pStyle w:val="ListParagraph"/>
+        <w:ind w:left="1627"/>
+        <w:rPr>
+          <w:rFonts w:ascii="Bahnschrift" w:eastAsiaTheme="majorEastAsia" w:hAnsi="Bahnschrift" w:cs="Segoe UI"/>
+          <w:color w:val="333333"/>
+          <w:sz w:val="28"/>
+          <w:szCs w:val="28"/>
+          <w:shd w:val="clear" w:color="auto" w:fill="FFFFFF"/>
+          <w:lang w:eastAsia="en-IN"/>
+        </w:rPr>
+      </w:pPr>
+      <w:r>
+        <w:rPr>
+          <w:rFonts w:ascii="Bahnschrift" w:eastAsiaTheme="majorEastAsia" w:hAnsi="Bahnschrift" w:cs="Segoe UI"/>
+          <w:color w:val="333333"/>
+          <w:sz w:val="28"/>
+          <w:szCs w:val="28"/>
+          <w:shd w:val="clear" w:color="auto" w:fill="FFFFFF"/>
+          <w:lang w:eastAsia="en-IN"/>
+        </w:rPr>
+        <w:t>{</w:t>
+      </w:r>
+    </w:p>
+    <w:p>
+      <w:pPr>
+        <w:pStyle w:val="ListParagraph"/>
+        <w:ind w:left="1627"/>
+        <w:rPr>
+          <w:rFonts w:ascii="Bahnschrift" w:eastAsiaTheme="majorEastAsia" w:hAnsi="Bahnschrift" w:cs="Segoe UI"/>
+          <w:color w:val="333333"/>
+          <w:sz w:val="28"/>
+          <w:szCs w:val="28"/>
+          <w:shd w:val="clear" w:color="auto" w:fill="FFFFFF"/>
+          <w:lang w:eastAsia="en-IN"/>
+        </w:rPr>
+      </w:pPr>
+      <w:r>
+        <w:rPr>
+          <w:rFonts w:ascii="Bahnschrift" w:eastAsiaTheme="majorEastAsia" w:hAnsi="Bahnschrift" w:cs="Segoe UI"/>
+          <w:color w:val="333333"/>
+          <w:sz w:val="28"/>
+          <w:szCs w:val="28"/>
+          <w:shd w:val="clear" w:color="auto" w:fill="FFFFFF"/>
+          <w:lang w:eastAsia="en-IN"/>
+        </w:rPr>
+        <w:t xml:space="preserve">    final int id = 10;</w:t>
+      </w:r>
+    </w:p>
+    <w:p>
+      <w:pPr>
+        <w:pStyle w:val="ListParagraph"/>
+        <w:ind w:left="1627"/>
+        <w:rPr>
+          <w:rFonts w:ascii="Bahnschrift" w:eastAsiaTheme="majorEastAsia" w:hAnsi="Bahnschrift" w:cs="Segoe UI"/>
+          <w:color w:val="333333"/>
+          <w:sz w:val="28"/>
+          <w:szCs w:val="28"/>
+          <w:shd w:val="clear" w:color="auto" w:fill="FFFFFF"/>
+          <w:lang w:eastAsia="en-IN"/>
+        </w:rPr>
+      </w:pPr>
+      <w:r>
+        <w:rPr>
+          <w:rFonts w:ascii="Bahnschrift" w:eastAsiaTheme="majorEastAsia" w:hAnsi="Bahnschrift" w:cs="Segoe UI"/>
+          <w:color w:val="333333"/>
+          <w:sz w:val="28"/>
+          <w:szCs w:val="28"/>
+          <w:shd w:val="clear" w:color="auto" w:fill="FFFFFF"/>
+          <w:lang w:eastAsia="en-IN"/>
+        </w:rPr>
+        <w:t xml:space="preserve">    int move();</w:t>
+      </w:r>
+    </w:p>
+    <w:p>
+      <w:pPr>
+        <w:pStyle w:val="ListParagraph"/>
+        <w:ind w:left="1627"/>
+        <w:rPr>
+          <w:rFonts w:ascii="Bahnschrift" w:eastAsiaTheme="majorEastAsia" w:hAnsi="Bahnschrift" w:cs="Segoe UI"/>
+          <w:color w:val="333333"/>
+          <w:sz w:val="28"/>
+          <w:szCs w:val="28"/>
+          <w:shd w:val="clear" w:color="auto" w:fill="FFFFFF"/>
+          <w:lang w:eastAsia="en-IN"/>
+        </w:rPr>
+      </w:pPr>
+      <w:r>
+        <w:rPr>
+          <w:rFonts w:ascii="Bahnschrift" w:eastAsiaTheme="majorEastAsia" w:hAnsi="Bahnschrift" w:cs="Segoe UI"/>
+          <w:color w:val="333333"/>
+          <w:sz w:val="28"/>
+          <w:szCs w:val="28"/>
+          <w:shd w:val="clear" w:color="auto" w:fill="FFFFFF"/>
+          <w:lang w:eastAsia="en-IN"/>
+        </w:rPr>
+        <w:t>}</w:t>
+      </w:r>
+    </w:p>
+    <w:p>
+      <w:pPr>
+        <w:pStyle w:val="Heading4"/>
+        <w:shd w:val="clear" w:color="auto" w:fill="FFFFFF"/>
+        <w:spacing w:before="0"/>
+        <w:rPr>
+          <w:rFonts w:ascii="Bahnschrift" w:hAnsi="Bahnschrift" w:cs="Helvetica"/>
+          <w:b/>
+          <w:bCs/>
+          <w:i w:val="0"/>
+          <w:iCs w:val="0"/>
+          <w:color w:val="610B38"/>
+          <w:sz w:val="28"/>
+          <w:szCs w:val="28"/>
+        </w:rPr>
+      </w:pPr>
+      <w:r>
+        <w:rPr>
+          <w:rFonts w:ascii="Bahnschrift" w:hAnsi="Bahnschrift" w:cs="Helvetica"/>
+          <w:b/>
+          <w:bCs/>
+          <w:i w:val="0"/>
+          <w:iCs w:val="0"/>
+          <w:color w:val="610B38"/>
+          <w:sz w:val="28"/>
+          <w:szCs w:val="28"/>
+        </w:rPr>
+        <w:t>I</w:t>
+      </w:r>
+      <w:r>
+        <w:rPr>
+          <w:rFonts w:ascii="Bahnschrift" w:hAnsi="Bahnschrift" w:cs="Helvetica"/>
+          <w:b/>
+          <w:bCs/>
+          <w:i w:val="0"/>
+          <w:iCs w:val="0"/>
+          <w:color w:val="610B38"/>
+          <w:sz w:val="28"/>
+          <w:szCs w:val="28"/>
+        </w:rPr>
+        <w:t>nternal addition by the compiler</w:t>
+      </w:r>
+    </w:p>
+    <w:p>
+      <w:pPr>
+        <w:rPr>
+          <w:rFonts w:ascii="Bahnschrift" w:eastAsiaTheme="majorEastAsia" w:hAnsi="Bahnschrift" w:cs="Segoe UI"/>
+          <w:color w:val="333333"/>
+          <w:sz w:val="28"/>
+          <w:szCs w:val="28"/>
+          <w:shd w:val="clear" w:color="auto" w:fill="FFFFFF"/>
+          <w:lang w:eastAsia="en-IN"/>
+        </w:rPr>
+      </w:pPr>
+      <w:r>
+        <w:rPr>
+          <w:noProof/>
+        </w:rPr>
+        <w:drawing>
+          <wp:anchor distT="0" distB="0" distL="114300" distR="114300" simplePos="0" relativeHeight="251663360" behindDoc="0" locked="0" layoutInCell="1" allowOverlap="1" wp14:anchorId="22B9D5DE" wp14:editId="05308D79">
+            <wp:simplePos x="0" y="0"/>
+            <wp:positionH relativeFrom="column">
+              <wp:align>right</wp:align>
+            </wp:positionH>
+            <wp:positionV relativeFrom="paragraph">
+              <wp:posOffset>167868600</wp:posOffset>
+            </wp:positionV>
+            <wp:extent cx="6105525" cy="1343660"/>
+            <wp:effectExtent l="0" t="0" r="9525" b="8890"/>
+            <wp:wrapThrough wrapText="bothSides">
+              <wp:wrapPolygon edited="0">
+                <wp:start x="0" y="0"/>
+                <wp:lineTo x="0" y="18987"/>
+                <wp:lineTo x="4920" y="19599"/>
+                <wp:lineTo x="4920" y="20824"/>
+                <wp:lineTo x="5257" y="21130"/>
+                <wp:lineTo x="6672" y="21437"/>
+                <wp:lineTo x="7009" y="21437"/>
+                <wp:lineTo x="21364" y="21130"/>
+                <wp:lineTo x="21229" y="19599"/>
+                <wp:lineTo x="21566" y="18987"/>
+                <wp:lineTo x="21566" y="0"/>
+                <wp:lineTo x="0" y="0"/>
+              </wp:wrapPolygon>
+            </wp:wrapThrough>
+            <wp:docPr id="4" name="Picture 4" descr="interface in java"/>
+            <wp:cNvGraphicFramePr>
+              <a:graphicFrameLocks xmlns:a="http://schemas.openxmlformats.org/drawingml/2006/main" noChangeAspect="1"/>
+            </wp:cNvGraphicFramePr>
+            <a:graphic xmlns:a="http://schemas.openxmlformats.org/drawingml/2006/main">
+              <a:graphicData uri="http://schemas.openxmlformats.org/drawingml/2006/picture">
+                <pic:pic xmlns:pic="http://schemas.openxmlformats.org/drawingml/2006/picture">
+                  <pic:nvPicPr>
+                    <pic:cNvPr id="0" name="Picture 1" descr="interface in java"/>
+                    <pic:cNvPicPr>
+                      <a:picLocks noChangeAspect="1" noChangeArrowheads="1"/>
+                    </pic:cNvPicPr>
+                  </pic:nvPicPr>
+                  <pic:blipFill>
+                    <a:blip r:embed="rId32">
+                      <a:extLst>
+                        <a:ext uri="{28A0092B-C50C-407E-A947-70E740481C1C}">
+                          <a14:useLocalDpi xmlns:a14="http://schemas.microsoft.com/office/drawing/2010/main" val="0"/>
+                        </a:ext>
+                      </a:extLst>
+                    </a:blip>
+                    <a:srcRect/>
+                    <a:stretch>
+                      <a:fillRect/>
+                    </a:stretch>
+                  </pic:blipFill>
+                  <pic:spPr bwMode="auto">
+                    <a:xfrm>
+                      <a:off x="0" y="0"/>
+                      <a:ext cx="6105525" cy="1343660"/>
+                    </a:xfrm>
+                    <a:prstGeom prst="rect">
+                      <a:avLst/>
+                    </a:prstGeom>
+                    <a:noFill/>
+                    <a:ln>
+                      <a:noFill/>
+                    </a:ln>
+                  </pic:spPr>
+                </pic:pic>
+              </a:graphicData>
+            </a:graphic>
+          </wp:anchor>
+        </w:drawing>
+      </w:r>
+      <w:r>
+        <w:rPr>
+          <w:rFonts w:ascii="Bahnschrift" w:eastAsiaTheme="majorEastAsia" w:hAnsi="Bahnschrift" w:cs="Segoe UI"/>
+          <w:color w:val="333333"/>
+          <w:sz w:val="28"/>
+          <w:szCs w:val="28"/>
+          <w:shd w:val="clear" w:color="auto" w:fill="FFFFFF"/>
+          <w:lang w:eastAsia="en-IN"/>
+        </w:rPr>
+        <w:t>The Java compiler adds public and abstract keywords before the interface method. Moreover, it adds public, static and final keywords before data members.</w:t>
+      </w:r>
+    </w:p>
+    <w:p>
+      <w:pPr>
+        <w:rPr>
+          <w:rFonts w:ascii="Bahnschrift" w:eastAsiaTheme="majorEastAsia" w:hAnsi="Bahnschrift" w:cs="Segoe UI"/>
+          <w:color w:val="333333"/>
+          <w:sz w:val="28"/>
+          <w:szCs w:val="28"/>
+          <w:shd w:val="clear" w:color="auto" w:fill="FFFFFF"/>
+          <w:lang w:eastAsia="en-IN"/>
+        </w:rPr>
+      </w:pPr>
+      <w:r>
+        <w:rPr>
+          <w:rFonts w:ascii="Bahnschrift" w:eastAsiaTheme="majorEastAsia" w:hAnsi="Bahnschrift" w:cs="Segoe UI"/>
+          <w:color w:val="333333"/>
+          <w:sz w:val="28"/>
+          <w:szCs w:val="28"/>
+          <w:highlight w:val="yellow"/>
+          <w:shd w:val="clear" w:color="auto" w:fill="FFFFFF"/>
+          <w:lang w:eastAsia="en-IN"/>
+        </w:rPr>
+        <w:t>In other words, Interface fields are public, static and final by default, and the methods are public and abstract.</w:t>
+      </w:r>
+    </w:p>
+    <w:p>
+      <w:pPr>
+        <w:pStyle w:val="Heading4"/>
+        <w:shd w:val="clear" w:color="auto" w:fill="FFFFFF"/>
+        <w:spacing w:before="0"/>
+        <w:rPr>
+          <w:rFonts w:ascii="Bahnschrift" w:hAnsi="Bahnschrift" w:cs="Helvetica"/>
+          <w:b/>
+          <w:bCs/>
+          <w:i w:val="0"/>
+          <w:iCs w:val="0"/>
+          <w:color w:val="610B38"/>
+          <w:sz w:val="28"/>
+          <w:szCs w:val="28"/>
+        </w:rPr>
+      </w:pPr>
+      <w:r>
+        <w:rPr>
+          <w:rFonts w:ascii="Bahnschrift" w:hAnsi="Bahnschrift" w:cs="Helvetica"/>
+          <w:b/>
+          <w:bCs/>
+          <w:i w:val="0"/>
+          <w:iCs w:val="0"/>
+          <w:color w:val="610B38"/>
+          <w:sz w:val="28"/>
+          <w:szCs w:val="28"/>
+        </w:rPr>
+        <w:t>Advantages of Interfaces in Java</w:t>
+      </w:r>
+    </w:p>
+    <w:p>
+      <w:pPr>
+        <w:pStyle w:val="NormalWeb"/>
+        <w:numPr>
+          <w:ilvl w:val="0"/>
+          <w:numId w:val="33"/>
+        </w:numPr>
+        <w:shd w:val="clear" w:color="auto" w:fill="FFFFFF"/>
+        <w:rPr>
+          <w:rFonts w:ascii="Bahnschrift" w:eastAsiaTheme="majorEastAsia" w:hAnsi="Bahnschrift" w:cs="Segoe UI"/>
+          <w:color w:val="333333"/>
+          <w:sz w:val="28"/>
+          <w:szCs w:val="28"/>
+          <w:shd w:val="clear" w:color="auto" w:fill="FFFFFF"/>
+        </w:rPr>
+      </w:pPr>
+      <w:r>
+        <w:rPr>
+          <w:rFonts w:ascii="Bahnschrift" w:eastAsiaTheme="majorEastAsia" w:hAnsi="Bahnschrift" w:cs="Segoe UI"/>
+          <w:color w:val="333333"/>
+          <w:sz w:val="28"/>
+          <w:szCs w:val="28"/>
+          <w:shd w:val="clear" w:color="auto" w:fill="FFFFFF"/>
+        </w:rPr>
+        <w:t>Without bothering about the implementation part, we can achieve the security of the implementation.</w:t>
+      </w:r>
+    </w:p>
+    <w:p>
+      <w:pPr>
+        <w:pStyle w:val="NormalWeb"/>
+        <w:numPr>
+          <w:ilvl w:val="0"/>
+          <w:numId w:val="33"/>
+        </w:numPr>
+        <w:shd w:val="clear" w:color="auto" w:fill="FFFFFF"/>
+        <w:rPr>
+          <w:rFonts w:ascii="Bahnschrift" w:eastAsiaTheme="majorEastAsia" w:hAnsi="Bahnschrift" w:cs="Segoe UI"/>
+          <w:color w:val="333333"/>
+          <w:sz w:val="28"/>
+          <w:szCs w:val="28"/>
+          <w:shd w:val="clear" w:color="auto" w:fill="FFFFFF"/>
+        </w:rPr>
+      </w:pPr>
+      <w:r>
+        <w:rPr>
+          <w:rFonts w:ascii="Bahnschrift" w:eastAsiaTheme="majorEastAsia" w:hAnsi="Bahnschrift" w:cs="Segoe UI"/>
+          <w:color w:val="333333"/>
+          <w:sz w:val="28"/>
+          <w:szCs w:val="28"/>
+          <w:shd w:val="clear" w:color="auto" w:fill="FFFFFF"/>
+        </w:rPr>
+        <w:lastRenderedPageBreak/>
+        <w:t>In Java, multiple inheritance is not allowed, however, you can use an interface to make use of it as you can implement more than one interface.</w:t>
+      </w:r>
+    </w:p>
+    <w:p>
+      <w:pPr>
+        <w:pStyle w:val="Heading4"/>
+        <w:shd w:val="clear" w:color="auto" w:fill="FFFFFF"/>
+        <w:spacing w:before="0"/>
+        <w:rPr>
+          <w:rFonts w:ascii="Bahnschrift" w:hAnsi="Bahnschrift" w:cs="Helvetica"/>
+          <w:b/>
+          <w:bCs/>
+          <w:i w:val="0"/>
+          <w:iCs w:val="0"/>
+          <w:color w:val="610B38"/>
+          <w:sz w:val="28"/>
+          <w:szCs w:val="28"/>
+        </w:rPr>
+      </w:pPr>
+      <w:r>
+        <w:rPr>
+          <w:rFonts w:ascii="Bahnschrift" w:hAnsi="Bahnschrift" w:cs="Helvetica"/>
+          <w:b/>
+          <w:bCs/>
+          <w:i w:val="0"/>
+          <w:iCs w:val="0"/>
+          <w:color w:val="610B38"/>
+          <w:sz w:val="28"/>
+          <w:szCs w:val="28"/>
+        </w:rPr>
+        <w:t>Important Points About Interface:</w:t>
+      </w:r>
+    </w:p>
+    <w:p>
+      <w:pPr>
+        <w:pStyle w:val="NormalWeb"/>
+        <w:numPr>
+          <w:ilvl w:val="0"/>
+          <w:numId w:val="38"/>
+        </w:numPr>
+        <w:shd w:val="clear" w:color="auto" w:fill="FFFFFF"/>
+        <w:rPr>
+          <w:rFonts w:ascii="Bahnschrift" w:eastAsiaTheme="majorEastAsia" w:hAnsi="Bahnschrift" w:cs="Segoe UI"/>
+          <w:color w:val="333333"/>
+          <w:sz w:val="28"/>
+          <w:szCs w:val="28"/>
+          <w:shd w:val="clear" w:color="auto" w:fill="FFFFFF"/>
+        </w:rPr>
+      </w:pPr>
+      <w:r>
+        <w:rPr>
+          <w:rFonts w:ascii="Bahnschrift" w:eastAsiaTheme="majorEastAsia" w:hAnsi="Bahnschrift" w:cs="Segoe UI"/>
+          <w:color w:val="333333"/>
+          <w:sz w:val="28"/>
+          <w:szCs w:val="28"/>
+          <w:shd w:val="clear" w:color="auto" w:fill="FFFFFF"/>
+        </w:rPr>
+        <w:t>We can’t create an instance(interface can’t be instantiated) of the interface but we can make the reference of it that refers to the Object of its implementing class.</w:t>
+      </w:r>
+    </w:p>
+    <w:p>
+      <w:pPr>
+        <w:pStyle w:val="NormalWeb"/>
+        <w:numPr>
+          <w:ilvl w:val="0"/>
+          <w:numId w:val="38"/>
+        </w:numPr>
+        <w:shd w:val="clear" w:color="auto" w:fill="FFFFFF"/>
+        <w:rPr>
+          <w:rFonts w:ascii="Bahnschrift" w:eastAsiaTheme="majorEastAsia" w:hAnsi="Bahnschrift" w:cs="Segoe UI"/>
+          <w:color w:val="333333"/>
+          <w:sz w:val="28"/>
+          <w:szCs w:val="28"/>
+          <w:shd w:val="clear" w:color="auto" w:fill="FFFFFF"/>
+        </w:rPr>
+      </w:pPr>
+      <w:r>
+        <w:rPr>
+          <w:rFonts w:ascii="Bahnschrift" w:eastAsiaTheme="majorEastAsia" w:hAnsi="Bahnschrift" w:cs="Segoe UI"/>
+          <w:color w:val="333333"/>
+          <w:sz w:val="28"/>
+          <w:szCs w:val="28"/>
+          <w:shd w:val="clear" w:color="auto" w:fill="FFFFFF"/>
+        </w:rPr>
+        <w:t>A class can implement more than one interface.</w:t>
+      </w:r>
+    </w:p>
+    <w:p>
+      <w:pPr>
+        <w:pStyle w:val="NormalWeb"/>
+        <w:numPr>
+          <w:ilvl w:val="0"/>
+          <w:numId w:val="38"/>
+        </w:numPr>
+        <w:shd w:val="clear" w:color="auto" w:fill="FFFFFF"/>
+        <w:rPr>
+          <w:rFonts w:ascii="Bahnschrift" w:eastAsiaTheme="majorEastAsia" w:hAnsi="Bahnschrift" w:cs="Segoe UI"/>
+          <w:color w:val="333333"/>
+          <w:sz w:val="28"/>
+          <w:szCs w:val="28"/>
+          <w:shd w:val="clear" w:color="auto" w:fill="FFFFFF"/>
+        </w:rPr>
+      </w:pPr>
+      <w:r>
+        <w:rPr>
+          <w:rFonts w:ascii="Bahnschrift" w:eastAsiaTheme="majorEastAsia" w:hAnsi="Bahnschrift" w:cs="Segoe UI"/>
+          <w:color w:val="333333"/>
+          <w:sz w:val="28"/>
+          <w:szCs w:val="28"/>
+          <w:shd w:val="clear" w:color="auto" w:fill="FFFFFF"/>
+        </w:rPr>
+        <w:t>An interface can extend to another interface or interface (more than one interface).</w:t>
+      </w:r>
+    </w:p>
+    <w:p>
+      <w:pPr>
+        <w:pStyle w:val="NormalWeb"/>
+        <w:numPr>
+          <w:ilvl w:val="0"/>
+          <w:numId w:val="38"/>
+        </w:numPr>
+        <w:shd w:val="clear" w:color="auto" w:fill="FFFFFF"/>
+        <w:rPr>
+          <w:rFonts w:ascii="Bahnschrift" w:eastAsiaTheme="majorEastAsia" w:hAnsi="Bahnschrift" w:cs="Segoe UI"/>
+          <w:color w:val="333333"/>
+          <w:sz w:val="28"/>
+          <w:szCs w:val="28"/>
+          <w:shd w:val="clear" w:color="auto" w:fill="FFFFFF"/>
+        </w:rPr>
+      </w:pPr>
+      <w:r>
+        <w:rPr>
+          <w:rFonts w:ascii="Bahnschrift" w:eastAsiaTheme="majorEastAsia" w:hAnsi="Bahnschrift" w:cs="Segoe UI"/>
+          <w:color w:val="333333"/>
+          <w:sz w:val="28"/>
+          <w:szCs w:val="28"/>
+          <w:shd w:val="clear" w:color="auto" w:fill="FFFFFF"/>
+        </w:rPr>
+        <w:t>A class that implements the interface must implement all the methods in the interface.</w:t>
+      </w:r>
+    </w:p>
+    <w:p>
+      <w:pPr>
+        <w:pStyle w:val="NormalWeb"/>
+        <w:numPr>
+          <w:ilvl w:val="0"/>
+          <w:numId w:val="38"/>
+        </w:numPr>
+        <w:shd w:val="clear" w:color="auto" w:fill="FFFFFF"/>
+        <w:rPr>
+          <w:rFonts w:ascii="Bahnschrift" w:eastAsiaTheme="majorEastAsia" w:hAnsi="Bahnschrift" w:cs="Segoe UI"/>
+          <w:color w:val="333333"/>
+          <w:sz w:val="28"/>
+          <w:szCs w:val="28"/>
+          <w:shd w:val="clear" w:color="auto" w:fill="FFFFFF"/>
+        </w:rPr>
+      </w:pPr>
+      <w:r>
+        <w:rPr>
+          <w:rFonts w:ascii="Bahnschrift" w:eastAsiaTheme="majorEastAsia" w:hAnsi="Bahnschrift" w:cs="Segoe UI"/>
+          <w:color w:val="333333"/>
+          <w:sz w:val="28"/>
+          <w:szCs w:val="28"/>
+          <w:shd w:val="clear" w:color="auto" w:fill="FFFFFF"/>
+        </w:rPr>
+        <w:t>All the methods are public and abstract. And all the fields are public, static, and final.</w:t>
+      </w:r>
+    </w:p>
+    <w:p>
+      <w:pPr>
+        <w:pStyle w:val="NormalWeb"/>
+        <w:numPr>
+          <w:ilvl w:val="0"/>
+          <w:numId w:val="38"/>
+        </w:numPr>
+        <w:shd w:val="clear" w:color="auto" w:fill="FFFFFF"/>
+        <w:rPr>
+          <w:rFonts w:ascii="Bahnschrift" w:eastAsiaTheme="majorEastAsia" w:hAnsi="Bahnschrift" w:cs="Segoe UI"/>
+          <w:color w:val="333333"/>
+          <w:sz w:val="28"/>
+          <w:szCs w:val="28"/>
+          <w:shd w:val="clear" w:color="auto" w:fill="FFFFFF"/>
+        </w:rPr>
+      </w:pPr>
+      <w:r>
+        <w:rPr>
+          <w:rFonts w:ascii="Bahnschrift" w:eastAsiaTheme="majorEastAsia" w:hAnsi="Bahnschrift" w:cs="Segoe UI"/>
+          <w:color w:val="333333"/>
+          <w:sz w:val="28"/>
+          <w:szCs w:val="28"/>
+          <w:shd w:val="clear" w:color="auto" w:fill="FFFFFF"/>
+        </w:rPr>
+        <w:t>It is used to achieve multiple inheritances.</w:t>
+      </w:r>
+    </w:p>
+    <w:p>
+      <w:pPr>
+        <w:pStyle w:val="NormalWeb"/>
+        <w:numPr>
+          <w:ilvl w:val="0"/>
+          <w:numId w:val="38"/>
+        </w:numPr>
+        <w:shd w:val="clear" w:color="auto" w:fill="FFFFFF"/>
+        <w:rPr>
+          <w:rFonts w:ascii="Bahnschrift" w:eastAsiaTheme="majorEastAsia" w:hAnsi="Bahnschrift" w:cs="Segoe UI"/>
+          <w:color w:val="333333"/>
+          <w:sz w:val="28"/>
+          <w:szCs w:val="28"/>
+          <w:shd w:val="clear" w:color="auto" w:fill="FFFFFF"/>
+        </w:rPr>
+      </w:pPr>
+      <w:r>
+        <w:rPr>
+          <w:rFonts w:ascii="Bahnschrift" w:eastAsiaTheme="majorEastAsia" w:hAnsi="Bahnschrift" w:cs="Segoe UI"/>
+          <w:color w:val="333333"/>
+          <w:sz w:val="28"/>
+          <w:szCs w:val="28"/>
+          <w:shd w:val="clear" w:color="auto" w:fill="FFFFFF"/>
+        </w:rPr>
+        <w:t>It is used to achieve loose coupling.</w:t>
+      </w:r>
+    </w:p>
+    <w:p>
+      <w:pPr>
+        <w:pStyle w:val="NormalWeb"/>
+        <w:numPr>
+          <w:ilvl w:val="0"/>
+          <w:numId w:val="38"/>
+        </w:numPr>
+        <w:shd w:val="clear" w:color="auto" w:fill="FFFFFF"/>
+        <w:rPr>
+          <w:rFonts w:ascii="Bahnschrift" w:eastAsiaTheme="majorEastAsia" w:hAnsi="Bahnschrift" w:cs="Segoe UI"/>
+          <w:color w:val="333333"/>
+          <w:sz w:val="28"/>
+          <w:szCs w:val="28"/>
+          <w:shd w:val="clear" w:color="auto" w:fill="FFFFFF"/>
+        </w:rPr>
+      </w:pPr>
+      <w:r>
+        <w:rPr>
+          <w:rFonts w:ascii="Bahnschrift" w:eastAsiaTheme="majorEastAsia" w:hAnsi="Bahnschrift" w:cs="Segoe UI"/>
+          <w:color w:val="333333"/>
+          <w:sz w:val="28"/>
+          <w:szCs w:val="28"/>
+          <w:shd w:val="clear" w:color="auto" w:fill="FFFFFF"/>
+        </w:rPr>
+        <w:t>New Features Added in Interfaces in JDK 9</w:t>
+      </w:r>
+    </w:p>
+    <w:p>
+      <w:pPr>
+        <w:pStyle w:val="Heading4"/>
+        <w:shd w:val="clear" w:color="auto" w:fill="FFFFFF"/>
+        <w:spacing w:before="0"/>
+        <w:rPr>
+          <w:rFonts w:ascii="Bahnschrift" w:hAnsi="Bahnschrift" w:cs="Helvetica"/>
+          <w:b/>
+          <w:bCs/>
+          <w:i w:val="0"/>
+          <w:iCs w:val="0"/>
+          <w:color w:val="610B38"/>
+          <w:sz w:val="28"/>
+          <w:szCs w:val="28"/>
+        </w:rPr>
+      </w:pPr>
+      <w:r>
+        <w:rPr>
+          <w:rFonts w:ascii="Bahnschrift" w:hAnsi="Bahnschrift" w:cs="Helvetica"/>
+          <w:b/>
+          <w:bCs/>
+          <w:i w:val="0"/>
+          <w:iCs w:val="0"/>
+          <w:color w:val="610B38"/>
+          <w:sz w:val="28"/>
+          <w:szCs w:val="28"/>
+        </w:rPr>
+        <w:t>From Java 9 onwards, interfaces can contain the following also:</w:t>
+      </w:r>
+    </w:p>
+    <w:p>
+      <w:pPr>
+        <w:pStyle w:val="NormalWeb"/>
+        <w:numPr>
+          <w:ilvl w:val="0"/>
+          <w:numId w:val="34"/>
+        </w:numPr>
+        <w:shd w:val="clear" w:color="auto" w:fill="FFFFFF"/>
+        <w:rPr>
+          <w:rFonts w:ascii="Bahnschrift" w:eastAsiaTheme="majorEastAsia" w:hAnsi="Bahnschrift" w:cs="Segoe UI"/>
+          <w:color w:val="333333"/>
+          <w:sz w:val="28"/>
+          <w:szCs w:val="28"/>
+          <w:shd w:val="clear" w:color="auto" w:fill="FFFFFF"/>
+        </w:rPr>
+      </w:pPr>
+      <w:r>
+        <w:rPr>
+          <w:rFonts w:ascii="Bahnschrift" w:eastAsiaTheme="majorEastAsia" w:hAnsi="Bahnschrift" w:cs="Segoe UI"/>
+          <w:color w:val="333333"/>
+          <w:sz w:val="28"/>
+          <w:szCs w:val="28"/>
+          <w:shd w:val="clear" w:color="auto" w:fill="FFFFFF"/>
+        </w:rPr>
+        <w:t>Static methods</w:t>
+      </w:r>
+    </w:p>
+    <w:p>
+      <w:pPr>
+        <w:pStyle w:val="NormalWeb"/>
+        <w:numPr>
+          <w:ilvl w:val="0"/>
+          <w:numId w:val="34"/>
+        </w:numPr>
+        <w:shd w:val="clear" w:color="auto" w:fill="FFFFFF"/>
+        <w:rPr>
+          <w:rFonts w:ascii="Bahnschrift" w:eastAsiaTheme="majorEastAsia" w:hAnsi="Bahnschrift" w:cs="Segoe UI"/>
+          <w:color w:val="333333"/>
+          <w:sz w:val="28"/>
+          <w:szCs w:val="28"/>
+          <w:shd w:val="clear" w:color="auto" w:fill="FFFFFF"/>
+        </w:rPr>
+      </w:pPr>
+      <w:r>
+        <w:rPr>
+          <w:rFonts w:ascii="Bahnschrift" w:eastAsiaTheme="majorEastAsia" w:hAnsi="Bahnschrift" w:cs="Segoe UI"/>
+          <w:color w:val="333333"/>
+          <w:sz w:val="28"/>
+          <w:szCs w:val="28"/>
+          <w:shd w:val="clear" w:color="auto" w:fill="FFFFFF"/>
+        </w:rPr>
+        <w:t>Private methods</w:t>
+      </w:r>
+    </w:p>
+    <w:p>
+      <w:pPr>
+        <w:pStyle w:val="NormalWeb"/>
+        <w:numPr>
+          <w:ilvl w:val="0"/>
+          <w:numId w:val="34"/>
+        </w:numPr>
+        <w:shd w:val="clear" w:color="auto" w:fill="FFFFFF"/>
+        <w:rPr>
+          <w:rFonts w:ascii="Bahnschrift" w:eastAsiaTheme="majorEastAsia" w:hAnsi="Bahnschrift" w:cs="Segoe UI"/>
+          <w:color w:val="333333"/>
+          <w:sz w:val="28"/>
+          <w:szCs w:val="28"/>
+          <w:shd w:val="clear" w:color="auto" w:fill="FFFFFF"/>
+        </w:rPr>
+      </w:pPr>
+      <w:r>
+        <w:rPr>
+          <w:rFonts w:ascii="Bahnschrift" w:eastAsiaTheme="majorEastAsia" w:hAnsi="Bahnschrift" w:cs="Segoe UI"/>
+          <w:color w:val="333333"/>
+          <w:sz w:val="28"/>
+          <w:szCs w:val="28"/>
+          <w:shd w:val="clear" w:color="auto" w:fill="FFFFFF"/>
+        </w:rPr>
+        <w:t>Private Static methods</w:t>
+      </w:r>
+    </w:p>
+    <w:p>
+      <w:pPr>
+        <w:pStyle w:val="Heading4"/>
+        <w:shd w:val="clear" w:color="auto" w:fill="FFFFFF"/>
+        <w:spacing w:before="0"/>
+        <w:rPr>
+          <w:rFonts w:ascii="Bahnschrift" w:hAnsi="Bahnschrift" w:cs="Helvetica"/>
+          <w:b/>
+          <w:bCs/>
+          <w:i w:val="0"/>
+          <w:iCs w:val="0"/>
+          <w:color w:val="610B38"/>
+          <w:sz w:val="28"/>
+          <w:szCs w:val="28"/>
+        </w:rPr>
+      </w:pPr>
+      <w:r>
+        <w:rPr>
+          <w:rFonts w:ascii="Bahnschrift" w:hAnsi="Bahnschrift" w:cs="Helvetica"/>
+          <w:b/>
+          <w:bCs/>
+          <w:i w:val="0"/>
+          <w:iCs w:val="0"/>
+          <w:color w:val="610B38"/>
+          <w:sz w:val="28"/>
+          <w:szCs w:val="28"/>
+        </w:rPr>
+        <w:t>What is marker or tagged interface?</w:t>
+      </w:r>
+    </w:p>
+    <w:p>
+      <w:pPr>
+        <w:pStyle w:val="NormalWeb"/>
+        <w:shd w:val="clear" w:color="auto" w:fill="FFFFFF"/>
+        <w:rPr>
+          <w:rFonts w:ascii="Bahnschrift" w:eastAsiaTheme="majorEastAsia" w:hAnsi="Bahnschrift" w:cs="Segoe UI"/>
+          <w:color w:val="333333"/>
+          <w:sz w:val="28"/>
+          <w:szCs w:val="28"/>
+          <w:shd w:val="clear" w:color="auto" w:fill="FFFFFF"/>
+        </w:rPr>
+      </w:pPr>
+      <w:r>
+        <w:rPr>
+          <w:rFonts w:ascii="Bahnschrift" w:eastAsiaTheme="majorEastAsia" w:hAnsi="Bahnschrift" w:cs="Segoe UI"/>
+          <w:color w:val="333333"/>
+          <w:sz w:val="28"/>
+          <w:szCs w:val="28"/>
+          <w:shd w:val="clear" w:color="auto" w:fill="FFFFFF"/>
+        </w:rPr>
+        <w:t>An interface which has no member is known as a marker or tagged interface, for example, Serializable, Cloneable, Remote, etc. They are used to provide some essential information to the JVM so that JVM may perform some useful operation.</w:t>
+      </w:r>
+    </w:p>
+    <w:p>
+      <w:pPr>
+        <w:pStyle w:val="Heading4"/>
+        <w:shd w:val="clear" w:color="auto" w:fill="FFFFFF"/>
+        <w:spacing w:before="0"/>
+        <w:rPr>
+          <w:rFonts w:ascii="Bahnschrift" w:hAnsi="Bahnschrift" w:cs="Helvetica"/>
+          <w:b/>
+          <w:bCs/>
+          <w:i w:val="0"/>
+          <w:iCs w:val="0"/>
+          <w:color w:val="610B38"/>
+          <w:sz w:val="28"/>
+          <w:szCs w:val="28"/>
+        </w:rPr>
+      </w:pPr>
+      <w:r>
+        <w:rPr>
+          <w:rFonts w:ascii="Bahnschrift" w:hAnsi="Bahnschrift" w:cs="Helvetica"/>
+          <w:b/>
+          <w:bCs/>
+          <w:i w:val="0"/>
+          <w:iCs w:val="0"/>
+          <w:color w:val="610B38"/>
+          <w:sz w:val="28"/>
+          <w:szCs w:val="28"/>
+        </w:rPr>
+        <w:t>Difference between abstract class and interface</w:t>
+      </w:r>
+    </w:p>
+    <w:tbl>
+      <w:tblPr>
+        <w:tblW w:w="14560" w:type="dxa"/>
+        <w:tblLook w:val="04A0" w:firstRow="1" w:lastRow="0" w:firstColumn="1" w:lastColumn="0" w:noHBand="0" w:noVBand="1"/>
+      </w:tblPr>
+      <w:tblGrid>
+        <w:gridCol w:w="6760"/>
+        <w:gridCol w:w="7800"/>
+      </w:tblGrid>
+      <w:tr>
+        <w:trPr>
+          <w:trHeight w:val="290"/>
+        </w:trPr>
+        <w:tc>
+          <w:tcPr>
+            <w:tcW w:w="6760" w:type="dxa"/>
+            <w:tcBorders>
+              <w:top w:val="single" w:sz="4" w:space="0" w:color="auto"/>
+              <w:left w:val="single" w:sz="4" w:space="0" w:color="auto"/>
+              <w:bottom w:val="single" w:sz="4" w:space="0" w:color="auto"/>
+              <w:right w:val="single" w:sz="4" w:space="0" w:color="auto"/>
+            </w:tcBorders>
+            <w:shd w:val="clear" w:color="auto" w:fill="auto"/>
+            <w:noWrap/>
+            <w:vAlign w:val="bottom"/>
+            <w:hideMark/>
+          </w:tcPr>
+          <w:p>
+            <w:pPr>
+              <w:spacing w:after="0" w:afterAutospacing="0" w:line="240" w:lineRule="auto"/>
+              <w:ind w:left="0"/>
+              <w:jc w:val="left"/>
+              <w:rPr>
+                <w:rFonts w:ascii="Bahnschrift" w:eastAsiaTheme="majorEastAsia" w:hAnsi="Bahnschrift" w:cs="Segoe UI"/>
+                <w:b/>
+                <w:bCs/>
+                <w:color w:val="333333"/>
+                <w:sz w:val="28"/>
+                <w:szCs w:val="28"/>
+                <w:shd w:val="clear" w:color="auto" w:fill="FFFFFF"/>
+                <w:lang w:eastAsia="en-IN"/>
+              </w:rPr>
+            </w:pPr>
+            <w:r>
+              <w:rPr>
+                <w:rFonts w:ascii="Bahnschrift" w:eastAsiaTheme="majorEastAsia" w:hAnsi="Bahnschrift" w:cs="Segoe UI"/>
+                <w:b/>
+                <w:bCs/>
+                <w:color w:val="333333"/>
+                <w:sz w:val="28"/>
+                <w:szCs w:val="28"/>
+                <w:shd w:val="clear" w:color="auto" w:fill="FFFFFF"/>
+                <w:lang w:eastAsia="en-IN"/>
+              </w:rPr>
+              <w:t>Abstract class</w:t>
+            </w:r>
+          </w:p>
+        </w:tc>
+        <w:tc>
+          <w:tcPr>
+            <w:tcW w:w="7800" w:type="dxa"/>
+            <w:tcBorders>
+              <w:top w:val="single" w:sz="4" w:space="0" w:color="auto"/>
+              <w:left w:val="nil"/>
+              <w:bottom w:val="single" w:sz="4" w:space="0" w:color="auto"/>
+              <w:right w:val="single" w:sz="4" w:space="0" w:color="auto"/>
+            </w:tcBorders>
+            <w:shd w:val="clear" w:color="auto" w:fill="auto"/>
+            <w:noWrap/>
+            <w:vAlign w:val="bottom"/>
+            <w:hideMark/>
+          </w:tcPr>
+          <w:p>
+            <w:pPr>
+              <w:spacing w:after="0" w:afterAutospacing="0" w:line="240" w:lineRule="auto"/>
+              <w:ind w:left="0"/>
+              <w:jc w:val="left"/>
+              <w:rPr>
+                <w:rFonts w:ascii="Bahnschrift" w:eastAsiaTheme="majorEastAsia" w:hAnsi="Bahnschrift" w:cs="Segoe UI"/>
+                <w:b/>
+                <w:bCs/>
+                <w:color w:val="333333"/>
+                <w:sz w:val="28"/>
+                <w:szCs w:val="28"/>
+                <w:shd w:val="clear" w:color="auto" w:fill="FFFFFF"/>
+                <w:lang w:eastAsia="en-IN"/>
+              </w:rPr>
+            </w:pPr>
+            <w:r>
+              <w:rPr>
+                <w:rFonts w:ascii="Bahnschrift" w:eastAsiaTheme="majorEastAsia" w:hAnsi="Bahnschrift" w:cs="Segoe UI"/>
+                <w:b/>
+                <w:bCs/>
+                <w:color w:val="333333"/>
+                <w:sz w:val="28"/>
+                <w:szCs w:val="28"/>
+                <w:shd w:val="clear" w:color="auto" w:fill="FFFFFF"/>
+                <w:lang w:eastAsia="en-IN"/>
+              </w:rPr>
+              <w:t>Interface</w:t>
+            </w:r>
+          </w:p>
+        </w:tc>
+      </w:tr>
+      <w:tr>
+        <w:trPr>
+          <w:trHeight w:val="290"/>
+        </w:trPr>
+        <w:tc>
+          <w:tcPr>
+            <w:tcW w:w="6760" w:type="dxa"/>
+            <w:tcBorders>
+              <w:top w:val="nil"/>
+              <w:left w:val="single" w:sz="4" w:space="0" w:color="auto"/>
+              <w:bottom w:val="single" w:sz="4" w:space="0" w:color="auto"/>
+              <w:right w:val="single" w:sz="4" w:space="0" w:color="auto"/>
+            </w:tcBorders>
+            <w:shd w:val="clear" w:color="auto" w:fill="auto"/>
+            <w:noWrap/>
+            <w:vAlign w:val="bottom"/>
+            <w:hideMark/>
+          </w:tcPr>
+          <w:p>
+            <w:pPr>
+              <w:spacing w:after="0" w:afterAutospacing="0" w:line="240" w:lineRule="auto"/>
+              <w:ind w:left="0"/>
+              <w:jc w:val="left"/>
+              <w:rPr>
+                <w:rFonts w:ascii="Bahnschrift" w:eastAsiaTheme="majorEastAsia" w:hAnsi="Bahnschrift" w:cs="Segoe UI"/>
+                <w:color w:val="333333"/>
+                <w:sz w:val="28"/>
+                <w:szCs w:val="28"/>
+                <w:shd w:val="clear" w:color="auto" w:fill="FFFFFF"/>
+                <w:lang w:eastAsia="en-IN"/>
+              </w:rPr>
+            </w:pPr>
+            <w:r>
+              <w:rPr>
+                <w:rFonts w:ascii="Bahnschrift" w:eastAsiaTheme="majorEastAsia" w:hAnsi="Bahnschrift" w:cs="Segoe UI"/>
+                <w:color w:val="333333"/>
+                <w:sz w:val="28"/>
+                <w:szCs w:val="28"/>
+                <w:shd w:val="clear" w:color="auto" w:fill="FFFFFF"/>
+                <w:lang w:eastAsia="en-IN"/>
+              </w:rPr>
+              <w:t>Abstract class can have abstract and non-abstract methods.</w:t>
+            </w:r>
+          </w:p>
+        </w:tc>
+        <w:tc>
+          <w:tcPr>
+            <w:tcW w:w="7800" w:type="dxa"/>
+            <w:tcBorders>
+              <w:top w:val="nil"/>
+              <w:left w:val="nil"/>
+              <w:bottom w:val="single" w:sz="4" w:space="0" w:color="auto"/>
+              <w:right w:val="single" w:sz="4" w:space="0" w:color="auto"/>
+            </w:tcBorders>
+            <w:shd w:val="clear" w:color="auto" w:fill="auto"/>
+            <w:noWrap/>
+            <w:vAlign w:val="bottom"/>
+            <w:hideMark/>
+          </w:tcPr>
+          <w:p>
+            <w:pPr>
+              <w:spacing w:after="0" w:afterAutospacing="0" w:line="240" w:lineRule="auto"/>
+              <w:ind w:left="0"/>
+              <w:jc w:val="left"/>
+              <w:rPr>
+                <w:rFonts w:ascii="Bahnschrift" w:eastAsiaTheme="majorEastAsia" w:hAnsi="Bahnschrift" w:cs="Segoe UI"/>
+                <w:color w:val="333333"/>
+                <w:sz w:val="28"/>
+                <w:szCs w:val="28"/>
+                <w:shd w:val="clear" w:color="auto" w:fill="FFFFFF"/>
+                <w:lang w:eastAsia="en-IN"/>
+              </w:rPr>
+            </w:pPr>
+            <w:r>
+              <w:rPr>
+                <w:rFonts w:ascii="Bahnschrift" w:eastAsiaTheme="majorEastAsia" w:hAnsi="Bahnschrift" w:cs="Segoe UI"/>
+                <w:color w:val="333333"/>
+                <w:sz w:val="28"/>
+                <w:szCs w:val="28"/>
+                <w:shd w:val="clear" w:color="auto" w:fill="FFFFFF"/>
+                <w:lang w:eastAsia="en-IN"/>
+              </w:rPr>
+              <w:t>Interface can have only abstract methods. Since Java 8, it can have default and static methods also.</w:t>
+            </w:r>
+          </w:p>
+        </w:tc>
+      </w:tr>
+      <w:tr>
+        <w:trPr>
+          <w:trHeight w:val="290"/>
+        </w:trPr>
+        <w:tc>
+          <w:tcPr>
+            <w:tcW w:w="6760" w:type="dxa"/>
+            <w:tcBorders>
+              <w:top w:val="nil"/>
+              <w:left w:val="single" w:sz="4" w:space="0" w:color="auto"/>
+              <w:bottom w:val="single" w:sz="4" w:space="0" w:color="auto"/>
+              <w:right w:val="single" w:sz="4" w:space="0" w:color="auto"/>
+            </w:tcBorders>
+            <w:shd w:val="clear" w:color="auto" w:fill="auto"/>
+            <w:noWrap/>
+            <w:vAlign w:val="bottom"/>
+            <w:hideMark/>
+          </w:tcPr>
+          <w:p>
+            <w:pPr>
+              <w:spacing w:after="0" w:afterAutospacing="0" w:line="240" w:lineRule="auto"/>
+              <w:ind w:left="0"/>
+              <w:jc w:val="left"/>
+              <w:rPr>
+                <w:rFonts w:ascii="Bahnschrift" w:eastAsiaTheme="majorEastAsia" w:hAnsi="Bahnschrift" w:cs="Segoe UI"/>
+                <w:color w:val="333333"/>
+                <w:sz w:val="28"/>
+                <w:szCs w:val="28"/>
+                <w:shd w:val="clear" w:color="auto" w:fill="FFFFFF"/>
+                <w:lang w:eastAsia="en-IN"/>
+              </w:rPr>
+            </w:pPr>
+            <w:r>
+              <w:rPr>
+                <w:rFonts w:ascii="Bahnschrift" w:eastAsiaTheme="majorEastAsia" w:hAnsi="Bahnschrift" w:cs="Segoe UI"/>
+                <w:color w:val="333333"/>
+                <w:sz w:val="28"/>
+                <w:szCs w:val="28"/>
+                <w:shd w:val="clear" w:color="auto" w:fill="FFFFFF"/>
+                <w:lang w:eastAsia="en-IN"/>
+              </w:rPr>
+              <w:t>Abstract class doesn't support multiple inheritance.</w:t>
+            </w:r>
+          </w:p>
+        </w:tc>
+        <w:tc>
+          <w:tcPr>
+            <w:tcW w:w="7800" w:type="dxa"/>
+            <w:tcBorders>
+              <w:top w:val="nil"/>
+              <w:left w:val="nil"/>
+              <w:bottom w:val="single" w:sz="4" w:space="0" w:color="auto"/>
+              <w:right w:val="single" w:sz="4" w:space="0" w:color="auto"/>
+            </w:tcBorders>
+            <w:shd w:val="clear" w:color="auto" w:fill="auto"/>
+            <w:noWrap/>
+            <w:vAlign w:val="bottom"/>
+            <w:hideMark/>
+          </w:tcPr>
+          <w:p>
+            <w:pPr>
+              <w:spacing w:after="0" w:afterAutospacing="0" w:line="240" w:lineRule="auto"/>
+              <w:ind w:left="0"/>
+              <w:jc w:val="left"/>
+              <w:rPr>
+                <w:rFonts w:ascii="Bahnschrift" w:eastAsiaTheme="majorEastAsia" w:hAnsi="Bahnschrift" w:cs="Segoe UI"/>
+                <w:color w:val="333333"/>
+                <w:sz w:val="28"/>
+                <w:szCs w:val="28"/>
+                <w:shd w:val="clear" w:color="auto" w:fill="FFFFFF"/>
+                <w:lang w:eastAsia="en-IN"/>
+              </w:rPr>
+            </w:pPr>
+            <w:r>
+              <w:rPr>
+                <w:rFonts w:ascii="Bahnschrift" w:eastAsiaTheme="majorEastAsia" w:hAnsi="Bahnschrift" w:cs="Segoe UI"/>
+                <w:color w:val="333333"/>
+                <w:sz w:val="28"/>
+                <w:szCs w:val="28"/>
+                <w:shd w:val="clear" w:color="auto" w:fill="FFFFFF"/>
+                <w:lang w:eastAsia="en-IN"/>
+              </w:rPr>
+              <w:t>Interface supports multiple inheritance.</w:t>
+            </w:r>
+          </w:p>
+        </w:tc>
+      </w:tr>
+      <w:tr>
+        <w:trPr>
+          <w:trHeight w:val="290"/>
+        </w:trPr>
+        <w:tc>
+          <w:tcPr>
+            <w:tcW w:w="6760" w:type="dxa"/>
+            <w:tcBorders>
+              <w:top w:val="nil"/>
+              <w:left w:val="single" w:sz="4" w:space="0" w:color="auto"/>
+              <w:bottom w:val="single" w:sz="4" w:space="0" w:color="auto"/>
+              <w:right w:val="single" w:sz="4" w:space="0" w:color="auto"/>
+            </w:tcBorders>
+            <w:shd w:val="clear" w:color="auto" w:fill="auto"/>
+            <w:noWrap/>
+            <w:vAlign w:val="bottom"/>
+            <w:hideMark/>
+          </w:tcPr>
+          <w:p>
+            <w:pPr>
+              <w:spacing w:after="0" w:afterAutospacing="0" w:line="240" w:lineRule="auto"/>
+              <w:ind w:left="0"/>
+              <w:jc w:val="left"/>
+              <w:rPr>
+                <w:rFonts w:ascii="Bahnschrift" w:eastAsiaTheme="majorEastAsia" w:hAnsi="Bahnschrift" w:cs="Segoe UI"/>
+                <w:color w:val="333333"/>
+                <w:sz w:val="28"/>
+                <w:szCs w:val="28"/>
+                <w:shd w:val="clear" w:color="auto" w:fill="FFFFFF"/>
+                <w:lang w:eastAsia="en-IN"/>
+              </w:rPr>
+            </w:pPr>
+            <w:r>
+              <w:rPr>
+                <w:rFonts w:ascii="Bahnschrift" w:eastAsiaTheme="majorEastAsia" w:hAnsi="Bahnschrift" w:cs="Segoe UI"/>
+                <w:color w:val="333333"/>
+                <w:sz w:val="28"/>
+                <w:szCs w:val="28"/>
+                <w:shd w:val="clear" w:color="auto" w:fill="FFFFFF"/>
+                <w:lang w:eastAsia="en-IN"/>
+              </w:rPr>
+              <w:t>Abstract class can have final, non-final, static and non-static variables.</w:t>
+            </w:r>
+          </w:p>
+        </w:tc>
+        <w:tc>
+          <w:tcPr>
+            <w:tcW w:w="7800" w:type="dxa"/>
+            <w:tcBorders>
+              <w:top w:val="nil"/>
+              <w:left w:val="nil"/>
+              <w:bottom w:val="single" w:sz="4" w:space="0" w:color="auto"/>
+              <w:right w:val="single" w:sz="4" w:space="0" w:color="auto"/>
+            </w:tcBorders>
+            <w:shd w:val="clear" w:color="auto" w:fill="auto"/>
+            <w:noWrap/>
+            <w:vAlign w:val="bottom"/>
+            <w:hideMark/>
+          </w:tcPr>
+          <w:p>
+            <w:pPr>
+              <w:spacing w:after="0" w:afterAutospacing="0" w:line="240" w:lineRule="auto"/>
+              <w:ind w:left="0"/>
+              <w:jc w:val="left"/>
+              <w:rPr>
+                <w:rFonts w:ascii="Bahnschrift" w:eastAsiaTheme="majorEastAsia" w:hAnsi="Bahnschrift" w:cs="Segoe UI"/>
+                <w:color w:val="333333"/>
+                <w:sz w:val="28"/>
+                <w:szCs w:val="28"/>
+                <w:shd w:val="clear" w:color="auto" w:fill="FFFFFF"/>
+                <w:lang w:eastAsia="en-IN"/>
+              </w:rPr>
+            </w:pPr>
+            <w:r>
+              <w:rPr>
+                <w:rFonts w:ascii="Bahnschrift" w:eastAsiaTheme="majorEastAsia" w:hAnsi="Bahnschrift" w:cs="Segoe UI"/>
+                <w:color w:val="333333"/>
+                <w:sz w:val="28"/>
+                <w:szCs w:val="28"/>
+                <w:shd w:val="clear" w:color="auto" w:fill="FFFFFF"/>
+                <w:lang w:eastAsia="en-IN"/>
+              </w:rPr>
+              <w:t>Interface has only static and final variables.</w:t>
+            </w:r>
+          </w:p>
+        </w:tc>
+      </w:tr>
+      <w:tr>
+        <w:trPr>
+          <w:trHeight w:val="290"/>
+        </w:trPr>
+        <w:tc>
+          <w:tcPr>
+            <w:tcW w:w="6760" w:type="dxa"/>
+            <w:tcBorders>
+              <w:top w:val="nil"/>
+              <w:left w:val="single" w:sz="4" w:space="0" w:color="auto"/>
+              <w:bottom w:val="single" w:sz="4" w:space="0" w:color="auto"/>
+              <w:right w:val="single" w:sz="4" w:space="0" w:color="auto"/>
+            </w:tcBorders>
+            <w:shd w:val="clear" w:color="auto" w:fill="auto"/>
+            <w:noWrap/>
+            <w:vAlign w:val="bottom"/>
+            <w:hideMark/>
+          </w:tcPr>
+          <w:p>
+            <w:pPr>
+              <w:spacing w:after="0" w:afterAutospacing="0" w:line="240" w:lineRule="auto"/>
+              <w:ind w:left="0"/>
+              <w:jc w:val="left"/>
+              <w:rPr>
+                <w:rFonts w:ascii="Bahnschrift" w:eastAsiaTheme="majorEastAsia" w:hAnsi="Bahnschrift" w:cs="Segoe UI"/>
+                <w:color w:val="333333"/>
+                <w:sz w:val="28"/>
+                <w:szCs w:val="28"/>
+                <w:shd w:val="clear" w:color="auto" w:fill="FFFFFF"/>
+                <w:lang w:eastAsia="en-IN"/>
+              </w:rPr>
+            </w:pPr>
+            <w:r>
+              <w:rPr>
+                <w:rFonts w:ascii="Bahnschrift" w:eastAsiaTheme="majorEastAsia" w:hAnsi="Bahnschrift" w:cs="Segoe UI"/>
+                <w:color w:val="333333"/>
+                <w:sz w:val="28"/>
+                <w:szCs w:val="28"/>
+                <w:shd w:val="clear" w:color="auto" w:fill="FFFFFF"/>
+                <w:lang w:eastAsia="en-IN"/>
+              </w:rPr>
+              <w:t>Abstract class can provide the implementation of interface.</w:t>
+            </w:r>
+          </w:p>
+        </w:tc>
+        <w:tc>
+          <w:tcPr>
+            <w:tcW w:w="7800" w:type="dxa"/>
+            <w:tcBorders>
+              <w:top w:val="nil"/>
+              <w:left w:val="nil"/>
+              <w:bottom w:val="single" w:sz="4" w:space="0" w:color="auto"/>
+              <w:right w:val="single" w:sz="4" w:space="0" w:color="auto"/>
+            </w:tcBorders>
+            <w:shd w:val="clear" w:color="auto" w:fill="auto"/>
+            <w:noWrap/>
+            <w:vAlign w:val="bottom"/>
+            <w:hideMark/>
+          </w:tcPr>
+          <w:p>
+            <w:pPr>
+              <w:spacing w:after="0" w:afterAutospacing="0" w:line="240" w:lineRule="auto"/>
+              <w:ind w:left="0"/>
+              <w:jc w:val="left"/>
+              <w:rPr>
+                <w:rFonts w:ascii="Bahnschrift" w:eastAsiaTheme="majorEastAsia" w:hAnsi="Bahnschrift" w:cs="Segoe UI"/>
+                <w:color w:val="333333"/>
+                <w:sz w:val="28"/>
+                <w:szCs w:val="28"/>
+                <w:shd w:val="clear" w:color="auto" w:fill="FFFFFF"/>
+                <w:lang w:eastAsia="en-IN"/>
+              </w:rPr>
+            </w:pPr>
+            <w:r>
+              <w:rPr>
+                <w:rFonts w:ascii="Bahnschrift" w:eastAsiaTheme="majorEastAsia" w:hAnsi="Bahnschrift" w:cs="Segoe UI"/>
+                <w:color w:val="333333"/>
+                <w:sz w:val="28"/>
+                <w:szCs w:val="28"/>
+                <w:shd w:val="clear" w:color="auto" w:fill="FFFFFF"/>
+                <w:lang w:eastAsia="en-IN"/>
+              </w:rPr>
+              <w:t>Interface can't provide the implementation of abstract class.</w:t>
+            </w:r>
+          </w:p>
+        </w:tc>
+      </w:tr>
+      <w:tr>
+        <w:trPr>
+          <w:trHeight w:val="290"/>
+        </w:trPr>
+        <w:tc>
+          <w:tcPr>
+            <w:tcW w:w="6760" w:type="dxa"/>
+            <w:tcBorders>
+              <w:top w:val="nil"/>
+              <w:left w:val="single" w:sz="4" w:space="0" w:color="auto"/>
+              <w:bottom w:val="single" w:sz="4" w:space="0" w:color="auto"/>
+              <w:right w:val="single" w:sz="4" w:space="0" w:color="auto"/>
+            </w:tcBorders>
+            <w:shd w:val="clear" w:color="auto" w:fill="auto"/>
+            <w:noWrap/>
+            <w:vAlign w:val="bottom"/>
+            <w:hideMark/>
+          </w:tcPr>
+          <w:p>
+            <w:pPr>
+              <w:spacing w:after="0" w:afterAutospacing="0" w:line="240" w:lineRule="auto"/>
+              <w:ind w:left="0"/>
+              <w:jc w:val="left"/>
+              <w:rPr>
+                <w:rFonts w:ascii="Bahnschrift" w:eastAsiaTheme="majorEastAsia" w:hAnsi="Bahnschrift" w:cs="Segoe UI"/>
+                <w:color w:val="333333"/>
+                <w:sz w:val="28"/>
+                <w:szCs w:val="28"/>
+                <w:shd w:val="clear" w:color="auto" w:fill="FFFFFF"/>
+                <w:lang w:eastAsia="en-IN"/>
+              </w:rPr>
+            </w:pPr>
+            <w:r>
+              <w:rPr>
+                <w:rFonts w:ascii="Bahnschrift" w:eastAsiaTheme="majorEastAsia" w:hAnsi="Bahnschrift" w:cs="Segoe UI"/>
+                <w:color w:val="333333"/>
+                <w:sz w:val="28"/>
+                <w:szCs w:val="28"/>
+                <w:shd w:val="clear" w:color="auto" w:fill="FFFFFF"/>
+                <w:lang w:eastAsia="en-IN"/>
+              </w:rPr>
+              <w:t>The abstract keyword is used to declare abstract class.</w:t>
+            </w:r>
+          </w:p>
+        </w:tc>
+        <w:tc>
+          <w:tcPr>
+            <w:tcW w:w="7800" w:type="dxa"/>
+            <w:tcBorders>
+              <w:top w:val="nil"/>
+              <w:left w:val="nil"/>
+              <w:bottom w:val="single" w:sz="4" w:space="0" w:color="auto"/>
+              <w:right w:val="single" w:sz="4" w:space="0" w:color="auto"/>
+            </w:tcBorders>
+            <w:shd w:val="clear" w:color="auto" w:fill="auto"/>
+            <w:noWrap/>
+            <w:vAlign w:val="bottom"/>
+            <w:hideMark/>
+          </w:tcPr>
+          <w:p>
+            <w:pPr>
+              <w:spacing w:after="0" w:afterAutospacing="0" w:line="240" w:lineRule="auto"/>
+              <w:ind w:left="0"/>
+              <w:jc w:val="left"/>
+              <w:rPr>
+                <w:rFonts w:ascii="Bahnschrift" w:eastAsiaTheme="majorEastAsia" w:hAnsi="Bahnschrift" w:cs="Segoe UI"/>
+                <w:color w:val="333333"/>
+                <w:sz w:val="28"/>
+                <w:szCs w:val="28"/>
+                <w:shd w:val="clear" w:color="auto" w:fill="FFFFFF"/>
+                <w:lang w:eastAsia="en-IN"/>
+              </w:rPr>
+            </w:pPr>
+            <w:r>
+              <w:rPr>
+                <w:rFonts w:ascii="Bahnschrift" w:eastAsiaTheme="majorEastAsia" w:hAnsi="Bahnschrift" w:cs="Segoe UI"/>
+                <w:color w:val="333333"/>
+                <w:sz w:val="28"/>
+                <w:szCs w:val="28"/>
+                <w:shd w:val="clear" w:color="auto" w:fill="FFFFFF"/>
+                <w:lang w:eastAsia="en-IN"/>
+              </w:rPr>
+              <w:t>The interface keyword is used to declare interface.</w:t>
+            </w:r>
+          </w:p>
+        </w:tc>
+      </w:tr>
+      <w:tr>
+        <w:trPr>
+          <w:trHeight w:val="290"/>
+        </w:trPr>
+        <w:tc>
+          <w:tcPr>
+            <w:tcW w:w="6760" w:type="dxa"/>
+            <w:tcBorders>
+              <w:top w:val="nil"/>
+              <w:left w:val="single" w:sz="4" w:space="0" w:color="auto"/>
+              <w:bottom w:val="single" w:sz="4" w:space="0" w:color="auto"/>
+              <w:right w:val="single" w:sz="4" w:space="0" w:color="auto"/>
+            </w:tcBorders>
+            <w:shd w:val="clear" w:color="auto" w:fill="auto"/>
+            <w:noWrap/>
+            <w:vAlign w:val="bottom"/>
+            <w:hideMark/>
+          </w:tcPr>
+          <w:p>
+            <w:pPr>
+              <w:spacing w:after="0" w:afterAutospacing="0" w:line="240" w:lineRule="auto"/>
+              <w:ind w:left="0"/>
+              <w:jc w:val="left"/>
+              <w:rPr>
+                <w:rFonts w:ascii="Bahnschrift" w:eastAsiaTheme="majorEastAsia" w:hAnsi="Bahnschrift" w:cs="Segoe UI"/>
+                <w:color w:val="333333"/>
+                <w:sz w:val="28"/>
+                <w:szCs w:val="28"/>
+                <w:shd w:val="clear" w:color="auto" w:fill="FFFFFF"/>
+                <w:lang w:eastAsia="en-IN"/>
+              </w:rPr>
+            </w:pPr>
+            <w:r>
+              <w:rPr>
+                <w:rFonts w:ascii="Bahnschrift" w:eastAsiaTheme="majorEastAsia" w:hAnsi="Bahnschrift" w:cs="Segoe UI"/>
+                <w:color w:val="333333"/>
+                <w:sz w:val="28"/>
+                <w:szCs w:val="28"/>
+                <w:shd w:val="clear" w:color="auto" w:fill="FFFFFF"/>
+                <w:lang w:eastAsia="en-IN"/>
+              </w:rPr>
+              <w:t>An abstract class can extend another Java class and implement multiple Java interfaces.</w:t>
+            </w:r>
+          </w:p>
+        </w:tc>
+        <w:tc>
+          <w:tcPr>
+            <w:tcW w:w="7800" w:type="dxa"/>
+            <w:tcBorders>
+              <w:top w:val="nil"/>
+              <w:left w:val="nil"/>
+              <w:bottom w:val="single" w:sz="4" w:space="0" w:color="auto"/>
+              <w:right w:val="single" w:sz="4" w:space="0" w:color="auto"/>
+            </w:tcBorders>
+            <w:shd w:val="clear" w:color="auto" w:fill="auto"/>
+            <w:noWrap/>
+            <w:vAlign w:val="bottom"/>
+            <w:hideMark/>
+          </w:tcPr>
+          <w:p>
+            <w:pPr>
+              <w:spacing w:after="0" w:afterAutospacing="0" w:line="240" w:lineRule="auto"/>
+              <w:ind w:left="0"/>
+              <w:jc w:val="left"/>
+              <w:rPr>
+                <w:rFonts w:ascii="Bahnschrift" w:eastAsiaTheme="majorEastAsia" w:hAnsi="Bahnschrift" w:cs="Segoe UI"/>
+                <w:color w:val="333333"/>
+                <w:sz w:val="28"/>
+                <w:szCs w:val="28"/>
+                <w:shd w:val="clear" w:color="auto" w:fill="FFFFFF"/>
+                <w:lang w:eastAsia="en-IN"/>
+              </w:rPr>
+            </w:pPr>
+            <w:r>
+              <w:rPr>
+                <w:rFonts w:ascii="Bahnschrift" w:eastAsiaTheme="majorEastAsia" w:hAnsi="Bahnschrift" w:cs="Segoe UI"/>
+                <w:color w:val="333333"/>
+                <w:sz w:val="28"/>
+                <w:szCs w:val="28"/>
+                <w:shd w:val="clear" w:color="auto" w:fill="FFFFFF"/>
+                <w:lang w:eastAsia="en-IN"/>
+              </w:rPr>
+              <w:t>An interface can extend another Java interface only.</w:t>
+            </w:r>
+          </w:p>
+        </w:tc>
+      </w:tr>
+      <w:tr>
+        <w:trPr>
+          <w:trHeight w:val="290"/>
+        </w:trPr>
+        <w:tc>
+          <w:tcPr>
+            <w:tcW w:w="6760" w:type="dxa"/>
+            <w:tcBorders>
+              <w:top w:val="nil"/>
+              <w:left w:val="single" w:sz="4" w:space="0" w:color="auto"/>
+              <w:bottom w:val="single" w:sz="4" w:space="0" w:color="auto"/>
+              <w:right w:val="single" w:sz="4" w:space="0" w:color="auto"/>
+            </w:tcBorders>
+            <w:shd w:val="clear" w:color="auto" w:fill="auto"/>
+            <w:noWrap/>
+            <w:vAlign w:val="bottom"/>
+            <w:hideMark/>
+          </w:tcPr>
+          <w:p>
+            <w:pPr>
+              <w:spacing w:after="0" w:afterAutospacing="0" w:line="240" w:lineRule="auto"/>
+              <w:ind w:left="0"/>
+              <w:jc w:val="left"/>
+              <w:rPr>
+                <w:rFonts w:ascii="Bahnschrift" w:eastAsiaTheme="majorEastAsia" w:hAnsi="Bahnschrift" w:cs="Segoe UI"/>
+                <w:color w:val="333333"/>
+                <w:sz w:val="28"/>
+                <w:szCs w:val="28"/>
+                <w:shd w:val="clear" w:color="auto" w:fill="FFFFFF"/>
+                <w:lang w:eastAsia="en-IN"/>
+              </w:rPr>
+            </w:pPr>
+            <w:r>
+              <w:rPr>
+                <w:rFonts w:ascii="Bahnschrift" w:eastAsiaTheme="majorEastAsia" w:hAnsi="Bahnschrift" w:cs="Segoe UI"/>
+                <w:color w:val="333333"/>
+                <w:sz w:val="28"/>
+                <w:szCs w:val="28"/>
+                <w:shd w:val="clear" w:color="auto" w:fill="FFFFFF"/>
+                <w:lang w:eastAsia="en-IN"/>
+              </w:rPr>
+              <w:t>An abstract class can be extended using keyword "extends".</w:t>
+            </w:r>
+          </w:p>
+        </w:tc>
+        <w:tc>
+          <w:tcPr>
+            <w:tcW w:w="7800" w:type="dxa"/>
+            <w:tcBorders>
+              <w:top w:val="nil"/>
+              <w:left w:val="nil"/>
+              <w:bottom w:val="single" w:sz="4" w:space="0" w:color="auto"/>
+              <w:right w:val="single" w:sz="4" w:space="0" w:color="auto"/>
+            </w:tcBorders>
+            <w:shd w:val="clear" w:color="auto" w:fill="auto"/>
+            <w:noWrap/>
+            <w:vAlign w:val="bottom"/>
+            <w:hideMark/>
+          </w:tcPr>
+          <w:p>
+            <w:pPr>
+              <w:spacing w:after="0" w:afterAutospacing="0" w:line="240" w:lineRule="auto"/>
+              <w:ind w:left="0"/>
+              <w:jc w:val="left"/>
+              <w:rPr>
+                <w:rFonts w:ascii="Bahnschrift" w:eastAsiaTheme="majorEastAsia" w:hAnsi="Bahnschrift" w:cs="Segoe UI"/>
+                <w:color w:val="333333"/>
+                <w:sz w:val="28"/>
+                <w:szCs w:val="28"/>
+                <w:shd w:val="clear" w:color="auto" w:fill="FFFFFF"/>
+                <w:lang w:eastAsia="en-IN"/>
+              </w:rPr>
+            </w:pPr>
+            <w:r>
+              <w:rPr>
+                <w:rFonts w:ascii="Bahnschrift" w:eastAsiaTheme="majorEastAsia" w:hAnsi="Bahnschrift" w:cs="Segoe UI"/>
+                <w:color w:val="333333"/>
+                <w:sz w:val="28"/>
+                <w:szCs w:val="28"/>
+                <w:shd w:val="clear" w:color="auto" w:fill="FFFFFF"/>
+                <w:lang w:eastAsia="en-IN"/>
+              </w:rPr>
+              <w:t>An interface can be implemented using keyword "implements".</w:t>
+            </w:r>
+          </w:p>
+        </w:tc>
+      </w:tr>
+      <w:tr>
+        <w:trPr>
+          <w:trHeight w:val="290"/>
+        </w:trPr>
+        <w:tc>
+          <w:tcPr>
+            <w:tcW w:w="6760" w:type="dxa"/>
+            <w:tcBorders>
+              <w:top w:val="nil"/>
+              <w:left w:val="single" w:sz="4" w:space="0" w:color="auto"/>
+              <w:bottom w:val="single" w:sz="4" w:space="0" w:color="auto"/>
+              <w:right w:val="single" w:sz="4" w:space="0" w:color="auto"/>
+            </w:tcBorders>
+            <w:shd w:val="clear" w:color="auto" w:fill="auto"/>
+            <w:noWrap/>
+            <w:vAlign w:val="bottom"/>
+            <w:hideMark/>
+          </w:tcPr>
+          <w:p>
+            <w:pPr>
+              <w:spacing w:after="0" w:afterAutospacing="0" w:line="240" w:lineRule="auto"/>
+              <w:ind w:left="0"/>
+              <w:jc w:val="left"/>
+              <w:rPr>
+                <w:rFonts w:ascii="Bahnschrift" w:eastAsiaTheme="majorEastAsia" w:hAnsi="Bahnschrift" w:cs="Segoe UI"/>
+                <w:color w:val="333333"/>
+                <w:sz w:val="28"/>
+                <w:szCs w:val="28"/>
+                <w:shd w:val="clear" w:color="auto" w:fill="FFFFFF"/>
+                <w:lang w:eastAsia="en-IN"/>
+              </w:rPr>
+            </w:pPr>
+            <w:r>
+              <w:rPr>
+                <w:rFonts w:ascii="Bahnschrift" w:eastAsiaTheme="majorEastAsia" w:hAnsi="Bahnschrift" w:cs="Segoe UI"/>
+                <w:color w:val="333333"/>
+                <w:sz w:val="28"/>
+                <w:szCs w:val="28"/>
+                <w:shd w:val="clear" w:color="auto" w:fill="FFFFFF"/>
+                <w:lang w:eastAsia="en-IN"/>
+              </w:rPr>
+              <w:t>A Java abstract class can have class members like private, protected, etc.</w:t>
+            </w:r>
+          </w:p>
+        </w:tc>
+        <w:tc>
+          <w:tcPr>
+            <w:tcW w:w="7800" w:type="dxa"/>
+            <w:tcBorders>
+              <w:top w:val="nil"/>
+              <w:left w:val="nil"/>
+              <w:bottom w:val="single" w:sz="4" w:space="0" w:color="auto"/>
+              <w:right w:val="single" w:sz="4" w:space="0" w:color="auto"/>
+            </w:tcBorders>
+            <w:shd w:val="clear" w:color="auto" w:fill="auto"/>
+            <w:noWrap/>
+            <w:vAlign w:val="bottom"/>
+            <w:hideMark/>
+          </w:tcPr>
+          <w:p>
+            <w:pPr>
+              <w:spacing w:after="0" w:afterAutospacing="0" w:line="240" w:lineRule="auto"/>
+              <w:ind w:left="0"/>
+              <w:jc w:val="left"/>
+              <w:rPr>
+                <w:rFonts w:ascii="Bahnschrift" w:eastAsiaTheme="majorEastAsia" w:hAnsi="Bahnschrift" w:cs="Segoe UI"/>
+                <w:color w:val="333333"/>
+                <w:sz w:val="28"/>
+                <w:szCs w:val="28"/>
+                <w:shd w:val="clear" w:color="auto" w:fill="FFFFFF"/>
+                <w:lang w:eastAsia="en-IN"/>
+              </w:rPr>
+            </w:pPr>
+            <w:r>
+              <w:rPr>
+                <w:rFonts w:ascii="Bahnschrift" w:eastAsiaTheme="majorEastAsia" w:hAnsi="Bahnschrift" w:cs="Segoe UI"/>
+                <w:color w:val="333333"/>
+                <w:sz w:val="28"/>
+                <w:szCs w:val="28"/>
+                <w:shd w:val="clear" w:color="auto" w:fill="FFFFFF"/>
+                <w:lang w:eastAsia="en-IN"/>
+              </w:rPr>
+              <w:t>Members of a Java interface are public by default.</w:t>
+            </w:r>
+          </w:p>
+        </w:tc>
+      </w:tr>
+    </w:tbl>
+    <w:p>
+      <w:pPr>
+        <w:pStyle w:val="NormalWeb"/>
+        <w:shd w:val="clear" w:color="auto" w:fill="FFFFFF"/>
+        <w:rPr>
+          <w:rFonts w:ascii="Bahnschrift" w:eastAsiaTheme="majorEastAsia" w:hAnsi="Bahnschrift" w:cs="Segoe UI"/>
+          <w:color w:val="333333"/>
+          <w:sz w:val="28"/>
+          <w:szCs w:val="28"/>
+          <w:shd w:val="clear" w:color="auto" w:fill="FFFFFF"/>
+        </w:rPr>
+      </w:pPr>
+    </w:p>
     <w:sectPr>
+      <w:headerReference w:type="default" r:id="rId33"/>
+      <w:footerReference w:type="default" r:id="rId34"/>
       <w:pgSz w:w="16838" w:h="23811" w:code="8"/>
       <w:pgMar w:top="720" w:right="720" w:bottom="720" w:left="720" w:header="708" w:footer="708" w:gutter="0"/>
       <w:cols w:space="708"/>
@@ -16220,6 +18305,405 @@
     </w:sectPr>
   </w:body>
 </w:document>
+</file>
+
+<file path=word/endnotes.xml><?xml version="1.0" encoding="utf-8"?>
+<w:endnotes xmlns:wpc="http://schemas.microsoft.com/office/word/2010/wordprocessingCanvas" xmlns:cx="http://schemas.microsoft.com/office/drawing/2014/chartex" xmlns:cx1="http://schemas.microsoft.com/office/drawing/2015/9/8/chartex" xmlns:cx2="http://schemas.microsoft.com/office/drawing/2015/10/21/chartex" xmlns:cx3="http://schemas.microsoft.com/office/drawing/2016/5/9/chartex" xmlns:cx4="http://schemas.microsoft.com/office/drawing/2016/5/10/chartex" xmlns:cx5="http://schemas.microsoft.com/office/drawing/2016/5/11/chartex" xmlns:cx6="http://schemas.microsoft.com/office/drawing/2016/5/12/chartex" xmlns:cx7="http://schemas.microsoft.com/office/drawing/2016/5/13/chartex" xmlns:cx8="http://schemas.microsoft.com/office/drawing/2016/5/14/chartex" xmlns:mc="http://schemas.openxmlformats.org/markup-compatibility/2006" xmlns:aink="http://schemas.microsoft.com/office/drawing/2016/ink" xmlns:am3d="http://schemas.microsoft.com/office/drawing/2017/model3d" xmlns:o="urn:schemas-microsoft-com:office:office" xmlns:oel="http://schemas.microsoft.com/office/2019/extlst" xmlns:r="http://schemas.openxmlformats.org/officeDocument/2006/relationships" xmlns:m="http://schemas.openxmlformats.org/officeDocument/2006/math" xmlns:v="urn:schemas-microsoft-com:vml" xmlns:wp14="http://schemas.microsoft.com/office/word/2010/wordprocessingDrawing" xmlns:wp="http://schemas.openxmlformats.org/drawingml/2006/wordprocessingDrawing" xmlns:w10="urn:schemas-microsoft-com:office:word" xmlns:w="http://schemas.openxmlformats.org/wordprocessingml/2006/main" xmlns:w14="http://schemas.microsoft.com/office/word/2010/wordml" xmlns:w15="http://schemas.microsoft.com/office/word/2012/wordml" xmlns:w16cex="http://schemas.microsoft.com/office/word/2018/wordml/cex" xmlns:w16cid="http://schemas.microsoft.com/office/word/2016/wordml/cid" xmlns:w16="http://schemas.microsoft.com/office/word/2018/wordml" xmlns:w16sdtdh="http://schemas.microsoft.com/office/word/2020/wordml/sdtdatahash" xmlns:w16se="http://schemas.microsoft.com/office/word/2015/wordml/symex" xmlns:wpg="http://schemas.microsoft.com/office/word/2010/wordprocessingGroup" xmlns:wpi="http://schemas.microsoft.com/office/word/2010/wordprocessingInk" xmlns:wne="http://schemas.microsoft.com/office/word/2006/wordml" xmlns:wps="http://schemas.microsoft.com/office/word/2010/wordprocessingShape" mc:Ignorable="w14 w15 w16se w16cid w16 w16cex w16sdtdh wp14">
+  <w:endnote w:type="separator" w:id="-1">
+    <w:p>
+      <w:pPr>
+        <w:spacing w:after="0" w:line="240" w:lineRule="auto"/>
+      </w:pPr>
+      <w:r>
+        <w:separator/>
+      </w:r>
+    </w:p>
+  </w:endnote>
+  <w:endnote w:type="continuationSeparator" w:id="0">
+    <w:p>
+      <w:pPr>
+        <w:spacing w:after="0" w:line="240" w:lineRule="auto"/>
+      </w:pPr>
+      <w:r>
+        <w:continuationSeparator/>
+      </w:r>
+    </w:p>
+  </w:endnote>
+</w:endnotes>
+</file>
+
+<file path=word/footer1.xml><?xml version="1.0" encoding="utf-8"?>
+<w:ftr xmlns:wpc="http://schemas.microsoft.com/office/word/2010/wordprocessingCanvas" xmlns:cx="http://schemas.microsoft.com/office/drawing/2014/chartex" xmlns:cx1="http://schemas.microsoft.com/office/drawing/2015/9/8/chartex" xmlns:cx2="http://schemas.microsoft.com/office/drawing/2015/10/21/chartex" xmlns:cx3="http://schemas.microsoft.com/office/drawing/2016/5/9/chartex" xmlns:cx4="http://schemas.microsoft.com/office/drawing/2016/5/10/chartex" xmlns:cx5="http://schemas.microsoft.com/office/drawing/2016/5/11/chartex" xmlns:cx6="http://schemas.microsoft.com/office/drawing/2016/5/12/chartex" xmlns:cx7="http://schemas.microsoft.com/office/drawing/2016/5/13/chartex" xmlns:cx8="http://schemas.microsoft.com/office/drawing/2016/5/14/chartex" xmlns:mc="http://schemas.openxmlformats.org/markup-compatibility/2006" xmlns:aink="http://schemas.microsoft.com/office/drawing/2016/ink" xmlns:am3d="http://schemas.microsoft.com/office/drawing/2017/model3d" xmlns:o="urn:schemas-microsoft-com:office:office" xmlns:oel="http://schemas.microsoft.com/office/2019/extlst" xmlns:r="http://schemas.openxmlformats.org/officeDocument/2006/relationships" xmlns:m="http://schemas.openxmlformats.org/officeDocument/2006/math" xmlns:v="urn:schemas-microsoft-com:vml" xmlns:wp14="http://schemas.microsoft.com/office/word/2010/wordprocessingDrawing" xmlns:wp="http://schemas.openxmlformats.org/drawingml/2006/wordprocessingDrawing" xmlns:w10="urn:schemas-microsoft-com:office:word" xmlns:w="http://schemas.openxmlformats.org/wordprocessingml/2006/main" xmlns:w14="http://schemas.microsoft.com/office/word/2010/wordml" xmlns:w15="http://schemas.microsoft.com/office/word/2012/wordml" xmlns:w16cex="http://schemas.microsoft.com/office/word/2018/wordml/cex" xmlns:w16cid="http://schemas.microsoft.com/office/word/2016/wordml/cid" xmlns:w16="http://schemas.microsoft.com/office/word/2018/wordml" xmlns:w16sdtdh="http://schemas.microsoft.com/office/word/2020/wordml/sdtdatahash" xmlns:w16se="http://schemas.microsoft.com/office/word/2015/wordml/symex" xmlns:wpg="http://schemas.microsoft.com/office/word/2010/wordprocessingGroup" xmlns:wpi="http://schemas.microsoft.com/office/word/2010/wordprocessingInk" xmlns:wne="http://schemas.microsoft.com/office/word/2006/wordml" xmlns:wps="http://schemas.microsoft.com/office/word/2010/wordprocessingShape" mc:Ignorable="w14 w15 w16se w16cid w16 w16cex w16sdtdh wp14">
+  <w:p>
+    <w:pPr>
+      <w:pStyle w:val="Footer"/>
+    </w:pPr>
+    <w:r>
+      <w:rPr>
+        <w:noProof/>
+      </w:rPr>
+      <mc:AlternateContent>
+        <mc:Choice Requires="wpg">
+          <w:drawing>
+            <wp:anchor distT="0" distB="0" distL="114300" distR="114300" simplePos="0" relativeHeight="251659264" behindDoc="0" locked="0" layoutInCell="1" allowOverlap="1" wp14:anchorId="531E5936" wp14:editId="4E5152BF">
+              <wp:simplePos x="0" y="0"/>
+              <wp:positionH relativeFrom="page">
+                <wp:align>left</wp:align>
+              </wp:positionH>
+              <wp:positionV relativeFrom="bottomMargin">
+                <wp:align>center</wp:align>
+              </wp:positionV>
+              <wp:extent cx="5943600" cy="430530"/>
+              <wp:effectExtent l="0" t="0" r="0" b="7620"/>
+              <wp:wrapNone/>
+              <wp:docPr id="155" name="Group 155"/>
+              <wp:cNvGraphicFramePr/>
+              <a:graphic xmlns:a="http://schemas.openxmlformats.org/drawingml/2006/main">
+                <a:graphicData uri="http://schemas.microsoft.com/office/word/2010/wordprocessingGroup">
+                  <wpg:wgp>
+                    <wpg:cNvGrpSpPr/>
+                    <wpg:grpSpPr>
+                      <a:xfrm>
+                        <a:off x="0" y="0"/>
+                        <a:ext cx="5943600" cy="430530"/>
+                        <a:chOff x="0" y="0"/>
+                        <a:chExt cx="5943600" cy="430530"/>
+                      </a:xfrm>
+                    </wpg:grpSpPr>
+                    <wps:wsp>
+                      <wps:cNvPr id="156" name="Rectangle 156"/>
+                      <wps:cNvSpPr/>
+                      <wps:spPr>
+                        <a:xfrm>
+                          <a:off x="0" y="0"/>
+                          <a:ext cx="5943600" cy="274320"/>
+                        </a:xfrm>
+                        <a:prstGeom prst="rect">
+                          <a:avLst/>
+                        </a:prstGeom>
+                        <a:solidFill>
+                          <a:schemeClr val="bg1">
+                            <a:alpha val="0"/>
+                          </a:schemeClr>
+                        </a:solidFill>
+                        <a:ln>
+                          <a:noFill/>
+                        </a:ln>
+                      </wps:spPr>
+                      <wps:style>
+                        <a:lnRef idx="2">
+                          <a:schemeClr val="accent1">
+                            <a:shade val="50000"/>
+                          </a:schemeClr>
+                        </a:lnRef>
+                        <a:fillRef idx="1">
+                          <a:schemeClr val="accent1"/>
+                        </a:fillRef>
+                        <a:effectRef idx="0">
+                          <a:schemeClr val="accent1"/>
+                        </a:effectRef>
+                        <a:fontRef idx="minor">
+                          <a:schemeClr val="lt1"/>
+                        </a:fontRef>
+                      </wps:style>
+                      <wps:bodyPr rot="0" spcFirstLastPara="0" vertOverflow="overflow" horzOverflow="overflow" vert="horz" wrap="square" lIns="91440" tIns="45720" rIns="91440" bIns="45720" numCol="1" spcCol="0" rtlCol="0" fromWordArt="0" anchor="ctr" anchorCtr="0" forceAA="0" compatLnSpc="1">
+                        <a:prstTxWarp prst="textNoShape">
+                          <a:avLst/>
+                        </a:prstTxWarp>
+                        <a:noAutofit/>
+                      </wps:bodyPr>
+                    </wps:wsp>
+                    <wps:wsp>
+                      <wps:cNvPr id="157" name="Text Box 157"/>
+                      <wps:cNvSpPr txBox="1"/>
+                      <wps:spPr>
+                        <a:xfrm>
+                          <a:off x="228600" y="0"/>
+                          <a:ext cx="5353050" cy="430530"/>
+                        </a:xfrm>
+                        <a:prstGeom prst="rect">
+                          <a:avLst/>
+                        </a:prstGeom>
+                        <a:noFill/>
+                        <a:ln w="6350">
+                          <a:noFill/>
+                        </a:ln>
+                        <a:effectLst/>
+                      </wps:spPr>
+                      <wps:style>
+                        <a:lnRef idx="0">
+                          <a:schemeClr val="accent1"/>
+                        </a:lnRef>
+                        <a:fillRef idx="0">
+                          <a:schemeClr val="accent1"/>
+                        </a:fillRef>
+                        <a:effectRef idx="0">
+                          <a:schemeClr val="accent1"/>
+                        </a:effectRef>
+                        <a:fontRef idx="minor">
+                          <a:schemeClr val="dk1"/>
+                        </a:fontRef>
+                      </wps:style>
+                      <wps:txbx>
+                        <w:txbxContent>
+                          <w:p>
+                            <w:pPr>
+                              <w:pStyle w:val="Footer"/>
+                              <w:rPr>
+                                <w:caps/>
+                                <w:color w:val="808080" w:themeColor="background1" w:themeShade="80"/>
+                                <w:sz w:val="20"/>
+                                <w:szCs w:val="20"/>
+                              </w:rPr>
+                            </w:pPr>
+                            <w:sdt>
+                              <w:sdtPr>
+                                <w:rPr>
+                                  <w:color w:val="808080" w:themeColor="background1" w:themeShade="80"/>
+                                  <w:sz w:val="20"/>
+                                  <w:szCs w:val="20"/>
+                                </w:rPr>
+                                <w:alias w:val="Author"/>
+                                <w:tag w:val=""/>
+                                <w:id w:val="-959653791"/>
+                                <w:dataBinding w:prefixMappings="xmlns:ns0='http://purl.org/dc/elements/1.1/' xmlns:ns1='http://schemas.openxmlformats.org/package/2006/metadata/core-properties' " w:xpath="/ns1:coreProperties[1]/ns0:creator[1]" w:storeItemID="{6C3C8BC8-F283-45AE-878A-BAB7291924A1}"/>
+                                <w:text/>
+                              </w:sdtPr>
+                              <w:sdtContent>
+                                <w:r>
+                                  <w:rPr>
+                                    <w:color w:val="808080" w:themeColor="background1" w:themeShade="80"/>
+                                    <w:sz w:val="20"/>
+                                    <w:szCs w:val="20"/>
+                                  </w:rPr>
+                                  <w:t>Chaitanya Kulkarni</w:t>
+                                </w:r>
+                              </w:sdtContent>
+                            </w:sdt>
+                            <w:r>
+                              <w:rPr>
+                                <w:caps/>
+                                <w:color w:val="808080" w:themeColor="background1" w:themeShade="80"/>
+                                <w:sz w:val="20"/>
+                                <w:szCs w:val="20"/>
+                              </w:rPr>
+                              <w:t> | </w:t>
+                            </w:r>
+                            <w:sdt>
+                              <w:sdtPr>
+                                <w:rPr>
+                                  <w:caps/>
+                                  <w:color w:val="808080" w:themeColor="background1" w:themeShade="80"/>
+                                  <w:sz w:val="20"/>
+                                  <w:szCs w:val="20"/>
+                                </w:rPr>
+                                <w:alias w:val="School"/>
+                                <w:tag w:val="School"/>
+                                <w:id w:val="1660265181"/>
+                                <w:showingPlcHdr/>
+                                <w:dataBinding w:prefixMappings="xmlns:ns0='http://schemas.openxmlformats.org/officeDocument/2006/extended-properties' " w:xpath="/ns0:Properties[1]/ns0:Company[1]" w:storeItemID="{6668398D-A668-4E3E-A5EB-62B293D839F1}"/>
+                                <w:text/>
+                              </w:sdtPr>
+                              <w:sdtContent>
+                                <w:r>
+                                  <w:rPr>
+                                    <w:caps/>
+                                    <w:color w:val="808080" w:themeColor="background1" w:themeShade="80"/>
+                                    <w:sz w:val="20"/>
+                                    <w:szCs w:val="20"/>
+                                  </w:rPr>
+                                  <w:t>[School]</w:t>
+                                </w:r>
+                              </w:sdtContent>
+                            </w:sdt>
+                          </w:p>
+                        </w:txbxContent>
+                      </wps:txbx>
+                      <wps:bodyPr rot="0" spcFirstLastPara="0" vertOverflow="overflow" horzOverflow="overflow" vert="horz" wrap="square" lIns="0" tIns="45720" rIns="0" bIns="45720" numCol="1" spcCol="0" rtlCol="0" fromWordArt="0" anchor="t" anchorCtr="0" forceAA="0" compatLnSpc="1">
+                        <a:prstTxWarp prst="textNoShape">
+                          <a:avLst/>
+                        </a:prstTxWarp>
+                        <a:spAutoFit/>
+                      </wps:bodyPr>
+                    </wps:wsp>
+                  </wpg:wgp>
+                </a:graphicData>
+              </a:graphic>
+            </wp:anchor>
+          </w:drawing>
+        </mc:Choice>
+        <mc:Fallback>
+          <w:pict>
+            <v:group w14:anchorId="531E5936" id="Group 155" o:spid="_x0000_s1026" style="position:absolute;left:0;text-align:left;margin-left:0;margin-top:0;width:468pt;height:33.9pt;z-index:251659264;mso-position-horizontal:left;mso-position-horizontal-relative:page;mso-position-vertical:center;mso-position-vertical-relative:bottom-margin-area" coordsize="59436,4305" o:gfxdata="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">
+              <v:rect id="Rectangle 156" o:spid="_x0000_s1027" style="position:absolute;width:59436;height:2743;visibility:visible;mso-wrap-style:square;v-text-anchor:middle" o:gfxdata="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" fillcolor="white [3212]" stroked="f" strokeweight="1pt">
+                <v:fill opacity="0"/>
+              </v:rect>
+              <v:shapetype id="_x0000_t202" coordsize="21600,21600" o:spt="202" path="m,l,21600r21600,l21600,xe">
+                <v:stroke joinstyle="miter"/>
+                <v:path gradientshapeok="t" o:connecttype="rect"/>
+              </v:shapetype>
+              <v:shape id="Text Box 157" o:spid="_x0000_s1028" type="#_x0000_t202" style="position:absolute;left:2286;width:53530;height:4305;visibility:visible;mso-wrap-style:square;v-text-anchor:top" o:gfxdata="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" filled="f" stroked="f" strokeweight=".5pt">
+                <v:textbox style="mso-fit-shape-to-text:t" inset="0,,0">
+                  <w:txbxContent>
+                    <w:p>
+                      <w:pPr>
+                        <w:pStyle w:val="Footer"/>
+                        <w:rPr>
+                          <w:caps/>
+                          <w:color w:val="808080" w:themeColor="background1" w:themeShade="80"/>
+                          <w:sz w:val="20"/>
+                          <w:szCs w:val="20"/>
+                        </w:rPr>
+                      </w:pPr>
+                      <w:sdt>
+                        <w:sdtPr>
+                          <w:rPr>
+                            <w:color w:val="808080" w:themeColor="background1" w:themeShade="80"/>
+                            <w:sz w:val="20"/>
+                            <w:szCs w:val="20"/>
+                          </w:rPr>
+                          <w:alias w:val="Author"/>
+                          <w:tag w:val=""/>
+                          <w:id w:val="-959653791"/>
+                          <w:dataBinding w:prefixMappings="xmlns:ns0='http://purl.org/dc/elements/1.1/' xmlns:ns1='http://schemas.openxmlformats.org/package/2006/metadata/core-properties' " w:xpath="/ns1:coreProperties[1]/ns0:creator[1]" w:storeItemID="{6C3C8BC8-F283-45AE-878A-BAB7291924A1}"/>
+                          <w:text/>
+                        </w:sdtPr>
+                        <w:sdtContent>
+                          <w:r>
+                            <w:rPr>
+                              <w:color w:val="808080" w:themeColor="background1" w:themeShade="80"/>
+                              <w:sz w:val="20"/>
+                              <w:szCs w:val="20"/>
+                            </w:rPr>
+                            <w:t>Chaitanya Kulkarni</w:t>
+                          </w:r>
+                        </w:sdtContent>
+                      </w:sdt>
+                      <w:r>
+                        <w:rPr>
+                          <w:caps/>
+                          <w:color w:val="808080" w:themeColor="background1" w:themeShade="80"/>
+                          <w:sz w:val="20"/>
+                          <w:szCs w:val="20"/>
+                        </w:rPr>
+                        <w:t> | </w:t>
+                      </w:r>
+                      <w:sdt>
+                        <w:sdtPr>
+                          <w:rPr>
+                            <w:caps/>
+                            <w:color w:val="808080" w:themeColor="background1" w:themeShade="80"/>
+                            <w:sz w:val="20"/>
+                            <w:szCs w:val="20"/>
+                          </w:rPr>
+                          <w:alias w:val="School"/>
+                          <w:tag w:val="School"/>
+                          <w:id w:val="1660265181"/>
+                          <w:showingPlcHdr/>
+                          <w:dataBinding w:prefixMappings="xmlns:ns0='http://schemas.openxmlformats.org/officeDocument/2006/extended-properties' " w:xpath="/ns0:Properties[1]/ns0:Company[1]" w:storeItemID="{6668398D-A668-4E3E-A5EB-62B293D839F1}"/>
+                          <w:text/>
+                        </w:sdtPr>
+                        <w:sdtContent>
+                          <w:r>
+                            <w:rPr>
+                              <w:caps/>
+                              <w:color w:val="808080" w:themeColor="background1" w:themeShade="80"/>
+                              <w:sz w:val="20"/>
+                              <w:szCs w:val="20"/>
+                            </w:rPr>
+                            <w:t>[School]</w:t>
+                          </w:r>
+                        </w:sdtContent>
+                      </w:sdt>
+                    </w:p>
+                  </w:txbxContent>
+                </v:textbox>
+              </v:shape>
+              <w10:wrap anchorx="page" anchory="margin"/>
+            </v:group>
+          </w:pict>
+        </mc:Fallback>
+      </mc:AlternateContent>
+    </w:r>
+  </w:p>
+</w:ftr>
+</file>
+
+<file path=word/footnotes.xml><?xml version="1.0" encoding="utf-8"?>
+<w:footnotes xmlns:wpc="http://schemas.microsoft.com/office/word/2010/wordprocessingCanvas" xmlns:cx="http://schemas.microsoft.com/office/drawing/2014/chartex" xmlns:cx1="http://schemas.microsoft.com/office/drawing/2015/9/8/chartex" xmlns:cx2="http://schemas.microsoft.com/office/drawing/2015/10/21/chartex" xmlns:cx3="http://schemas.microsoft.com/office/drawing/2016/5/9/chartex" xmlns:cx4="http://schemas.microsoft.com/office/drawing/2016/5/10/chartex" xmlns:cx5="http://schemas.microsoft.com/office/drawing/2016/5/11/chartex" xmlns:cx6="http://schemas.microsoft.com/office/drawing/2016/5/12/chartex" xmlns:cx7="http://schemas.microsoft.com/office/drawing/2016/5/13/chartex" xmlns:cx8="http://schemas.microsoft.com/office/drawing/2016/5/14/chartex" xmlns:mc="http://schemas.openxmlformats.org/markup-compatibility/2006" xmlns:aink="http://schemas.microsoft.com/office/drawing/2016/ink" xmlns:am3d="http://schemas.microsoft.com/office/drawing/2017/model3d" xmlns:o="urn:schemas-microsoft-com:office:office" xmlns:oel="http://schemas.microsoft.com/office/2019/extlst" xmlns:r="http://schemas.openxmlformats.org/officeDocument/2006/relationships" xmlns:m="http://schemas.openxmlformats.org/officeDocument/2006/math" xmlns:v="urn:schemas-microsoft-com:vml" xmlns:wp14="http://schemas.microsoft.com/office/word/2010/wordprocessingDrawing" xmlns:wp="http://schemas.openxmlformats.org/drawingml/2006/wordprocessingDrawing" xmlns:w10="urn:schemas-microsoft-com:office:word" xmlns:w="http://schemas.openxmlformats.org/wordprocessingml/2006/main" xmlns:w14="http://schemas.microsoft.com/office/word/2010/wordml" xmlns:w15="http://schemas.microsoft.com/office/word/2012/wordml" xmlns:w16cex="http://schemas.microsoft.com/office/word/2018/wordml/cex" xmlns:w16cid="http://schemas.microsoft.com/office/word/2016/wordml/cid" xmlns:w16="http://schemas.microsoft.com/office/word/2018/wordml" xmlns:w16sdtdh="http://schemas.microsoft.com/office/word/2020/wordml/sdtdatahash" xmlns:w16se="http://schemas.microsoft.com/office/word/2015/wordml/symex" xmlns:wpg="http://schemas.microsoft.com/office/word/2010/wordprocessingGroup" xmlns:wpi="http://schemas.microsoft.com/office/word/2010/wordprocessingInk" xmlns:wne="http://schemas.microsoft.com/office/word/2006/wordml" xmlns:wps="http://schemas.microsoft.com/office/word/2010/wordprocessingShape" mc:Ignorable="w14 w15 w16se w16cid w16 w16cex w16sdtdh wp14">
+  <w:footnote w:type="separator" w:id="-1">
+    <w:p>
+      <w:pPr>
+        <w:spacing w:after="0" w:line="240" w:lineRule="auto"/>
+      </w:pPr>
+      <w:r>
+        <w:separator/>
+      </w:r>
+    </w:p>
+  </w:footnote>
+  <w:footnote w:type="continuationSeparator" w:id="0">
+    <w:p>
+      <w:pPr>
+        <w:spacing w:after="0" w:line="240" w:lineRule="auto"/>
+      </w:pPr>
+      <w:r>
+        <w:continuationSeparator/>
+      </w:r>
+    </w:p>
+  </w:footnote>
+</w:footnotes>
+</file>
+
+<file path=word/header1.xml><?xml version="1.0" encoding="utf-8"?>
+<w:hdr xmlns:wpc="http://schemas.microsoft.com/office/word/2010/wordprocessingCanvas" xmlns:cx="http://schemas.microsoft.com/office/drawing/2014/chartex" xmlns:cx1="http://schemas.microsoft.com/office/drawing/2015/9/8/chartex" xmlns:cx2="http://schemas.microsoft.com/office/drawing/2015/10/21/chartex" xmlns:cx3="http://schemas.microsoft.com/office/drawing/2016/5/9/chartex" xmlns:cx4="http://schemas.microsoft.com/office/drawing/2016/5/10/chartex" xmlns:cx5="http://schemas.microsoft.com/office/drawing/2016/5/11/chartex" xmlns:cx6="http://schemas.microsoft.com/office/drawing/2016/5/12/chartex" xmlns:cx7="http://schemas.microsoft.com/office/drawing/2016/5/13/chartex" xmlns:cx8="http://schemas.microsoft.com/office/drawing/2016/5/14/chartex" xmlns:mc="http://schemas.openxmlformats.org/markup-compatibility/2006" xmlns:aink="http://schemas.microsoft.com/office/drawing/2016/ink" xmlns:am3d="http://schemas.microsoft.com/office/drawing/2017/model3d" xmlns:o="urn:schemas-microsoft-com:office:office" xmlns:oel="http://schemas.microsoft.com/office/2019/extlst" xmlns:r="http://schemas.openxmlformats.org/officeDocument/2006/relationships" xmlns:m="http://schemas.openxmlformats.org/officeDocument/2006/math" xmlns:v="urn:schemas-microsoft-com:vml" xmlns:wp14="http://schemas.microsoft.com/office/word/2010/wordprocessingDrawing" xmlns:wp="http://schemas.openxmlformats.org/drawingml/2006/wordprocessingDrawing" xmlns:w10="urn:schemas-microsoft-com:office:word" xmlns:w="http://schemas.openxmlformats.org/wordprocessingml/2006/main" xmlns:w14="http://schemas.microsoft.com/office/word/2010/wordml" xmlns:w15="http://schemas.microsoft.com/office/word/2012/wordml" xmlns:w16cex="http://schemas.microsoft.com/office/word/2018/wordml/cex" xmlns:w16cid="http://schemas.microsoft.com/office/word/2016/wordml/cid" xmlns:w16="http://schemas.microsoft.com/office/word/2018/wordml" xmlns:w16sdtdh="http://schemas.microsoft.com/office/word/2020/wordml/sdtdatahash" xmlns:w16se="http://schemas.microsoft.com/office/word/2015/wordml/symex" xmlns:wpg="http://schemas.microsoft.com/office/word/2010/wordprocessingGroup" xmlns:wpi="http://schemas.microsoft.com/office/word/2010/wordprocessingInk" xmlns:wne="http://schemas.microsoft.com/office/word/2006/wordml" xmlns:wps="http://schemas.microsoft.com/office/word/2010/wordprocessingShape" mc:Ignorable="w14 w15 w16se w16cid w16 w16cex w16sdtdh wp14">
+  <w:sdt>
+    <w:sdtPr>
+      <w:id w:val="-2023776847"/>
+      <w:docPartObj>
+        <w:docPartGallery w:val="Page Numbers (Top of Page)"/>
+        <w:docPartUnique/>
+      </w:docPartObj>
+    </w:sdtPr>
+    <w:sdtEndPr>
+      <w:rPr>
+        <w:noProof/>
+      </w:rPr>
+    </w:sdtEndPr>
+    <w:sdtContent>
+      <w:p>
+        <w:pPr>
+          <w:pStyle w:val="Header"/>
+        </w:pPr>
+        <w:r>
+          <w:fldChar w:fldCharType="begin"/>
+        </w:r>
+        <w:r>
+          <w:instrText xml:space="preserve"> PAGE   \* MERGEFORMAT </w:instrText>
+        </w:r>
+        <w:r>
+          <w:fldChar w:fldCharType="separate"/>
+        </w:r>
+        <w:r>
+          <w:rPr>
+            <w:noProof/>
+          </w:rPr>
+          <w:t>2</w:t>
+        </w:r>
+        <w:r>
+          <w:rPr>
+            <w:noProof/>
+          </w:rPr>
+          <w:fldChar w:fldCharType="end"/>
+        </w:r>
+      </w:p>
+    </w:sdtContent>
+  </w:sdt>
+  <w:p>
+    <w:pPr>
+      <w:pStyle w:val="Header"/>
+    </w:pPr>
+  </w:p>
+</w:hdr>
 </file>
 
 <file path=word/numbering.xml><?xml version="1.0" encoding="utf-8"?>
@@ -16593,6 +19077,119 @@
     </w:lvl>
   </w:abstractNum>
   <w:abstractNum w:abstractNumId="3" w15:restartNumberingAfterBreak="0">
+    <w:nsid w:val="052B79E7"/>
+    <w:multiLevelType w:val="hybridMultilevel"/>
+    <w:tmpl w:val="C1D6C8C0"/>
+    <w:lvl w:ilvl="0" w:tplc="40090001">
+      <w:start w:val="1"/>
+      <w:numFmt w:val="bullet"/>
+      <w:lvlText w:val=""/>
+      <w:lvlJc w:val="left"/>
+      <w:pPr>
+        <w:ind w:left="907" w:hanging="360"/>
+      </w:pPr>
+      <w:rPr>
+        <w:rFonts w:ascii="Symbol" w:hAnsi="Symbol" w:hint="default"/>
+      </w:rPr>
+    </w:lvl>
+    <w:lvl w:ilvl="1" w:tplc="40090003" w:tentative="1">
+      <w:start w:val="1"/>
+      <w:numFmt w:val="bullet"/>
+      <w:lvlText w:val="o"/>
+      <w:lvlJc w:val="left"/>
+      <w:pPr>
+        <w:ind w:left="1627" w:hanging="360"/>
+      </w:pPr>
+      <w:rPr>
+        <w:rFonts w:ascii="Courier New" w:hAnsi="Courier New" w:cs="Courier New" w:hint="default"/>
+      </w:rPr>
+    </w:lvl>
+    <w:lvl w:ilvl="2" w:tplc="40090005" w:tentative="1">
+      <w:start w:val="1"/>
+      <w:numFmt w:val="bullet"/>
+      <w:lvlText w:val=""/>
+      <w:lvlJc w:val="left"/>
+      <w:pPr>
+        <w:ind w:left="2347" w:hanging="360"/>
+      </w:pPr>
+      <w:rPr>
+        <w:rFonts w:ascii="Wingdings" w:hAnsi="Wingdings" w:hint="default"/>
+      </w:rPr>
+    </w:lvl>
+    <w:lvl w:ilvl="3" w:tplc="40090001" w:tentative="1">
+      <w:start w:val="1"/>
+      <w:numFmt w:val="bullet"/>
+      <w:lvlText w:val=""/>
+      <w:lvlJc w:val="left"/>
+      <w:pPr>
+        <w:ind w:left="3067" w:hanging="360"/>
+      </w:pPr>
+      <w:rPr>
+        <w:rFonts w:ascii="Symbol" w:hAnsi="Symbol" w:hint="default"/>
+      </w:rPr>
+    </w:lvl>
+    <w:lvl w:ilvl="4" w:tplc="40090003" w:tentative="1">
+      <w:start w:val="1"/>
+      <w:numFmt w:val="bullet"/>
+      <w:lvlText w:val="o"/>
+      <w:lvlJc w:val="left"/>
+      <w:pPr>
+        <w:ind w:left="3787" w:hanging="360"/>
+      </w:pPr>
+      <w:rPr>
+        <w:rFonts w:ascii="Courier New" w:hAnsi="Courier New" w:cs="Courier New" w:hint="default"/>
+      </w:rPr>
+    </w:lvl>
+    <w:lvl w:ilvl="5" w:tplc="40090005" w:tentative="1">
+      <w:start w:val="1"/>
+      <w:numFmt w:val="bullet"/>
+      <w:lvlText w:val=""/>
+      <w:lvlJc w:val="left"/>
+      <w:pPr>
+        <w:ind w:left="4507" w:hanging="360"/>
+      </w:pPr>
+      <w:rPr>
+        <w:rFonts w:ascii="Wingdings" w:hAnsi="Wingdings" w:hint="default"/>
+      </w:rPr>
+    </w:lvl>
+    <w:lvl w:ilvl="6" w:tplc="40090001" w:tentative="1">
+      <w:start w:val="1"/>
+      <w:numFmt w:val="bullet"/>
+      <w:lvlText w:val=""/>
+      <w:lvlJc w:val="left"/>
+      <w:pPr>
+        <w:ind w:left="5227" w:hanging="360"/>
+      </w:pPr>
+      <w:rPr>
+        <w:rFonts w:ascii="Symbol" w:hAnsi="Symbol" w:hint="default"/>
+      </w:rPr>
+    </w:lvl>
+    <w:lvl w:ilvl="7" w:tplc="40090003" w:tentative="1">
+      <w:start w:val="1"/>
+      <w:numFmt w:val="bullet"/>
+      <w:lvlText w:val="o"/>
+      <w:lvlJc w:val="left"/>
+      <w:pPr>
+        <w:ind w:left="5947" w:hanging="360"/>
+      </w:pPr>
+      <w:rPr>
+        <w:rFonts w:ascii="Courier New" w:hAnsi="Courier New" w:cs="Courier New" w:hint="default"/>
+      </w:rPr>
+    </w:lvl>
+    <w:lvl w:ilvl="8" w:tplc="40090005" w:tentative="1">
+      <w:start w:val="1"/>
+      <w:numFmt w:val="bullet"/>
+      <w:lvlText w:val=""/>
+      <w:lvlJc w:val="left"/>
+      <w:pPr>
+        <w:ind w:left="6667" w:hanging="360"/>
+      </w:pPr>
+      <w:rPr>
+        <w:rFonts w:ascii="Wingdings" w:hAnsi="Wingdings" w:hint="default"/>
+      </w:rPr>
+    </w:lvl>
+  </w:abstractNum>
+  <w:abstractNum w:abstractNumId="4" w15:restartNumberingAfterBreak="0">
     <w:nsid w:val="07D80B97"/>
     <w:multiLevelType w:val="multilevel"/>
     <w:tmpl w:val="C5A49EFE"/>
@@ -16733,7 +19330,7 @@
       </w:rPr>
     </w:lvl>
   </w:abstractNum>
-  <w:abstractNum w:abstractNumId="4" w15:restartNumberingAfterBreak="0">
+  <w:abstractNum w:abstractNumId="5" w15:restartNumberingAfterBreak="0">
     <w:nsid w:val="082B7A7A"/>
     <w:multiLevelType w:val="multilevel"/>
     <w:tmpl w:val="D9FAC776"/>
@@ -16874,7 +19471,7 @@
       </w:rPr>
     </w:lvl>
   </w:abstractNum>
-  <w:abstractNum w:abstractNumId="5" w15:restartNumberingAfterBreak="0">
+  <w:abstractNum w:abstractNumId="6" w15:restartNumberingAfterBreak="0">
     <w:nsid w:val="0D3F6B74"/>
     <w:multiLevelType w:val="multilevel"/>
     <w:tmpl w:val="02CE0876"/>
@@ -17015,7 +19612,7 @@
       </w:rPr>
     </w:lvl>
   </w:abstractNum>
-  <w:abstractNum w:abstractNumId="6" w15:restartNumberingAfterBreak="0">
+  <w:abstractNum w:abstractNumId="7" w15:restartNumberingAfterBreak="0">
     <w:nsid w:val="0DAC2D1F"/>
     <w:multiLevelType w:val="multilevel"/>
     <w:tmpl w:val="7E143EDC"/>
@@ -17156,7 +19753,7 @@
       </w:rPr>
     </w:lvl>
   </w:abstractNum>
-  <w:abstractNum w:abstractNumId="7" w15:restartNumberingAfterBreak="0">
+  <w:abstractNum w:abstractNumId="8" w15:restartNumberingAfterBreak="0">
     <w:nsid w:val="0E614D46"/>
     <w:multiLevelType w:val="hybridMultilevel"/>
     <w:tmpl w:val="8CDC5824"/>
@@ -17245,7 +19842,7 @@
       </w:pPr>
     </w:lvl>
   </w:abstractNum>
-  <w:abstractNum w:abstractNumId="8" w15:restartNumberingAfterBreak="0">
+  <w:abstractNum w:abstractNumId="9" w15:restartNumberingAfterBreak="0">
     <w:nsid w:val="0EBE3894"/>
     <w:multiLevelType w:val="hybridMultilevel"/>
     <w:tmpl w:val="7BA4A914"/>
@@ -17358,7 +19955,7 @@
       </w:rPr>
     </w:lvl>
   </w:abstractNum>
-  <w:abstractNum w:abstractNumId="9" w15:restartNumberingAfterBreak="0">
+  <w:abstractNum w:abstractNumId="10" w15:restartNumberingAfterBreak="0">
     <w:nsid w:val="14510A83"/>
     <w:multiLevelType w:val="hybridMultilevel"/>
     <w:tmpl w:val="CC2E7C42"/>
@@ -17471,7 +20068,7 @@
       </w:rPr>
     </w:lvl>
   </w:abstractNum>
-  <w:abstractNum w:abstractNumId="10" w15:restartNumberingAfterBreak="0">
+  <w:abstractNum w:abstractNumId="11" w15:restartNumberingAfterBreak="0">
     <w:nsid w:val="19F0456A"/>
     <w:multiLevelType w:val="multilevel"/>
     <w:tmpl w:val="545A916E"/>
@@ -17612,7 +20209,120 @@
       </w:rPr>
     </w:lvl>
   </w:abstractNum>
-  <w:abstractNum w:abstractNumId="11" w15:restartNumberingAfterBreak="0">
+  <w:abstractNum w:abstractNumId="12" w15:restartNumberingAfterBreak="0">
+    <w:nsid w:val="1BFB1989"/>
+    <w:multiLevelType w:val="hybridMultilevel"/>
+    <w:tmpl w:val="8EA00990"/>
+    <w:lvl w:ilvl="0" w:tplc="40090001">
+      <w:start w:val="1"/>
+      <w:numFmt w:val="bullet"/>
+      <w:lvlText w:val=""/>
+      <w:lvlJc w:val="left"/>
+      <w:pPr>
+        <w:ind w:left="907" w:hanging="360"/>
+      </w:pPr>
+      <w:rPr>
+        <w:rFonts w:ascii="Symbol" w:hAnsi="Symbol" w:hint="default"/>
+      </w:rPr>
+    </w:lvl>
+    <w:lvl w:ilvl="1" w:tplc="40090003" w:tentative="1">
+      <w:start w:val="1"/>
+      <w:numFmt w:val="bullet"/>
+      <w:lvlText w:val="o"/>
+      <w:lvlJc w:val="left"/>
+      <w:pPr>
+        <w:ind w:left="1627" w:hanging="360"/>
+      </w:pPr>
+      <w:rPr>
+        <w:rFonts w:ascii="Courier New" w:hAnsi="Courier New" w:cs="Courier New" w:hint="default"/>
+      </w:rPr>
+    </w:lvl>
+    <w:lvl w:ilvl="2" w:tplc="40090005" w:tentative="1">
+      <w:start w:val="1"/>
+      <w:numFmt w:val="bullet"/>
+      <w:lvlText w:val=""/>
+      <w:lvlJc w:val="left"/>
+      <w:pPr>
+        <w:ind w:left="2347" w:hanging="360"/>
+      </w:pPr>
+      <w:rPr>
+        <w:rFonts w:ascii="Wingdings" w:hAnsi="Wingdings" w:hint="default"/>
+      </w:rPr>
+    </w:lvl>
+    <w:lvl w:ilvl="3" w:tplc="40090001" w:tentative="1">
+      <w:start w:val="1"/>
+      <w:numFmt w:val="bullet"/>
+      <w:lvlText w:val=""/>
+      <w:lvlJc w:val="left"/>
+      <w:pPr>
+        <w:ind w:left="3067" w:hanging="360"/>
+      </w:pPr>
+      <w:rPr>
+        <w:rFonts w:ascii="Symbol" w:hAnsi="Symbol" w:hint="default"/>
+      </w:rPr>
+    </w:lvl>
+    <w:lvl w:ilvl="4" w:tplc="40090003" w:tentative="1">
+      <w:start w:val="1"/>
+      <w:numFmt w:val="bullet"/>
+      <w:lvlText w:val="o"/>
+      <w:lvlJc w:val="left"/>
+      <w:pPr>
+        <w:ind w:left="3787" w:hanging="360"/>
+      </w:pPr>
+      <w:rPr>
+        <w:rFonts w:ascii="Courier New" w:hAnsi="Courier New" w:cs="Courier New" w:hint="default"/>
+      </w:rPr>
+    </w:lvl>
+    <w:lvl w:ilvl="5" w:tplc="40090005" w:tentative="1">
+      <w:start w:val="1"/>
+      <w:numFmt w:val="bullet"/>
+      <w:lvlText w:val=""/>
+      <w:lvlJc w:val="left"/>
+      <w:pPr>
+        <w:ind w:left="4507" w:hanging="360"/>
+      </w:pPr>
+      <w:rPr>
+        <w:rFonts w:ascii="Wingdings" w:hAnsi="Wingdings" w:hint="default"/>
+      </w:rPr>
+    </w:lvl>
+    <w:lvl w:ilvl="6" w:tplc="40090001" w:tentative="1">
+      <w:start w:val="1"/>
+      <w:numFmt w:val="bullet"/>
+      <w:lvlText w:val=""/>
+      <w:lvlJc w:val="left"/>
+      <w:pPr>
+        <w:ind w:left="5227" w:hanging="360"/>
+      </w:pPr>
+      <w:rPr>
+        <w:rFonts w:ascii="Symbol" w:hAnsi="Symbol" w:hint="default"/>
+      </w:rPr>
+    </w:lvl>
+    <w:lvl w:ilvl="7" w:tplc="40090003" w:tentative="1">
+      <w:start w:val="1"/>
+      <w:numFmt w:val="bullet"/>
+      <w:lvlText w:val="o"/>
+      <w:lvlJc w:val="left"/>
+      <w:pPr>
+        <w:ind w:left="5947" w:hanging="360"/>
+      </w:pPr>
+      <w:rPr>
+        <w:rFonts w:ascii="Courier New" w:hAnsi="Courier New" w:cs="Courier New" w:hint="default"/>
+      </w:rPr>
+    </w:lvl>
+    <w:lvl w:ilvl="8" w:tplc="40090005" w:tentative="1">
+      <w:start w:val="1"/>
+      <w:numFmt w:val="bullet"/>
+      <w:lvlText w:val=""/>
+      <w:lvlJc w:val="left"/>
+      <w:pPr>
+        <w:ind w:left="6667" w:hanging="360"/>
+      </w:pPr>
+      <w:rPr>
+        <w:rFonts w:ascii="Wingdings" w:hAnsi="Wingdings" w:hint="default"/>
+      </w:rPr>
+    </w:lvl>
+  </w:abstractNum>
+  <w:abstractNum w:abstractNumId="13" w15:restartNumberingAfterBreak="0">
     <w:nsid w:val="257107D9"/>
     <w:multiLevelType w:val="multilevel"/>
     <w:tmpl w:val="2410DBB4"/>
@@ -17750,7 +20460,7 @@
       </w:rPr>
     </w:lvl>
   </w:abstractNum>
-  <w:abstractNum w:abstractNumId="12" w15:restartNumberingAfterBreak="0">
+  <w:abstractNum w:abstractNumId="14" w15:restartNumberingAfterBreak="0">
     <w:nsid w:val="28492400"/>
     <w:multiLevelType w:val="hybridMultilevel"/>
     <w:tmpl w:val="8F2C3210"/>
@@ -17863,7 +20573,7 @@
       </w:rPr>
     </w:lvl>
   </w:abstractNum>
-  <w:abstractNum w:abstractNumId="13" w15:restartNumberingAfterBreak="0">
+  <w:abstractNum w:abstractNumId="15" w15:restartNumberingAfterBreak="0">
     <w:nsid w:val="28C00FC1"/>
     <w:multiLevelType w:val="multilevel"/>
     <w:tmpl w:val="2AB02F78"/>
@@ -17968,7 +20678,7 @@
       </w:pPr>
     </w:lvl>
   </w:abstractNum>
-  <w:abstractNum w:abstractNumId="14" w15:restartNumberingAfterBreak="0">
+  <w:abstractNum w:abstractNumId="16" w15:restartNumberingAfterBreak="0">
     <w:nsid w:val="291960A2"/>
     <w:multiLevelType w:val="multilevel"/>
     <w:tmpl w:val="BEE8453C"/>
@@ -18109,7 +20819,7 @@
       </w:rPr>
     </w:lvl>
   </w:abstractNum>
-  <w:abstractNum w:abstractNumId="15" w15:restartNumberingAfterBreak="0">
+  <w:abstractNum w:abstractNumId="17" w15:restartNumberingAfterBreak="0">
     <w:nsid w:val="34735864"/>
     <w:multiLevelType w:val="hybridMultilevel"/>
     <w:tmpl w:val="6F9400AE"/>
@@ -18222,7 +20932,7 @@
       </w:rPr>
     </w:lvl>
   </w:abstractNum>
-  <w:abstractNum w:abstractNumId="16" w15:restartNumberingAfterBreak="0">
+  <w:abstractNum w:abstractNumId="18" w15:restartNumberingAfterBreak="0">
     <w:nsid w:val="35791E39"/>
     <w:multiLevelType w:val="multilevel"/>
     <w:tmpl w:val="44306DF8"/>
@@ -18363,7 +21073,7 @@
       </w:rPr>
     </w:lvl>
   </w:abstractNum>
-  <w:abstractNum w:abstractNumId="17" w15:restartNumberingAfterBreak="0">
+  <w:abstractNum w:abstractNumId="19" w15:restartNumberingAfterBreak="0">
     <w:nsid w:val="3DE412FA"/>
     <w:multiLevelType w:val="hybridMultilevel"/>
     <w:tmpl w:val="85D6F0EC"/>
@@ -18449,7 +21159,7 @@
       </w:pPr>
     </w:lvl>
   </w:abstractNum>
-  <w:abstractNum w:abstractNumId="18" w15:restartNumberingAfterBreak="0">
+  <w:abstractNum w:abstractNumId="20" w15:restartNumberingAfterBreak="0">
     <w:nsid w:val="429167F8"/>
     <w:multiLevelType w:val="multilevel"/>
     <w:tmpl w:val="AFB64C88"/>
@@ -18590,7 +21300,120 @@
       </w:rPr>
     </w:lvl>
   </w:abstractNum>
-  <w:abstractNum w:abstractNumId="19" w15:restartNumberingAfterBreak="0">
+  <w:abstractNum w:abstractNumId="21" w15:restartNumberingAfterBreak="0">
+    <w:nsid w:val="45C2720C"/>
+    <w:multiLevelType w:val="hybridMultilevel"/>
+    <w:tmpl w:val="FF645256"/>
+    <w:lvl w:ilvl="0" w:tplc="40090001">
+      <w:start w:val="1"/>
+      <w:numFmt w:val="bullet"/>
+      <w:lvlText w:val=""/>
+      <w:lvlJc w:val="left"/>
+      <w:pPr>
+        <w:ind w:left="907" w:hanging="360"/>
+      </w:pPr>
+      <w:rPr>
+        <w:rFonts w:ascii="Symbol" w:hAnsi="Symbol" w:hint="default"/>
+      </w:rPr>
+    </w:lvl>
+    <w:lvl w:ilvl="1" w:tplc="40090003">
+      <w:start w:val="1"/>
+      <w:numFmt w:val="bullet"/>
+      <w:lvlText w:val="o"/>
+      <w:lvlJc w:val="left"/>
+      <w:pPr>
+        <w:ind w:left="1627" w:hanging="360"/>
+      </w:pPr>
+      <w:rPr>
+        <w:rFonts w:ascii="Courier New" w:hAnsi="Courier New" w:cs="Courier New" w:hint="default"/>
+      </w:rPr>
+    </w:lvl>
+    <w:lvl w:ilvl="2" w:tplc="40090005" w:tentative="1">
+      <w:start w:val="1"/>
+      <w:numFmt w:val="bullet"/>
+      <w:lvlText w:val=""/>
+      <w:lvlJc w:val="left"/>
+      <w:pPr>
+        <w:ind w:left="2347" w:hanging="360"/>
+      </w:pPr>
+      <w:rPr>
+        <w:rFonts w:ascii="Wingdings" w:hAnsi="Wingdings" w:hint="default"/>
+      </w:rPr>
+    </w:lvl>
+    <w:lvl w:ilvl="3" w:tplc="40090001" w:tentative="1">
+      <w:start w:val="1"/>
+      <w:numFmt w:val="bullet"/>
+      <w:lvlText w:val=""/>
+      <w:lvlJc w:val="left"/>
+      <w:pPr>
+        <w:ind w:left="3067" w:hanging="360"/>
+      </w:pPr>
+      <w:rPr>
+        <w:rFonts w:ascii="Symbol" w:hAnsi="Symbol" w:hint="default"/>
+      </w:rPr>
+    </w:lvl>
+    <w:lvl w:ilvl="4" w:tplc="40090003" w:tentative="1">
+      <w:start w:val="1"/>
+      <w:numFmt w:val="bullet"/>
+      <w:lvlText w:val="o"/>
+      <w:lvlJc w:val="left"/>
+      <w:pPr>
+        <w:ind w:left="3787" w:hanging="360"/>
+      </w:pPr>
+      <w:rPr>
+        <w:rFonts w:ascii="Courier New" w:hAnsi="Courier New" w:cs="Courier New" w:hint="default"/>
+      </w:rPr>
+    </w:lvl>
+    <w:lvl w:ilvl="5" w:tplc="40090005" w:tentative="1">
+      <w:start w:val="1"/>
+      <w:numFmt w:val="bullet"/>
+      <w:lvlText w:val=""/>
+      <w:lvlJc w:val="left"/>
+      <w:pPr>
+        <w:ind w:left="4507" w:hanging="360"/>
+      </w:pPr>
+      <w:rPr>
+        <w:rFonts w:ascii="Wingdings" w:hAnsi="Wingdings" w:hint="default"/>
+      </w:rPr>
+    </w:lvl>
+    <w:lvl w:ilvl="6" w:tplc="40090001" w:tentative="1">
+      <w:start w:val="1"/>
+      <w:numFmt w:val="bullet"/>
+      <w:lvlText w:val=""/>
+      <w:lvlJc w:val="left"/>
+      <w:pPr>
+        <w:ind w:left="5227" w:hanging="360"/>
+      </w:pPr>
+      <w:rPr>
+        <w:rFonts w:ascii="Symbol" w:hAnsi="Symbol" w:hint="default"/>
+      </w:rPr>
+    </w:lvl>
+    <w:lvl w:ilvl="7" w:tplc="40090003" w:tentative="1">
+      <w:start w:val="1"/>
+      <w:numFmt w:val="bullet"/>
+      <w:lvlText w:val="o"/>
+      <w:lvlJc w:val="left"/>
+      <w:pPr>
+        <w:ind w:left="5947" w:hanging="360"/>
+      </w:pPr>
+      <w:rPr>
+        <w:rFonts w:ascii="Courier New" w:hAnsi="Courier New" w:cs="Courier New" w:hint="default"/>
+      </w:rPr>
+    </w:lvl>
+    <w:lvl w:ilvl="8" w:tplc="40090005" w:tentative="1">
+      <w:start w:val="1"/>
+      <w:numFmt w:val="bullet"/>
+      <w:lvlText w:val=""/>
+      <w:lvlJc w:val="left"/>
+      <w:pPr>
+        <w:ind w:left="6667" w:hanging="360"/>
+      </w:pPr>
+      <w:rPr>
+        <w:rFonts w:ascii="Wingdings" w:hAnsi="Wingdings" w:hint="default"/>
+      </w:rPr>
+    </w:lvl>
+  </w:abstractNum>
+  <w:abstractNum w:abstractNumId="22" w15:restartNumberingAfterBreak="0">
     <w:nsid w:val="49D82C80"/>
     <w:multiLevelType w:val="hybridMultilevel"/>
     <w:tmpl w:val="867020BA"/>
@@ -18703,7 +21526,7 @@
       </w:rPr>
     </w:lvl>
   </w:abstractNum>
-  <w:abstractNum w:abstractNumId="20" w15:restartNumberingAfterBreak="0">
+  <w:abstractNum w:abstractNumId="23" w15:restartNumberingAfterBreak="0">
     <w:nsid w:val="4E960AD2"/>
     <w:multiLevelType w:val="hybridMultilevel"/>
     <w:tmpl w:val="A282013C"/>
@@ -18792,7 +21615,7 @@
       </w:pPr>
     </w:lvl>
   </w:abstractNum>
-  <w:abstractNum w:abstractNumId="21" w15:restartNumberingAfterBreak="0">
+  <w:abstractNum w:abstractNumId="24" w15:restartNumberingAfterBreak="0">
     <w:nsid w:val="5072597A"/>
     <w:multiLevelType w:val="multilevel"/>
     <w:tmpl w:val="B3AEAFEC"/>
@@ -18933,7 +21756,7 @@
       </w:rPr>
     </w:lvl>
   </w:abstractNum>
-  <w:abstractNum w:abstractNumId="22" w15:restartNumberingAfterBreak="0">
+  <w:abstractNum w:abstractNumId="25" w15:restartNumberingAfterBreak="0">
     <w:nsid w:val="520540AF"/>
     <w:multiLevelType w:val="multilevel"/>
     <w:tmpl w:val="562085F8"/>
@@ -19038,7 +21861,233 @@
       </w:pPr>
     </w:lvl>
   </w:abstractNum>
-  <w:abstractNum w:abstractNumId="23" w15:restartNumberingAfterBreak="0">
+  <w:abstractNum w:abstractNumId="26" w15:restartNumberingAfterBreak="0">
+    <w:nsid w:val="528A432C"/>
+    <w:multiLevelType w:val="hybridMultilevel"/>
+    <w:tmpl w:val="71D4606E"/>
+    <w:lvl w:ilvl="0" w:tplc="40090001">
+      <w:start w:val="1"/>
+      <w:numFmt w:val="bullet"/>
+      <w:lvlText w:val=""/>
+      <w:lvlJc w:val="left"/>
+      <w:pPr>
+        <w:ind w:left="907" w:hanging="360"/>
+      </w:pPr>
+      <w:rPr>
+        <w:rFonts w:ascii="Symbol" w:hAnsi="Symbol" w:hint="default"/>
+      </w:rPr>
+    </w:lvl>
+    <w:lvl w:ilvl="1" w:tplc="40090003" w:tentative="1">
+      <w:start w:val="1"/>
+      <w:numFmt w:val="bullet"/>
+      <w:lvlText w:val="o"/>
+      <w:lvlJc w:val="left"/>
+      <w:pPr>
+        <w:ind w:left="1627" w:hanging="360"/>
+      </w:pPr>
+      <w:rPr>
+        <w:rFonts w:ascii="Courier New" w:hAnsi="Courier New" w:cs="Courier New" w:hint="default"/>
+      </w:rPr>
+    </w:lvl>
+    <w:lvl w:ilvl="2" w:tplc="40090005" w:tentative="1">
+      <w:start w:val="1"/>
+      <w:numFmt w:val="bullet"/>
+      <w:lvlText w:val=""/>
+      <w:lvlJc w:val="left"/>
+      <w:pPr>
+        <w:ind w:left="2347" w:hanging="360"/>
+      </w:pPr>
+      <w:rPr>
+        <w:rFonts w:ascii="Wingdings" w:hAnsi="Wingdings" w:hint="default"/>
+      </w:rPr>
+    </w:lvl>
+    <w:lvl w:ilvl="3" w:tplc="40090001" w:tentative="1">
+      <w:start w:val="1"/>
+      <w:numFmt w:val="bullet"/>
+      <w:lvlText w:val=""/>
+      <w:lvlJc w:val="left"/>
+      <w:pPr>
+        <w:ind w:left="3067" w:hanging="360"/>
+      </w:pPr>
+      <w:rPr>
+        <w:rFonts w:ascii="Symbol" w:hAnsi="Symbol" w:hint="default"/>
+      </w:rPr>
+    </w:lvl>
+    <w:lvl w:ilvl="4" w:tplc="40090003" w:tentative="1">
+      <w:start w:val="1"/>
+      <w:numFmt w:val="bullet"/>
+      <w:lvlText w:val="o"/>
+      <w:lvlJc w:val="left"/>
+      <w:pPr>
+        <w:ind w:left="3787" w:hanging="360"/>
+      </w:pPr>
+      <w:rPr>
+        <w:rFonts w:ascii="Courier New" w:hAnsi="Courier New" w:cs="Courier New" w:hint="default"/>
+      </w:rPr>
+    </w:lvl>
+    <w:lvl w:ilvl="5" w:tplc="40090005" w:tentative="1">
+      <w:start w:val="1"/>
+      <w:numFmt w:val="bullet"/>
+      <w:lvlText w:val=""/>
+      <w:lvlJc w:val="left"/>
+      <w:pPr>
+        <w:ind w:left="4507" w:hanging="360"/>
+      </w:pPr>
+      <w:rPr>
+        <w:rFonts w:ascii="Wingdings" w:hAnsi="Wingdings" w:hint="default"/>
+      </w:rPr>
+    </w:lvl>
+    <w:lvl w:ilvl="6" w:tplc="40090001" w:tentative="1">
+      <w:start w:val="1"/>
+      <w:numFmt w:val="bullet"/>
+      <w:lvlText w:val=""/>
+      <w:lvlJc w:val="left"/>
+      <w:pPr>
+        <w:ind w:left="5227" w:hanging="360"/>
+      </w:pPr>
+      <w:rPr>
+        <w:rFonts w:ascii="Symbol" w:hAnsi="Symbol" w:hint="default"/>
+      </w:rPr>
+    </w:lvl>
+    <w:lvl w:ilvl="7" w:tplc="40090003" w:tentative="1">
+      <w:start w:val="1"/>
+      <w:numFmt w:val="bullet"/>
+      <w:lvlText w:val="o"/>
+      <w:lvlJc w:val="left"/>
+      <w:pPr>
+        <w:ind w:left="5947" w:hanging="360"/>
+      </w:pPr>
+      <w:rPr>
+        <w:rFonts w:ascii="Courier New" w:hAnsi="Courier New" w:cs="Courier New" w:hint="default"/>
+      </w:rPr>
+    </w:lvl>
+    <w:lvl w:ilvl="8" w:tplc="40090005" w:tentative="1">
+      <w:start w:val="1"/>
+      <w:numFmt w:val="bullet"/>
+      <w:lvlText w:val=""/>
+      <w:lvlJc w:val="left"/>
+      <w:pPr>
+        <w:ind w:left="6667" w:hanging="360"/>
+      </w:pPr>
+      <w:rPr>
+        <w:rFonts w:ascii="Wingdings" w:hAnsi="Wingdings" w:hint="default"/>
+      </w:rPr>
+    </w:lvl>
+  </w:abstractNum>
+  <w:abstractNum w:abstractNumId="27" w15:restartNumberingAfterBreak="0">
+    <w:nsid w:val="5335593B"/>
+    <w:multiLevelType w:val="hybridMultilevel"/>
+    <w:tmpl w:val="CF86BEC4"/>
+    <w:lvl w:ilvl="0" w:tplc="40090001">
+      <w:start w:val="1"/>
+      <w:numFmt w:val="bullet"/>
+      <w:lvlText w:val=""/>
+      <w:lvlJc w:val="left"/>
+      <w:pPr>
+        <w:ind w:left="1267" w:hanging="360"/>
+      </w:pPr>
+      <w:rPr>
+        <w:rFonts w:ascii="Symbol" w:hAnsi="Symbol" w:hint="default"/>
+      </w:rPr>
+    </w:lvl>
+    <w:lvl w:ilvl="1" w:tplc="40090003" w:tentative="1">
+      <w:start w:val="1"/>
+      <w:numFmt w:val="bullet"/>
+      <w:lvlText w:val="o"/>
+      <w:lvlJc w:val="left"/>
+      <w:pPr>
+        <w:ind w:left="1987" w:hanging="360"/>
+      </w:pPr>
+      <w:rPr>
+        <w:rFonts w:ascii="Courier New" w:hAnsi="Courier New" w:cs="Courier New" w:hint="default"/>
+      </w:rPr>
+    </w:lvl>
+    <w:lvl w:ilvl="2" w:tplc="40090005" w:tentative="1">
+      <w:start w:val="1"/>
+      <w:numFmt w:val="bullet"/>
+      <w:lvlText w:val=""/>
+      <w:lvlJc w:val="left"/>
+      <w:pPr>
+        <w:ind w:left="2707" w:hanging="360"/>
+      </w:pPr>
+      <w:rPr>
+        <w:rFonts w:ascii="Wingdings" w:hAnsi="Wingdings" w:hint="default"/>
+      </w:rPr>
+    </w:lvl>
+    <w:lvl w:ilvl="3" w:tplc="40090001" w:tentative="1">
+      <w:start w:val="1"/>
+      <w:numFmt w:val="bullet"/>
+      <w:lvlText w:val=""/>
+      <w:lvlJc w:val="left"/>
+      <w:pPr>
+        <w:ind w:left="3427" w:hanging="360"/>
+      </w:pPr>
+      <w:rPr>
+        <w:rFonts w:ascii="Symbol" w:hAnsi="Symbol" w:hint="default"/>
+      </w:rPr>
+    </w:lvl>
+    <w:lvl w:ilvl="4" w:tplc="40090003" w:tentative="1">
+      <w:start w:val="1"/>
+      <w:numFmt w:val="bullet"/>
+      <w:lvlText w:val="o"/>
+      <w:lvlJc w:val="left"/>
+      <w:pPr>
+        <w:ind w:left="4147" w:hanging="360"/>
+      </w:pPr>
+      <w:rPr>
+        <w:rFonts w:ascii="Courier New" w:hAnsi="Courier New" w:cs="Courier New" w:hint="default"/>
+      </w:rPr>
+    </w:lvl>
+    <w:lvl w:ilvl="5" w:tplc="40090005" w:tentative="1">
+      <w:start w:val="1"/>
+      <w:numFmt w:val="bullet"/>
+      <w:lvlText w:val=""/>
+      <w:lvlJc w:val="left"/>
+      <w:pPr>
+        <w:ind w:left="4867" w:hanging="360"/>
+      </w:pPr>
+      <w:rPr>
+        <w:rFonts w:ascii="Wingdings" w:hAnsi="Wingdings" w:hint="default"/>
+      </w:rPr>
+    </w:lvl>
+    <w:lvl w:ilvl="6" w:tplc="40090001" w:tentative="1">
+      <w:start w:val="1"/>
+      <w:numFmt w:val="bullet"/>
+      <w:lvlText w:val=""/>
+      <w:lvlJc w:val="left"/>
+      <w:pPr>
+        <w:ind w:left="5587" w:hanging="360"/>
+      </w:pPr>
+      <w:rPr>
+        <w:rFonts w:ascii="Symbol" w:hAnsi="Symbol" w:hint="default"/>
+      </w:rPr>
+    </w:lvl>
+    <w:lvl w:ilvl="7" w:tplc="40090003" w:tentative="1">
+      <w:start w:val="1"/>
+      <w:numFmt w:val="bullet"/>
+      <w:lvlText w:val="o"/>
+      <w:lvlJc w:val="left"/>
+      <w:pPr>
+        <w:ind w:left="6307" w:hanging="360"/>
+      </w:pPr>
+      <w:rPr>
+        <w:rFonts w:ascii="Courier New" w:hAnsi="Courier New" w:cs="Courier New" w:hint="default"/>
+      </w:rPr>
+    </w:lvl>
+    <w:lvl w:ilvl="8" w:tplc="40090005" w:tentative="1">
+      <w:start w:val="1"/>
+      <w:numFmt w:val="bullet"/>
+      <w:lvlText w:val=""/>
+      <w:lvlJc w:val="left"/>
+      <w:pPr>
+        <w:ind w:left="7027" w:hanging="360"/>
+      </w:pPr>
+      <w:rPr>
+        <w:rFonts w:ascii="Wingdings" w:hAnsi="Wingdings" w:hint="default"/>
+      </w:rPr>
+    </w:lvl>
+  </w:abstractNum>
+  <w:abstractNum w:abstractNumId="28" w15:restartNumberingAfterBreak="0">
     <w:nsid w:val="54A456CE"/>
     <w:multiLevelType w:val="multilevel"/>
     <w:tmpl w:val="E8440204"/>
@@ -19179,7 +22228,7 @@
       </w:rPr>
     </w:lvl>
   </w:abstractNum>
-  <w:abstractNum w:abstractNumId="24" w15:restartNumberingAfterBreak="0">
+  <w:abstractNum w:abstractNumId="29" w15:restartNumberingAfterBreak="0">
     <w:nsid w:val="570117EC"/>
     <w:multiLevelType w:val="multilevel"/>
     <w:tmpl w:val="D400B10E"/>
@@ -19320,7 +22369,120 @@
       </w:rPr>
     </w:lvl>
   </w:abstractNum>
-  <w:abstractNum w:abstractNumId="25" w15:restartNumberingAfterBreak="0">
+  <w:abstractNum w:abstractNumId="30" w15:restartNumberingAfterBreak="0">
+    <w:nsid w:val="58EC15FE"/>
+    <w:multiLevelType w:val="hybridMultilevel"/>
+    <w:tmpl w:val="C24EBC22"/>
+    <w:lvl w:ilvl="0" w:tplc="40090001">
+      <w:start w:val="1"/>
+      <w:numFmt w:val="bullet"/>
+      <w:lvlText w:val=""/>
+      <w:lvlJc w:val="left"/>
+      <w:pPr>
+        <w:ind w:left="907" w:hanging="360"/>
+      </w:pPr>
+      <w:rPr>
+        <w:rFonts w:ascii="Symbol" w:hAnsi="Symbol" w:hint="default"/>
+      </w:rPr>
+    </w:lvl>
+    <w:lvl w:ilvl="1" w:tplc="40090003" w:tentative="1">
+      <w:start w:val="1"/>
+      <w:numFmt w:val="bullet"/>
+      <w:lvlText w:val="o"/>
+      <w:lvlJc w:val="left"/>
+      <w:pPr>
+        <w:ind w:left="1627" w:hanging="360"/>
+      </w:pPr>
+      <w:rPr>
+        <w:rFonts w:ascii="Courier New" w:hAnsi="Courier New" w:cs="Courier New" w:hint="default"/>
+      </w:rPr>
+    </w:lvl>
+    <w:lvl w:ilvl="2" w:tplc="40090005" w:tentative="1">
+      <w:start w:val="1"/>
+      <w:numFmt w:val="bullet"/>
+      <w:lvlText w:val=""/>
+      <w:lvlJc w:val="left"/>
+      <w:pPr>
+        <w:ind w:left="2347" w:hanging="360"/>
+      </w:pPr>
+      <w:rPr>
+        <w:rFonts w:ascii="Wingdings" w:hAnsi="Wingdings" w:hint="default"/>
+      </w:rPr>
+    </w:lvl>
+    <w:lvl w:ilvl="3" w:tplc="40090001" w:tentative="1">
+      <w:start w:val="1"/>
+      <w:numFmt w:val="bullet"/>
+      <w:lvlText w:val=""/>
+      <w:lvlJc w:val="left"/>
+      <w:pPr>
+        <w:ind w:left="3067" w:hanging="360"/>
+      </w:pPr>
+      <w:rPr>
+        <w:rFonts w:ascii="Symbol" w:hAnsi="Symbol" w:hint="default"/>
+      </w:rPr>
+    </w:lvl>
+    <w:lvl w:ilvl="4" w:tplc="40090003" w:tentative="1">
+      <w:start w:val="1"/>
+      <w:numFmt w:val="bullet"/>
+      <w:lvlText w:val="o"/>
+      <w:lvlJc w:val="left"/>
+      <w:pPr>
+        <w:ind w:left="3787" w:hanging="360"/>
+      </w:pPr>
+      <w:rPr>
+        <w:rFonts w:ascii="Courier New" w:hAnsi="Courier New" w:cs="Courier New" w:hint="default"/>
+      </w:rPr>
+    </w:lvl>
+    <w:lvl w:ilvl="5" w:tplc="40090005" w:tentative="1">
+      <w:start w:val="1"/>
+      <w:numFmt w:val="bullet"/>
+      <w:lvlText w:val=""/>
+      <w:lvlJc w:val="left"/>
+      <w:pPr>
+        <w:ind w:left="4507" w:hanging="360"/>
+      </w:pPr>
+      <w:rPr>
+        <w:rFonts w:ascii="Wingdings" w:hAnsi="Wingdings" w:hint="default"/>
+      </w:rPr>
+    </w:lvl>
+    <w:lvl w:ilvl="6" w:tplc="40090001" w:tentative="1">
+      <w:start w:val="1"/>
+      <w:numFmt w:val="bullet"/>
+      <w:lvlText w:val=""/>
+      <w:lvlJc w:val="left"/>
+      <w:pPr>
+        <w:ind w:left="5227" w:hanging="360"/>
+      </w:pPr>
+      <w:rPr>
+        <w:rFonts w:ascii="Symbol" w:hAnsi="Symbol" w:hint="default"/>
+      </w:rPr>
+    </w:lvl>
+    <w:lvl w:ilvl="7" w:tplc="40090003" w:tentative="1">
+      <w:start w:val="1"/>
+      <w:numFmt w:val="bullet"/>
+      <w:lvlText w:val="o"/>
+      <w:lvlJc w:val="left"/>
+      <w:pPr>
+        <w:ind w:left="5947" w:hanging="360"/>
+      </w:pPr>
+      <w:rPr>
+        <w:rFonts w:ascii="Courier New" w:hAnsi="Courier New" w:cs="Courier New" w:hint="default"/>
+      </w:rPr>
+    </w:lvl>
+    <w:lvl w:ilvl="8" w:tplc="40090005" w:tentative="1">
+      <w:start w:val="1"/>
+      <w:numFmt w:val="bullet"/>
+      <w:lvlText w:val=""/>
+      <w:lvlJc w:val="left"/>
+      <w:pPr>
+        <w:ind w:left="6667" w:hanging="360"/>
+      </w:pPr>
+      <w:rPr>
+        <w:rFonts w:ascii="Wingdings" w:hAnsi="Wingdings" w:hint="default"/>
+      </w:rPr>
+    </w:lvl>
+  </w:abstractNum>
+  <w:abstractNum w:abstractNumId="31" w15:restartNumberingAfterBreak="0">
     <w:nsid w:val="65CC1E9B"/>
     <w:multiLevelType w:val="multilevel"/>
     <w:tmpl w:val="90ACB0F2"/>
@@ -19461,7 +22623,7 @@
       </w:rPr>
     </w:lvl>
   </w:abstractNum>
-  <w:abstractNum w:abstractNumId="26" w15:restartNumberingAfterBreak="0">
+  <w:abstractNum w:abstractNumId="32" w15:restartNumberingAfterBreak="0">
     <w:nsid w:val="66255ED7"/>
     <w:multiLevelType w:val="multilevel"/>
     <w:tmpl w:val="76BEC628"/>
@@ -19602,7 +22764,120 @@
       </w:rPr>
     </w:lvl>
   </w:abstractNum>
-  <w:abstractNum w:abstractNumId="27" w15:restartNumberingAfterBreak="0">
+  <w:abstractNum w:abstractNumId="33" w15:restartNumberingAfterBreak="0">
+    <w:nsid w:val="683059CD"/>
+    <w:multiLevelType w:val="hybridMultilevel"/>
+    <w:tmpl w:val="CA828226"/>
+    <w:lvl w:ilvl="0" w:tplc="40090001">
+      <w:start w:val="1"/>
+      <w:numFmt w:val="bullet"/>
+      <w:lvlText w:val=""/>
+      <w:lvlJc w:val="left"/>
+      <w:pPr>
+        <w:ind w:left="1267" w:hanging="360"/>
+      </w:pPr>
+      <w:rPr>
+        <w:rFonts w:ascii="Symbol" w:hAnsi="Symbol" w:hint="default"/>
+      </w:rPr>
+    </w:lvl>
+    <w:lvl w:ilvl="1" w:tplc="40090003" w:tentative="1">
+      <w:start w:val="1"/>
+      <w:numFmt w:val="bullet"/>
+      <w:lvlText w:val="o"/>
+      <w:lvlJc w:val="left"/>
+      <w:pPr>
+        <w:ind w:left="1987" w:hanging="360"/>
+      </w:pPr>
+      <w:rPr>
+        <w:rFonts w:ascii="Courier New" w:hAnsi="Courier New" w:cs="Courier New" w:hint="default"/>
+      </w:rPr>
+    </w:lvl>
+    <w:lvl w:ilvl="2" w:tplc="40090005" w:tentative="1">
+      <w:start w:val="1"/>
+      <w:numFmt w:val="bullet"/>
+      <w:lvlText w:val=""/>
+      <w:lvlJc w:val="left"/>
+      <w:pPr>
+        <w:ind w:left="2707" w:hanging="360"/>
+      </w:pPr>
+      <w:rPr>
+        <w:rFonts w:ascii="Wingdings" w:hAnsi="Wingdings" w:hint="default"/>
+      </w:rPr>
+    </w:lvl>
+    <w:lvl w:ilvl="3" w:tplc="40090001" w:tentative="1">
+      <w:start w:val="1"/>
+      <w:numFmt w:val="bullet"/>
+      <w:lvlText w:val=""/>
+      <w:lvlJc w:val="left"/>
+      <w:pPr>
+        <w:ind w:left="3427" w:hanging="360"/>
+      </w:pPr>
+      <w:rPr>
+        <w:rFonts w:ascii="Symbol" w:hAnsi="Symbol" w:hint="default"/>
+      </w:rPr>
+    </w:lvl>
+    <w:lvl w:ilvl="4" w:tplc="40090003" w:tentative="1">
+      <w:start w:val="1"/>
+      <w:numFmt w:val="bullet"/>
+      <w:lvlText w:val="o"/>
+      <w:lvlJc w:val="left"/>
+      <w:pPr>
+        <w:ind w:left="4147" w:hanging="360"/>
+      </w:pPr>
+      <w:rPr>
+        <w:rFonts w:ascii="Courier New" w:hAnsi="Courier New" w:cs="Courier New" w:hint="default"/>
+      </w:rPr>
+    </w:lvl>
+    <w:lvl w:ilvl="5" w:tplc="40090005" w:tentative="1">
+      <w:start w:val="1"/>
+      <w:numFmt w:val="bullet"/>
+      <w:lvlText w:val=""/>
+      <w:lvlJc w:val="left"/>
+      <w:pPr>
+        <w:ind w:left="4867" w:hanging="360"/>
+      </w:pPr>
+      <w:rPr>
+        <w:rFonts w:ascii="Wingdings" w:hAnsi="Wingdings" w:hint="default"/>
+      </w:rPr>
+    </w:lvl>
+    <w:lvl w:ilvl="6" w:tplc="40090001" w:tentative="1">
+      <w:start w:val="1"/>
+      <w:numFmt w:val="bullet"/>
+      <w:lvlText w:val=""/>
+      <w:lvlJc w:val="left"/>
+      <w:pPr>
+        <w:ind w:left="5587" w:hanging="360"/>
+      </w:pPr>
+      <w:rPr>
+        <w:rFonts w:ascii="Symbol" w:hAnsi="Symbol" w:hint="default"/>
+      </w:rPr>
+    </w:lvl>
+    <w:lvl w:ilvl="7" w:tplc="40090003" w:tentative="1">
+      <w:start w:val="1"/>
+      <w:numFmt w:val="bullet"/>
+      <w:lvlText w:val="o"/>
+      <w:lvlJc w:val="left"/>
+      <w:pPr>
+        <w:ind w:left="6307" w:hanging="360"/>
+      </w:pPr>
+      <w:rPr>
+        <w:rFonts w:ascii="Courier New" w:hAnsi="Courier New" w:cs="Courier New" w:hint="default"/>
+      </w:rPr>
+    </w:lvl>
+    <w:lvl w:ilvl="8" w:tplc="40090005" w:tentative="1">
+      <w:start w:val="1"/>
+      <w:numFmt w:val="bullet"/>
+      <w:lvlText w:val=""/>
+      <w:lvlJc w:val="left"/>
+      <w:pPr>
+        <w:ind w:left="7027" w:hanging="360"/>
+      </w:pPr>
+      <w:rPr>
+        <w:rFonts w:ascii="Wingdings" w:hAnsi="Wingdings" w:hint="default"/>
+      </w:rPr>
+    </w:lvl>
+  </w:abstractNum>
+  <w:abstractNum w:abstractNumId="34" w15:restartNumberingAfterBreak="0">
     <w:nsid w:val="69CC728C"/>
     <w:multiLevelType w:val="multilevel"/>
     <w:tmpl w:val="4A1687C4"/>
@@ -19743,7 +23018,7 @@
       </w:rPr>
     </w:lvl>
   </w:abstractNum>
-  <w:abstractNum w:abstractNumId="28" w15:restartNumberingAfterBreak="0">
+  <w:abstractNum w:abstractNumId="35" w15:restartNumberingAfterBreak="0">
     <w:nsid w:val="6A964C61"/>
     <w:multiLevelType w:val="hybridMultilevel"/>
     <w:tmpl w:val="E056BE14"/>
@@ -19856,7 +23131,120 @@
       </w:rPr>
     </w:lvl>
   </w:abstractNum>
-  <w:abstractNum w:abstractNumId="29" w15:restartNumberingAfterBreak="0">
+  <w:abstractNum w:abstractNumId="36" w15:restartNumberingAfterBreak="0">
+    <w:nsid w:val="7338080D"/>
+    <w:multiLevelType w:val="hybridMultilevel"/>
+    <w:tmpl w:val="FBC67824"/>
+    <w:lvl w:ilvl="0" w:tplc="40090001">
+      <w:start w:val="1"/>
+      <w:numFmt w:val="bullet"/>
+      <w:lvlText w:val=""/>
+      <w:lvlJc w:val="left"/>
+      <w:pPr>
+        <w:ind w:left="907" w:hanging="360"/>
+      </w:pPr>
+      <w:rPr>
+        <w:rFonts w:ascii="Symbol" w:hAnsi="Symbol" w:hint="default"/>
+      </w:rPr>
+    </w:lvl>
+    <w:lvl w:ilvl="1" w:tplc="40090003" w:tentative="1">
+      <w:start w:val="1"/>
+      <w:numFmt w:val="bullet"/>
+      <w:lvlText w:val="o"/>
+      <w:lvlJc w:val="left"/>
+      <w:pPr>
+        <w:ind w:left="1627" w:hanging="360"/>
+      </w:pPr>
+      <w:rPr>
+        <w:rFonts w:ascii="Courier New" w:hAnsi="Courier New" w:cs="Courier New" w:hint="default"/>
+      </w:rPr>
+    </w:lvl>
+    <w:lvl w:ilvl="2" w:tplc="40090005" w:tentative="1">
+      <w:start w:val="1"/>
+      <w:numFmt w:val="bullet"/>
+      <w:lvlText w:val=""/>
+      <w:lvlJc w:val="left"/>
+      <w:pPr>
+        <w:ind w:left="2347" w:hanging="360"/>
+      </w:pPr>
+      <w:rPr>
+        <w:rFonts w:ascii="Wingdings" w:hAnsi="Wingdings" w:hint="default"/>
+      </w:rPr>
+    </w:lvl>
+    <w:lvl w:ilvl="3" w:tplc="40090001" w:tentative="1">
+      <w:start w:val="1"/>
+      <w:numFmt w:val="bullet"/>
+      <w:lvlText w:val=""/>
+      <w:lvlJc w:val="left"/>
+      <w:pPr>
+        <w:ind w:left="3067" w:hanging="360"/>
+      </w:pPr>
+      <w:rPr>
+        <w:rFonts w:ascii="Symbol" w:hAnsi="Symbol" w:hint="default"/>
+      </w:rPr>
+    </w:lvl>
+    <w:lvl w:ilvl="4" w:tplc="40090003" w:tentative="1">
+      <w:start w:val="1"/>
+      <w:numFmt w:val="bullet"/>
+      <w:lvlText w:val="o"/>
+      <w:lvlJc w:val="left"/>
+      <w:pPr>
+        <w:ind w:left="3787" w:hanging="360"/>
+      </w:pPr>
+      <w:rPr>
+        <w:rFonts w:ascii="Courier New" w:hAnsi="Courier New" w:cs="Courier New" w:hint="default"/>
+      </w:rPr>
+    </w:lvl>
+    <w:lvl w:ilvl="5" w:tplc="40090005" w:tentative="1">
+      <w:start w:val="1"/>
+      <w:numFmt w:val="bullet"/>
+      <w:lvlText w:val=""/>
+      <w:lvlJc w:val="left"/>
+      <w:pPr>
+        <w:ind w:left="4507" w:hanging="360"/>
+      </w:pPr>
+      <w:rPr>
+        <w:rFonts w:ascii="Wingdings" w:hAnsi="Wingdings" w:hint="default"/>
+      </w:rPr>
+    </w:lvl>
+    <w:lvl w:ilvl="6" w:tplc="40090001" w:tentative="1">
+      <w:start w:val="1"/>
+      <w:numFmt w:val="bullet"/>
+      <w:lvlText w:val=""/>
+      <w:lvlJc w:val="left"/>
+      <w:pPr>
+        <w:ind w:left="5227" w:hanging="360"/>
+      </w:pPr>
+      <w:rPr>
+        <w:rFonts w:ascii="Symbol" w:hAnsi="Symbol" w:hint="default"/>
+      </w:rPr>
+    </w:lvl>
+    <w:lvl w:ilvl="7" w:tplc="40090003" w:tentative="1">
+      <w:start w:val="1"/>
+      <w:numFmt w:val="bullet"/>
+      <w:lvlText w:val="o"/>
+      <w:lvlJc w:val="left"/>
+      <w:pPr>
+        <w:ind w:left="5947" w:hanging="360"/>
+      </w:pPr>
+      <w:rPr>
+        <w:rFonts w:ascii="Courier New" w:hAnsi="Courier New" w:cs="Courier New" w:hint="default"/>
+      </w:rPr>
+    </w:lvl>
+    <w:lvl w:ilvl="8" w:tplc="40090005" w:tentative="1">
+      <w:start w:val="1"/>
+      <w:numFmt w:val="bullet"/>
+      <w:lvlText w:val=""/>
+      <w:lvlJc w:val="left"/>
+      <w:pPr>
+        <w:ind w:left="6667" w:hanging="360"/>
+      </w:pPr>
+      <w:rPr>
+        <w:rFonts w:ascii="Wingdings" w:hAnsi="Wingdings" w:hint="default"/>
+      </w:rPr>
+    </w:lvl>
+  </w:abstractNum>
+  <w:abstractNum w:abstractNumId="37" w15:restartNumberingAfterBreak="0">
     <w:nsid w:val="7AD45EDE"/>
     <w:multiLevelType w:val="multilevel"/>
     <w:tmpl w:val="6E6A30C8"/>
@@ -19962,94 +23350,118 @@
     </w:lvl>
   </w:abstractNum>
   <w:num w:numId="1" w16cid:durableId="829367557">
-    <w:abstractNumId w:val="20"/>
+    <w:abstractNumId w:val="23"/>
   </w:num>
   <w:num w:numId="2" w16cid:durableId="291834583">
-    <w:abstractNumId w:val="14"/>
+    <w:abstractNumId w:val="16"/>
   </w:num>
   <w:num w:numId="3" w16cid:durableId="874733540">
-    <w:abstractNumId w:val="26"/>
+    <w:abstractNumId w:val="32"/>
   </w:num>
   <w:num w:numId="4" w16cid:durableId="378436185">
-    <w:abstractNumId w:val="23"/>
+    <w:abstractNumId w:val="28"/>
   </w:num>
   <w:num w:numId="5" w16cid:durableId="1555191090">
+    <w:abstractNumId w:val="5"/>
+  </w:num>
+  <w:num w:numId="6" w16cid:durableId="334116742">
+    <w:abstractNumId w:val="7"/>
+  </w:num>
+  <w:num w:numId="7" w16cid:durableId="1468280289">
     <w:abstractNumId w:val="4"/>
   </w:num>
-  <w:num w:numId="6" w16cid:durableId="334116742">
-    <w:abstractNumId w:val="6"/>
-  </w:num>
-  <w:num w:numId="7" w16cid:durableId="1468280289">
-    <w:abstractNumId w:val="3"/>
-  </w:num>
   <w:num w:numId="8" w16cid:durableId="1334919301">
-    <w:abstractNumId w:val="21"/>
+    <w:abstractNumId w:val="24"/>
   </w:num>
   <w:num w:numId="9" w16cid:durableId="430055838">
     <w:abstractNumId w:val="1"/>
   </w:num>
   <w:num w:numId="10" w16cid:durableId="1662389960">
-    <w:abstractNumId w:val="16"/>
+    <w:abstractNumId w:val="18"/>
   </w:num>
   <w:num w:numId="11" w16cid:durableId="1422600174">
-    <w:abstractNumId w:val="24"/>
+    <w:abstractNumId w:val="29"/>
   </w:num>
   <w:num w:numId="12" w16cid:durableId="2138058672">
-    <w:abstractNumId w:val="25"/>
+    <w:abstractNumId w:val="31"/>
   </w:num>
   <w:num w:numId="13" w16cid:durableId="1690328025">
-    <w:abstractNumId w:val="28"/>
+    <w:abstractNumId w:val="35"/>
   </w:num>
   <w:num w:numId="14" w16cid:durableId="1438334586">
-    <w:abstractNumId w:val="18"/>
+    <w:abstractNumId w:val="20"/>
   </w:num>
   <w:num w:numId="15" w16cid:durableId="2042125061">
-    <w:abstractNumId w:val="7"/>
+    <w:abstractNumId w:val="8"/>
   </w:num>
   <w:num w:numId="16" w16cid:durableId="1713647115">
-    <w:abstractNumId w:val="5"/>
+    <w:abstractNumId w:val="6"/>
   </w:num>
   <w:num w:numId="17" w16cid:durableId="505481720">
-    <w:abstractNumId w:val="27"/>
+    <w:abstractNumId w:val="34"/>
   </w:num>
   <w:num w:numId="18" w16cid:durableId="1464806000">
+    <w:abstractNumId w:val="13"/>
+  </w:num>
+  <w:num w:numId="19" w16cid:durableId="251668682">
     <w:abstractNumId w:val="11"/>
   </w:num>
-  <w:num w:numId="19" w16cid:durableId="251668682">
-    <w:abstractNumId w:val="10"/>
-  </w:num>
   <w:num w:numId="20" w16cid:durableId="740297525">
-    <w:abstractNumId w:val="22"/>
+    <w:abstractNumId w:val="25"/>
   </w:num>
   <w:num w:numId="21" w16cid:durableId="1726642992">
     <w:abstractNumId w:val="0"/>
   </w:num>
   <w:num w:numId="22" w16cid:durableId="560990080">
-    <w:abstractNumId w:val="13"/>
+    <w:abstractNumId w:val="15"/>
   </w:num>
   <w:num w:numId="23" w16cid:durableId="1027948965">
-    <w:abstractNumId w:val="12"/>
+    <w:abstractNumId w:val="14"/>
   </w:num>
   <w:num w:numId="24" w16cid:durableId="613026774">
-    <w:abstractNumId w:val="19"/>
+    <w:abstractNumId w:val="22"/>
   </w:num>
   <w:num w:numId="25" w16cid:durableId="868418207">
-    <w:abstractNumId w:val="17"/>
+    <w:abstractNumId w:val="19"/>
   </w:num>
   <w:num w:numId="26" w16cid:durableId="2084601767">
     <w:abstractNumId w:val="2"/>
   </w:num>
   <w:num w:numId="27" w16cid:durableId="1154446361">
-    <w:abstractNumId w:val="29"/>
+    <w:abstractNumId w:val="37"/>
   </w:num>
   <w:num w:numId="28" w16cid:durableId="1555656889">
-    <w:abstractNumId w:val="15"/>
+    <w:abstractNumId w:val="17"/>
   </w:num>
   <w:num w:numId="29" w16cid:durableId="422804715">
+    <w:abstractNumId w:val="10"/>
+  </w:num>
+  <w:num w:numId="30" w16cid:durableId="1025907447">
     <w:abstractNumId w:val="9"/>
   </w:num>
-  <w:num w:numId="30" w16cid:durableId="1025907447">
-    <w:abstractNumId w:val="8"/>
+  <w:num w:numId="31" w16cid:durableId="1461074350">
+    <w:abstractNumId w:val="3"/>
+  </w:num>
+  <w:num w:numId="32" w16cid:durableId="905409191">
+    <w:abstractNumId w:val="21"/>
+  </w:num>
+  <w:num w:numId="33" w16cid:durableId="922495217">
+    <w:abstractNumId w:val="36"/>
+  </w:num>
+  <w:num w:numId="34" w16cid:durableId="953947292">
+    <w:abstractNumId w:val="30"/>
+  </w:num>
+  <w:num w:numId="35" w16cid:durableId="476194146">
+    <w:abstractNumId w:val="26"/>
+  </w:num>
+  <w:num w:numId="36" w16cid:durableId="1685814364">
+    <w:abstractNumId w:val="12"/>
+  </w:num>
+  <w:num w:numId="37" w16cid:durableId="334497924">
+    <w:abstractNumId w:val="33"/>
+  </w:num>
+  <w:num w:numId="38" w16cid:durableId="1128814746">
+    <w:abstractNumId w:val="27"/>
   </w:num>
   <w:numIdMacAtCleanup w:val="27"/>
 </w:numbering>
@@ -20836,6 +24248,50 @@
       <w:color w:val="1F3763" w:themeColor="accent1" w:themeShade="7F"/>
     </w:rPr>
   </w:style>
+  <w:style w:type="paragraph" w:styleId="Header">
+    <w:name w:val="header"/>
+    <w:basedOn w:val="Normal"/>
+    <w:link w:val="HeaderChar"/>
+    <w:uiPriority w:val="99"/>
+    <w:unhideWhenUsed/>
+    <w:rsid w:val="007F0DE9"/>
+    <w:pPr>
+      <w:tabs>
+        <w:tab w:val="center" w:pos="4513"/>
+        <w:tab w:val="right" w:pos="9026"/>
+      </w:tabs>
+      <w:spacing w:after="0" w:line="240" w:lineRule="auto"/>
+    </w:pPr>
+  </w:style>
+  <w:style w:type="character" w:customStyle="1" w:styleId="HeaderChar">
+    <w:name w:val="Header Char"/>
+    <w:basedOn w:val="DefaultParagraphFont"/>
+    <w:link w:val="Header"/>
+    <w:uiPriority w:val="99"/>
+    <w:rsid w:val="007F0DE9"/>
+  </w:style>
+  <w:style w:type="paragraph" w:styleId="Footer">
+    <w:name w:val="footer"/>
+    <w:basedOn w:val="Normal"/>
+    <w:link w:val="FooterChar"/>
+    <w:uiPriority w:val="99"/>
+    <w:unhideWhenUsed/>
+    <w:rsid w:val="007F0DE9"/>
+    <w:pPr>
+      <w:tabs>
+        <w:tab w:val="center" w:pos="4513"/>
+        <w:tab w:val="right" w:pos="9026"/>
+      </w:tabs>
+      <w:spacing w:after="0" w:line="240" w:lineRule="auto"/>
+    </w:pPr>
+  </w:style>
+  <w:style w:type="character" w:customStyle="1" w:styleId="FooterChar">
+    <w:name w:val="Footer Char"/>
+    <w:basedOn w:val="DefaultParagraphFont"/>
+    <w:link w:val="Footer"/>
+    <w:uiPriority w:val="99"/>
+    <w:rsid w:val="007F0DE9"/>
+  </w:style>
 </w:styles>
 </file>
 

</xml_diff>